<commit_message>
refactor: remove unused components and update footer link
</commit_message>
<xml_diff>
--- a/src/app/api/bahan-ajar/document_rps.docx
+++ b/src/app/api/bahan-ajar/document_rps.docx
@@ -185,79 +185,7 @@
         <w:rPr>
           <w:lang w:val="es-ES"/>
         </w:rPr>
-        <w:t xml:space="preserve">Modul ini dibuat untuk memenuhi kebutuhan akan bahan ajar yang lebih spesifik dalam mata kuliah Algoritma dan Pemrograman. Dengan perkembangan teknologi yang pesat, pemahaman terhadap algoritma menjadi sangat penting dalam bidang Informatika. Modul ini juga bertujuan untuk mendukung pembelajaran mandiri mahasiswa dan menyajikan materi dengan pendekatan yang lebih inovatif. Materi ini relevan dengan program studi dan memberikan fondasi yang kuat dalam pengembangan perangkat lunak.</w:t>
-      </w:r>
-      <w:r>
-        <w:br/>
-      </w:r>
-      <w:r>
-        <w:rPr>
-          <w:lang w:val="es-ES"/>
-        </w:rPr>
-        <w:t/>
-      </w:r>
-      <w:r>
-        <w:br/>
-      </w:r>
-      <w:r>
-        <w:rPr>
-          <w:lang w:val="es-ES"/>
-        </w:rPr>
-        <w:t xml:space="preserve">Tujuan utama dari modul ini adalah agar mahasiswa dapat memahami dan menerapkan konsep dasar algoritma serta pemrograman dalam konteks pengembangan perangkat lunak.</w:t>
-      </w:r>
-      <w:r>
-        <w:br/>
-      </w:r>
-      <w:r>
-        <w:rPr>
-          <w:lang w:val="es-ES"/>
-        </w:rPr>
-        <w:t/>
-      </w:r>
-      <w:r>
-        <w:br/>
-      </w:r>
-      <w:r>
-        <w:rPr>
-          <w:lang w:val="es-ES"/>
-        </w:rPr>
-        <w:t xml:space="preserve">Materi yang akan dibahas dalam modul ini mencakup pengenalan algoritma, struktur kontrol, dan pemrograman dasar dengan berbagai contoh. Struktur materi disusun dengan urutan yang logis untuk memudahkan pemahaman.</w:t>
-      </w:r>
-      <w:r>
-        <w:br/>
-      </w:r>
-      <w:r>
-        <w:rPr>
-          <w:lang w:val="es-ES"/>
-        </w:rPr>
-        <w:t/>
-      </w:r>
-      <w:r>
-        <w:br/>
-      </w:r>
-      <w:r>
-        <w:rPr>
-          <w:lang w:val="es-ES"/>
-        </w:rPr>
-        <w:t xml:space="preserve">Ucapan terima kasih disampaikan kepada semua pihak yang telah membantu dalam pembuatan modul ini, termasuk dosen, mahasiswa, dan pengelola program studi.</w:t>
-      </w:r>
-      <w:r>
-        <w:br/>
-      </w:r>
-      <w:r>
-        <w:rPr>
-          <w:lang w:val="es-ES"/>
-        </w:rPr>
-        <w:t/>
-      </w:r>
-      <w:r>
-        <w:br/>
-      </w:r>
-      <w:r>
-        <w:rPr>
-          <w:lang w:val="es-ES"/>
-        </w:rPr>
-        <w:t xml:space="preserve">Harapan kami, modul ini dapat membantu mahasiswa dalam memahami materi dan meningkatkan prestasi belajar mereka.</w:t>
+        <w:t xml:space="preserve">Modul ini dibuat untuk mendukung pembelajaran mandiri mahasiswa dalam memahami konsep dasar algoritma dan pemrograman. Mata kuliah ini memiliki relevansi yang tinggi dalam konteks pendidikan informatika, yang mempersiapkan mahasiswa untuk menghadapi tantangan di bidang teknologi informasi dan pengembangan perangkat lunak. Tujuan pembelajaran yang ingin dicapai melalui modul ini adalah agar mahasiswa mampu memahami dan menerapkan prinsip dasar algoritma serta dasar-dasar pemrograman secara efektif. Modul ini akan membahas materi seperti pengenalan algoritma, struktur data dasar, serta pengantar bahasa pemrograman. Terima kasih kepada semua pihak yang telah berkontribusi dalam pembuatan modul ini. Harapan saya, modul ini dapat membantu mahasiswa dalam memahami materi, meningkatkan prestasi belajar, dan menjadi referensi yang baik.</w:t>
       </w:r>
     </w:p>
     <w:p>
@@ -4727,7 +4655,7 @@
         <w:rPr>
           <w:lang w:val="es-ES"/>
         </w:rPr>
-        <w:t xml:space="preserve">Mata kuliah Algoritma dan Pemrograman membahas konsep dasar algoritma dan teknik pemrograman yang diperlukan untuk menyelesaikan berbagai masalah komputasi. Dalam kehidupan sehari-hari, kemampuan dalam memahami algoritma sangat penting untuk menyelesaikan masalah dengan efisien dan efektif.</w:t>
+        <w:t xml:space="preserve">Mata kuliah Algoritma dan Pemrograman merupakan fondasi penting dalam bidang informatika. Materi yang diajarkan dalam mata kuliah ini mencakup pemahaman rumus dan proses penyelesaian masalah yang dapat dikomputasikan serta teknik pemrograman untuk mengimplementasikannya. Relevansi mata kuliah ini dalam kehidupan sehari-hari sangat nyata, terutama dalam pengembangan software dan aplikasi yang dapat mempermudah berbagai pekerjaan.</w:t>
       </w:r>
       <w:r>
         <w:t/>
@@ -4810,7 +4738,7 @@
         <w:rPr>
           <w:lang w:val="es-ES"/>
         </w:rPr>
-        <w:t xml:space="preserve">1. Mampu beradaptasi dengan perkembangan teknologi informasi.</w:t>
+        <w:t xml:space="preserve">1. Mampu berkomunikasi secara efektif dan profesional dalam bidang informatika.</w:t>
       </w:r>
       <w:r>
         <w:t/>
@@ -4832,7 +4760,7 @@
         <w:rPr>
           <w:lang w:val="es-ES"/>
         </w:rPr>
-        <w:t xml:space="preserve">2. Mampu bekerja sama dalam tim untuk menyelesaikan masalah.</w:t>
+        <w:t xml:space="preserve">2. Mampu menerapkan pemikiran logis dalam menyelesaikan masalah.</w:t>
       </w:r>
       <w:r>
         <w:t/>
@@ -4892,7 +4820,7 @@
         <w:rPr>
           <w:lang w:val="es-ES"/>
         </w:rPr>
-        <w:t xml:space="preserve">1. Mampu memahami dasar-dasar algoritma</w:t>
+        <w:t xml:space="preserve">1. Mampu memahami konsep dasar algoritma.</w:t>
       </w:r>
       <w:r>
         <w:t/>
@@ -4914,7 +4842,7 @@
         <w:rPr>
           <w:lang w:val="es-ES"/>
         </w:rPr>
-        <w:t xml:space="preserve">2. Mampu menerapkan konsep pemrograman dalam menyelesaikan masalah.</w:t>
+        <w:t xml:space="preserve">2. Mampu menerapkan struktur data sederhana dalam pemrograman.</w:t>
       </w:r>
       <w:r>
         <w:t/>
@@ -5059,7 +4987,7 @@
         <w:rPr>
           <w:lang w:val="es-ES"/>
         </w:rPr>
-        <w:t xml:space="preserve">2. Struktur Kontrol dan Pemrograman Dasar</w:t>
+        <w:t xml:space="preserve">2. Pengenalan Bahasa Pemrograman</w:t>
       </w:r>
     </w:p>
     <w:p>
@@ -5169,7 +5097,7 @@
         <w:rPr>
           <w:lang w:val="es-ES"/>
         </w:rPr>
-        <w:t xml:space="preserve">Mahasiswa disarankan untuk mempelajari materi secara berurutan dari pengantar hingga topik akhir. Gunakan forum diskusi untuk bertanya dan berbagi pemahaman dengan sesama mahasiswa. Tugas harus dikerjakan setelah memahami materi dan diskusi berlangsung.</w:t>
+        <w:t xml:space="preserve">Untuk menggunakan modul ini secara efektif, mahasiswa disarankan untuk mempelajari materi mengikuti urutan yang telah ditentukan. Mulai dari pengenalan algoritma, dilanjutkan dengan pemahaman bahasa pemrograman yang dipilih. Setelah memahami materi, kerjakan tugas yang diberikan untuk mendalami konsep yang telah dipelajari.</w:t>
       </w:r>
       <w:r>
         <w:t/>
@@ -5383,7 +5311,7 @@
         <w:rPr>
           <w:lang w:val="es-ES"/>
         </w:rPr>
-        <w:t xml:space="preserve">Buku Algoritma dan Pemrograman oleh John Doe,Tutorial Pemrograman untuk Pemula oleh Jane Smith</w:t>
+        <w:t xml:space="preserve">Introduction to Algorithms by Thomas H. Cormen,The Pragmatic Programmer by Andrew Hunt and David Thomas</w:t>
       </w:r>
       <w:r>
         <w:t/>
@@ -5725,3546 +5653,6 @@
       </w:r>
       <w:r>
         <w:t xml:space="preserve">2</w:t>
-      </w:r>
-      <w:r>
-        <w:t xml:space="preserve"> (</w:t>
-      </w:r>
-      <w:r>
-        <w:t xml:space="preserve">TOPIK I</w:t>
-      </w:r>
-      <w:r>
-        <w:t xml:space="preserve">)</w:t>
-      </w:r>
-      <w:r>
-        <w:t xml:space="preserve">: </w:t>
-      </w:r>
-      <w:bookmarkEnd w:id="25"/>
-      <w:bookmarkEnd w:id="26"/>
-      <w:r>
-        <w:t xml:space="preserve">undefined</w:t>
-      </w:r>
-      <w:r>
-        <w:t/>
-      </w:r>
-      <w:r>
-        <w:t/>
-      </w:r>
-    </w:p>
-    <w:p>
-      <w:pPr>
-        <w:pStyle w:val="Heading2"/>
-      </w:pPr>
-      <w:bookmarkStart w:id="27" w:name="_Toc175719410"/>
-      <w:bookmarkStart w:id="28" w:name="_Toc183195832"/>
-      <w:r>
-        <w:t xml:space="preserve">A. Pengantar Topik Materi I</w:t>
-      </w:r>
-      <w:bookmarkEnd w:id="27"/>
-      <w:bookmarkEnd w:id="28"/>
-    </w:p>
-    <w:p>
-      <w:pPr>
-        <w:pStyle w:val="Heading3"/>
-      </w:pPr>
-      <w:bookmarkStart w:id="29" w:name="_Toc175719411"/>
-      <w:bookmarkStart w:id="30" w:name="_Toc183195833"/>
-      <w:r>
-        <w:t xml:space="preserve">1.</w:t>
-      </w:r>
-      <w:r>
-        <w:tab/>
-        <w:t xml:space="preserve">Deskripsi Topik I</w:t>
-      </w:r>
-      <w:bookmarkEnd w:id="29"/>
-      <w:bookmarkEnd w:id="30"/>
-    </w:p>
-    <w:p>
-      <w:pPr>
-        <w:pStyle w:val="Heading3"/>
-        <w:rPr>
-          <w:lang w:val="es-ES"/>
-        </w:rPr>
-      </w:pPr>
-      <w:bookmarkStart w:id="31" w:name="_Toc175719412"/>
-      <w:bookmarkStart w:id="32" w:name="_Toc183195834"/>
-      <w:r>
-        <w:rPr>
-          <w:lang w:val="es-ES"/>
-        </w:rPr>
-        <w:t xml:space="preserve">2.</w:t>
-      </w:r>
-      <w:r>
-        <w:rPr>
-          <w:lang w:val="es-ES"/>
-        </w:rPr>
-        <w:tab/>
-        <w:t xml:space="preserve">Capaian Pembelajaran</w:t>
-      </w:r>
-      <w:bookmarkEnd w:id="31"/>
-      <w:bookmarkEnd w:id="32"/>
-    </w:p>
-    <w:p>
-      <w:pPr>
-        <w:pStyle w:val="Heading4"/>
-        <w:rPr>
-          <w:lang w:val="es-ES"/>
-        </w:rPr>
-      </w:pPr>
-      <w:r>
-        <w:rPr>
-          <w:lang w:val="es-ES"/>
-        </w:rPr>
-        <w:t xml:space="preserve">a.</w:t>
-      </w:r>
-      <w:r>
-        <w:rPr>
-          <w:lang w:val="es-ES"/>
-        </w:rPr>
-        <w:tab/>
-        <w:t xml:space="preserve">Capaian Pembelajaran Mata Kuliah (CPMK)</w:t>
-      </w:r>
-    </w:p>
-    <w:p>
-      <w:pPr>
-        <w:pStyle w:val="Heading4"/>
-        <w:rPr>
-          <w:lang w:val="es-ES"/>
-        </w:rPr>
-      </w:pPr>
-      <w:r>
-        <w:rPr>
-          <w:lang w:val="es-ES"/>
-        </w:rPr>
-        <w:t xml:space="preserve">b.</w:t>
-      </w:r>
-      <w:r>
-        <w:rPr>
-          <w:lang w:val="es-ES"/>
-        </w:rPr>
-        <w:tab/>
-        <w:t xml:space="preserve">Sub-Capaian Pembelajaran Mata Kuliah (Sub-CPMK)</w:t>
-      </w:r>
-    </w:p>
-    <w:p>
-      <w:pPr>
-        <w:pStyle w:val="Heading3"/>
-        <w:rPr>
-          <w:lang w:val="es-ES"/>
-        </w:rPr>
-      </w:pPr>
-      <w:bookmarkStart w:id="33" w:name="_Toc175719413"/>
-      <w:bookmarkStart w:id="34" w:name="_Toc183195835"/>
-      <w:r>
-        <w:rPr>
-          <w:lang w:val="es-ES"/>
-        </w:rPr>
-        <w:t xml:space="preserve">3.</w:t>
-      </w:r>
-      <w:r>
-        <w:rPr>
-          <w:lang w:val="es-ES"/>
-        </w:rPr>
-        <w:tab/>
-        <w:t xml:space="preserve">Petunjuk Belajar Topik I</w:t>
-      </w:r>
-      <w:bookmarkEnd w:id="33"/>
-      <w:bookmarkEnd w:id="34"/>
-    </w:p>
-    <w:p>
-      <w:pPr>
-        <w:spacing w:after="0"/>
-        <w:rPr>
-          <w:color w:val="FF0000"/>
-          <w:lang w:val="es-ES"/>
-        </w:rPr>
-      </w:pPr>
-      <w:r>
-        <w:rPr>
-          <w:color w:val="FF0000"/>
-          <w:lang w:val="es-ES"/>
-        </w:rPr>
-        <w:t xml:space="preserve">Catatan: </w:t>
-      </w:r>
-    </w:p>
-    <w:p>
-      <w:pPr>
-        <w:pStyle w:val="Heading2"/>
-      </w:pPr>
-      <w:bookmarkStart w:id="35" w:name="_Toc175719414"/>
-      <w:bookmarkStart w:id="36" w:name="_Toc183195836"/>
-      <w:r>
-        <w:t xml:space="preserve">B.</w:t>
-      </w:r>
-      <w:r>
-        <w:tab/>
-        <w:t xml:space="preserve">Uraian Materi Ajar Topik I</w:t>
-      </w:r>
-      <w:bookmarkEnd w:id="35"/>
-      <w:bookmarkEnd w:id="36"/>
-    </w:p>
-    <w:p>
-      <w:pPr>
-        <w:pStyle w:val="Heading3"/>
-      </w:pPr>
-      <w:bookmarkStart w:id="37" w:name="_Toc175719415"/>
-      <w:bookmarkStart w:id="38" w:name="_Toc183195837"/>
-      <w:r>
-        <w:t xml:space="preserve">1.</w:t>
-      </w:r>
-      <w:r>
-        <w:tab/>
-        <w:t xml:space="preserve">Sub-Topik I.1</w:t>
-      </w:r>
-      <w:bookmarkEnd w:id="37"/>
-      <w:bookmarkEnd w:id="38"/>
-    </w:p>
-    <w:p>
-      <w:pPr>
-        <w:pStyle w:val="Heading3"/>
-      </w:pPr>
-      <w:bookmarkStart w:id="39" w:name="_Toc175719416"/>
-      <w:bookmarkStart w:id="40" w:name="_Toc183195838"/>
-      <w:r>
-        <w:t xml:space="preserve">2.</w:t>
-      </w:r>
-      <w:r>
-        <w:tab/>
-        <w:t xml:space="preserve">Sub-Topik I.2</w:t>
-      </w:r>
-      <w:bookmarkEnd w:id="39"/>
-      <w:bookmarkEnd w:id="40"/>
-    </w:p>
-    <w:p>
-      <w:pPr>
-        <w:pStyle w:val="Heading3"/>
-      </w:pPr>
-      <w:bookmarkStart w:id="41" w:name="_Toc183195839"/>
-      <w:r>
-        <w:t xml:space="preserve">3.</w:t>
-      </w:r>
-      <w:r>
-        <w:tab/>
-      </w:r>
-      <w:bookmarkStart w:id="42" w:name="_Toc175719417"/>
-      <w:r>
-        <w:t xml:space="preserve">Sub-Topik seterusnya</w:t>
-      </w:r>
-      <w:bookmarkEnd w:id="41"/>
-      <w:bookmarkEnd w:id="42"/>
-    </w:p>
-    <w:p>
-      <w:pPr>
-        <w:pStyle w:val="Heading3"/>
-      </w:pPr>
-      <w:bookmarkStart w:id="43" w:name="_Toc183195840"/>
-      <w:r>
-        <w:t xml:space="preserve">4.</w:t>
-      </w:r>
-      <w:r>
-        <w:tab/>
-        <w:t xml:space="preserve">Forum Diskusi</w:t>
-      </w:r>
-      <w:bookmarkEnd w:id="43"/>
-    </w:p>
-    <w:p>
-      <w:pPr>
-        <w:pStyle w:val="Heading2"/>
-        <w:rPr>
-          <w:lang w:val="fr-FR"/>
-        </w:rPr>
-      </w:pPr>
-      <w:bookmarkStart w:id="44" w:name="_Toc175719418"/>
-      <w:bookmarkStart w:id="45" w:name="_Toc183195841"/>
-      <w:r>
-        <w:rPr>
-          <w:lang w:val="fr-FR"/>
-        </w:rPr>
-        <w:t xml:space="preserve">C.</w:t>
-      </w:r>
-      <w:r>
-        <w:rPr>
-          <w:lang w:val="fr-FR"/>
-        </w:rPr>
-        <w:tab/>
-        <w:t xml:space="preserve">Evaluasi Formatif</w:t>
-      </w:r>
-      <w:bookmarkEnd w:id="44"/>
-      <w:bookmarkEnd w:id="45"/>
-    </w:p>
-    <w:p>
-      <w:pPr>
-        <w:pStyle w:val="Heading2"/>
-      </w:pPr>
-      <w:bookmarkStart w:id="46" w:name="_Toc175719419"/>
-      <w:bookmarkStart w:id="47" w:name="_Toc183195842"/>
-      <w:r>
-        <w:t xml:space="preserve">Referensi</w:t>
-      </w:r>
-      <w:r>
-        <w:t xml:space="preserve"> (Daftar Pustaka)</w:t>
-      </w:r>
-      <w:bookmarkEnd w:id="46"/>
-      <w:bookmarkEnd w:id="47"/>
-    </w:p>
-    <w:p>
-      <w:r>
-        <w:t xml:space="preserve">Daftar buku rujukan yang digunakan dalam menyusun modul bahan ajar</w:t>
-      </w:r>
-    </w:p>
-    <w:p>
-      <w:pPr>
-        <w:pStyle w:val="Heading1"/>
-      </w:pPr>
-      <w:r>
-        <w:t xml:space="preserve">PERTEMUAN </w:t>
-      </w:r>
-      <w:r>
-        <w:t xml:space="preserve">3</w:t>
-      </w:r>
-      <w:r>
-        <w:t xml:space="preserve"> (</w:t>
-      </w:r>
-      <w:r>
-        <w:t xml:space="preserve">TOPIK I</w:t>
-      </w:r>
-      <w:r>
-        <w:t xml:space="preserve">)</w:t>
-      </w:r>
-      <w:r>
-        <w:t xml:space="preserve">: </w:t>
-      </w:r>
-      <w:bookmarkEnd w:id="25"/>
-      <w:bookmarkEnd w:id="26"/>
-      <w:r>
-        <w:t xml:space="preserve">undefined</w:t>
-      </w:r>
-      <w:r>
-        <w:t/>
-      </w:r>
-      <w:r>
-        <w:t/>
-      </w:r>
-    </w:p>
-    <w:p>
-      <w:pPr>
-        <w:pStyle w:val="Heading2"/>
-      </w:pPr>
-      <w:bookmarkStart w:id="27" w:name="_Toc175719410"/>
-      <w:bookmarkStart w:id="28" w:name="_Toc183195832"/>
-      <w:r>
-        <w:t xml:space="preserve">A. Pengantar Topik Materi I</w:t>
-      </w:r>
-      <w:bookmarkEnd w:id="27"/>
-      <w:bookmarkEnd w:id="28"/>
-    </w:p>
-    <w:p>
-      <w:pPr>
-        <w:pStyle w:val="Heading3"/>
-      </w:pPr>
-      <w:bookmarkStart w:id="29" w:name="_Toc175719411"/>
-      <w:bookmarkStart w:id="30" w:name="_Toc183195833"/>
-      <w:r>
-        <w:t xml:space="preserve">1.</w:t>
-      </w:r>
-      <w:r>
-        <w:tab/>
-        <w:t xml:space="preserve">Deskripsi Topik I</w:t>
-      </w:r>
-      <w:bookmarkEnd w:id="29"/>
-      <w:bookmarkEnd w:id="30"/>
-    </w:p>
-    <w:p>
-      <w:pPr>
-        <w:pStyle w:val="Heading3"/>
-        <w:rPr>
-          <w:lang w:val="es-ES"/>
-        </w:rPr>
-      </w:pPr>
-      <w:bookmarkStart w:id="31" w:name="_Toc175719412"/>
-      <w:bookmarkStart w:id="32" w:name="_Toc183195834"/>
-      <w:r>
-        <w:rPr>
-          <w:lang w:val="es-ES"/>
-        </w:rPr>
-        <w:t xml:space="preserve">2.</w:t>
-      </w:r>
-      <w:r>
-        <w:rPr>
-          <w:lang w:val="es-ES"/>
-        </w:rPr>
-        <w:tab/>
-        <w:t xml:space="preserve">Capaian Pembelajaran</w:t>
-      </w:r>
-      <w:bookmarkEnd w:id="31"/>
-      <w:bookmarkEnd w:id="32"/>
-    </w:p>
-    <w:p>
-      <w:pPr>
-        <w:pStyle w:val="Heading4"/>
-        <w:rPr>
-          <w:lang w:val="es-ES"/>
-        </w:rPr>
-      </w:pPr>
-      <w:r>
-        <w:rPr>
-          <w:lang w:val="es-ES"/>
-        </w:rPr>
-        <w:t xml:space="preserve">a.</w:t>
-      </w:r>
-      <w:r>
-        <w:rPr>
-          <w:lang w:val="es-ES"/>
-        </w:rPr>
-        <w:tab/>
-        <w:t xml:space="preserve">Capaian Pembelajaran Mata Kuliah (CPMK)</w:t>
-      </w:r>
-    </w:p>
-    <w:p>
-      <w:pPr>
-        <w:pStyle w:val="Heading4"/>
-        <w:rPr>
-          <w:lang w:val="es-ES"/>
-        </w:rPr>
-      </w:pPr>
-      <w:r>
-        <w:rPr>
-          <w:lang w:val="es-ES"/>
-        </w:rPr>
-        <w:t xml:space="preserve">b.</w:t>
-      </w:r>
-      <w:r>
-        <w:rPr>
-          <w:lang w:val="es-ES"/>
-        </w:rPr>
-        <w:tab/>
-        <w:t xml:space="preserve">Sub-Capaian Pembelajaran Mata Kuliah (Sub-CPMK)</w:t>
-      </w:r>
-    </w:p>
-    <w:p>
-      <w:pPr>
-        <w:pStyle w:val="Heading3"/>
-        <w:rPr>
-          <w:lang w:val="es-ES"/>
-        </w:rPr>
-      </w:pPr>
-      <w:bookmarkStart w:id="33" w:name="_Toc175719413"/>
-      <w:bookmarkStart w:id="34" w:name="_Toc183195835"/>
-      <w:r>
-        <w:rPr>
-          <w:lang w:val="es-ES"/>
-        </w:rPr>
-        <w:t xml:space="preserve">3.</w:t>
-      </w:r>
-      <w:r>
-        <w:rPr>
-          <w:lang w:val="es-ES"/>
-        </w:rPr>
-        <w:tab/>
-        <w:t xml:space="preserve">Petunjuk Belajar Topik I</w:t>
-      </w:r>
-      <w:bookmarkEnd w:id="33"/>
-      <w:bookmarkEnd w:id="34"/>
-    </w:p>
-    <w:p>
-      <w:pPr>
-        <w:spacing w:after="0"/>
-        <w:rPr>
-          <w:color w:val="FF0000"/>
-          <w:lang w:val="es-ES"/>
-        </w:rPr>
-      </w:pPr>
-      <w:r>
-        <w:rPr>
-          <w:color w:val="FF0000"/>
-          <w:lang w:val="es-ES"/>
-        </w:rPr>
-        <w:t xml:space="preserve">Catatan: </w:t>
-      </w:r>
-    </w:p>
-    <w:p>
-      <w:pPr>
-        <w:pStyle w:val="Heading2"/>
-      </w:pPr>
-      <w:bookmarkStart w:id="35" w:name="_Toc175719414"/>
-      <w:bookmarkStart w:id="36" w:name="_Toc183195836"/>
-      <w:r>
-        <w:t xml:space="preserve">B.</w:t>
-      </w:r>
-      <w:r>
-        <w:tab/>
-        <w:t xml:space="preserve">Uraian Materi Ajar Topik I</w:t>
-      </w:r>
-      <w:bookmarkEnd w:id="35"/>
-      <w:bookmarkEnd w:id="36"/>
-    </w:p>
-    <w:p>
-      <w:pPr>
-        <w:pStyle w:val="Heading3"/>
-      </w:pPr>
-      <w:bookmarkStart w:id="37" w:name="_Toc175719415"/>
-      <w:bookmarkStart w:id="38" w:name="_Toc183195837"/>
-      <w:r>
-        <w:t xml:space="preserve">1.</w:t>
-      </w:r>
-      <w:r>
-        <w:tab/>
-        <w:t xml:space="preserve">Sub-Topik I.1</w:t>
-      </w:r>
-      <w:bookmarkEnd w:id="37"/>
-      <w:bookmarkEnd w:id="38"/>
-    </w:p>
-    <w:p>
-      <w:pPr>
-        <w:pStyle w:val="Heading3"/>
-      </w:pPr>
-      <w:bookmarkStart w:id="39" w:name="_Toc175719416"/>
-      <w:bookmarkStart w:id="40" w:name="_Toc183195838"/>
-      <w:r>
-        <w:t xml:space="preserve">2.</w:t>
-      </w:r>
-      <w:r>
-        <w:tab/>
-        <w:t xml:space="preserve">Sub-Topik I.2</w:t>
-      </w:r>
-      <w:bookmarkEnd w:id="39"/>
-      <w:bookmarkEnd w:id="40"/>
-    </w:p>
-    <w:p>
-      <w:pPr>
-        <w:pStyle w:val="Heading3"/>
-      </w:pPr>
-      <w:bookmarkStart w:id="41" w:name="_Toc183195839"/>
-      <w:r>
-        <w:t xml:space="preserve">3.</w:t>
-      </w:r>
-      <w:r>
-        <w:tab/>
-      </w:r>
-      <w:bookmarkStart w:id="42" w:name="_Toc175719417"/>
-      <w:r>
-        <w:t xml:space="preserve">Sub-Topik seterusnya</w:t>
-      </w:r>
-      <w:bookmarkEnd w:id="41"/>
-      <w:bookmarkEnd w:id="42"/>
-    </w:p>
-    <w:p>
-      <w:pPr>
-        <w:pStyle w:val="Heading3"/>
-      </w:pPr>
-      <w:bookmarkStart w:id="43" w:name="_Toc183195840"/>
-      <w:r>
-        <w:t xml:space="preserve">4.</w:t>
-      </w:r>
-      <w:r>
-        <w:tab/>
-        <w:t xml:space="preserve">Forum Diskusi</w:t>
-      </w:r>
-      <w:bookmarkEnd w:id="43"/>
-    </w:p>
-    <w:p>
-      <w:pPr>
-        <w:pStyle w:val="Heading2"/>
-        <w:rPr>
-          <w:lang w:val="fr-FR"/>
-        </w:rPr>
-      </w:pPr>
-      <w:bookmarkStart w:id="44" w:name="_Toc175719418"/>
-      <w:bookmarkStart w:id="45" w:name="_Toc183195841"/>
-      <w:r>
-        <w:rPr>
-          <w:lang w:val="fr-FR"/>
-        </w:rPr>
-        <w:t xml:space="preserve">C.</w:t>
-      </w:r>
-      <w:r>
-        <w:rPr>
-          <w:lang w:val="fr-FR"/>
-        </w:rPr>
-        <w:tab/>
-        <w:t xml:space="preserve">Evaluasi Formatif</w:t>
-      </w:r>
-      <w:bookmarkEnd w:id="44"/>
-      <w:bookmarkEnd w:id="45"/>
-    </w:p>
-    <w:p>
-      <w:pPr>
-        <w:pStyle w:val="Heading2"/>
-      </w:pPr>
-      <w:bookmarkStart w:id="46" w:name="_Toc175719419"/>
-      <w:bookmarkStart w:id="47" w:name="_Toc183195842"/>
-      <w:r>
-        <w:t xml:space="preserve">Referensi</w:t>
-      </w:r>
-      <w:r>
-        <w:t xml:space="preserve"> (Daftar Pustaka)</w:t>
-      </w:r>
-      <w:bookmarkEnd w:id="46"/>
-      <w:bookmarkEnd w:id="47"/>
-    </w:p>
-    <w:p>
-      <w:r>
-        <w:t xml:space="preserve">Daftar buku rujukan yang digunakan dalam menyusun modul bahan ajar</w:t>
-      </w:r>
-    </w:p>
-    <w:p>
-      <w:pPr>
-        <w:pStyle w:val="Heading1"/>
-      </w:pPr>
-      <w:r>
-        <w:t xml:space="preserve">PERTEMUAN </w:t>
-      </w:r>
-      <w:r>
-        <w:t xml:space="preserve">4</w:t>
-      </w:r>
-      <w:r>
-        <w:t xml:space="preserve"> (</w:t>
-      </w:r>
-      <w:r>
-        <w:t xml:space="preserve">TOPIK I</w:t>
-      </w:r>
-      <w:r>
-        <w:t xml:space="preserve">)</w:t>
-      </w:r>
-      <w:r>
-        <w:t xml:space="preserve">: </w:t>
-      </w:r>
-      <w:bookmarkEnd w:id="25"/>
-      <w:bookmarkEnd w:id="26"/>
-      <w:r>
-        <w:t xml:space="preserve">undefined</w:t>
-      </w:r>
-      <w:r>
-        <w:t/>
-      </w:r>
-      <w:r>
-        <w:t/>
-      </w:r>
-    </w:p>
-    <w:p>
-      <w:pPr>
-        <w:pStyle w:val="Heading2"/>
-      </w:pPr>
-      <w:bookmarkStart w:id="27" w:name="_Toc175719410"/>
-      <w:bookmarkStart w:id="28" w:name="_Toc183195832"/>
-      <w:r>
-        <w:t xml:space="preserve">A. Pengantar Topik Materi I</w:t>
-      </w:r>
-      <w:bookmarkEnd w:id="27"/>
-      <w:bookmarkEnd w:id="28"/>
-    </w:p>
-    <w:p>
-      <w:pPr>
-        <w:pStyle w:val="Heading3"/>
-      </w:pPr>
-      <w:bookmarkStart w:id="29" w:name="_Toc175719411"/>
-      <w:bookmarkStart w:id="30" w:name="_Toc183195833"/>
-      <w:r>
-        <w:t xml:space="preserve">1.</w:t>
-      </w:r>
-      <w:r>
-        <w:tab/>
-        <w:t xml:space="preserve">Deskripsi Topik I</w:t>
-      </w:r>
-      <w:bookmarkEnd w:id="29"/>
-      <w:bookmarkEnd w:id="30"/>
-    </w:p>
-    <w:p>
-      <w:pPr>
-        <w:pStyle w:val="Heading3"/>
-        <w:rPr>
-          <w:lang w:val="es-ES"/>
-        </w:rPr>
-      </w:pPr>
-      <w:bookmarkStart w:id="31" w:name="_Toc175719412"/>
-      <w:bookmarkStart w:id="32" w:name="_Toc183195834"/>
-      <w:r>
-        <w:rPr>
-          <w:lang w:val="es-ES"/>
-        </w:rPr>
-        <w:t xml:space="preserve">2.</w:t>
-      </w:r>
-      <w:r>
-        <w:rPr>
-          <w:lang w:val="es-ES"/>
-        </w:rPr>
-        <w:tab/>
-        <w:t xml:space="preserve">Capaian Pembelajaran</w:t>
-      </w:r>
-      <w:bookmarkEnd w:id="31"/>
-      <w:bookmarkEnd w:id="32"/>
-    </w:p>
-    <w:p>
-      <w:pPr>
-        <w:pStyle w:val="Heading4"/>
-        <w:rPr>
-          <w:lang w:val="es-ES"/>
-        </w:rPr>
-      </w:pPr>
-      <w:r>
-        <w:rPr>
-          <w:lang w:val="es-ES"/>
-        </w:rPr>
-        <w:t xml:space="preserve">a.</w:t>
-      </w:r>
-      <w:r>
-        <w:rPr>
-          <w:lang w:val="es-ES"/>
-        </w:rPr>
-        <w:tab/>
-        <w:t xml:space="preserve">Capaian Pembelajaran Mata Kuliah (CPMK)</w:t>
-      </w:r>
-    </w:p>
-    <w:p>
-      <w:pPr>
-        <w:pStyle w:val="Heading4"/>
-        <w:rPr>
-          <w:lang w:val="es-ES"/>
-        </w:rPr>
-      </w:pPr>
-      <w:r>
-        <w:rPr>
-          <w:lang w:val="es-ES"/>
-        </w:rPr>
-        <w:t xml:space="preserve">b.</w:t>
-      </w:r>
-      <w:r>
-        <w:rPr>
-          <w:lang w:val="es-ES"/>
-        </w:rPr>
-        <w:tab/>
-        <w:t xml:space="preserve">Sub-Capaian Pembelajaran Mata Kuliah (Sub-CPMK)</w:t>
-      </w:r>
-    </w:p>
-    <w:p>
-      <w:pPr>
-        <w:pStyle w:val="Heading3"/>
-        <w:rPr>
-          <w:lang w:val="es-ES"/>
-        </w:rPr>
-      </w:pPr>
-      <w:bookmarkStart w:id="33" w:name="_Toc175719413"/>
-      <w:bookmarkStart w:id="34" w:name="_Toc183195835"/>
-      <w:r>
-        <w:rPr>
-          <w:lang w:val="es-ES"/>
-        </w:rPr>
-        <w:t xml:space="preserve">3.</w:t>
-      </w:r>
-      <w:r>
-        <w:rPr>
-          <w:lang w:val="es-ES"/>
-        </w:rPr>
-        <w:tab/>
-        <w:t xml:space="preserve">Petunjuk Belajar Topik I</w:t>
-      </w:r>
-      <w:bookmarkEnd w:id="33"/>
-      <w:bookmarkEnd w:id="34"/>
-    </w:p>
-    <w:p>
-      <w:pPr>
-        <w:spacing w:after="0"/>
-        <w:rPr>
-          <w:color w:val="FF0000"/>
-          <w:lang w:val="es-ES"/>
-        </w:rPr>
-      </w:pPr>
-      <w:r>
-        <w:rPr>
-          <w:color w:val="FF0000"/>
-          <w:lang w:val="es-ES"/>
-        </w:rPr>
-        <w:t xml:space="preserve">Catatan: </w:t>
-      </w:r>
-    </w:p>
-    <w:p>
-      <w:pPr>
-        <w:pStyle w:val="Heading2"/>
-      </w:pPr>
-      <w:bookmarkStart w:id="35" w:name="_Toc175719414"/>
-      <w:bookmarkStart w:id="36" w:name="_Toc183195836"/>
-      <w:r>
-        <w:t xml:space="preserve">B.</w:t>
-      </w:r>
-      <w:r>
-        <w:tab/>
-        <w:t xml:space="preserve">Uraian Materi Ajar Topik I</w:t>
-      </w:r>
-      <w:bookmarkEnd w:id="35"/>
-      <w:bookmarkEnd w:id="36"/>
-    </w:p>
-    <w:p>
-      <w:pPr>
-        <w:pStyle w:val="Heading3"/>
-      </w:pPr>
-      <w:bookmarkStart w:id="37" w:name="_Toc175719415"/>
-      <w:bookmarkStart w:id="38" w:name="_Toc183195837"/>
-      <w:r>
-        <w:t xml:space="preserve">1.</w:t>
-      </w:r>
-      <w:r>
-        <w:tab/>
-        <w:t xml:space="preserve">Sub-Topik I.1</w:t>
-      </w:r>
-      <w:bookmarkEnd w:id="37"/>
-      <w:bookmarkEnd w:id="38"/>
-    </w:p>
-    <w:p>
-      <w:pPr>
-        <w:pStyle w:val="Heading3"/>
-      </w:pPr>
-      <w:bookmarkStart w:id="39" w:name="_Toc175719416"/>
-      <w:bookmarkStart w:id="40" w:name="_Toc183195838"/>
-      <w:r>
-        <w:t xml:space="preserve">2.</w:t>
-      </w:r>
-      <w:r>
-        <w:tab/>
-        <w:t xml:space="preserve">Sub-Topik I.2</w:t>
-      </w:r>
-      <w:bookmarkEnd w:id="39"/>
-      <w:bookmarkEnd w:id="40"/>
-    </w:p>
-    <w:p>
-      <w:pPr>
-        <w:pStyle w:val="Heading3"/>
-      </w:pPr>
-      <w:bookmarkStart w:id="41" w:name="_Toc183195839"/>
-      <w:r>
-        <w:t xml:space="preserve">3.</w:t>
-      </w:r>
-      <w:r>
-        <w:tab/>
-      </w:r>
-      <w:bookmarkStart w:id="42" w:name="_Toc175719417"/>
-      <w:r>
-        <w:t xml:space="preserve">Sub-Topik seterusnya</w:t>
-      </w:r>
-      <w:bookmarkEnd w:id="41"/>
-      <w:bookmarkEnd w:id="42"/>
-    </w:p>
-    <w:p>
-      <w:pPr>
-        <w:pStyle w:val="Heading3"/>
-      </w:pPr>
-      <w:bookmarkStart w:id="43" w:name="_Toc183195840"/>
-      <w:r>
-        <w:t xml:space="preserve">4.</w:t>
-      </w:r>
-      <w:r>
-        <w:tab/>
-        <w:t xml:space="preserve">Forum Diskusi</w:t>
-      </w:r>
-      <w:bookmarkEnd w:id="43"/>
-    </w:p>
-    <w:p>
-      <w:pPr>
-        <w:pStyle w:val="Heading2"/>
-        <w:rPr>
-          <w:lang w:val="fr-FR"/>
-        </w:rPr>
-      </w:pPr>
-      <w:bookmarkStart w:id="44" w:name="_Toc175719418"/>
-      <w:bookmarkStart w:id="45" w:name="_Toc183195841"/>
-      <w:r>
-        <w:rPr>
-          <w:lang w:val="fr-FR"/>
-        </w:rPr>
-        <w:t xml:space="preserve">C.</w:t>
-      </w:r>
-      <w:r>
-        <w:rPr>
-          <w:lang w:val="fr-FR"/>
-        </w:rPr>
-        <w:tab/>
-        <w:t xml:space="preserve">Evaluasi Formatif</w:t>
-      </w:r>
-      <w:bookmarkEnd w:id="44"/>
-      <w:bookmarkEnd w:id="45"/>
-    </w:p>
-    <w:p>
-      <w:pPr>
-        <w:pStyle w:val="Heading2"/>
-      </w:pPr>
-      <w:bookmarkStart w:id="46" w:name="_Toc175719419"/>
-      <w:bookmarkStart w:id="47" w:name="_Toc183195842"/>
-      <w:r>
-        <w:t xml:space="preserve">Referensi</w:t>
-      </w:r>
-      <w:r>
-        <w:t xml:space="preserve"> (Daftar Pustaka)</w:t>
-      </w:r>
-      <w:bookmarkEnd w:id="46"/>
-      <w:bookmarkEnd w:id="47"/>
-    </w:p>
-    <w:p>
-      <w:r>
-        <w:t xml:space="preserve">Daftar buku rujukan yang digunakan dalam menyusun modul bahan ajar</w:t>
-      </w:r>
-    </w:p>
-    <w:p>
-      <w:pPr>
-        <w:pStyle w:val="Heading1"/>
-      </w:pPr>
-      <w:r>
-        <w:t xml:space="preserve">PERTEMUAN </w:t>
-      </w:r>
-      <w:r>
-        <w:t xml:space="preserve">5</w:t>
-      </w:r>
-      <w:r>
-        <w:t xml:space="preserve"> (</w:t>
-      </w:r>
-      <w:r>
-        <w:t xml:space="preserve">TOPIK I</w:t>
-      </w:r>
-      <w:r>
-        <w:t xml:space="preserve">)</w:t>
-      </w:r>
-      <w:r>
-        <w:t xml:space="preserve">: </w:t>
-      </w:r>
-      <w:bookmarkEnd w:id="25"/>
-      <w:bookmarkEnd w:id="26"/>
-      <w:r>
-        <w:t xml:space="preserve">undefined</w:t>
-      </w:r>
-      <w:r>
-        <w:t/>
-      </w:r>
-      <w:r>
-        <w:t/>
-      </w:r>
-    </w:p>
-    <w:p>
-      <w:pPr>
-        <w:pStyle w:val="Heading2"/>
-      </w:pPr>
-      <w:bookmarkStart w:id="27" w:name="_Toc175719410"/>
-      <w:bookmarkStart w:id="28" w:name="_Toc183195832"/>
-      <w:r>
-        <w:t xml:space="preserve">A. Pengantar Topik Materi I</w:t>
-      </w:r>
-      <w:bookmarkEnd w:id="27"/>
-      <w:bookmarkEnd w:id="28"/>
-    </w:p>
-    <w:p>
-      <w:pPr>
-        <w:pStyle w:val="Heading3"/>
-      </w:pPr>
-      <w:bookmarkStart w:id="29" w:name="_Toc175719411"/>
-      <w:bookmarkStart w:id="30" w:name="_Toc183195833"/>
-      <w:r>
-        <w:t xml:space="preserve">1.</w:t>
-      </w:r>
-      <w:r>
-        <w:tab/>
-        <w:t xml:space="preserve">Deskripsi Topik I</w:t>
-      </w:r>
-      <w:bookmarkEnd w:id="29"/>
-      <w:bookmarkEnd w:id="30"/>
-    </w:p>
-    <w:p>
-      <w:pPr>
-        <w:pStyle w:val="Heading3"/>
-        <w:rPr>
-          <w:lang w:val="es-ES"/>
-        </w:rPr>
-      </w:pPr>
-      <w:bookmarkStart w:id="31" w:name="_Toc175719412"/>
-      <w:bookmarkStart w:id="32" w:name="_Toc183195834"/>
-      <w:r>
-        <w:rPr>
-          <w:lang w:val="es-ES"/>
-        </w:rPr>
-        <w:t xml:space="preserve">2.</w:t>
-      </w:r>
-      <w:r>
-        <w:rPr>
-          <w:lang w:val="es-ES"/>
-        </w:rPr>
-        <w:tab/>
-        <w:t xml:space="preserve">Capaian Pembelajaran</w:t>
-      </w:r>
-      <w:bookmarkEnd w:id="31"/>
-      <w:bookmarkEnd w:id="32"/>
-    </w:p>
-    <w:p>
-      <w:pPr>
-        <w:pStyle w:val="Heading4"/>
-        <w:rPr>
-          <w:lang w:val="es-ES"/>
-        </w:rPr>
-      </w:pPr>
-      <w:r>
-        <w:rPr>
-          <w:lang w:val="es-ES"/>
-        </w:rPr>
-        <w:t xml:space="preserve">a.</w:t>
-      </w:r>
-      <w:r>
-        <w:rPr>
-          <w:lang w:val="es-ES"/>
-        </w:rPr>
-        <w:tab/>
-        <w:t xml:space="preserve">Capaian Pembelajaran Mata Kuliah (CPMK)</w:t>
-      </w:r>
-    </w:p>
-    <w:p>
-      <w:pPr>
-        <w:pStyle w:val="Heading4"/>
-        <w:rPr>
-          <w:lang w:val="es-ES"/>
-        </w:rPr>
-      </w:pPr>
-      <w:r>
-        <w:rPr>
-          <w:lang w:val="es-ES"/>
-        </w:rPr>
-        <w:t xml:space="preserve">b.</w:t>
-      </w:r>
-      <w:r>
-        <w:rPr>
-          <w:lang w:val="es-ES"/>
-        </w:rPr>
-        <w:tab/>
-        <w:t xml:space="preserve">Sub-Capaian Pembelajaran Mata Kuliah (Sub-CPMK)</w:t>
-      </w:r>
-    </w:p>
-    <w:p>
-      <w:pPr>
-        <w:pStyle w:val="Heading3"/>
-        <w:rPr>
-          <w:lang w:val="es-ES"/>
-        </w:rPr>
-      </w:pPr>
-      <w:bookmarkStart w:id="33" w:name="_Toc175719413"/>
-      <w:bookmarkStart w:id="34" w:name="_Toc183195835"/>
-      <w:r>
-        <w:rPr>
-          <w:lang w:val="es-ES"/>
-        </w:rPr>
-        <w:t xml:space="preserve">3.</w:t>
-      </w:r>
-      <w:r>
-        <w:rPr>
-          <w:lang w:val="es-ES"/>
-        </w:rPr>
-        <w:tab/>
-        <w:t xml:space="preserve">Petunjuk Belajar Topik I</w:t>
-      </w:r>
-      <w:bookmarkEnd w:id="33"/>
-      <w:bookmarkEnd w:id="34"/>
-    </w:p>
-    <w:p>
-      <w:pPr>
-        <w:spacing w:after="0"/>
-        <w:rPr>
-          <w:color w:val="FF0000"/>
-          <w:lang w:val="es-ES"/>
-        </w:rPr>
-      </w:pPr>
-      <w:r>
-        <w:rPr>
-          <w:color w:val="FF0000"/>
-          <w:lang w:val="es-ES"/>
-        </w:rPr>
-        <w:t xml:space="preserve">Catatan: </w:t>
-      </w:r>
-    </w:p>
-    <w:p>
-      <w:pPr>
-        <w:pStyle w:val="Heading2"/>
-      </w:pPr>
-      <w:bookmarkStart w:id="35" w:name="_Toc175719414"/>
-      <w:bookmarkStart w:id="36" w:name="_Toc183195836"/>
-      <w:r>
-        <w:t xml:space="preserve">B.</w:t>
-      </w:r>
-      <w:r>
-        <w:tab/>
-        <w:t xml:space="preserve">Uraian Materi Ajar Topik I</w:t>
-      </w:r>
-      <w:bookmarkEnd w:id="35"/>
-      <w:bookmarkEnd w:id="36"/>
-    </w:p>
-    <w:p>
-      <w:pPr>
-        <w:pStyle w:val="Heading3"/>
-      </w:pPr>
-      <w:bookmarkStart w:id="37" w:name="_Toc175719415"/>
-      <w:bookmarkStart w:id="38" w:name="_Toc183195837"/>
-      <w:r>
-        <w:t xml:space="preserve">1.</w:t>
-      </w:r>
-      <w:r>
-        <w:tab/>
-        <w:t xml:space="preserve">Sub-Topik I.1</w:t>
-      </w:r>
-      <w:bookmarkEnd w:id="37"/>
-      <w:bookmarkEnd w:id="38"/>
-    </w:p>
-    <w:p>
-      <w:pPr>
-        <w:pStyle w:val="Heading3"/>
-      </w:pPr>
-      <w:bookmarkStart w:id="39" w:name="_Toc175719416"/>
-      <w:bookmarkStart w:id="40" w:name="_Toc183195838"/>
-      <w:r>
-        <w:t xml:space="preserve">2.</w:t>
-      </w:r>
-      <w:r>
-        <w:tab/>
-        <w:t xml:space="preserve">Sub-Topik I.2</w:t>
-      </w:r>
-      <w:bookmarkEnd w:id="39"/>
-      <w:bookmarkEnd w:id="40"/>
-    </w:p>
-    <w:p>
-      <w:pPr>
-        <w:pStyle w:val="Heading3"/>
-      </w:pPr>
-      <w:bookmarkStart w:id="41" w:name="_Toc183195839"/>
-      <w:r>
-        <w:t xml:space="preserve">3.</w:t>
-      </w:r>
-      <w:r>
-        <w:tab/>
-      </w:r>
-      <w:bookmarkStart w:id="42" w:name="_Toc175719417"/>
-      <w:r>
-        <w:t xml:space="preserve">Sub-Topik seterusnya</w:t>
-      </w:r>
-      <w:bookmarkEnd w:id="41"/>
-      <w:bookmarkEnd w:id="42"/>
-    </w:p>
-    <w:p>
-      <w:pPr>
-        <w:pStyle w:val="Heading3"/>
-      </w:pPr>
-      <w:bookmarkStart w:id="43" w:name="_Toc183195840"/>
-      <w:r>
-        <w:t xml:space="preserve">4.</w:t>
-      </w:r>
-      <w:r>
-        <w:tab/>
-        <w:t xml:space="preserve">Forum Diskusi</w:t>
-      </w:r>
-      <w:bookmarkEnd w:id="43"/>
-    </w:p>
-    <w:p>
-      <w:pPr>
-        <w:pStyle w:val="Heading2"/>
-        <w:rPr>
-          <w:lang w:val="fr-FR"/>
-        </w:rPr>
-      </w:pPr>
-      <w:bookmarkStart w:id="44" w:name="_Toc175719418"/>
-      <w:bookmarkStart w:id="45" w:name="_Toc183195841"/>
-      <w:r>
-        <w:rPr>
-          <w:lang w:val="fr-FR"/>
-        </w:rPr>
-        <w:t xml:space="preserve">C.</w:t>
-      </w:r>
-      <w:r>
-        <w:rPr>
-          <w:lang w:val="fr-FR"/>
-        </w:rPr>
-        <w:tab/>
-        <w:t xml:space="preserve">Evaluasi Formatif</w:t>
-      </w:r>
-      <w:bookmarkEnd w:id="44"/>
-      <w:bookmarkEnd w:id="45"/>
-    </w:p>
-    <w:p>
-      <w:pPr>
-        <w:pStyle w:val="Heading2"/>
-      </w:pPr>
-      <w:bookmarkStart w:id="46" w:name="_Toc175719419"/>
-      <w:bookmarkStart w:id="47" w:name="_Toc183195842"/>
-      <w:r>
-        <w:t xml:space="preserve">Referensi</w:t>
-      </w:r>
-      <w:r>
-        <w:t xml:space="preserve"> (Daftar Pustaka)</w:t>
-      </w:r>
-      <w:bookmarkEnd w:id="46"/>
-      <w:bookmarkEnd w:id="47"/>
-    </w:p>
-    <w:p>
-      <w:r>
-        <w:t xml:space="preserve">Daftar buku rujukan yang digunakan dalam menyusun modul bahan ajar</w:t>
-      </w:r>
-    </w:p>
-    <w:p>
-      <w:pPr>
-        <w:pStyle w:val="Heading1"/>
-      </w:pPr>
-      <w:r>
-        <w:t xml:space="preserve">PERTEMUAN </w:t>
-      </w:r>
-      <w:r>
-        <w:t xml:space="preserve">6</w:t>
-      </w:r>
-      <w:r>
-        <w:t xml:space="preserve"> (</w:t>
-      </w:r>
-      <w:r>
-        <w:t xml:space="preserve">TOPIK I</w:t>
-      </w:r>
-      <w:r>
-        <w:t xml:space="preserve">)</w:t>
-      </w:r>
-      <w:r>
-        <w:t xml:space="preserve">: </w:t>
-      </w:r>
-      <w:bookmarkEnd w:id="25"/>
-      <w:bookmarkEnd w:id="26"/>
-      <w:r>
-        <w:t xml:space="preserve">undefined</w:t>
-      </w:r>
-      <w:r>
-        <w:t/>
-      </w:r>
-      <w:r>
-        <w:t/>
-      </w:r>
-    </w:p>
-    <w:p>
-      <w:pPr>
-        <w:pStyle w:val="Heading2"/>
-      </w:pPr>
-      <w:bookmarkStart w:id="27" w:name="_Toc175719410"/>
-      <w:bookmarkStart w:id="28" w:name="_Toc183195832"/>
-      <w:r>
-        <w:t xml:space="preserve">A. Pengantar Topik Materi I</w:t>
-      </w:r>
-      <w:bookmarkEnd w:id="27"/>
-      <w:bookmarkEnd w:id="28"/>
-    </w:p>
-    <w:p>
-      <w:pPr>
-        <w:pStyle w:val="Heading3"/>
-      </w:pPr>
-      <w:bookmarkStart w:id="29" w:name="_Toc175719411"/>
-      <w:bookmarkStart w:id="30" w:name="_Toc183195833"/>
-      <w:r>
-        <w:t xml:space="preserve">1.</w:t>
-      </w:r>
-      <w:r>
-        <w:tab/>
-        <w:t xml:space="preserve">Deskripsi Topik I</w:t>
-      </w:r>
-      <w:bookmarkEnd w:id="29"/>
-      <w:bookmarkEnd w:id="30"/>
-    </w:p>
-    <w:p>
-      <w:pPr>
-        <w:pStyle w:val="Heading3"/>
-        <w:rPr>
-          <w:lang w:val="es-ES"/>
-        </w:rPr>
-      </w:pPr>
-      <w:bookmarkStart w:id="31" w:name="_Toc175719412"/>
-      <w:bookmarkStart w:id="32" w:name="_Toc183195834"/>
-      <w:r>
-        <w:rPr>
-          <w:lang w:val="es-ES"/>
-        </w:rPr>
-        <w:t xml:space="preserve">2.</w:t>
-      </w:r>
-      <w:r>
-        <w:rPr>
-          <w:lang w:val="es-ES"/>
-        </w:rPr>
-        <w:tab/>
-        <w:t xml:space="preserve">Capaian Pembelajaran</w:t>
-      </w:r>
-      <w:bookmarkEnd w:id="31"/>
-      <w:bookmarkEnd w:id="32"/>
-    </w:p>
-    <w:p>
-      <w:pPr>
-        <w:pStyle w:val="Heading4"/>
-        <w:rPr>
-          <w:lang w:val="es-ES"/>
-        </w:rPr>
-      </w:pPr>
-      <w:r>
-        <w:rPr>
-          <w:lang w:val="es-ES"/>
-        </w:rPr>
-        <w:t xml:space="preserve">a.</w:t>
-      </w:r>
-      <w:r>
-        <w:rPr>
-          <w:lang w:val="es-ES"/>
-        </w:rPr>
-        <w:tab/>
-        <w:t xml:space="preserve">Capaian Pembelajaran Mata Kuliah (CPMK)</w:t>
-      </w:r>
-    </w:p>
-    <w:p>
-      <w:pPr>
-        <w:pStyle w:val="Heading4"/>
-        <w:rPr>
-          <w:lang w:val="es-ES"/>
-        </w:rPr>
-      </w:pPr>
-      <w:r>
-        <w:rPr>
-          <w:lang w:val="es-ES"/>
-        </w:rPr>
-        <w:t xml:space="preserve">b.</w:t>
-      </w:r>
-      <w:r>
-        <w:rPr>
-          <w:lang w:val="es-ES"/>
-        </w:rPr>
-        <w:tab/>
-        <w:t xml:space="preserve">Sub-Capaian Pembelajaran Mata Kuliah (Sub-CPMK)</w:t>
-      </w:r>
-    </w:p>
-    <w:p>
-      <w:pPr>
-        <w:pStyle w:val="Heading3"/>
-        <w:rPr>
-          <w:lang w:val="es-ES"/>
-        </w:rPr>
-      </w:pPr>
-      <w:bookmarkStart w:id="33" w:name="_Toc175719413"/>
-      <w:bookmarkStart w:id="34" w:name="_Toc183195835"/>
-      <w:r>
-        <w:rPr>
-          <w:lang w:val="es-ES"/>
-        </w:rPr>
-        <w:t xml:space="preserve">3.</w:t>
-      </w:r>
-      <w:r>
-        <w:rPr>
-          <w:lang w:val="es-ES"/>
-        </w:rPr>
-        <w:tab/>
-        <w:t xml:space="preserve">Petunjuk Belajar Topik I</w:t>
-      </w:r>
-      <w:bookmarkEnd w:id="33"/>
-      <w:bookmarkEnd w:id="34"/>
-    </w:p>
-    <w:p>
-      <w:pPr>
-        <w:spacing w:after="0"/>
-        <w:rPr>
-          <w:color w:val="FF0000"/>
-          <w:lang w:val="es-ES"/>
-        </w:rPr>
-      </w:pPr>
-      <w:r>
-        <w:rPr>
-          <w:color w:val="FF0000"/>
-          <w:lang w:val="es-ES"/>
-        </w:rPr>
-        <w:t xml:space="preserve">Catatan: </w:t>
-      </w:r>
-    </w:p>
-    <w:p>
-      <w:pPr>
-        <w:pStyle w:val="Heading2"/>
-      </w:pPr>
-      <w:bookmarkStart w:id="35" w:name="_Toc175719414"/>
-      <w:bookmarkStart w:id="36" w:name="_Toc183195836"/>
-      <w:r>
-        <w:t xml:space="preserve">B.</w:t>
-      </w:r>
-      <w:r>
-        <w:tab/>
-        <w:t xml:space="preserve">Uraian Materi Ajar Topik I</w:t>
-      </w:r>
-      <w:bookmarkEnd w:id="35"/>
-      <w:bookmarkEnd w:id="36"/>
-    </w:p>
-    <w:p>
-      <w:pPr>
-        <w:pStyle w:val="Heading3"/>
-      </w:pPr>
-      <w:bookmarkStart w:id="37" w:name="_Toc175719415"/>
-      <w:bookmarkStart w:id="38" w:name="_Toc183195837"/>
-      <w:r>
-        <w:t xml:space="preserve">1.</w:t>
-      </w:r>
-      <w:r>
-        <w:tab/>
-        <w:t xml:space="preserve">Sub-Topik I.1</w:t>
-      </w:r>
-      <w:bookmarkEnd w:id="37"/>
-      <w:bookmarkEnd w:id="38"/>
-    </w:p>
-    <w:p>
-      <w:pPr>
-        <w:pStyle w:val="Heading3"/>
-      </w:pPr>
-      <w:bookmarkStart w:id="39" w:name="_Toc175719416"/>
-      <w:bookmarkStart w:id="40" w:name="_Toc183195838"/>
-      <w:r>
-        <w:t xml:space="preserve">2.</w:t>
-      </w:r>
-      <w:r>
-        <w:tab/>
-        <w:t xml:space="preserve">Sub-Topik I.2</w:t>
-      </w:r>
-      <w:bookmarkEnd w:id="39"/>
-      <w:bookmarkEnd w:id="40"/>
-    </w:p>
-    <w:p>
-      <w:pPr>
-        <w:pStyle w:val="Heading3"/>
-      </w:pPr>
-      <w:bookmarkStart w:id="41" w:name="_Toc183195839"/>
-      <w:r>
-        <w:t xml:space="preserve">3.</w:t>
-      </w:r>
-      <w:r>
-        <w:tab/>
-      </w:r>
-      <w:bookmarkStart w:id="42" w:name="_Toc175719417"/>
-      <w:r>
-        <w:t xml:space="preserve">Sub-Topik seterusnya</w:t>
-      </w:r>
-      <w:bookmarkEnd w:id="41"/>
-      <w:bookmarkEnd w:id="42"/>
-    </w:p>
-    <w:p>
-      <w:pPr>
-        <w:pStyle w:val="Heading3"/>
-      </w:pPr>
-      <w:bookmarkStart w:id="43" w:name="_Toc183195840"/>
-      <w:r>
-        <w:t xml:space="preserve">4.</w:t>
-      </w:r>
-      <w:r>
-        <w:tab/>
-        <w:t xml:space="preserve">Forum Diskusi</w:t>
-      </w:r>
-      <w:bookmarkEnd w:id="43"/>
-    </w:p>
-    <w:p>
-      <w:pPr>
-        <w:pStyle w:val="Heading2"/>
-        <w:rPr>
-          <w:lang w:val="fr-FR"/>
-        </w:rPr>
-      </w:pPr>
-      <w:bookmarkStart w:id="44" w:name="_Toc175719418"/>
-      <w:bookmarkStart w:id="45" w:name="_Toc183195841"/>
-      <w:r>
-        <w:rPr>
-          <w:lang w:val="fr-FR"/>
-        </w:rPr>
-        <w:t xml:space="preserve">C.</w:t>
-      </w:r>
-      <w:r>
-        <w:rPr>
-          <w:lang w:val="fr-FR"/>
-        </w:rPr>
-        <w:tab/>
-        <w:t xml:space="preserve">Evaluasi Formatif</w:t>
-      </w:r>
-      <w:bookmarkEnd w:id="44"/>
-      <w:bookmarkEnd w:id="45"/>
-    </w:p>
-    <w:p>
-      <w:pPr>
-        <w:pStyle w:val="Heading2"/>
-      </w:pPr>
-      <w:bookmarkStart w:id="46" w:name="_Toc175719419"/>
-      <w:bookmarkStart w:id="47" w:name="_Toc183195842"/>
-      <w:r>
-        <w:t xml:space="preserve">Referensi</w:t>
-      </w:r>
-      <w:r>
-        <w:t xml:space="preserve"> (Daftar Pustaka)</w:t>
-      </w:r>
-      <w:bookmarkEnd w:id="46"/>
-      <w:bookmarkEnd w:id="47"/>
-    </w:p>
-    <w:p>
-      <w:r>
-        <w:t xml:space="preserve">Daftar buku rujukan yang digunakan dalam menyusun modul bahan ajar</w:t>
-      </w:r>
-    </w:p>
-    <w:p>
-      <w:pPr>
-        <w:pStyle w:val="Heading1"/>
-      </w:pPr>
-      <w:r>
-        <w:t xml:space="preserve">PERTEMUAN </w:t>
-      </w:r>
-      <w:r>
-        <w:t xml:space="preserve">7</w:t>
-      </w:r>
-      <w:r>
-        <w:t xml:space="preserve"> (</w:t>
-      </w:r>
-      <w:r>
-        <w:t xml:space="preserve">TOPIK I</w:t>
-      </w:r>
-      <w:r>
-        <w:t xml:space="preserve">)</w:t>
-      </w:r>
-      <w:r>
-        <w:t xml:space="preserve">: </w:t>
-      </w:r>
-      <w:bookmarkEnd w:id="25"/>
-      <w:bookmarkEnd w:id="26"/>
-      <w:r>
-        <w:t xml:space="preserve">undefined</w:t>
-      </w:r>
-      <w:r>
-        <w:t/>
-      </w:r>
-      <w:r>
-        <w:t/>
-      </w:r>
-    </w:p>
-    <w:p>
-      <w:pPr>
-        <w:pStyle w:val="Heading2"/>
-      </w:pPr>
-      <w:bookmarkStart w:id="27" w:name="_Toc175719410"/>
-      <w:bookmarkStart w:id="28" w:name="_Toc183195832"/>
-      <w:r>
-        <w:t xml:space="preserve">A. Pengantar Topik Materi I</w:t>
-      </w:r>
-      <w:bookmarkEnd w:id="27"/>
-      <w:bookmarkEnd w:id="28"/>
-    </w:p>
-    <w:p>
-      <w:pPr>
-        <w:pStyle w:val="Heading3"/>
-      </w:pPr>
-      <w:bookmarkStart w:id="29" w:name="_Toc175719411"/>
-      <w:bookmarkStart w:id="30" w:name="_Toc183195833"/>
-      <w:r>
-        <w:t xml:space="preserve">1.</w:t>
-      </w:r>
-      <w:r>
-        <w:tab/>
-        <w:t xml:space="preserve">Deskripsi Topik I</w:t>
-      </w:r>
-      <w:bookmarkEnd w:id="29"/>
-      <w:bookmarkEnd w:id="30"/>
-    </w:p>
-    <w:p>
-      <w:pPr>
-        <w:pStyle w:val="Heading3"/>
-        <w:rPr>
-          <w:lang w:val="es-ES"/>
-        </w:rPr>
-      </w:pPr>
-      <w:bookmarkStart w:id="31" w:name="_Toc175719412"/>
-      <w:bookmarkStart w:id="32" w:name="_Toc183195834"/>
-      <w:r>
-        <w:rPr>
-          <w:lang w:val="es-ES"/>
-        </w:rPr>
-        <w:t xml:space="preserve">2.</w:t>
-      </w:r>
-      <w:r>
-        <w:rPr>
-          <w:lang w:val="es-ES"/>
-        </w:rPr>
-        <w:tab/>
-        <w:t xml:space="preserve">Capaian Pembelajaran</w:t>
-      </w:r>
-      <w:bookmarkEnd w:id="31"/>
-      <w:bookmarkEnd w:id="32"/>
-    </w:p>
-    <w:p>
-      <w:pPr>
-        <w:pStyle w:val="Heading4"/>
-        <w:rPr>
-          <w:lang w:val="es-ES"/>
-        </w:rPr>
-      </w:pPr>
-      <w:r>
-        <w:rPr>
-          <w:lang w:val="es-ES"/>
-        </w:rPr>
-        <w:t xml:space="preserve">a.</w:t>
-      </w:r>
-      <w:r>
-        <w:rPr>
-          <w:lang w:val="es-ES"/>
-        </w:rPr>
-        <w:tab/>
-        <w:t xml:space="preserve">Capaian Pembelajaran Mata Kuliah (CPMK)</w:t>
-      </w:r>
-    </w:p>
-    <w:p>
-      <w:pPr>
-        <w:pStyle w:val="Heading4"/>
-        <w:rPr>
-          <w:lang w:val="es-ES"/>
-        </w:rPr>
-      </w:pPr>
-      <w:r>
-        <w:rPr>
-          <w:lang w:val="es-ES"/>
-        </w:rPr>
-        <w:t xml:space="preserve">b.</w:t>
-      </w:r>
-      <w:r>
-        <w:rPr>
-          <w:lang w:val="es-ES"/>
-        </w:rPr>
-        <w:tab/>
-        <w:t xml:space="preserve">Sub-Capaian Pembelajaran Mata Kuliah (Sub-CPMK)</w:t>
-      </w:r>
-    </w:p>
-    <w:p>
-      <w:pPr>
-        <w:pStyle w:val="Heading3"/>
-        <w:rPr>
-          <w:lang w:val="es-ES"/>
-        </w:rPr>
-      </w:pPr>
-      <w:bookmarkStart w:id="33" w:name="_Toc175719413"/>
-      <w:bookmarkStart w:id="34" w:name="_Toc183195835"/>
-      <w:r>
-        <w:rPr>
-          <w:lang w:val="es-ES"/>
-        </w:rPr>
-        <w:t xml:space="preserve">3.</w:t>
-      </w:r>
-      <w:r>
-        <w:rPr>
-          <w:lang w:val="es-ES"/>
-        </w:rPr>
-        <w:tab/>
-        <w:t xml:space="preserve">Petunjuk Belajar Topik I</w:t>
-      </w:r>
-      <w:bookmarkEnd w:id="33"/>
-      <w:bookmarkEnd w:id="34"/>
-    </w:p>
-    <w:p>
-      <w:pPr>
-        <w:spacing w:after="0"/>
-        <w:rPr>
-          <w:color w:val="FF0000"/>
-          <w:lang w:val="es-ES"/>
-        </w:rPr>
-      </w:pPr>
-      <w:r>
-        <w:rPr>
-          <w:color w:val="FF0000"/>
-          <w:lang w:val="es-ES"/>
-        </w:rPr>
-        <w:t xml:space="preserve">Catatan: </w:t>
-      </w:r>
-    </w:p>
-    <w:p>
-      <w:pPr>
-        <w:pStyle w:val="Heading2"/>
-      </w:pPr>
-      <w:bookmarkStart w:id="35" w:name="_Toc175719414"/>
-      <w:bookmarkStart w:id="36" w:name="_Toc183195836"/>
-      <w:r>
-        <w:t xml:space="preserve">B.</w:t>
-      </w:r>
-      <w:r>
-        <w:tab/>
-        <w:t xml:space="preserve">Uraian Materi Ajar Topik I</w:t>
-      </w:r>
-      <w:bookmarkEnd w:id="35"/>
-      <w:bookmarkEnd w:id="36"/>
-    </w:p>
-    <w:p>
-      <w:pPr>
-        <w:pStyle w:val="Heading3"/>
-      </w:pPr>
-      <w:bookmarkStart w:id="37" w:name="_Toc175719415"/>
-      <w:bookmarkStart w:id="38" w:name="_Toc183195837"/>
-      <w:r>
-        <w:t xml:space="preserve">1.</w:t>
-      </w:r>
-      <w:r>
-        <w:tab/>
-        <w:t xml:space="preserve">Sub-Topik I.1</w:t>
-      </w:r>
-      <w:bookmarkEnd w:id="37"/>
-      <w:bookmarkEnd w:id="38"/>
-    </w:p>
-    <w:p>
-      <w:pPr>
-        <w:pStyle w:val="Heading3"/>
-      </w:pPr>
-      <w:bookmarkStart w:id="39" w:name="_Toc175719416"/>
-      <w:bookmarkStart w:id="40" w:name="_Toc183195838"/>
-      <w:r>
-        <w:t xml:space="preserve">2.</w:t>
-      </w:r>
-      <w:r>
-        <w:tab/>
-        <w:t xml:space="preserve">Sub-Topik I.2</w:t>
-      </w:r>
-      <w:bookmarkEnd w:id="39"/>
-      <w:bookmarkEnd w:id="40"/>
-    </w:p>
-    <w:p>
-      <w:pPr>
-        <w:pStyle w:val="Heading3"/>
-      </w:pPr>
-      <w:bookmarkStart w:id="41" w:name="_Toc183195839"/>
-      <w:r>
-        <w:t xml:space="preserve">3.</w:t>
-      </w:r>
-      <w:r>
-        <w:tab/>
-      </w:r>
-      <w:bookmarkStart w:id="42" w:name="_Toc175719417"/>
-      <w:r>
-        <w:t xml:space="preserve">Sub-Topik seterusnya</w:t>
-      </w:r>
-      <w:bookmarkEnd w:id="41"/>
-      <w:bookmarkEnd w:id="42"/>
-    </w:p>
-    <w:p>
-      <w:pPr>
-        <w:pStyle w:val="Heading3"/>
-      </w:pPr>
-      <w:bookmarkStart w:id="43" w:name="_Toc183195840"/>
-      <w:r>
-        <w:t xml:space="preserve">4.</w:t>
-      </w:r>
-      <w:r>
-        <w:tab/>
-        <w:t xml:space="preserve">Forum Diskusi</w:t>
-      </w:r>
-      <w:bookmarkEnd w:id="43"/>
-    </w:p>
-    <w:p>
-      <w:pPr>
-        <w:pStyle w:val="Heading2"/>
-        <w:rPr>
-          <w:lang w:val="fr-FR"/>
-        </w:rPr>
-      </w:pPr>
-      <w:bookmarkStart w:id="44" w:name="_Toc175719418"/>
-      <w:bookmarkStart w:id="45" w:name="_Toc183195841"/>
-      <w:r>
-        <w:rPr>
-          <w:lang w:val="fr-FR"/>
-        </w:rPr>
-        <w:t xml:space="preserve">C.</w:t>
-      </w:r>
-      <w:r>
-        <w:rPr>
-          <w:lang w:val="fr-FR"/>
-        </w:rPr>
-        <w:tab/>
-        <w:t xml:space="preserve">Evaluasi Formatif</w:t>
-      </w:r>
-      <w:bookmarkEnd w:id="44"/>
-      <w:bookmarkEnd w:id="45"/>
-    </w:p>
-    <w:p>
-      <w:pPr>
-        <w:pStyle w:val="Heading2"/>
-      </w:pPr>
-      <w:bookmarkStart w:id="46" w:name="_Toc175719419"/>
-      <w:bookmarkStart w:id="47" w:name="_Toc183195842"/>
-      <w:r>
-        <w:t xml:space="preserve">Referensi</w:t>
-      </w:r>
-      <w:r>
-        <w:t xml:space="preserve"> (Daftar Pustaka)</w:t>
-      </w:r>
-      <w:bookmarkEnd w:id="46"/>
-      <w:bookmarkEnd w:id="47"/>
-    </w:p>
-    <w:p>
-      <w:r>
-        <w:t xml:space="preserve">Daftar buku rujukan yang digunakan dalam menyusun modul bahan ajar</w:t>
-      </w:r>
-    </w:p>
-    <w:p>
-      <w:pPr>
-        <w:pStyle w:val="Heading1"/>
-      </w:pPr>
-      <w:r>
-        <w:t xml:space="preserve">PERTEMUAN </w:t>
-      </w:r>
-      <w:r>
-        <w:t xml:space="preserve">8</w:t>
-      </w:r>
-      <w:r>
-        <w:t xml:space="preserve"> (</w:t>
-      </w:r>
-      <w:r>
-        <w:t xml:space="preserve">TOPIK I</w:t>
-      </w:r>
-      <w:r>
-        <w:t xml:space="preserve">)</w:t>
-      </w:r>
-      <w:r>
-        <w:t xml:space="preserve">: </w:t>
-      </w:r>
-      <w:bookmarkEnd w:id="25"/>
-      <w:bookmarkEnd w:id="26"/>
-      <w:r>
-        <w:t xml:space="preserve">undefined</w:t>
-      </w:r>
-      <w:r>
-        <w:t/>
-      </w:r>
-      <w:r>
-        <w:t/>
-      </w:r>
-    </w:p>
-    <w:p>
-      <w:pPr>
-        <w:pStyle w:val="Heading2"/>
-      </w:pPr>
-      <w:bookmarkStart w:id="27" w:name="_Toc175719410"/>
-      <w:bookmarkStart w:id="28" w:name="_Toc183195832"/>
-      <w:r>
-        <w:t xml:space="preserve">A. Pengantar Topik Materi I</w:t>
-      </w:r>
-      <w:bookmarkEnd w:id="27"/>
-      <w:bookmarkEnd w:id="28"/>
-    </w:p>
-    <w:p>
-      <w:pPr>
-        <w:pStyle w:val="Heading3"/>
-      </w:pPr>
-      <w:bookmarkStart w:id="29" w:name="_Toc175719411"/>
-      <w:bookmarkStart w:id="30" w:name="_Toc183195833"/>
-      <w:r>
-        <w:t xml:space="preserve">1.</w:t>
-      </w:r>
-      <w:r>
-        <w:tab/>
-        <w:t xml:space="preserve">Deskripsi Topik I</w:t>
-      </w:r>
-      <w:bookmarkEnd w:id="29"/>
-      <w:bookmarkEnd w:id="30"/>
-    </w:p>
-    <w:p>
-      <w:pPr>
-        <w:pStyle w:val="Heading3"/>
-        <w:rPr>
-          <w:lang w:val="es-ES"/>
-        </w:rPr>
-      </w:pPr>
-      <w:bookmarkStart w:id="31" w:name="_Toc175719412"/>
-      <w:bookmarkStart w:id="32" w:name="_Toc183195834"/>
-      <w:r>
-        <w:rPr>
-          <w:lang w:val="es-ES"/>
-        </w:rPr>
-        <w:t xml:space="preserve">2.</w:t>
-      </w:r>
-      <w:r>
-        <w:rPr>
-          <w:lang w:val="es-ES"/>
-        </w:rPr>
-        <w:tab/>
-        <w:t xml:space="preserve">Capaian Pembelajaran</w:t>
-      </w:r>
-      <w:bookmarkEnd w:id="31"/>
-      <w:bookmarkEnd w:id="32"/>
-    </w:p>
-    <w:p>
-      <w:pPr>
-        <w:pStyle w:val="Heading4"/>
-        <w:rPr>
-          <w:lang w:val="es-ES"/>
-        </w:rPr>
-      </w:pPr>
-      <w:r>
-        <w:rPr>
-          <w:lang w:val="es-ES"/>
-        </w:rPr>
-        <w:t xml:space="preserve">a.</w:t>
-      </w:r>
-      <w:r>
-        <w:rPr>
-          <w:lang w:val="es-ES"/>
-        </w:rPr>
-        <w:tab/>
-        <w:t xml:space="preserve">Capaian Pembelajaran Mata Kuliah (CPMK)</w:t>
-      </w:r>
-    </w:p>
-    <w:p>
-      <w:pPr>
-        <w:pStyle w:val="Heading4"/>
-        <w:rPr>
-          <w:lang w:val="es-ES"/>
-        </w:rPr>
-      </w:pPr>
-      <w:r>
-        <w:rPr>
-          <w:lang w:val="es-ES"/>
-        </w:rPr>
-        <w:t xml:space="preserve">b.</w:t>
-      </w:r>
-      <w:r>
-        <w:rPr>
-          <w:lang w:val="es-ES"/>
-        </w:rPr>
-        <w:tab/>
-        <w:t xml:space="preserve">Sub-Capaian Pembelajaran Mata Kuliah (Sub-CPMK)</w:t>
-      </w:r>
-    </w:p>
-    <w:p>
-      <w:pPr>
-        <w:pStyle w:val="Heading3"/>
-        <w:rPr>
-          <w:lang w:val="es-ES"/>
-        </w:rPr>
-      </w:pPr>
-      <w:bookmarkStart w:id="33" w:name="_Toc175719413"/>
-      <w:bookmarkStart w:id="34" w:name="_Toc183195835"/>
-      <w:r>
-        <w:rPr>
-          <w:lang w:val="es-ES"/>
-        </w:rPr>
-        <w:t xml:space="preserve">3.</w:t>
-      </w:r>
-      <w:r>
-        <w:rPr>
-          <w:lang w:val="es-ES"/>
-        </w:rPr>
-        <w:tab/>
-        <w:t xml:space="preserve">Petunjuk Belajar Topik I</w:t>
-      </w:r>
-      <w:bookmarkEnd w:id="33"/>
-      <w:bookmarkEnd w:id="34"/>
-    </w:p>
-    <w:p>
-      <w:pPr>
-        <w:spacing w:after="0"/>
-        <w:rPr>
-          <w:color w:val="FF0000"/>
-          <w:lang w:val="es-ES"/>
-        </w:rPr>
-      </w:pPr>
-      <w:r>
-        <w:rPr>
-          <w:color w:val="FF0000"/>
-          <w:lang w:val="es-ES"/>
-        </w:rPr>
-        <w:t xml:space="preserve">Catatan: </w:t>
-      </w:r>
-    </w:p>
-    <w:p>
-      <w:pPr>
-        <w:pStyle w:val="Heading2"/>
-      </w:pPr>
-      <w:bookmarkStart w:id="35" w:name="_Toc175719414"/>
-      <w:bookmarkStart w:id="36" w:name="_Toc183195836"/>
-      <w:r>
-        <w:t xml:space="preserve">B.</w:t>
-      </w:r>
-      <w:r>
-        <w:tab/>
-        <w:t xml:space="preserve">Uraian Materi Ajar Topik I</w:t>
-      </w:r>
-      <w:bookmarkEnd w:id="35"/>
-      <w:bookmarkEnd w:id="36"/>
-    </w:p>
-    <w:p>
-      <w:pPr>
-        <w:pStyle w:val="Heading3"/>
-      </w:pPr>
-      <w:bookmarkStart w:id="37" w:name="_Toc175719415"/>
-      <w:bookmarkStart w:id="38" w:name="_Toc183195837"/>
-      <w:r>
-        <w:t xml:space="preserve">1.</w:t>
-      </w:r>
-      <w:r>
-        <w:tab/>
-        <w:t xml:space="preserve">Sub-Topik I.1</w:t>
-      </w:r>
-      <w:bookmarkEnd w:id="37"/>
-      <w:bookmarkEnd w:id="38"/>
-    </w:p>
-    <w:p>
-      <w:pPr>
-        <w:pStyle w:val="Heading3"/>
-      </w:pPr>
-      <w:bookmarkStart w:id="39" w:name="_Toc175719416"/>
-      <w:bookmarkStart w:id="40" w:name="_Toc183195838"/>
-      <w:r>
-        <w:t xml:space="preserve">2.</w:t>
-      </w:r>
-      <w:r>
-        <w:tab/>
-        <w:t xml:space="preserve">Sub-Topik I.2</w:t>
-      </w:r>
-      <w:bookmarkEnd w:id="39"/>
-      <w:bookmarkEnd w:id="40"/>
-    </w:p>
-    <w:p>
-      <w:pPr>
-        <w:pStyle w:val="Heading3"/>
-      </w:pPr>
-      <w:bookmarkStart w:id="41" w:name="_Toc183195839"/>
-      <w:r>
-        <w:t xml:space="preserve">3.</w:t>
-      </w:r>
-      <w:r>
-        <w:tab/>
-      </w:r>
-      <w:bookmarkStart w:id="42" w:name="_Toc175719417"/>
-      <w:r>
-        <w:t xml:space="preserve">Sub-Topik seterusnya</w:t>
-      </w:r>
-      <w:bookmarkEnd w:id="41"/>
-      <w:bookmarkEnd w:id="42"/>
-    </w:p>
-    <w:p>
-      <w:pPr>
-        <w:pStyle w:val="Heading3"/>
-      </w:pPr>
-      <w:bookmarkStart w:id="43" w:name="_Toc183195840"/>
-      <w:r>
-        <w:t xml:space="preserve">4.</w:t>
-      </w:r>
-      <w:r>
-        <w:tab/>
-        <w:t xml:space="preserve">Forum Diskusi</w:t>
-      </w:r>
-      <w:bookmarkEnd w:id="43"/>
-    </w:p>
-    <w:p>
-      <w:pPr>
-        <w:pStyle w:val="Heading2"/>
-        <w:rPr>
-          <w:lang w:val="fr-FR"/>
-        </w:rPr>
-      </w:pPr>
-      <w:bookmarkStart w:id="44" w:name="_Toc175719418"/>
-      <w:bookmarkStart w:id="45" w:name="_Toc183195841"/>
-      <w:r>
-        <w:rPr>
-          <w:lang w:val="fr-FR"/>
-        </w:rPr>
-        <w:t xml:space="preserve">C.</w:t>
-      </w:r>
-      <w:r>
-        <w:rPr>
-          <w:lang w:val="fr-FR"/>
-        </w:rPr>
-        <w:tab/>
-        <w:t xml:space="preserve">Evaluasi Formatif</w:t>
-      </w:r>
-      <w:bookmarkEnd w:id="44"/>
-      <w:bookmarkEnd w:id="45"/>
-    </w:p>
-    <w:p>
-      <w:pPr>
-        <w:pStyle w:val="Heading2"/>
-      </w:pPr>
-      <w:bookmarkStart w:id="46" w:name="_Toc175719419"/>
-      <w:bookmarkStart w:id="47" w:name="_Toc183195842"/>
-      <w:r>
-        <w:t xml:space="preserve">Referensi</w:t>
-      </w:r>
-      <w:r>
-        <w:t xml:space="preserve"> (Daftar Pustaka)</w:t>
-      </w:r>
-      <w:bookmarkEnd w:id="46"/>
-      <w:bookmarkEnd w:id="47"/>
-    </w:p>
-    <w:p>
-      <w:r>
-        <w:t xml:space="preserve">Daftar buku rujukan yang digunakan dalam menyusun modul bahan ajar</w:t>
-      </w:r>
-    </w:p>
-    <w:p>
-      <w:pPr>
-        <w:pStyle w:val="Heading1"/>
-      </w:pPr>
-      <w:r>
-        <w:t xml:space="preserve">PERTEMUAN </w:t>
-      </w:r>
-      <w:r>
-        <w:t xml:space="preserve">9</w:t>
-      </w:r>
-      <w:r>
-        <w:t xml:space="preserve"> (</w:t>
-      </w:r>
-      <w:r>
-        <w:t xml:space="preserve">TOPIK I</w:t>
-      </w:r>
-      <w:r>
-        <w:t xml:space="preserve">)</w:t>
-      </w:r>
-      <w:r>
-        <w:t xml:space="preserve">: </w:t>
-      </w:r>
-      <w:bookmarkEnd w:id="25"/>
-      <w:bookmarkEnd w:id="26"/>
-      <w:r>
-        <w:t xml:space="preserve">undefined</w:t>
-      </w:r>
-      <w:r>
-        <w:t/>
-      </w:r>
-      <w:r>
-        <w:t/>
-      </w:r>
-    </w:p>
-    <w:p>
-      <w:pPr>
-        <w:pStyle w:val="Heading2"/>
-      </w:pPr>
-      <w:bookmarkStart w:id="27" w:name="_Toc175719410"/>
-      <w:bookmarkStart w:id="28" w:name="_Toc183195832"/>
-      <w:r>
-        <w:t xml:space="preserve">A. Pengantar Topik Materi I</w:t>
-      </w:r>
-      <w:bookmarkEnd w:id="27"/>
-      <w:bookmarkEnd w:id="28"/>
-    </w:p>
-    <w:p>
-      <w:pPr>
-        <w:pStyle w:val="Heading3"/>
-      </w:pPr>
-      <w:bookmarkStart w:id="29" w:name="_Toc175719411"/>
-      <w:bookmarkStart w:id="30" w:name="_Toc183195833"/>
-      <w:r>
-        <w:t xml:space="preserve">1.</w:t>
-      </w:r>
-      <w:r>
-        <w:tab/>
-        <w:t xml:space="preserve">Deskripsi Topik I</w:t>
-      </w:r>
-      <w:bookmarkEnd w:id="29"/>
-      <w:bookmarkEnd w:id="30"/>
-    </w:p>
-    <w:p>
-      <w:pPr>
-        <w:pStyle w:val="Heading3"/>
-        <w:rPr>
-          <w:lang w:val="es-ES"/>
-        </w:rPr>
-      </w:pPr>
-      <w:bookmarkStart w:id="31" w:name="_Toc175719412"/>
-      <w:bookmarkStart w:id="32" w:name="_Toc183195834"/>
-      <w:r>
-        <w:rPr>
-          <w:lang w:val="es-ES"/>
-        </w:rPr>
-        <w:t xml:space="preserve">2.</w:t>
-      </w:r>
-      <w:r>
-        <w:rPr>
-          <w:lang w:val="es-ES"/>
-        </w:rPr>
-        <w:tab/>
-        <w:t xml:space="preserve">Capaian Pembelajaran</w:t>
-      </w:r>
-      <w:bookmarkEnd w:id="31"/>
-      <w:bookmarkEnd w:id="32"/>
-    </w:p>
-    <w:p>
-      <w:pPr>
-        <w:pStyle w:val="Heading4"/>
-        <w:rPr>
-          <w:lang w:val="es-ES"/>
-        </w:rPr>
-      </w:pPr>
-      <w:r>
-        <w:rPr>
-          <w:lang w:val="es-ES"/>
-        </w:rPr>
-        <w:t xml:space="preserve">a.</w:t>
-      </w:r>
-      <w:r>
-        <w:rPr>
-          <w:lang w:val="es-ES"/>
-        </w:rPr>
-        <w:tab/>
-        <w:t xml:space="preserve">Capaian Pembelajaran Mata Kuliah (CPMK)</w:t>
-      </w:r>
-    </w:p>
-    <w:p>
-      <w:pPr>
-        <w:pStyle w:val="Heading4"/>
-        <w:rPr>
-          <w:lang w:val="es-ES"/>
-        </w:rPr>
-      </w:pPr>
-      <w:r>
-        <w:rPr>
-          <w:lang w:val="es-ES"/>
-        </w:rPr>
-        <w:t xml:space="preserve">b.</w:t>
-      </w:r>
-      <w:r>
-        <w:rPr>
-          <w:lang w:val="es-ES"/>
-        </w:rPr>
-        <w:tab/>
-        <w:t xml:space="preserve">Sub-Capaian Pembelajaran Mata Kuliah (Sub-CPMK)</w:t>
-      </w:r>
-    </w:p>
-    <w:p>
-      <w:pPr>
-        <w:pStyle w:val="Heading3"/>
-        <w:rPr>
-          <w:lang w:val="es-ES"/>
-        </w:rPr>
-      </w:pPr>
-      <w:bookmarkStart w:id="33" w:name="_Toc175719413"/>
-      <w:bookmarkStart w:id="34" w:name="_Toc183195835"/>
-      <w:r>
-        <w:rPr>
-          <w:lang w:val="es-ES"/>
-        </w:rPr>
-        <w:t xml:space="preserve">3.</w:t>
-      </w:r>
-      <w:r>
-        <w:rPr>
-          <w:lang w:val="es-ES"/>
-        </w:rPr>
-        <w:tab/>
-        <w:t xml:space="preserve">Petunjuk Belajar Topik I</w:t>
-      </w:r>
-      <w:bookmarkEnd w:id="33"/>
-      <w:bookmarkEnd w:id="34"/>
-    </w:p>
-    <w:p>
-      <w:pPr>
-        <w:spacing w:after="0"/>
-        <w:rPr>
-          <w:color w:val="FF0000"/>
-          <w:lang w:val="es-ES"/>
-        </w:rPr>
-      </w:pPr>
-      <w:r>
-        <w:rPr>
-          <w:color w:val="FF0000"/>
-          <w:lang w:val="es-ES"/>
-        </w:rPr>
-        <w:t xml:space="preserve">Catatan: </w:t>
-      </w:r>
-    </w:p>
-    <w:p>
-      <w:pPr>
-        <w:pStyle w:val="Heading2"/>
-      </w:pPr>
-      <w:bookmarkStart w:id="35" w:name="_Toc175719414"/>
-      <w:bookmarkStart w:id="36" w:name="_Toc183195836"/>
-      <w:r>
-        <w:t xml:space="preserve">B.</w:t>
-      </w:r>
-      <w:r>
-        <w:tab/>
-        <w:t xml:space="preserve">Uraian Materi Ajar Topik I</w:t>
-      </w:r>
-      <w:bookmarkEnd w:id="35"/>
-      <w:bookmarkEnd w:id="36"/>
-    </w:p>
-    <w:p>
-      <w:pPr>
-        <w:pStyle w:val="Heading3"/>
-      </w:pPr>
-      <w:bookmarkStart w:id="37" w:name="_Toc175719415"/>
-      <w:bookmarkStart w:id="38" w:name="_Toc183195837"/>
-      <w:r>
-        <w:t xml:space="preserve">1.</w:t>
-      </w:r>
-      <w:r>
-        <w:tab/>
-        <w:t xml:space="preserve">Sub-Topik I.1</w:t>
-      </w:r>
-      <w:bookmarkEnd w:id="37"/>
-      <w:bookmarkEnd w:id="38"/>
-    </w:p>
-    <w:p>
-      <w:pPr>
-        <w:pStyle w:val="Heading3"/>
-      </w:pPr>
-      <w:bookmarkStart w:id="39" w:name="_Toc175719416"/>
-      <w:bookmarkStart w:id="40" w:name="_Toc183195838"/>
-      <w:r>
-        <w:t xml:space="preserve">2.</w:t>
-      </w:r>
-      <w:r>
-        <w:tab/>
-        <w:t xml:space="preserve">Sub-Topik I.2</w:t>
-      </w:r>
-      <w:bookmarkEnd w:id="39"/>
-      <w:bookmarkEnd w:id="40"/>
-    </w:p>
-    <w:p>
-      <w:pPr>
-        <w:pStyle w:val="Heading3"/>
-      </w:pPr>
-      <w:bookmarkStart w:id="41" w:name="_Toc183195839"/>
-      <w:r>
-        <w:t xml:space="preserve">3.</w:t>
-      </w:r>
-      <w:r>
-        <w:tab/>
-      </w:r>
-      <w:bookmarkStart w:id="42" w:name="_Toc175719417"/>
-      <w:r>
-        <w:t xml:space="preserve">Sub-Topik seterusnya</w:t>
-      </w:r>
-      <w:bookmarkEnd w:id="41"/>
-      <w:bookmarkEnd w:id="42"/>
-    </w:p>
-    <w:p>
-      <w:pPr>
-        <w:pStyle w:val="Heading3"/>
-      </w:pPr>
-      <w:bookmarkStart w:id="43" w:name="_Toc183195840"/>
-      <w:r>
-        <w:t xml:space="preserve">4.</w:t>
-      </w:r>
-      <w:r>
-        <w:tab/>
-        <w:t xml:space="preserve">Forum Diskusi</w:t>
-      </w:r>
-      <w:bookmarkEnd w:id="43"/>
-    </w:p>
-    <w:p>
-      <w:pPr>
-        <w:pStyle w:val="Heading2"/>
-        <w:rPr>
-          <w:lang w:val="fr-FR"/>
-        </w:rPr>
-      </w:pPr>
-      <w:bookmarkStart w:id="44" w:name="_Toc175719418"/>
-      <w:bookmarkStart w:id="45" w:name="_Toc183195841"/>
-      <w:r>
-        <w:rPr>
-          <w:lang w:val="fr-FR"/>
-        </w:rPr>
-        <w:t xml:space="preserve">C.</w:t>
-      </w:r>
-      <w:r>
-        <w:rPr>
-          <w:lang w:val="fr-FR"/>
-        </w:rPr>
-        <w:tab/>
-        <w:t xml:space="preserve">Evaluasi Formatif</w:t>
-      </w:r>
-      <w:bookmarkEnd w:id="44"/>
-      <w:bookmarkEnd w:id="45"/>
-    </w:p>
-    <w:p>
-      <w:pPr>
-        <w:pStyle w:val="Heading2"/>
-      </w:pPr>
-      <w:bookmarkStart w:id="46" w:name="_Toc175719419"/>
-      <w:bookmarkStart w:id="47" w:name="_Toc183195842"/>
-      <w:r>
-        <w:t xml:space="preserve">Referensi</w:t>
-      </w:r>
-      <w:r>
-        <w:t xml:space="preserve"> (Daftar Pustaka)</w:t>
-      </w:r>
-      <w:bookmarkEnd w:id="46"/>
-      <w:bookmarkEnd w:id="47"/>
-    </w:p>
-    <w:p>
-      <w:r>
-        <w:t xml:space="preserve">Daftar buku rujukan yang digunakan dalam menyusun modul bahan ajar</w:t>
-      </w:r>
-    </w:p>
-    <w:p>
-      <w:pPr>
-        <w:pStyle w:val="Heading1"/>
-      </w:pPr>
-      <w:r>
-        <w:t xml:space="preserve">PERTEMUAN </w:t>
-      </w:r>
-      <w:r>
-        <w:t xml:space="preserve">10</w:t>
-      </w:r>
-      <w:r>
-        <w:t xml:space="preserve"> (</w:t>
-      </w:r>
-      <w:r>
-        <w:t xml:space="preserve">TOPIK I</w:t>
-      </w:r>
-      <w:r>
-        <w:t xml:space="preserve">)</w:t>
-      </w:r>
-      <w:r>
-        <w:t xml:space="preserve">: </w:t>
-      </w:r>
-      <w:bookmarkEnd w:id="25"/>
-      <w:bookmarkEnd w:id="26"/>
-      <w:r>
-        <w:t xml:space="preserve">undefined</w:t>
-      </w:r>
-      <w:r>
-        <w:t/>
-      </w:r>
-      <w:r>
-        <w:t/>
-      </w:r>
-    </w:p>
-    <w:p>
-      <w:pPr>
-        <w:pStyle w:val="Heading2"/>
-      </w:pPr>
-      <w:bookmarkStart w:id="27" w:name="_Toc175719410"/>
-      <w:bookmarkStart w:id="28" w:name="_Toc183195832"/>
-      <w:r>
-        <w:t xml:space="preserve">A. Pengantar Topik Materi I</w:t>
-      </w:r>
-      <w:bookmarkEnd w:id="27"/>
-      <w:bookmarkEnd w:id="28"/>
-    </w:p>
-    <w:p>
-      <w:pPr>
-        <w:pStyle w:val="Heading3"/>
-      </w:pPr>
-      <w:bookmarkStart w:id="29" w:name="_Toc175719411"/>
-      <w:bookmarkStart w:id="30" w:name="_Toc183195833"/>
-      <w:r>
-        <w:t xml:space="preserve">1.</w:t>
-      </w:r>
-      <w:r>
-        <w:tab/>
-        <w:t xml:space="preserve">Deskripsi Topik I</w:t>
-      </w:r>
-      <w:bookmarkEnd w:id="29"/>
-      <w:bookmarkEnd w:id="30"/>
-    </w:p>
-    <w:p>
-      <w:pPr>
-        <w:pStyle w:val="Heading3"/>
-        <w:rPr>
-          <w:lang w:val="es-ES"/>
-        </w:rPr>
-      </w:pPr>
-      <w:bookmarkStart w:id="31" w:name="_Toc175719412"/>
-      <w:bookmarkStart w:id="32" w:name="_Toc183195834"/>
-      <w:r>
-        <w:rPr>
-          <w:lang w:val="es-ES"/>
-        </w:rPr>
-        <w:t xml:space="preserve">2.</w:t>
-      </w:r>
-      <w:r>
-        <w:rPr>
-          <w:lang w:val="es-ES"/>
-        </w:rPr>
-        <w:tab/>
-        <w:t xml:space="preserve">Capaian Pembelajaran</w:t>
-      </w:r>
-      <w:bookmarkEnd w:id="31"/>
-      <w:bookmarkEnd w:id="32"/>
-    </w:p>
-    <w:p>
-      <w:pPr>
-        <w:pStyle w:val="Heading4"/>
-        <w:rPr>
-          <w:lang w:val="es-ES"/>
-        </w:rPr>
-      </w:pPr>
-      <w:r>
-        <w:rPr>
-          <w:lang w:val="es-ES"/>
-        </w:rPr>
-        <w:t xml:space="preserve">a.</w:t>
-      </w:r>
-      <w:r>
-        <w:rPr>
-          <w:lang w:val="es-ES"/>
-        </w:rPr>
-        <w:tab/>
-        <w:t xml:space="preserve">Capaian Pembelajaran Mata Kuliah (CPMK)</w:t>
-      </w:r>
-    </w:p>
-    <w:p>
-      <w:pPr>
-        <w:pStyle w:val="Heading4"/>
-        <w:rPr>
-          <w:lang w:val="es-ES"/>
-        </w:rPr>
-      </w:pPr>
-      <w:r>
-        <w:rPr>
-          <w:lang w:val="es-ES"/>
-        </w:rPr>
-        <w:t xml:space="preserve">b.</w:t>
-      </w:r>
-      <w:r>
-        <w:rPr>
-          <w:lang w:val="es-ES"/>
-        </w:rPr>
-        <w:tab/>
-        <w:t xml:space="preserve">Sub-Capaian Pembelajaran Mata Kuliah (Sub-CPMK)</w:t>
-      </w:r>
-    </w:p>
-    <w:p>
-      <w:pPr>
-        <w:pStyle w:val="Heading3"/>
-        <w:rPr>
-          <w:lang w:val="es-ES"/>
-        </w:rPr>
-      </w:pPr>
-      <w:bookmarkStart w:id="33" w:name="_Toc175719413"/>
-      <w:bookmarkStart w:id="34" w:name="_Toc183195835"/>
-      <w:r>
-        <w:rPr>
-          <w:lang w:val="es-ES"/>
-        </w:rPr>
-        <w:t xml:space="preserve">3.</w:t>
-      </w:r>
-      <w:r>
-        <w:rPr>
-          <w:lang w:val="es-ES"/>
-        </w:rPr>
-        <w:tab/>
-        <w:t xml:space="preserve">Petunjuk Belajar Topik I</w:t>
-      </w:r>
-      <w:bookmarkEnd w:id="33"/>
-      <w:bookmarkEnd w:id="34"/>
-    </w:p>
-    <w:p>
-      <w:pPr>
-        <w:spacing w:after="0"/>
-        <w:rPr>
-          <w:color w:val="FF0000"/>
-          <w:lang w:val="es-ES"/>
-        </w:rPr>
-      </w:pPr>
-      <w:r>
-        <w:rPr>
-          <w:color w:val="FF0000"/>
-          <w:lang w:val="es-ES"/>
-        </w:rPr>
-        <w:t xml:space="preserve">Catatan: </w:t>
-      </w:r>
-    </w:p>
-    <w:p>
-      <w:pPr>
-        <w:pStyle w:val="Heading2"/>
-      </w:pPr>
-      <w:bookmarkStart w:id="35" w:name="_Toc175719414"/>
-      <w:bookmarkStart w:id="36" w:name="_Toc183195836"/>
-      <w:r>
-        <w:t xml:space="preserve">B.</w:t>
-      </w:r>
-      <w:r>
-        <w:tab/>
-        <w:t xml:space="preserve">Uraian Materi Ajar Topik I</w:t>
-      </w:r>
-      <w:bookmarkEnd w:id="35"/>
-      <w:bookmarkEnd w:id="36"/>
-    </w:p>
-    <w:p>
-      <w:pPr>
-        <w:pStyle w:val="Heading3"/>
-      </w:pPr>
-      <w:bookmarkStart w:id="37" w:name="_Toc175719415"/>
-      <w:bookmarkStart w:id="38" w:name="_Toc183195837"/>
-      <w:r>
-        <w:t xml:space="preserve">1.</w:t>
-      </w:r>
-      <w:r>
-        <w:tab/>
-        <w:t xml:space="preserve">Sub-Topik I.1</w:t>
-      </w:r>
-      <w:bookmarkEnd w:id="37"/>
-      <w:bookmarkEnd w:id="38"/>
-    </w:p>
-    <w:p>
-      <w:pPr>
-        <w:pStyle w:val="Heading3"/>
-      </w:pPr>
-      <w:bookmarkStart w:id="39" w:name="_Toc175719416"/>
-      <w:bookmarkStart w:id="40" w:name="_Toc183195838"/>
-      <w:r>
-        <w:t xml:space="preserve">2.</w:t>
-      </w:r>
-      <w:r>
-        <w:tab/>
-        <w:t xml:space="preserve">Sub-Topik I.2</w:t>
-      </w:r>
-      <w:bookmarkEnd w:id="39"/>
-      <w:bookmarkEnd w:id="40"/>
-    </w:p>
-    <w:p>
-      <w:pPr>
-        <w:pStyle w:val="Heading3"/>
-      </w:pPr>
-      <w:bookmarkStart w:id="41" w:name="_Toc183195839"/>
-      <w:r>
-        <w:t xml:space="preserve">3.</w:t>
-      </w:r>
-      <w:r>
-        <w:tab/>
-      </w:r>
-      <w:bookmarkStart w:id="42" w:name="_Toc175719417"/>
-      <w:r>
-        <w:t xml:space="preserve">Sub-Topik seterusnya</w:t>
-      </w:r>
-      <w:bookmarkEnd w:id="41"/>
-      <w:bookmarkEnd w:id="42"/>
-    </w:p>
-    <w:p>
-      <w:pPr>
-        <w:pStyle w:val="Heading3"/>
-      </w:pPr>
-      <w:bookmarkStart w:id="43" w:name="_Toc183195840"/>
-      <w:r>
-        <w:t xml:space="preserve">4.</w:t>
-      </w:r>
-      <w:r>
-        <w:tab/>
-        <w:t xml:space="preserve">Forum Diskusi</w:t>
-      </w:r>
-      <w:bookmarkEnd w:id="43"/>
-    </w:p>
-    <w:p>
-      <w:pPr>
-        <w:pStyle w:val="Heading2"/>
-        <w:rPr>
-          <w:lang w:val="fr-FR"/>
-        </w:rPr>
-      </w:pPr>
-      <w:bookmarkStart w:id="44" w:name="_Toc175719418"/>
-      <w:bookmarkStart w:id="45" w:name="_Toc183195841"/>
-      <w:r>
-        <w:rPr>
-          <w:lang w:val="fr-FR"/>
-        </w:rPr>
-        <w:t xml:space="preserve">C.</w:t>
-      </w:r>
-      <w:r>
-        <w:rPr>
-          <w:lang w:val="fr-FR"/>
-        </w:rPr>
-        <w:tab/>
-        <w:t xml:space="preserve">Evaluasi Formatif</w:t>
-      </w:r>
-      <w:bookmarkEnd w:id="44"/>
-      <w:bookmarkEnd w:id="45"/>
-    </w:p>
-    <w:p>
-      <w:pPr>
-        <w:pStyle w:val="Heading2"/>
-      </w:pPr>
-      <w:bookmarkStart w:id="46" w:name="_Toc175719419"/>
-      <w:bookmarkStart w:id="47" w:name="_Toc183195842"/>
-      <w:r>
-        <w:t xml:space="preserve">Referensi</w:t>
-      </w:r>
-      <w:r>
-        <w:t xml:space="preserve"> (Daftar Pustaka)</w:t>
-      </w:r>
-      <w:bookmarkEnd w:id="46"/>
-      <w:bookmarkEnd w:id="47"/>
-    </w:p>
-    <w:p>
-      <w:r>
-        <w:t xml:space="preserve">Daftar buku rujukan yang digunakan dalam menyusun modul bahan ajar</w:t>
-      </w:r>
-    </w:p>
-    <w:p>
-      <w:pPr>
-        <w:pStyle w:val="Heading1"/>
-      </w:pPr>
-      <w:r>
-        <w:t xml:space="preserve">PERTEMUAN </w:t>
-      </w:r>
-      <w:r>
-        <w:t xml:space="preserve">11</w:t>
-      </w:r>
-      <w:r>
-        <w:t xml:space="preserve"> (</w:t>
-      </w:r>
-      <w:r>
-        <w:t xml:space="preserve">TOPIK I</w:t>
-      </w:r>
-      <w:r>
-        <w:t xml:space="preserve">)</w:t>
-      </w:r>
-      <w:r>
-        <w:t xml:space="preserve">: </w:t>
-      </w:r>
-      <w:bookmarkEnd w:id="25"/>
-      <w:bookmarkEnd w:id="26"/>
-      <w:r>
-        <w:t xml:space="preserve">undefined</w:t>
-      </w:r>
-      <w:r>
-        <w:t/>
-      </w:r>
-      <w:r>
-        <w:t/>
-      </w:r>
-    </w:p>
-    <w:p>
-      <w:pPr>
-        <w:pStyle w:val="Heading2"/>
-      </w:pPr>
-      <w:bookmarkStart w:id="27" w:name="_Toc175719410"/>
-      <w:bookmarkStart w:id="28" w:name="_Toc183195832"/>
-      <w:r>
-        <w:t xml:space="preserve">A. Pengantar Topik Materi I</w:t>
-      </w:r>
-      <w:bookmarkEnd w:id="27"/>
-      <w:bookmarkEnd w:id="28"/>
-    </w:p>
-    <w:p>
-      <w:pPr>
-        <w:pStyle w:val="Heading3"/>
-      </w:pPr>
-      <w:bookmarkStart w:id="29" w:name="_Toc175719411"/>
-      <w:bookmarkStart w:id="30" w:name="_Toc183195833"/>
-      <w:r>
-        <w:t xml:space="preserve">1.</w:t>
-      </w:r>
-      <w:r>
-        <w:tab/>
-        <w:t xml:space="preserve">Deskripsi Topik I</w:t>
-      </w:r>
-      <w:bookmarkEnd w:id="29"/>
-      <w:bookmarkEnd w:id="30"/>
-    </w:p>
-    <w:p>
-      <w:pPr>
-        <w:pStyle w:val="Heading3"/>
-        <w:rPr>
-          <w:lang w:val="es-ES"/>
-        </w:rPr>
-      </w:pPr>
-      <w:bookmarkStart w:id="31" w:name="_Toc175719412"/>
-      <w:bookmarkStart w:id="32" w:name="_Toc183195834"/>
-      <w:r>
-        <w:rPr>
-          <w:lang w:val="es-ES"/>
-        </w:rPr>
-        <w:t xml:space="preserve">2.</w:t>
-      </w:r>
-      <w:r>
-        <w:rPr>
-          <w:lang w:val="es-ES"/>
-        </w:rPr>
-        <w:tab/>
-        <w:t xml:space="preserve">Capaian Pembelajaran</w:t>
-      </w:r>
-      <w:bookmarkEnd w:id="31"/>
-      <w:bookmarkEnd w:id="32"/>
-    </w:p>
-    <w:p>
-      <w:pPr>
-        <w:pStyle w:val="Heading4"/>
-        <w:rPr>
-          <w:lang w:val="es-ES"/>
-        </w:rPr>
-      </w:pPr>
-      <w:r>
-        <w:rPr>
-          <w:lang w:val="es-ES"/>
-        </w:rPr>
-        <w:t xml:space="preserve">a.</w:t>
-      </w:r>
-      <w:r>
-        <w:rPr>
-          <w:lang w:val="es-ES"/>
-        </w:rPr>
-        <w:tab/>
-        <w:t xml:space="preserve">Capaian Pembelajaran Mata Kuliah (CPMK)</w:t>
-      </w:r>
-    </w:p>
-    <w:p>
-      <w:pPr>
-        <w:pStyle w:val="Heading4"/>
-        <w:rPr>
-          <w:lang w:val="es-ES"/>
-        </w:rPr>
-      </w:pPr>
-      <w:r>
-        <w:rPr>
-          <w:lang w:val="es-ES"/>
-        </w:rPr>
-        <w:t xml:space="preserve">b.</w:t>
-      </w:r>
-      <w:r>
-        <w:rPr>
-          <w:lang w:val="es-ES"/>
-        </w:rPr>
-        <w:tab/>
-        <w:t xml:space="preserve">Sub-Capaian Pembelajaran Mata Kuliah (Sub-CPMK)</w:t>
-      </w:r>
-    </w:p>
-    <w:p>
-      <w:pPr>
-        <w:pStyle w:val="Heading3"/>
-        <w:rPr>
-          <w:lang w:val="es-ES"/>
-        </w:rPr>
-      </w:pPr>
-      <w:bookmarkStart w:id="33" w:name="_Toc175719413"/>
-      <w:bookmarkStart w:id="34" w:name="_Toc183195835"/>
-      <w:r>
-        <w:rPr>
-          <w:lang w:val="es-ES"/>
-        </w:rPr>
-        <w:t xml:space="preserve">3.</w:t>
-      </w:r>
-      <w:r>
-        <w:rPr>
-          <w:lang w:val="es-ES"/>
-        </w:rPr>
-        <w:tab/>
-        <w:t xml:space="preserve">Petunjuk Belajar Topik I</w:t>
-      </w:r>
-      <w:bookmarkEnd w:id="33"/>
-      <w:bookmarkEnd w:id="34"/>
-    </w:p>
-    <w:p>
-      <w:pPr>
-        <w:spacing w:after="0"/>
-        <w:rPr>
-          <w:color w:val="FF0000"/>
-          <w:lang w:val="es-ES"/>
-        </w:rPr>
-      </w:pPr>
-      <w:r>
-        <w:rPr>
-          <w:color w:val="FF0000"/>
-          <w:lang w:val="es-ES"/>
-        </w:rPr>
-        <w:t xml:space="preserve">Catatan: </w:t>
-      </w:r>
-    </w:p>
-    <w:p>
-      <w:pPr>
-        <w:pStyle w:val="Heading2"/>
-      </w:pPr>
-      <w:bookmarkStart w:id="35" w:name="_Toc175719414"/>
-      <w:bookmarkStart w:id="36" w:name="_Toc183195836"/>
-      <w:r>
-        <w:t xml:space="preserve">B.</w:t>
-      </w:r>
-      <w:r>
-        <w:tab/>
-        <w:t xml:space="preserve">Uraian Materi Ajar Topik I</w:t>
-      </w:r>
-      <w:bookmarkEnd w:id="35"/>
-      <w:bookmarkEnd w:id="36"/>
-    </w:p>
-    <w:p>
-      <w:pPr>
-        <w:pStyle w:val="Heading3"/>
-      </w:pPr>
-      <w:bookmarkStart w:id="37" w:name="_Toc175719415"/>
-      <w:bookmarkStart w:id="38" w:name="_Toc183195837"/>
-      <w:r>
-        <w:t xml:space="preserve">1.</w:t>
-      </w:r>
-      <w:r>
-        <w:tab/>
-        <w:t xml:space="preserve">Sub-Topik I.1</w:t>
-      </w:r>
-      <w:bookmarkEnd w:id="37"/>
-      <w:bookmarkEnd w:id="38"/>
-    </w:p>
-    <w:p>
-      <w:pPr>
-        <w:pStyle w:val="Heading3"/>
-      </w:pPr>
-      <w:bookmarkStart w:id="39" w:name="_Toc175719416"/>
-      <w:bookmarkStart w:id="40" w:name="_Toc183195838"/>
-      <w:r>
-        <w:t xml:space="preserve">2.</w:t>
-      </w:r>
-      <w:r>
-        <w:tab/>
-        <w:t xml:space="preserve">Sub-Topik I.2</w:t>
-      </w:r>
-      <w:bookmarkEnd w:id="39"/>
-      <w:bookmarkEnd w:id="40"/>
-    </w:p>
-    <w:p>
-      <w:pPr>
-        <w:pStyle w:val="Heading3"/>
-      </w:pPr>
-      <w:bookmarkStart w:id="41" w:name="_Toc183195839"/>
-      <w:r>
-        <w:t xml:space="preserve">3.</w:t>
-      </w:r>
-      <w:r>
-        <w:tab/>
-      </w:r>
-      <w:bookmarkStart w:id="42" w:name="_Toc175719417"/>
-      <w:r>
-        <w:t xml:space="preserve">Sub-Topik seterusnya</w:t>
-      </w:r>
-      <w:bookmarkEnd w:id="41"/>
-      <w:bookmarkEnd w:id="42"/>
-    </w:p>
-    <w:p>
-      <w:pPr>
-        <w:pStyle w:val="Heading3"/>
-      </w:pPr>
-      <w:bookmarkStart w:id="43" w:name="_Toc183195840"/>
-      <w:r>
-        <w:t xml:space="preserve">4.</w:t>
-      </w:r>
-      <w:r>
-        <w:tab/>
-        <w:t xml:space="preserve">Forum Diskusi</w:t>
-      </w:r>
-      <w:bookmarkEnd w:id="43"/>
-    </w:p>
-    <w:p>
-      <w:pPr>
-        <w:pStyle w:val="Heading2"/>
-        <w:rPr>
-          <w:lang w:val="fr-FR"/>
-        </w:rPr>
-      </w:pPr>
-      <w:bookmarkStart w:id="44" w:name="_Toc175719418"/>
-      <w:bookmarkStart w:id="45" w:name="_Toc183195841"/>
-      <w:r>
-        <w:rPr>
-          <w:lang w:val="fr-FR"/>
-        </w:rPr>
-        <w:t xml:space="preserve">C.</w:t>
-      </w:r>
-      <w:r>
-        <w:rPr>
-          <w:lang w:val="fr-FR"/>
-        </w:rPr>
-        <w:tab/>
-        <w:t xml:space="preserve">Evaluasi Formatif</w:t>
-      </w:r>
-      <w:bookmarkEnd w:id="44"/>
-      <w:bookmarkEnd w:id="45"/>
-    </w:p>
-    <w:p>
-      <w:pPr>
-        <w:pStyle w:val="Heading2"/>
-      </w:pPr>
-      <w:bookmarkStart w:id="46" w:name="_Toc175719419"/>
-      <w:bookmarkStart w:id="47" w:name="_Toc183195842"/>
-      <w:r>
-        <w:t xml:space="preserve">Referensi</w:t>
-      </w:r>
-      <w:r>
-        <w:t xml:space="preserve"> (Daftar Pustaka)</w:t>
-      </w:r>
-      <w:bookmarkEnd w:id="46"/>
-      <w:bookmarkEnd w:id="47"/>
-    </w:p>
-    <w:p>
-      <w:r>
-        <w:t xml:space="preserve">Daftar buku rujukan yang digunakan dalam menyusun modul bahan ajar</w:t>
-      </w:r>
-    </w:p>
-    <w:p>
-      <w:pPr>
-        <w:pStyle w:val="Heading1"/>
-      </w:pPr>
-      <w:r>
-        <w:t xml:space="preserve">PERTEMUAN </w:t>
-      </w:r>
-      <w:r>
-        <w:t xml:space="preserve">12</w:t>
-      </w:r>
-      <w:r>
-        <w:t xml:space="preserve"> (</w:t>
-      </w:r>
-      <w:r>
-        <w:t xml:space="preserve">TOPIK I</w:t>
-      </w:r>
-      <w:r>
-        <w:t xml:space="preserve">)</w:t>
-      </w:r>
-      <w:r>
-        <w:t xml:space="preserve">: </w:t>
-      </w:r>
-      <w:bookmarkEnd w:id="25"/>
-      <w:bookmarkEnd w:id="26"/>
-      <w:r>
-        <w:t xml:space="preserve">undefined</w:t>
-      </w:r>
-      <w:r>
-        <w:t/>
-      </w:r>
-      <w:r>
-        <w:t/>
-      </w:r>
-    </w:p>
-    <w:p>
-      <w:pPr>
-        <w:pStyle w:val="Heading2"/>
-      </w:pPr>
-      <w:bookmarkStart w:id="27" w:name="_Toc175719410"/>
-      <w:bookmarkStart w:id="28" w:name="_Toc183195832"/>
-      <w:r>
-        <w:t xml:space="preserve">A. Pengantar Topik Materi I</w:t>
-      </w:r>
-      <w:bookmarkEnd w:id="27"/>
-      <w:bookmarkEnd w:id="28"/>
-    </w:p>
-    <w:p>
-      <w:pPr>
-        <w:pStyle w:val="Heading3"/>
-      </w:pPr>
-      <w:bookmarkStart w:id="29" w:name="_Toc175719411"/>
-      <w:bookmarkStart w:id="30" w:name="_Toc183195833"/>
-      <w:r>
-        <w:t xml:space="preserve">1.</w:t>
-      </w:r>
-      <w:r>
-        <w:tab/>
-        <w:t xml:space="preserve">Deskripsi Topik I</w:t>
-      </w:r>
-      <w:bookmarkEnd w:id="29"/>
-      <w:bookmarkEnd w:id="30"/>
-    </w:p>
-    <w:p>
-      <w:pPr>
-        <w:pStyle w:val="Heading3"/>
-        <w:rPr>
-          <w:lang w:val="es-ES"/>
-        </w:rPr>
-      </w:pPr>
-      <w:bookmarkStart w:id="31" w:name="_Toc175719412"/>
-      <w:bookmarkStart w:id="32" w:name="_Toc183195834"/>
-      <w:r>
-        <w:rPr>
-          <w:lang w:val="es-ES"/>
-        </w:rPr>
-        <w:t xml:space="preserve">2.</w:t>
-      </w:r>
-      <w:r>
-        <w:rPr>
-          <w:lang w:val="es-ES"/>
-        </w:rPr>
-        <w:tab/>
-        <w:t xml:space="preserve">Capaian Pembelajaran</w:t>
-      </w:r>
-      <w:bookmarkEnd w:id="31"/>
-      <w:bookmarkEnd w:id="32"/>
-    </w:p>
-    <w:p>
-      <w:pPr>
-        <w:pStyle w:val="Heading4"/>
-        <w:rPr>
-          <w:lang w:val="es-ES"/>
-        </w:rPr>
-      </w:pPr>
-      <w:r>
-        <w:rPr>
-          <w:lang w:val="es-ES"/>
-        </w:rPr>
-        <w:t xml:space="preserve">a.</w:t>
-      </w:r>
-      <w:r>
-        <w:rPr>
-          <w:lang w:val="es-ES"/>
-        </w:rPr>
-        <w:tab/>
-        <w:t xml:space="preserve">Capaian Pembelajaran Mata Kuliah (CPMK)</w:t>
-      </w:r>
-    </w:p>
-    <w:p>
-      <w:pPr>
-        <w:pStyle w:val="Heading4"/>
-        <w:rPr>
-          <w:lang w:val="es-ES"/>
-        </w:rPr>
-      </w:pPr>
-      <w:r>
-        <w:rPr>
-          <w:lang w:val="es-ES"/>
-        </w:rPr>
-        <w:t xml:space="preserve">b.</w:t>
-      </w:r>
-      <w:r>
-        <w:rPr>
-          <w:lang w:val="es-ES"/>
-        </w:rPr>
-        <w:tab/>
-        <w:t xml:space="preserve">Sub-Capaian Pembelajaran Mata Kuliah (Sub-CPMK)</w:t>
-      </w:r>
-    </w:p>
-    <w:p>
-      <w:pPr>
-        <w:pStyle w:val="Heading3"/>
-        <w:rPr>
-          <w:lang w:val="es-ES"/>
-        </w:rPr>
-      </w:pPr>
-      <w:bookmarkStart w:id="33" w:name="_Toc175719413"/>
-      <w:bookmarkStart w:id="34" w:name="_Toc183195835"/>
-      <w:r>
-        <w:rPr>
-          <w:lang w:val="es-ES"/>
-        </w:rPr>
-        <w:t xml:space="preserve">3.</w:t>
-      </w:r>
-      <w:r>
-        <w:rPr>
-          <w:lang w:val="es-ES"/>
-        </w:rPr>
-        <w:tab/>
-        <w:t xml:space="preserve">Petunjuk Belajar Topik I</w:t>
-      </w:r>
-      <w:bookmarkEnd w:id="33"/>
-      <w:bookmarkEnd w:id="34"/>
-    </w:p>
-    <w:p>
-      <w:pPr>
-        <w:spacing w:after="0"/>
-        <w:rPr>
-          <w:color w:val="FF0000"/>
-          <w:lang w:val="es-ES"/>
-        </w:rPr>
-      </w:pPr>
-      <w:r>
-        <w:rPr>
-          <w:color w:val="FF0000"/>
-          <w:lang w:val="es-ES"/>
-        </w:rPr>
-        <w:t xml:space="preserve">Catatan: </w:t>
-      </w:r>
-    </w:p>
-    <w:p>
-      <w:pPr>
-        <w:pStyle w:val="Heading2"/>
-      </w:pPr>
-      <w:bookmarkStart w:id="35" w:name="_Toc175719414"/>
-      <w:bookmarkStart w:id="36" w:name="_Toc183195836"/>
-      <w:r>
-        <w:t xml:space="preserve">B.</w:t>
-      </w:r>
-      <w:r>
-        <w:tab/>
-        <w:t xml:space="preserve">Uraian Materi Ajar Topik I</w:t>
-      </w:r>
-      <w:bookmarkEnd w:id="35"/>
-      <w:bookmarkEnd w:id="36"/>
-    </w:p>
-    <w:p>
-      <w:pPr>
-        <w:pStyle w:val="Heading3"/>
-      </w:pPr>
-      <w:bookmarkStart w:id="37" w:name="_Toc175719415"/>
-      <w:bookmarkStart w:id="38" w:name="_Toc183195837"/>
-      <w:r>
-        <w:t xml:space="preserve">1.</w:t>
-      </w:r>
-      <w:r>
-        <w:tab/>
-        <w:t xml:space="preserve">Sub-Topik I.1</w:t>
-      </w:r>
-      <w:bookmarkEnd w:id="37"/>
-      <w:bookmarkEnd w:id="38"/>
-    </w:p>
-    <w:p>
-      <w:pPr>
-        <w:pStyle w:val="Heading3"/>
-      </w:pPr>
-      <w:bookmarkStart w:id="39" w:name="_Toc175719416"/>
-      <w:bookmarkStart w:id="40" w:name="_Toc183195838"/>
-      <w:r>
-        <w:t xml:space="preserve">2.</w:t>
-      </w:r>
-      <w:r>
-        <w:tab/>
-        <w:t xml:space="preserve">Sub-Topik I.2</w:t>
-      </w:r>
-      <w:bookmarkEnd w:id="39"/>
-      <w:bookmarkEnd w:id="40"/>
-    </w:p>
-    <w:p>
-      <w:pPr>
-        <w:pStyle w:val="Heading3"/>
-      </w:pPr>
-      <w:bookmarkStart w:id="41" w:name="_Toc183195839"/>
-      <w:r>
-        <w:t xml:space="preserve">3.</w:t>
-      </w:r>
-      <w:r>
-        <w:tab/>
-      </w:r>
-      <w:bookmarkStart w:id="42" w:name="_Toc175719417"/>
-      <w:r>
-        <w:t xml:space="preserve">Sub-Topik seterusnya</w:t>
-      </w:r>
-      <w:bookmarkEnd w:id="41"/>
-      <w:bookmarkEnd w:id="42"/>
-    </w:p>
-    <w:p>
-      <w:pPr>
-        <w:pStyle w:val="Heading3"/>
-      </w:pPr>
-      <w:bookmarkStart w:id="43" w:name="_Toc183195840"/>
-      <w:r>
-        <w:t xml:space="preserve">4.</w:t>
-      </w:r>
-      <w:r>
-        <w:tab/>
-        <w:t xml:space="preserve">Forum Diskusi</w:t>
-      </w:r>
-      <w:bookmarkEnd w:id="43"/>
-    </w:p>
-    <w:p>
-      <w:pPr>
-        <w:pStyle w:val="Heading2"/>
-        <w:rPr>
-          <w:lang w:val="fr-FR"/>
-        </w:rPr>
-      </w:pPr>
-      <w:bookmarkStart w:id="44" w:name="_Toc175719418"/>
-      <w:bookmarkStart w:id="45" w:name="_Toc183195841"/>
-      <w:r>
-        <w:rPr>
-          <w:lang w:val="fr-FR"/>
-        </w:rPr>
-        <w:t xml:space="preserve">C.</w:t>
-      </w:r>
-      <w:r>
-        <w:rPr>
-          <w:lang w:val="fr-FR"/>
-        </w:rPr>
-        <w:tab/>
-        <w:t xml:space="preserve">Evaluasi Formatif</w:t>
-      </w:r>
-      <w:bookmarkEnd w:id="44"/>
-      <w:bookmarkEnd w:id="45"/>
-    </w:p>
-    <w:p>
-      <w:pPr>
-        <w:pStyle w:val="Heading2"/>
-      </w:pPr>
-      <w:bookmarkStart w:id="46" w:name="_Toc175719419"/>
-      <w:bookmarkStart w:id="47" w:name="_Toc183195842"/>
-      <w:r>
-        <w:t xml:space="preserve">Referensi</w:t>
-      </w:r>
-      <w:r>
-        <w:t xml:space="preserve"> (Daftar Pustaka)</w:t>
-      </w:r>
-      <w:bookmarkEnd w:id="46"/>
-      <w:bookmarkEnd w:id="47"/>
-    </w:p>
-    <w:p>
-      <w:r>
-        <w:t xml:space="preserve">Daftar buku rujukan yang digunakan dalam menyusun modul bahan ajar</w:t>
-      </w:r>
-    </w:p>
-    <w:p>
-      <w:pPr>
-        <w:pStyle w:val="Heading1"/>
-      </w:pPr>
-      <w:r>
-        <w:t xml:space="preserve">PERTEMUAN </w:t>
-      </w:r>
-      <w:r>
-        <w:t xml:space="preserve">13</w:t>
-      </w:r>
-      <w:r>
-        <w:t xml:space="preserve"> (</w:t>
-      </w:r>
-      <w:r>
-        <w:t xml:space="preserve">TOPIK I</w:t>
-      </w:r>
-      <w:r>
-        <w:t xml:space="preserve">)</w:t>
-      </w:r>
-      <w:r>
-        <w:t xml:space="preserve">: </w:t>
-      </w:r>
-      <w:bookmarkEnd w:id="25"/>
-      <w:bookmarkEnd w:id="26"/>
-      <w:r>
-        <w:t xml:space="preserve">undefined</w:t>
-      </w:r>
-      <w:r>
-        <w:t/>
-      </w:r>
-      <w:r>
-        <w:t/>
-      </w:r>
-    </w:p>
-    <w:p>
-      <w:pPr>
-        <w:pStyle w:val="Heading2"/>
-      </w:pPr>
-      <w:bookmarkStart w:id="27" w:name="_Toc175719410"/>
-      <w:bookmarkStart w:id="28" w:name="_Toc183195832"/>
-      <w:r>
-        <w:t xml:space="preserve">A. Pengantar Topik Materi I</w:t>
-      </w:r>
-      <w:bookmarkEnd w:id="27"/>
-      <w:bookmarkEnd w:id="28"/>
-    </w:p>
-    <w:p>
-      <w:pPr>
-        <w:pStyle w:val="Heading3"/>
-      </w:pPr>
-      <w:bookmarkStart w:id="29" w:name="_Toc175719411"/>
-      <w:bookmarkStart w:id="30" w:name="_Toc183195833"/>
-      <w:r>
-        <w:t xml:space="preserve">1.</w:t>
-      </w:r>
-      <w:r>
-        <w:tab/>
-        <w:t xml:space="preserve">Deskripsi Topik I</w:t>
-      </w:r>
-      <w:bookmarkEnd w:id="29"/>
-      <w:bookmarkEnd w:id="30"/>
-    </w:p>
-    <w:p>
-      <w:pPr>
-        <w:pStyle w:val="Heading3"/>
-        <w:rPr>
-          <w:lang w:val="es-ES"/>
-        </w:rPr>
-      </w:pPr>
-      <w:bookmarkStart w:id="31" w:name="_Toc175719412"/>
-      <w:bookmarkStart w:id="32" w:name="_Toc183195834"/>
-      <w:r>
-        <w:rPr>
-          <w:lang w:val="es-ES"/>
-        </w:rPr>
-        <w:t xml:space="preserve">2.</w:t>
-      </w:r>
-      <w:r>
-        <w:rPr>
-          <w:lang w:val="es-ES"/>
-        </w:rPr>
-        <w:tab/>
-        <w:t xml:space="preserve">Capaian Pembelajaran</w:t>
-      </w:r>
-      <w:bookmarkEnd w:id="31"/>
-      <w:bookmarkEnd w:id="32"/>
-    </w:p>
-    <w:p>
-      <w:pPr>
-        <w:pStyle w:val="Heading4"/>
-        <w:rPr>
-          <w:lang w:val="es-ES"/>
-        </w:rPr>
-      </w:pPr>
-      <w:r>
-        <w:rPr>
-          <w:lang w:val="es-ES"/>
-        </w:rPr>
-        <w:t xml:space="preserve">a.</w:t>
-      </w:r>
-      <w:r>
-        <w:rPr>
-          <w:lang w:val="es-ES"/>
-        </w:rPr>
-        <w:tab/>
-        <w:t xml:space="preserve">Capaian Pembelajaran Mata Kuliah (CPMK)</w:t>
-      </w:r>
-    </w:p>
-    <w:p>
-      <w:pPr>
-        <w:pStyle w:val="Heading4"/>
-        <w:rPr>
-          <w:lang w:val="es-ES"/>
-        </w:rPr>
-      </w:pPr>
-      <w:r>
-        <w:rPr>
-          <w:lang w:val="es-ES"/>
-        </w:rPr>
-        <w:t xml:space="preserve">b.</w:t>
-      </w:r>
-      <w:r>
-        <w:rPr>
-          <w:lang w:val="es-ES"/>
-        </w:rPr>
-        <w:tab/>
-        <w:t xml:space="preserve">Sub-Capaian Pembelajaran Mata Kuliah (Sub-CPMK)</w:t>
-      </w:r>
-    </w:p>
-    <w:p>
-      <w:pPr>
-        <w:pStyle w:val="Heading3"/>
-        <w:rPr>
-          <w:lang w:val="es-ES"/>
-        </w:rPr>
-      </w:pPr>
-      <w:bookmarkStart w:id="33" w:name="_Toc175719413"/>
-      <w:bookmarkStart w:id="34" w:name="_Toc183195835"/>
-      <w:r>
-        <w:rPr>
-          <w:lang w:val="es-ES"/>
-        </w:rPr>
-        <w:t xml:space="preserve">3.</w:t>
-      </w:r>
-      <w:r>
-        <w:rPr>
-          <w:lang w:val="es-ES"/>
-        </w:rPr>
-        <w:tab/>
-        <w:t xml:space="preserve">Petunjuk Belajar Topik I</w:t>
-      </w:r>
-      <w:bookmarkEnd w:id="33"/>
-      <w:bookmarkEnd w:id="34"/>
-    </w:p>
-    <w:p>
-      <w:pPr>
-        <w:spacing w:after="0"/>
-        <w:rPr>
-          <w:color w:val="FF0000"/>
-          <w:lang w:val="es-ES"/>
-        </w:rPr>
-      </w:pPr>
-      <w:r>
-        <w:rPr>
-          <w:color w:val="FF0000"/>
-          <w:lang w:val="es-ES"/>
-        </w:rPr>
-        <w:t xml:space="preserve">Catatan: </w:t>
-      </w:r>
-    </w:p>
-    <w:p>
-      <w:pPr>
-        <w:pStyle w:val="Heading2"/>
-      </w:pPr>
-      <w:bookmarkStart w:id="35" w:name="_Toc175719414"/>
-      <w:bookmarkStart w:id="36" w:name="_Toc183195836"/>
-      <w:r>
-        <w:t xml:space="preserve">B.</w:t>
-      </w:r>
-      <w:r>
-        <w:tab/>
-        <w:t xml:space="preserve">Uraian Materi Ajar Topik I</w:t>
-      </w:r>
-      <w:bookmarkEnd w:id="35"/>
-      <w:bookmarkEnd w:id="36"/>
-    </w:p>
-    <w:p>
-      <w:pPr>
-        <w:pStyle w:val="Heading3"/>
-      </w:pPr>
-      <w:bookmarkStart w:id="37" w:name="_Toc175719415"/>
-      <w:bookmarkStart w:id="38" w:name="_Toc183195837"/>
-      <w:r>
-        <w:t xml:space="preserve">1.</w:t>
-      </w:r>
-      <w:r>
-        <w:tab/>
-        <w:t xml:space="preserve">Sub-Topik I.1</w:t>
-      </w:r>
-      <w:bookmarkEnd w:id="37"/>
-      <w:bookmarkEnd w:id="38"/>
-    </w:p>
-    <w:p>
-      <w:pPr>
-        <w:pStyle w:val="Heading3"/>
-      </w:pPr>
-      <w:bookmarkStart w:id="39" w:name="_Toc175719416"/>
-      <w:bookmarkStart w:id="40" w:name="_Toc183195838"/>
-      <w:r>
-        <w:t xml:space="preserve">2.</w:t>
-      </w:r>
-      <w:r>
-        <w:tab/>
-        <w:t xml:space="preserve">Sub-Topik I.2</w:t>
-      </w:r>
-      <w:bookmarkEnd w:id="39"/>
-      <w:bookmarkEnd w:id="40"/>
-    </w:p>
-    <w:p>
-      <w:pPr>
-        <w:pStyle w:val="Heading3"/>
-      </w:pPr>
-      <w:bookmarkStart w:id="41" w:name="_Toc183195839"/>
-      <w:r>
-        <w:t xml:space="preserve">3.</w:t>
-      </w:r>
-      <w:r>
-        <w:tab/>
-      </w:r>
-      <w:bookmarkStart w:id="42" w:name="_Toc175719417"/>
-      <w:r>
-        <w:t xml:space="preserve">Sub-Topik seterusnya</w:t>
-      </w:r>
-      <w:bookmarkEnd w:id="41"/>
-      <w:bookmarkEnd w:id="42"/>
-    </w:p>
-    <w:p>
-      <w:pPr>
-        <w:pStyle w:val="Heading3"/>
-      </w:pPr>
-      <w:bookmarkStart w:id="43" w:name="_Toc183195840"/>
-      <w:r>
-        <w:t xml:space="preserve">4.</w:t>
-      </w:r>
-      <w:r>
-        <w:tab/>
-        <w:t xml:space="preserve">Forum Diskusi</w:t>
-      </w:r>
-      <w:bookmarkEnd w:id="43"/>
-    </w:p>
-    <w:p>
-      <w:pPr>
-        <w:pStyle w:val="Heading2"/>
-        <w:rPr>
-          <w:lang w:val="fr-FR"/>
-        </w:rPr>
-      </w:pPr>
-      <w:bookmarkStart w:id="44" w:name="_Toc175719418"/>
-      <w:bookmarkStart w:id="45" w:name="_Toc183195841"/>
-      <w:r>
-        <w:rPr>
-          <w:lang w:val="fr-FR"/>
-        </w:rPr>
-        <w:t xml:space="preserve">C.</w:t>
-      </w:r>
-      <w:r>
-        <w:rPr>
-          <w:lang w:val="fr-FR"/>
-        </w:rPr>
-        <w:tab/>
-        <w:t xml:space="preserve">Evaluasi Formatif</w:t>
-      </w:r>
-      <w:bookmarkEnd w:id="44"/>
-      <w:bookmarkEnd w:id="45"/>
-    </w:p>
-    <w:p>
-      <w:pPr>
-        <w:pStyle w:val="Heading2"/>
-      </w:pPr>
-      <w:bookmarkStart w:id="46" w:name="_Toc175719419"/>
-      <w:bookmarkStart w:id="47" w:name="_Toc183195842"/>
-      <w:r>
-        <w:t xml:space="preserve">Referensi</w:t>
-      </w:r>
-      <w:r>
-        <w:t xml:space="preserve"> (Daftar Pustaka)</w:t>
-      </w:r>
-      <w:bookmarkEnd w:id="46"/>
-      <w:bookmarkEnd w:id="47"/>
-    </w:p>
-    <w:p>
-      <w:r>
-        <w:t xml:space="preserve">Daftar buku rujukan yang digunakan dalam menyusun modul bahan ajar</w:t>
-      </w:r>
-    </w:p>
-    <w:p>
-      <w:pPr>
-        <w:pStyle w:val="Heading1"/>
-      </w:pPr>
-      <w:r>
-        <w:t xml:space="preserve">PERTEMUAN </w:t>
-      </w:r>
-      <w:r>
-        <w:t xml:space="preserve">14</w:t>
       </w:r>
       <w:r>
         <w:t xml:space="preserve"> (</w:t>

</xml_diff>

<commit_message>
refactor: improve error handling and enhance data formatting in API response
</commit_message>
<xml_diff>
--- a/src/app/api/bahan-ajar/document_rps.docx
+++ b/src/app/api/bahan-ajar/document_rps.docx
@@ -185,7 +185,7 @@
         <w:rPr>
           <w:lang w:val="es-ES"/>
         </w:rPr>
-        <w:t xml:space="preserve">Modul ini dibuat untuk mendukung pembelajaran mandiri mahasiswa dalam memahami konsep dasar algoritma dan pemrograman. Mata kuliah ini memiliki relevansi yang tinggi dalam konteks pendidikan informatika, yang mempersiapkan mahasiswa untuk menghadapi tantangan di bidang teknologi informasi dan pengembangan perangkat lunak. Tujuan pembelajaran yang ingin dicapai melalui modul ini adalah agar mahasiswa mampu memahami dan menerapkan prinsip dasar algoritma serta dasar-dasar pemrograman secara efektif. Modul ini akan membahas materi seperti pengenalan algoritma, struktur data dasar, serta pengantar bahasa pemrograman. Terima kasih kepada semua pihak yang telah berkontribusi dalam pembuatan modul ini. Harapan saya, modul ini dapat membantu mahasiswa dalam memahami materi, meningkatkan prestasi belajar, dan menjadi referensi yang baik.</w:t>
+        <w:t xml:space="preserve">Modul ini dibuat untuk memenuhi kebutuhan akan bahan ajar yang lebih spesifik mengenai algoritma dan pemrograman, untuk mendukung pembelajaran mandiri mahasiswa dan untuk menyajikan materi dengan pendekatan yang lebih inovatif. Mata kuliah ini sangat relevan dengan bidang studi informatika, karena dasar dari setiap aplikasi perangkat lunak adalah algoritma yang tepat dan teknik pemrograman yang baik. Tujuan pembelajaran modul ini adalah agar mahasiswa memahami konsep dasar algoritma serta mampu menerapkan teknik pemrograman dasar dalam pemecahan masalah. Selain itu, modul ini mencakup berbagai bahan ajar mengenai struktur data, logika pemrograman, dan penggunaan alat bantu pemrograman. Saya mengucapkan terima kasih kepada semua pihak, termasuk dosen dan mahasiswa yang telah memberikan masukan untuk penyusunan modul ini. Harapan saya adalah agar modul ini dapat bermanfaat bagi para pembaca dan membantu mahasiswa dalam memahami materi serta meningkatkan prestasi belajar mereka.</w:t>
       </w:r>
     </w:p>
     <w:p>
@@ -4655,7 +4655,7 @@
         <w:rPr>
           <w:lang w:val="es-ES"/>
         </w:rPr>
-        <w:t xml:space="preserve">Mata kuliah Algoritma dan Pemrograman merupakan fondasi penting dalam bidang informatika. Materi yang diajarkan dalam mata kuliah ini mencakup pemahaman rumus dan proses penyelesaian masalah yang dapat dikomputasikan serta teknik pemrograman untuk mengimplementasikannya. Relevansi mata kuliah ini dalam kehidupan sehari-hari sangat nyata, terutama dalam pengembangan software dan aplikasi yang dapat mempermudah berbagai pekerjaan.</w:t>
+        <w:t xml:space="preserve">Mata kuliah Algoritma dan Pemrograman ini membahas tentang konsep dasar algoritma, teknik pemrograman, dan bagaimana cara menerapkan algoritma dalam penyelesaian masalah. Dalam kehidupan sehari-hari, kemampuan untuk berlogika dan memecahkan masalah dengan menggunakan algoritma sangat dibutuhkan, terutama dalam bidang informatika dan teknologi.</w:t>
       </w:r>
       <w:r>
         <w:t/>
@@ -4738,7 +4738,7 @@
         <w:rPr>
           <w:lang w:val="es-ES"/>
         </w:rPr>
-        <w:t xml:space="preserve">1. Mampu berkomunikasi secara efektif dan profesional dalam bidang informatika.</w:t>
+        <w:t xml:space="preserve">1. Mampu menunjukkan sikap profesional dan etika kerja yang tinggi dalam bidang informatika.</w:t>
       </w:r>
       <w:r>
         <w:t/>
@@ -4760,7 +4760,29 @@
         <w:rPr>
           <w:lang w:val="es-ES"/>
         </w:rPr>
-        <w:t xml:space="preserve">2. Mampu menerapkan pemikiran logis dalam menyelesaikan masalah.</w:t>
+        <w:t xml:space="preserve">2. Mampu beradaptasi dengan perubahan teknologi informasi dengan bijak.</w:t>
+      </w:r>
+      <w:r>
+        <w:t/>
+      </w:r>
+      <w:r>
+        <w:rPr>
+          <w:lang w:val="es-ES"/>
+        </w:rPr>
+        <w:t/>
+      </w:r>
+    </w:p>
+    <w:p>
+      <w:pPr>
+        <w:rPr>
+          <w:lang w:val="es-ES"/>
+        </w:rPr>
+      </w:pPr>
+      <w:r>
+        <w:rPr>
+          <w:lang w:val="es-ES"/>
+        </w:rPr>
+        <w:t xml:space="preserve">3. Mampu berkomunikasi secara efektif dalam konteks teknik dan IT.</w:t>
       </w:r>
       <w:r>
         <w:t/>
@@ -4820,7 +4842,7 @@
         <w:rPr>
           <w:lang w:val="es-ES"/>
         </w:rPr>
-        <w:t xml:space="preserve">1. Mampu memahami konsep dasar algoritma.</w:t>
+        <w:t xml:space="preserve">1. Mampu menjelaskan konsep dasar algoritma dan pemrograman.</w:t>
       </w:r>
       <w:r>
         <w:t/>
@@ -4842,7 +4864,29 @@
         <w:rPr>
           <w:lang w:val="es-ES"/>
         </w:rPr>
-        <w:t xml:space="preserve">2. Mampu menerapkan struktur data sederhana dalam pemrograman.</w:t>
+        <w:t xml:space="preserve">2. Mampu menganalisis dan menyelesaikan masalah menggunakan algoritma.</w:t>
+      </w:r>
+      <w:r>
+        <w:t/>
+      </w:r>
+      <w:r>
+        <w:rPr>
+          <w:lang w:val="es-ES"/>
+        </w:rPr>
+        <w:t/>
+      </w:r>
+    </w:p>
+    <w:p>
+      <w:pPr>
+        <w:rPr>
+          <w:lang w:val="es-ES"/>
+        </w:rPr>
+      </w:pPr>
+      <w:r>
+        <w:rPr>
+          <w:lang w:val="es-ES"/>
+        </w:rPr>
+        <w:t xml:space="preserve">3. Mampu menerapkan teknik pemrograman dalam pengembangan aplikasi sederhana.</w:t>
       </w:r>
       <w:r>
         <w:t/>
@@ -4974,20 +5018,150 @@
         <w:rPr>
           <w:lang w:val="es-ES"/>
         </w:rPr>
-        <w:t xml:space="preserve">1. Pengenalan Algoritma</w:t>
-      </w:r>
-    </w:p>
-    <w:p>
-      <w:pPr>
-        <w:rPr>
-          <w:lang w:val="es-ES"/>
-        </w:rPr>
-      </w:pPr>
-      <w:r>
-        <w:rPr>
-          <w:lang w:val="es-ES"/>
-        </w:rPr>
-        <w:t xml:space="preserve">2. Pengenalan Bahasa Pemrograman</w:t>
+        <w:t xml:space="preserve">1. Pengantar Algoritma</w:t>
+      </w:r>
+    </w:p>
+    <w:p>
+      <w:pPr>
+        <w:rPr>
+          <w:lang w:val="es-ES"/>
+        </w:rPr>
+      </w:pPr>
+      <w:r>
+        <w:rPr>
+          <w:lang w:val="es-ES"/>
+        </w:rPr>
+        <w:t xml:space="preserve">2. Struktur Data Dasar</w:t>
+      </w:r>
+    </w:p>
+    <w:p>
+      <w:pPr>
+        <w:rPr>
+          <w:lang w:val="es-ES"/>
+        </w:rPr>
+      </w:pPr>
+      <w:r>
+        <w:rPr>
+          <w:lang w:val="es-ES"/>
+        </w:rPr>
+        <w:t xml:space="preserve">3. Pengantar Pemrograman</w:t>
+      </w:r>
+    </w:p>
+    <w:p>
+      <w:pPr>
+        <w:rPr>
+          <w:lang w:val="es-ES"/>
+        </w:rPr>
+      </w:pPr>
+      <w:r>
+        <w:rPr>
+          <w:lang w:val="es-ES"/>
+        </w:rPr>
+        <w:t xml:space="preserve">4. Logika Pemrograman</w:t>
+      </w:r>
+    </w:p>
+    <w:p>
+      <w:pPr>
+        <w:rPr>
+          <w:lang w:val="es-ES"/>
+        </w:rPr>
+      </w:pPr>
+      <w:r>
+        <w:rPr>
+          <w:lang w:val="es-ES"/>
+        </w:rPr>
+        <w:t xml:space="preserve">5. Pemrograman Berbasis Objek</w:t>
+      </w:r>
+    </w:p>
+    <w:p>
+      <w:pPr>
+        <w:rPr>
+          <w:lang w:val="es-ES"/>
+        </w:rPr>
+      </w:pPr>
+      <w:r>
+        <w:rPr>
+          <w:lang w:val="es-ES"/>
+        </w:rPr>
+        <w:t xml:space="preserve">6. Debugging dan Error Handling</w:t>
+      </w:r>
+    </w:p>
+    <w:p>
+      <w:pPr>
+        <w:rPr>
+          <w:lang w:val="es-ES"/>
+        </w:rPr>
+      </w:pPr>
+      <w:r>
+        <w:rPr>
+          <w:lang w:val="es-ES"/>
+        </w:rPr>
+        <w:t xml:space="preserve">7. Penerapan Algoritma dalam Masalah Nyata</w:t>
+      </w:r>
+    </w:p>
+    <w:p>
+      <w:pPr>
+        <w:rPr>
+          <w:lang w:val="es-ES"/>
+        </w:rPr>
+      </w:pPr>
+      <w:r>
+        <w:rPr>
+          <w:lang w:val="es-ES"/>
+        </w:rPr>
+        <w:t xml:space="preserve">8. Optimisasi Algoritma</w:t>
+      </w:r>
+    </w:p>
+    <w:p>
+      <w:pPr>
+        <w:rPr>
+          <w:lang w:val="es-ES"/>
+        </w:rPr>
+      </w:pPr>
+      <w:r>
+        <w:rPr>
+          <w:lang w:val="es-ES"/>
+        </w:rPr>
+        <w:t xml:space="preserve">9. Proyek Akhir: Penyelesaian Masalah dengan Algoritma</w:t>
+      </w:r>
+    </w:p>
+    <w:p>
+      <w:pPr>
+        <w:rPr>
+          <w:lang w:val="es-ES"/>
+        </w:rPr>
+      </w:pPr>
+      <w:r>
+        <w:rPr>
+          <w:lang w:val="es-ES"/>
+        </w:rPr>
+        <w:t xml:space="preserve">10. Pengujian dan Validasi Program</w:t>
+      </w:r>
+    </w:p>
+    <w:p>
+      <w:pPr>
+        <w:rPr>
+          <w:lang w:val="es-ES"/>
+        </w:rPr>
+      </w:pPr>
+      <w:r>
+        <w:rPr>
+          <w:lang w:val="es-ES"/>
+        </w:rPr>
+        <w:t xml:space="preserve">11. Pengenalan Software Development Life Cycle (SDLC)</w:t>
+      </w:r>
+    </w:p>
+    <w:p>
+      <w:pPr>
+        <w:rPr>
+          <w:lang w:val="es-ES"/>
+        </w:rPr>
+      </w:pPr>
+      <w:r>
+        <w:rPr>
+          <w:lang w:val="es-ES"/>
+        </w:rPr>
+        <w:t xml:space="preserve">12. Evaluasi Hasil Pembelajaran</w:t>
       </w:r>
     </w:p>
     <w:p>
@@ -5097,7 +5271,7 @@
         <w:rPr>
           <w:lang w:val="es-ES"/>
         </w:rPr>
-        <w:t xml:space="preserve">Untuk menggunakan modul ini secara efektif, mahasiswa disarankan untuk mempelajari materi mengikuti urutan yang telah ditentukan. Mulai dari pengenalan algoritma, dilanjutkan dengan pemahaman bahasa pemrograman yang dipilih. Setelah memahami materi, kerjakan tugas yang diberikan untuk mendalami konsep yang telah dipelajari.</w:t>
+        <w:t xml:space="preserve">Modul ini dirancang agar mahasiswa dapat belajar secara mandiri. Pelajari materi dari bagian atas ke bawah dan pastikan untuk menyelesaikan semua tugas yang diberikan pada setiap pertemuan. Jangan ragu untuk mengajak diskusi dengan dosen atau sesama mahasiswa jika ada kesulitan. Gunakan forum diskusi yang tersedia untuk berbagi pemahaman dan bertanya.</w:t>
       </w:r>
       <w:r>
         <w:t/>
@@ -5311,7 +5485,7 @@
         <w:rPr>
           <w:lang w:val="es-ES"/>
         </w:rPr>
-        <w:t xml:space="preserve">Introduction to Algorithms by Thomas H. Cormen,The Pragmatic Programmer by Andrew Hunt and David Thomas</w:t>
+        <w:t xml:space="preserve">Introduction to Algorithms, Thomas H. Cormen et.al.,Programming in C, Stephen G. Kochan,Algoritma Pemrograman dengan Python, John Smith</w:t>
       </w:r>
       <w:r>
         <w:t/>
@@ -5653,6 +5827,2956 @@
       </w:r>
       <w:r>
         <w:t xml:space="preserve">2</w:t>
+      </w:r>
+      <w:r>
+        <w:t xml:space="preserve"> (</w:t>
+      </w:r>
+      <w:r>
+        <w:t xml:space="preserve">TOPIK I</w:t>
+      </w:r>
+      <w:r>
+        <w:t xml:space="preserve">)</w:t>
+      </w:r>
+      <w:r>
+        <w:t xml:space="preserve">: </w:t>
+      </w:r>
+      <w:bookmarkEnd w:id="25"/>
+      <w:bookmarkEnd w:id="26"/>
+      <w:r>
+        <w:t xml:space="preserve">undefined</w:t>
+      </w:r>
+      <w:r>
+        <w:t/>
+      </w:r>
+      <w:r>
+        <w:t/>
+      </w:r>
+    </w:p>
+    <w:p>
+      <w:pPr>
+        <w:pStyle w:val="Heading2"/>
+      </w:pPr>
+      <w:bookmarkStart w:id="27" w:name="_Toc175719410"/>
+      <w:bookmarkStart w:id="28" w:name="_Toc183195832"/>
+      <w:r>
+        <w:t xml:space="preserve">A. Pengantar Topik Materi I</w:t>
+      </w:r>
+      <w:bookmarkEnd w:id="27"/>
+      <w:bookmarkEnd w:id="28"/>
+    </w:p>
+    <w:p>
+      <w:pPr>
+        <w:pStyle w:val="Heading3"/>
+      </w:pPr>
+      <w:bookmarkStart w:id="29" w:name="_Toc175719411"/>
+      <w:bookmarkStart w:id="30" w:name="_Toc183195833"/>
+      <w:r>
+        <w:t xml:space="preserve">1.</w:t>
+      </w:r>
+      <w:r>
+        <w:tab/>
+        <w:t xml:space="preserve">Deskripsi Topik I</w:t>
+      </w:r>
+      <w:bookmarkEnd w:id="29"/>
+      <w:bookmarkEnd w:id="30"/>
+    </w:p>
+    <w:p>
+      <w:pPr>
+        <w:pStyle w:val="Heading3"/>
+        <w:rPr>
+          <w:lang w:val="es-ES"/>
+        </w:rPr>
+      </w:pPr>
+      <w:bookmarkStart w:id="31" w:name="_Toc175719412"/>
+      <w:bookmarkStart w:id="32" w:name="_Toc183195834"/>
+      <w:r>
+        <w:rPr>
+          <w:lang w:val="es-ES"/>
+        </w:rPr>
+        <w:t xml:space="preserve">2.</w:t>
+      </w:r>
+      <w:r>
+        <w:rPr>
+          <w:lang w:val="es-ES"/>
+        </w:rPr>
+        <w:tab/>
+        <w:t xml:space="preserve">Capaian Pembelajaran</w:t>
+      </w:r>
+      <w:bookmarkEnd w:id="31"/>
+      <w:bookmarkEnd w:id="32"/>
+    </w:p>
+    <w:p>
+      <w:pPr>
+        <w:pStyle w:val="Heading4"/>
+        <w:rPr>
+          <w:lang w:val="es-ES"/>
+        </w:rPr>
+      </w:pPr>
+      <w:r>
+        <w:rPr>
+          <w:lang w:val="es-ES"/>
+        </w:rPr>
+        <w:t xml:space="preserve">a.</w:t>
+      </w:r>
+      <w:r>
+        <w:rPr>
+          <w:lang w:val="es-ES"/>
+        </w:rPr>
+        <w:tab/>
+        <w:t xml:space="preserve">Capaian Pembelajaran Mata Kuliah (CPMK)</w:t>
+      </w:r>
+    </w:p>
+    <w:p>
+      <w:pPr>
+        <w:pStyle w:val="Heading4"/>
+        <w:rPr>
+          <w:lang w:val="es-ES"/>
+        </w:rPr>
+      </w:pPr>
+      <w:r>
+        <w:rPr>
+          <w:lang w:val="es-ES"/>
+        </w:rPr>
+        <w:t xml:space="preserve">b.</w:t>
+      </w:r>
+      <w:r>
+        <w:rPr>
+          <w:lang w:val="es-ES"/>
+        </w:rPr>
+        <w:tab/>
+        <w:t xml:space="preserve">Sub-Capaian Pembelajaran Mata Kuliah (Sub-CPMK)</w:t>
+      </w:r>
+    </w:p>
+    <w:p>
+      <w:pPr>
+        <w:pStyle w:val="Heading3"/>
+        <w:rPr>
+          <w:lang w:val="es-ES"/>
+        </w:rPr>
+      </w:pPr>
+      <w:bookmarkStart w:id="33" w:name="_Toc175719413"/>
+      <w:bookmarkStart w:id="34" w:name="_Toc183195835"/>
+      <w:r>
+        <w:rPr>
+          <w:lang w:val="es-ES"/>
+        </w:rPr>
+        <w:t xml:space="preserve">3.</w:t>
+      </w:r>
+      <w:r>
+        <w:rPr>
+          <w:lang w:val="es-ES"/>
+        </w:rPr>
+        <w:tab/>
+        <w:t xml:space="preserve">Petunjuk Belajar Topik I</w:t>
+      </w:r>
+      <w:bookmarkEnd w:id="33"/>
+      <w:bookmarkEnd w:id="34"/>
+    </w:p>
+    <w:p>
+      <w:pPr>
+        <w:spacing w:after="0"/>
+        <w:rPr>
+          <w:color w:val="FF0000"/>
+          <w:lang w:val="es-ES"/>
+        </w:rPr>
+      </w:pPr>
+      <w:r>
+        <w:rPr>
+          <w:color w:val="FF0000"/>
+          <w:lang w:val="es-ES"/>
+        </w:rPr>
+        <w:t xml:space="preserve">Catatan: </w:t>
+      </w:r>
+    </w:p>
+    <w:p>
+      <w:pPr>
+        <w:pStyle w:val="Heading2"/>
+      </w:pPr>
+      <w:bookmarkStart w:id="35" w:name="_Toc175719414"/>
+      <w:bookmarkStart w:id="36" w:name="_Toc183195836"/>
+      <w:r>
+        <w:t xml:space="preserve">B.</w:t>
+      </w:r>
+      <w:r>
+        <w:tab/>
+        <w:t xml:space="preserve">Uraian Materi Ajar Topik I</w:t>
+      </w:r>
+      <w:bookmarkEnd w:id="35"/>
+      <w:bookmarkEnd w:id="36"/>
+    </w:p>
+    <w:p>
+      <w:pPr>
+        <w:pStyle w:val="Heading3"/>
+      </w:pPr>
+      <w:bookmarkStart w:id="37" w:name="_Toc175719415"/>
+      <w:bookmarkStart w:id="38" w:name="_Toc183195837"/>
+      <w:r>
+        <w:t xml:space="preserve">1.</w:t>
+      </w:r>
+      <w:r>
+        <w:tab/>
+        <w:t xml:space="preserve">Sub-Topik I.1</w:t>
+      </w:r>
+      <w:bookmarkEnd w:id="37"/>
+      <w:bookmarkEnd w:id="38"/>
+    </w:p>
+    <w:p>
+      <w:pPr>
+        <w:pStyle w:val="Heading3"/>
+      </w:pPr>
+      <w:bookmarkStart w:id="39" w:name="_Toc175719416"/>
+      <w:bookmarkStart w:id="40" w:name="_Toc183195838"/>
+      <w:r>
+        <w:t xml:space="preserve">2.</w:t>
+      </w:r>
+      <w:r>
+        <w:tab/>
+        <w:t xml:space="preserve">Sub-Topik I.2</w:t>
+      </w:r>
+      <w:bookmarkEnd w:id="39"/>
+      <w:bookmarkEnd w:id="40"/>
+    </w:p>
+    <w:p>
+      <w:pPr>
+        <w:pStyle w:val="Heading3"/>
+      </w:pPr>
+      <w:bookmarkStart w:id="41" w:name="_Toc183195839"/>
+      <w:r>
+        <w:t xml:space="preserve">3.</w:t>
+      </w:r>
+      <w:r>
+        <w:tab/>
+      </w:r>
+      <w:bookmarkStart w:id="42" w:name="_Toc175719417"/>
+      <w:r>
+        <w:t xml:space="preserve">Sub-Topik seterusnya</w:t>
+      </w:r>
+      <w:bookmarkEnd w:id="41"/>
+      <w:bookmarkEnd w:id="42"/>
+    </w:p>
+    <w:p>
+      <w:pPr>
+        <w:pStyle w:val="Heading3"/>
+      </w:pPr>
+      <w:bookmarkStart w:id="43" w:name="_Toc183195840"/>
+      <w:r>
+        <w:t xml:space="preserve">4.</w:t>
+      </w:r>
+      <w:r>
+        <w:tab/>
+        <w:t xml:space="preserve">Forum Diskusi</w:t>
+      </w:r>
+      <w:bookmarkEnd w:id="43"/>
+    </w:p>
+    <w:p>
+      <w:pPr>
+        <w:pStyle w:val="Heading2"/>
+        <w:rPr>
+          <w:lang w:val="fr-FR"/>
+        </w:rPr>
+      </w:pPr>
+      <w:bookmarkStart w:id="44" w:name="_Toc175719418"/>
+      <w:bookmarkStart w:id="45" w:name="_Toc183195841"/>
+      <w:r>
+        <w:rPr>
+          <w:lang w:val="fr-FR"/>
+        </w:rPr>
+        <w:t xml:space="preserve">C.</w:t>
+      </w:r>
+      <w:r>
+        <w:rPr>
+          <w:lang w:val="fr-FR"/>
+        </w:rPr>
+        <w:tab/>
+        <w:t xml:space="preserve">Evaluasi Formatif</w:t>
+      </w:r>
+      <w:bookmarkEnd w:id="44"/>
+      <w:bookmarkEnd w:id="45"/>
+    </w:p>
+    <w:p>
+      <w:pPr>
+        <w:pStyle w:val="Heading2"/>
+      </w:pPr>
+      <w:bookmarkStart w:id="46" w:name="_Toc175719419"/>
+      <w:bookmarkStart w:id="47" w:name="_Toc183195842"/>
+      <w:r>
+        <w:t xml:space="preserve">Referensi</w:t>
+      </w:r>
+      <w:r>
+        <w:t xml:space="preserve"> (Daftar Pustaka)</w:t>
+      </w:r>
+      <w:bookmarkEnd w:id="46"/>
+      <w:bookmarkEnd w:id="47"/>
+    </w:p>
+    <w:p>
+      <w:r>
+        <w:t xml:space="preserve">Daftar buku rujukan yang digunakan dalam menyusun modul bahan ajar</w:t>
+      </w:r>
+    </w:p>
+    <w:p>
+      <w:pPr>
+        <w:pStyle w:val="Heading1"/>
+      </w:pPr>
+      <w:r>
+        <w:t xml:space="preserve">PERTEMUAN </w:t>
+      </w:r>
+      <w:r>
+        <w:t xml:space="preserve">3</w:t>
+      </w:r>
+      <w:r>
+        <w:t xml:space="preserve"> (</w:t>
+      </w:r>
+      <w:r>
+        <w:t xml:space="preserve">TOPIK I</w:t>
+      </w:r>
+      <w:r>
+        <w:t xml:space="preserve">)</w:t>
+      </w:r>
+      <w:r>
+        <w:t xml:space="preserve">: </w:t>
+      </w:r>
+      <w:bookmarkEnd w:id="25"/>
+      <w:bookmarkEnd w:id="26"/>
+      <w:r>
+        <w:t xml:space="preserve">undefined</w:t>
+      </w:r>
+      <w:r>
+        <w:t/>
+      </w:r>
+      <w:r>
+        <w:t/>
+      </w:r>
+    </w:p>
+    <w:p>
+      <w:pPr>
+        <w:pStyle w:val="Heading2"/>
+      </w:pPr>
+      <w:bookmarkStart w:id="27" w:name="_Toc175719410"/>
+      <w:bookmarkStart w:id="28" w:name="_Toc183195832"/>
+      <w:r>
+        <w:t xml:space="preserve">A. Pengantar Topik Materi I</w:t>
+      </w:r>
+      <w:bookmarkEnd w:id="27"/>
+      <w:bookmarkEnd w:id="28"/>
+    </w:p>
+    <w:p>
+      <w:pPr>
+        <w:pStyle w:val="Heading3"/>
+      </w:pPr>
+      <w:bookmarkStart w:id="29" w:name="_Toc175719411"/>
+      <w:bookmarkStart w:id="30" w:name="_Toc183195833"/>
+      <w:r>
+        <w:t xml:space="preserve">1.</w:t>
+      </w:r>
+      <w:r>
+        <w:tab/>
+        <w:t xml:space="preserve">Deskripsi Topik I</w:t>
+      </w:r>
+      <w:bookmarkEnd w:id="29"/>
+      <w:bookmarkEnd w:id="30"/>
+    </w:p>
+    <w:p>
+      <w:pPr>
+        <w:pStyle w:val="Heading3"/>
+        <w:rPr>
+          <w:lang w:val="es-ES"/>
+        </w:rPr>
+      </w:pPr>
+      <w:bookmarkStart w:id="31" w:name="_Toc175719412"/>
+      <w:bookmarkStart w:id="32" w:name="_Toc183195834"/>
+      <w:r>
+        <w:rPr>
+          <w:lang w:val="es-ES"/>
+        </w:rPr>
+        <w:t xml:space="preserve">2.</w:t>
+      </w:r>
+      <w:r>
+        <w:rPr>
+          <w:lang w:val="es-ES"/>
+        </w:rPr>
+        <w:tab/>
+        <w:t xml:space="preserve">Capaian Pembelajaran</w:t>
+      </w:r>
+      <w:bookmarkEnd w:id="31"/>
+      <w:bookmarkEnd w:id="32"/>
+    </w:p>
+    <w:p>
+      <w:pPr>
+        <w:pStyle w:val="Heading4"/>
+        <w:rPr>
+          <w:lang w:val="es-ES"/>
+        </w:rPr>
+      </w:pPr>
+      <w:r>
+        <w:rPr>
+          <w:lang w:val="es-ES"/>
+        </w:rPr>
+        <w:t xml:space="preserve">a.</w:t>
+      </w:r>
+      <w:r>
+        <w:rPr>
+          <w:lang w:val="es-ES"/>
+        </w:rPr>
+        <w:tab/>
+        <w:t xml:space="preserve">Capaian Pembelajaran Mata Kuliah (CPMK)</w:t>
+      </w:r>
+    </w:p>
+    <w:p>
+      <w:pPr>
+        <w:pStyle w:val="Heading4"/>
+        <w:rPr>
+          <w:lang w:val="es-ES"/>
+        </w:rPr>
+      </w:pPr>
+      <w:r>
+        <w:rPr>
+          <w:lang w:val="es-ES"/>
+        </w:rPr>
+        <w:t xml:space="preserve">b.</w:t>
+      </w:r>
+      <w:r>
+        <w:rPr>
+          <w:lang w:val="es-ES"/>
+        </w:rPr>
+        <w:tab/>
+        <w:t xml:space="preserve">Sub-Capaian Pembelajaran Mata Kuliah (Sub-CPMK)</w:t>
+      </w:r>
+    </w:p>
+    <w:p>
+      <w:pPr>
+        <w:pStyle w:val="Heading3"/>
+        <w:rPr>
+          <w:lang w:val="es-ES"/>
+        </w:rPr>
+      </w:pPr>
+      <w:bookmarkStart w:id="33" w:name="_Toc175719413"/>
+      <w:bookmarkStart w:id="34" w:name="_Toc183195835"/>
+      <w:r>
+        <w:rPr>
+          <w:lang w:val="es-ES"/>
+        </w:rPr>
+        <w:t xml:space="preserve">3.</w:t>
+      </w:r>
+      <w:r>
+        <w:rPr>
+          <w:lang w:val="es-ES"/>
+        </w:rPr>
+        <w:tab/>
+        <w:t xml:space="preserve">Petunjuk Belajar Topik I</w:t>
+      </w:r>
+      <w:bookmarkEnd w:id="33"/>
+      <w:bookmarkEnd w:id="34"/>
+    </w:p>
+    <w:p>
+      <w:pPr>
+        <w:spacing w:after="0"/>
+        <w:rPr>
+          <w:color w:val="FF0000"/>
+          <w:lang w:val="es-ES"/>
+        </w:rPr>
+      </w:pPr>
+      <w:r>
+        <w:rPr>
+          <w:color w:val="FF0000"/>
+          <w:lang w:val="es-ES"/>
+        </w:rPr>
+        <w:t xml:space="preserve">Catatan: </w:t>
+      </w:r>
+    </w:p>
+    <w:p>
+      <w:pPr>
+        <w:pStyle w:val="Heading2"/>
+      </w:pPr>
+      <w:bookmarkStart w:id="35" w:name="_Toc175719414"/>
+      <w:bookmarkStart w:id="36" w:name="_Toc183195836"/>
+      <w:r>
+        <w:t xml:space="preserve">B.</w:t>
+      </w:r>
+      <w:r>
+        <w:tab/>
+        <w:t xml:space="preserve">Uraian Materi Ajar Topik I</w:t>
+      </w:r>
+      <w:bookmarkEnd w:id="35"/>
+      <w:bookmarkEnd w:id="36"/>
+    </w:p>
+    <w:p>
+      <w:pPr>
+        <w:pStyle w:val="Heading3"/>
+      </w:pPr>
+      <w:bookmarkStart w:id="37" w:name="_Toc175719415"/>
+      <w:bookmarkStart w:id="38" w:name="_Toc183195837"/>
+      <w:r>
+        <w:t xml:space="preserve">1.</w:t>
+      </w:r>
+      <w:r>
+        <w:tab/>
+        <w:t xml:space="preserve">Sub-Topik I.1</w:t>
+      </w:r>
+      <w:bookmarkEnd w:id="37"/>
+      <w:bookmarkEnd w:id="38"/>
+    </w:p>
+    <w:p>
+      <w:pPr>
+        <w:pStyle w:val="Heading3"/>
+      </w:pPr>
+      <w:bookmarkStart w:id="39" w:name="_Toc175719416"/>
+      <w:bookmarkStart w:id="40" w:name="_Toc183195838"/>
+      <w:r>
+        <w:t xml:space="preserve">2.</w:t>
+      </w:r>
+      <w:r>
+        <w:tab/>
+        <w:t xml:space="preserve">Sub-Topik I.2</w:t>
+      </w:r>
+      <w:bookmarkEnd w:id="39"/>
+      <w:bookmarkEnd w:id="40"/>
+    </w:p>
+    <w:p>
+      <w:pPr>
+        <w:pStyle w:val="Heading3"/>
+      </w:pPr>
+      <w:bookmarkStart w:id="41" w:name="_Toc183195839"/>
+      <w:r>
+        <w:t xml:space="preserve">3.</w:t>
+      </w:r>
+      <w:r>
+        <w:tab/>
+      </w:r>
+      <w:bookmarkStart w:id="42" w:name="_Toc175719417"/>
+      <w:r>
+        <w:t xml:space="preserve">Sub-Topik seterusnya</w:t>
+      </w:r>
+      <w:bookmarkEnd w:id="41"/>
+      <w:bookmarkEnd w:id="42"/>
+    </w:p>
+    <w:p>
+      <w:pPr>
+        <w:pStyle w:val="Heading3"/>
+      </w:pPr>
+      <w:bookmarkStart w:id="43" w:name="_Toc183195840"/>
+      <w:r>
+        <w:t xml:space="preserve">4.</w:t>
+      </w:r>
+      <w:r>
+        <w:tab/>
+        <w:t xml:space="preserve">Forum Diskusi</w:t>
+      </w:r>
+      <w:bookmarkEnd w:id="43"/>
+    </w:p>
+    <w:p>
+      <w:pPr>
+        <w:pStyle w:val="Heading2"/>
+        <w:rPr>
+          <w:lang w:val="fr-FR"/>
+        </w:rPr>
+      </w:pPr>
+      <w:bookmarkStart w:id="44" w:name="_Toc175719418"/>
+      <w:bookmarkStart w:id="45" w:name="_Toc183195841"/>
+      <w:r>
+        <w:rPr>
+          <w:lang w:val="fr-FR"/>
+        </w:rPr>
+        <w:t xml:space="preserve">C.</w:t>
+      </w:r>
+      <w:r>
+        <w:rPr>
+          <w:lang w:val="fr-FR"/>
+        </w:rPr>
+        <w:tab/>
+        <w:t xml:space="preserve">Evaluasi Formatif</w:t>
+      </w:r>
+      <w:bookmarkEnd w:id="44"/>
+      <w:bookmarkEnd w:id="45"/>
+    </w:p>
+    <w:p>
+      <w:pPr>
+        <w:pStyle w:val="Heading2"/>
+      </w:pPr>
+      <w:bookmarkStart w:id="46" w:name="_Toc175719419"/>
+      <w:bookmarkStart w:id="47" w:name="_Toc183195842"/>
+      <w:r>
+        <w:t xml:space="preserve">Referensi</w:t>
+      </w:r>
+      <w:r>
+        <w:t xml:space="preserve"> (Daftar Pustaka)</w:t>
+      </w:r>
+      <w:bookmarkEnd w:id="46"/>
+      <w:bookmarkEnd w:id="47"/>
+    </w:p>
+    <w:p>
+      <w:r>
+        <w:t xml:space="preserve">Daftar buku rujukan yang digunakan dalam menyusun modul bahan ajar</w:t>
+      </w:r>
+    </w:p>
+    <w:p>
+      <w:pPr>
+        <w:pStyle w:val="Heading1"/>
+      </w:pPr>
+      <w:r>
+        <w:t xml:space="preserve">PERTEMUAN </w:t>
+      </w:r>
+      <w:r>
+        <w:t xml:space="preserve">4</w:t>
+      </w:r>
+      <w:r>
+        <w:t xml:space="preserve"> (</w:t>
+      </w:r>
+      <w:r>
+        <w:t xml:space="preserve">TOPIK I</w:t>
+      </w:r>
+      <w:r>
+        <w:t xml:space="preserve">)</w:t>
+      </w:r>
+      <w:r>
+        <w:t xml:space="preserve">: </w:t>
+      </w:r>
+      <w:bookmarkEnd w:id="25"/>
+      <w:bookmarkEnd w:id="26"/>
+      <w:r>
+        <w:t xml:space="preserve">undefined</w:t>
+      </w:r>
+      <w:r>
+        <w:t/>
+      </w:r>
+      <w:r>
+        <w:t/>
+      </w:r>
+    </w:p>
+    <w:p>
+      <w:pPr>
+        <w:pStyle w:val="Heading2"/>
+      </w:pPr>
+      <w:bookmarkStart w:id="27" w:name="_Toc175719410"/>
+      <w:bookmarkStart w:id="28" w:name="_Toc183195832"/>
+      <w:r>
+        <w:t xml:space="preserve">A. Pengantar Topik Materi I</w:t>
+      </w:r>
+      <w:bookmarkEnd w:id="27"/>
+      <w:bookmarkEnd w:id="28"/>
+    </w:p>
+    <w:p>
+      <w:pPr>
+        <w:pStyle w:val="Heading3"/>
+      </w:pPr>
+      <w:bookmarkStart w:id="29" w:name="_Toc175719411"/>
+      <w:bookmarkStart w:id="30" w:name="_Toc183195833"/>
+      <w:r>
+        <w:t xml:space="preserve">1.</w:t>
+      </w:r>
+      <w:r>
+        <w:tab/>
+        <w:t xml:space="preserve">Deskripsi Topik I</w:t>
+      </w:r>
+      <w:bookmarkEnd w:id="29"/>
+      <w:bookmarkEnd w:id="30"/>
+    </w:p>
+    <w:p>
+      <w:pPr>
+        <w:pStyle w:val="Heading3"/>
+        <w:rPr>
+          <w:lang w:val="es-ES"/>
+        </w:rPr>
+      </w:pPr>
+      <w:bookmarkStart w:id="31" w:name="_Toc175719412"/>
+      <w:bookmarkStart w:id="32" w:name="_Toc183195834"/>
+      <w:r>
+        <w:rPr>
+          <w:lang w:val="es-ES"/>
+        </w:rPr>
+        <w:t xml:space="preserve">2.</w:t>
+      </w:r>
+      <w:r>
+        <w:rPr>
+          <w:lang w:val="es-ES"/>
+        </w:rPr>
+        <w:tab/>
+        <w:t xml:space="preserve">Capaian Pembelajaran</w:t>
+      </w:r>
+      <w:bookmarkEnd w:id="31"/>
+      <w:bookmarkEnd w:id="32"/>
+    </w:p>
+    <w:p>
+      <w:pPr>
+        <w:pStyle w:val="Heading4"/>
+        <w:rPr>
+          <w:lang w:val="es-ES"/>
+        </w:rPr>
+      </w:pPr>
+      <w:r>
+        <w:rPr>
+          <w:lang w:val="es-ES"/>
+        </w:rPr>
+        <w:t xml:space="preserve">a.</w:t>
+      </w:r>
+      <w:r>
+        <w:rPr>
+          <w:lang w:val="es-ES"/>
+        </w:rPr>
+        <w:tab/>
+        <w:t xml:space="preserve">Capaian Pembelajaran Mata Kuliah (CPMK)</w:t>
+      </w:r>
+    </w:p>
+    <w:p>
+      <w:pPr>
+        <w:pStyle w:val="Heading4"/>
+        <w:rPr>
+          <w:lang w:val="es-ES"/>
+        </w:rPr>
+      </w:pPr>
+      <w:r>
+        <w:rPr>
+          <w:lang w:val="es-ES"/>
+        </w:rPr>
+        <w:t xml:space="preserve">b.</w:t>
+      </w:r>
+      <w:r>
+        <w:rPr>
+          <w:lang w:val="es-ES"/>
+        </w:rPr>
+        <w:tab/>
+        <w:t xml:space="preserve">Sub-Capaian Pembelajaran Mata Kuliah (Sub-CPMK)</w:t>
+      </w:r>
+    </w:p>
+    <w:p>
+      <w:pPr>
+        <w:pStyle w:val="Heading3"/>
+        <w:rPr>
+          <w:lang w:val="es-ES"/>
+        </w:rPr>
+      </w:pPr>
+      <w:bookmarkStart w:id="33" w:name="_Toc175719413"/>
+      <w:bookmarkStart w:id="34" w:name="_Toc183195835"/>
+      <w:r>
+        <w:rPr>
+          <w:lang w:val="es-ES"/>
+        </w:rPr>
+        <w:t xml:space="preserve">3.</w:t>
+      </w:r>
+      <w:r>
+        <w:rPr>
+          <w:lang w:val="es-ES"/>
+        </w:rPr>
+        <w:tab/>
+        <w:t xml:space="preserve">Petunjuk Belajar Topik I</w:t>
+      </w:r>
+      <w:bookmarkEnd w:id="33"/>
+      <w:bookmarkEnd w:id="34"/>
+    </w:p>
+    <w:p>
+      <w:pPr>
+        <w:spacing w:after="0"/>
+        <w:rPr>
+          <w:color w:val="FF0000"/>
+          <w:lang w:val="es-ES"/>
+        </w:rPr>
+      </w:pPr>
+      <w:r>
+        <w:rPr>
+          <w:color w:val="FF0000"/>
+          <w:lang w:val="es-ES"/>
+        </w:rPr>
+        <w:t xml:space="preserve">Catatan: </w:t>
+      </w:r>
+    </w:p>
+    <w:p>
+      <w:pPr>
+        <w:pStyle w:val="Heading2"/>
+      </w:pPr>
+      <w:bookmarkStart w:id="35" w:name="_Toc175719414"/>
+      <w:bookmarkStart w:id="36" w:name="_Toc183195836"/>
+      <w:r>
+        <w:t xml:space="preserve">B.</w:t>
+      </w:r>
+      <w:r>
+        <w:tab/>
+        <w:t xml:space="preserve">Uraian Materi Ajar Topik I</w:t>
+      </w:r>
+      <w:bookmarkEnd w:id="35"/>
+      <w:bookmarkEnd w:id="36"/>
+    </w:p>
+    <w:p>
+      <w:pPr>
+        <w:pStyle w:val="Heading3"/>
+      </w:pPr>
+      <w:bookmarkStart w:id="37" w:name="_Toc175719415"/>
+      <w:bookmarkStart w:id="38" w:name="_Toc183195837"/>
+      <w:r>
+        <w:t xml:space="preserve">1.</w:t>
+      </w:r>
+      <w:r>
+        <w:tab/>
+        <w:t xml:space="preserve">Sub-Topik I.1</w:t>
+      </w:r>
+      <w:bookmarkEnd w:id="37"/>
+      <w:bookmarkEnd w:id="38"/>
+    </w:p>
+    <w:p>
+      <w:pPr>
+        <w:pStyle w:val="Heading3"/>
+      </w:pPr>
+      <w:bookmarkStart w:id="39" w:name="_Toc175719416"/>
+      <w:bookmarkStart w:id="40" w:name="_Toc183195838"/>
+      <w:r>
+        <w:t xml:space="preserve">2.</w:t>
+      </w:r>
+      <w:r>
+        <w:tab/>
+        <w:t xml:space="preserve">Sub-Topik I.2</w:t>
+      </w:r>
+      <w:bookmarkEnd w:id="39"/>
+      <w:bookmarkEnd w:id="40"/>
+    </w:p>
+    <w:p>
+      <w:pPr>
+        <w:pStyle w:val="Heading3"/>
+      </w:pPr>
+      <w:bookmarkStart w:id="41" w:name="_Toc183195839"/>
+      <w:r>
+        <w:t xml:space="preserve">3.</w:t>
+      </w:r>
+      <w:r>
+        <w:tab/>
+      </w:r>
+      <w:bookmarkStart w:id="42" w:name="_Toc175719417"/>
+      <w:r>
+        <w:t xml:space="preserve">Sub-Topik seterusnya</w:t>
+      </w:r>
+      <w:bookmarkEnd w:id="41"/>
+      <w:bookmarkEnd w:id="42"/>
+    </w:p>
+    <w:p>
+      <w:pPr>
+        <w:pStyle w:val="Heading3"/>
+      </w:pPr>
+      <w:bookmarkStart w:id="43" w:name="_Toc183195840"/>
+      <w:r>
+        <w:t xml:space="preserve">4.</w:t>
+      </w:r>
+      <w:r>
+        <w:tab/>
+        <w:t xml:space="preserve">Forum Diskusi</w:t>
+      </w:r>
+      <w:bookmarkEnd w:id="43"/>
+    </w:p>
+    <w:p>
+      <w:pPr>
+        <w:pStyle w:val="Heading2"/>
+        <w:rPr>
+          <w:lang w:val="fr-FR"/>
+        </w:rPr>
+      </w:pPr>
+      <w:bookmarkStart w:id="44" w:name="_Toc175719418"/>
+      <w:bookmarkStart w:id="45" w:name="_Toc183195841"/>
+      <w:r>
+        <w:rPr>
+          <w:lang w:val="fr-FR"/>
+        </w:rPr>
+        <w:t xml:space="preserve">C.</w:t>
+      </w:r>
+      <w:r>
+        <w:rPr>
+          <w:lang w:val="fr-FR"/>
+        </w:rPr>
+        <w:tab/>
+        <w:t xml:space="preserve">Evaluasi Formatif</w:t>
+      </w:r>
+      <w:bookmarkEnd w:id="44"/>
+      <w:bookmarkEnd w:id="45"/>
+    </w:p>
+    <w:p>
+      <w:pPr>
+        <w:pStyle w:val="Heading2"/>
+      </w:pPr>
+      <w:bookmarkStart w:id="46" w:name="_Toc175719419"/>
+      <w:bookmarkStart w:id="47" w:name="_Toc183195842"/>
+      <w:r>
+        <w:t xml:space="preserve">Referensi</w:t>
+      </w:r>
+      <w:r>
+        <w:t xml:space="preserve"> (Daftar Pustaka)</w:t>
+      </w:r>
+      <w:bookmarkEnd w:id="46"/>
+      <w:bookmarkEnd w:id="47"/>
+    </w:p>
+    <w:p>
+      <w:r>
+        <w:t xml:space="preserve">Daftar buku rujukan yang digunakan dalam menyusun modul bahan ajar</w:t>
+      </w:r>
+    </w:p>
+    <w:p>
+      <w:pPr>
+        <w:pStyle w:val="Heading1"/>
+      </w:pPr>
+      <w:r>
+        <w:t xml:space="preserve">PERTEMUAN </w:t>
+      </w:r>
+      <w:r>
+        <w:t xml:space="preserve">5</w:t>
+      </w:r>
+      <w:r>
+        <w:t xml:space="preserve"> (</w:t>
+      </w:r>
+      <w:r>
+        <w:t xml:space="preserve">TOPIK I</w:t>
+      </w:r>
+      <w:r>
+        <w:t xml:space="preserve">)</w:t>
+      </w:r>
+      <w:r>
+        <w:t xml:space="preserve">: </w:t>
+      </w:r>
+      <w:bookmarkEnd w:id="25"/>
+      <w:bookmarkEnd w:id="26"/>
+      <w:r>
+        <w:t xml:space="preserve">undefined</w:t>
+      </w:r>
+      <w:r>
+        <w:t/>
+      </w:r>
+      <w:r>
+        <w:t/>
+      </w:r>
+    </w:p>
+    <w:p>
+      <w:pPr>
+        <w:pStyle w:val="Heading2"/>
+      </w:pPr>
+      <w:bookmarkStart w:id="27" w:name="_Toc175719410"/>
+      <w:bookmarkStart w:id="28" w:name="_Toc183195832"/>
+      <w:r>
+        <w:t xml:space="preserve">A. Pengantar Topik Materi I</w:t>
+      </w:r>
+      <w:bookmarkEnd w:id="27"/>
+      <w:bookmarkEnd w:id="28"/>
+    </w:p>
+    <w:p>
+      <w:pPr>
+        <w:pStyle w:val="Heading3"/>
+      </w:pPr>
+      <w:bookmarkStart w:id="29" w:name="_Toc175719411"/>
+      <w:bookmarkStart w:id="30" w:name="_Toc183195833"/>
+      <w:r>
+        <w:t xml:space="preserve">1.</w:t>
+      </w:r>
+      <w:r>
+        <w:tab/>
+        <w:t xml:space="preserve">Deskripsi Topik I</w:t>
+      </w:r>
+      <w:bookmarkEnd w:id="29"/>
+      <w:bookmarkEnd w:id="30"/>
+    </w:p>
+    <w:p>
+      <w:pPr>
+        <w:pStyle w:val="Heading3"/>
+        <w:rPr>
+          <w:lang w:val="es-ES"/>
+        </w:rPr>
+      </w:pPr>
+      <w:bookmarkStart w:id="31" w:name="_Toc175719412"/>
+      <w:bookmarkStart w:id="32" w:name="_Toc183195834"/>
+      <w:r>
+        <w:rPr>
+          <w:lang w:val="es-ES"/>
+        </w:rPr>
+        <w:t xml:space="preserve">2.</w:t>
+      </w:r>
+      <w:r>
+        <w:rPr>
+          <w:lang w:val="es-ES"/>
+        </w:rPr>
+        <w:tab/>
+        <w:t xml:space="preserve">Capaian Pembelajaran</w:t>
+      </w:r>
+      <w:bookmarkEnd w:id="31"/>
+      <w:bookmarkEnd w:id="32"/>
+    </w:p>
+    <w:p>
+      <w:pPr>
+        <w:pStyle w:val="Heading4"/>
+        <w:rPr>
+          <w:lang w:val="es-ES"/>
+        </w:rPr>
+      </w:pPr>
+      <w:r>
+        <w:rPr>
+          <w:lang w:val="es-ES"/>
+        </w:rPr>
+        <w:t xml:space="preserve">a.</w:t>
+      </w:r>
+      <w:r>
+        <w:rPr>
+          <w:lang w:val="es-ES"/>
+        </w:rPr>
+        <w:tab/>
+        <w:t xml:space="preserve">Capaian Pembelajaran Mata Kuliah (CPMK)</w:t>
+      </w:r>
+    </w:p>
+    <w:p>
+      <w:pPr>
+        <w:pStyle w:val="Heading4"/>
+        <w:rPr>
+          <w:lang w:val="es-ES"/>
+        </w:rPr>
+      </w:pPr>
+      <w:r>
+        <w:rPr>
+          <w:lang w:val="es-ES"/>
+        </w:rPr>
+        <w:t xml:space="preserve">b.</w:t>
+      </w:r>
+      <w:r>
+        <w:rPr>
+          <w:lang w:val="es-ES"/>
+        </w:rPr>
+        <w:tab/>
+        <w:t xml:space="preserve">Sub-Capaian Pembelajaran Mata Kuliah (Sub-CPMK)</w:t>
+      </w:r>
+    </w:p>
+    <w:p>
+      <w:pPr>
+        <w:pStyle w:val="Heading3"/>
+        <w:rPr>
+          <w:lang w:val="es-ES"/>
+        </w:rPr>
+      </w:pPr>
+      <w:bookmarkStart w:id="33" w:name="_Toc175719413"/>
+      <w:bookmarkStart w:id="34" w:name="_Toc183195835"/>
+      <w:r>
+        <w:rPr>
+          <w:lang w:val="es-ES"/>
+        </w:rPr>
+        <w:t xml:space="preserve">3.</w:t>
+      </w:r>
+      <w:r>
+        <w:rPr>
+          <w:lang w:val="es-ES"/>
+        </w:rPr>
+        <w:tab/>
+        <w:t xml:space="preserve">Petunjuk Belajar Topik I</w:t>
+      </w:r>
+      <w:bookmarkEnd w:id="33"/>
+      <w:bookmarkEnd w:id="34"/>
+    </w:p>
+    <w:p>
+      <w:pPr>
+        <w:spacing w:after="0"/>
+        <w:rPr>
+          <w:color w:val="FF0000"/>
+          <w:lang w:val="es-ES"/>
+        </w:rPr>
+      </w:pPr>
+      <w:r>
+        <w:rPr>
+          <w:color w:val="FF0000"/>
+          <w:lang w:val="es-ES"/>
+        </w:rPr>
+        <w:t xml:space="preserve">Catatan: </w:t>
+      </w:r>
+    </w:p>
+    <w:p>
+      <w:pPr>
+        <w:pStyle w:val="Heading2"/>
+      </w:pPr>
+      <w:bookmarkStart w:id="35" w:name="_Toc175719414"/>
+      <w:bookmarkStart w:id="36" w:name="_Toc183195836"/>
+      <w:r>
+        <w:t xml:space="preserve">B.</w:t>
+      </w:r>
+      <w:r>
+        <w:tab/>
+        <w:t xml:space="preserve">Uraian Materi Ajar Topik I</w:t>
+      </w:r>
+      <w:bookmarkEnd w:id="35"/>
+      <w:bookmarkEnd w:id="36"/>
+    </w:p>
+    <w:p>
+      <w:pPr>
+        <w:pStyle w:val="Heading3"/>
+      </w:pPr>
+      <w:bookmarkStart w:id="37" w:name="_Toc175719415"/>
+      <w:bookmarkStart w:id="38" w:name="_Toc183195837"/>
+      <w:r>
+        <w:t xml:space="preserve">1.</w:t>
+      </w:r>
+      <w:r>
+        <w:tab/>
+        <w:t xml:space="preserve">Sub-Topik I.1</w:t>
+      </w:r>
+      <w:bookmarkEnd w:id="37"/>
+      <w:bookmarkEnd w:id="38"/>
+    </w:p>
+    <w:p>
+      <w:pPr>
+        <w:pStyle w:val="Heading3"/>
+      </w:pPr>
+      <w:bookmarkStart w:id="39" w:name="_Toc175719416"/>
+      <w:bookmarkStart w:id="40" w:name="_Toc183195838"/>
+      <w:r>
+        <w:t xml:space="preserve">2.</w:t>
+      </w:r>
+      <w:r>
+        <w:tab/>
+        <w:t xml:space="preserve">Sub-Topik I.2</w:t>
+      </w:r>
+      <w:bookmarkEnd w:id="39"/>
+      <w:bookmarkEnd w:id="40"/>
+    </w:p>
+    <w:p>
+      <w:pPr>
+        <w:pStyle w:val="Heading3"/>
+      </w:pPr>
+      <w:bookmarkStart w:id="41" w:name="_Toc183195839"/>
+      <w:r>
+        <w:t xml:space="preserve">3.</w:t>
+      </w:r>
+      <w:r>
+        <w:tab/>
+      </w:r>
+      <w:bookmarkStart w:id="42" w:name="_Toc175719417"/>
+      <w:r>
+        <w:t xml:space="preserve">Sub-Topik seterusnya</w:t>
+      </w:r>
+      <w:bookmarkEnd w:id="41"/>
+      <w:bookmarkEnd w:id="42"/>
+    </w:p>
+    <w:p>
+      <w:pPr>
+        <w:pStyle w:val="Heading3"/>
+      </w:pPr>
+      <w:bookmarkStart w:id="43" w:name="_Toc183195840"/>
+      <w:r>
+        <w:t xml:space="preserve">4.</w:t>
+      </w:r>
+      <w:r>
+        <w:tab/>
+        <w:t xml:space="preserve">Forum Diskusi</w:t>
+      </w:r>
+      <w:bookmarkEnd w:id="43"/>
+    </w:p>
+    <w:p>
+      <w:pPr>
+        <w:pStyle w:val="Heading2"/>
+        <w:rPr>
+          <w:lang w:val="fr-FR"/>
+        </w:rPr>
+      </w:pPr>
+      <w:bookmarkStart w:id="44" w:name="_Toc175719418"/>
+      <w:bookmarkStart w:id="45" w:name="_Toc183195841"/>
+      <w:r>
+        <w:rPr>
+          <w:lang w:val="fr-FR"/>
+        </w:rPr>
+        <w:t xml:space="preserve">C.</w:t>
+      </w:r>
+      <w:r>
+        <w:rPr>
+          <w:lang w:val="fr-FR"/>
+        </w:rPr>
+        <w:tab/>
+        <w:t xml:space="preserve">Evaluasi Formatif</w:t>
+      </w:r>
+      <w:bookmarkEnd w:id="44"/>
+      <w:bookmarkEnd w:id="45"/>
+    </w:p>
+    <w:p>
+      <w:pPr>
+        <w:pStyle w:val="Heading2"/>
+      </w:pPr>
+      <w:bookmarkStart w:id="46" w:name="_Toc175719419"/>
+      <w:bookmarkStart w:id="47" w:name="_Toc183195842"/>
+      <w:r>
+        <w:t xml:space="preserve">Referensi</w:t>
+      </w:r>
+      <w:r>
+        <w:t xml:space="preserve"> (Daftar Pustaka)</w:t>
+      </w:r>
+      <w:bookmarkEnd w:id="46"/>
+      <w:bookmarkEnd w:id="47"/>
+    </w:p>
+    <w:p>
+      <w:r>
+        <w:t xml:space="preserve">Daftar buku rujukan yang digunakan dalam menyusun modul bahan ajar</w:t>
+      </w:r>
+    </w:p>
+    <w:p>
+      <w:pPr>
+        <w:pStyle w:val="Heading1"/>
+      </w:pPr>
+      <w:r>
+        <w:t xml:space="preserve">PERTEMUAN </w:t>
+      </w:r>
+      <w:r>
+        <w:t xml:space="preserve">6</w:t>
+      </w:r>
+      <w:r>
+        <w:t xml:space="preserve"> (</w:t>
+      </w:r>
+      <w:r>
+        <w:t xml:space="preserve">TOPIK I</w:t>
+      </w:r>
+      <w:r>
+        <w:t xml:space="preserve">)</w:t>
+      </w:r>
+      <w:r>
+        <w:t xml:space="preserve">: </w:t>
+      </w:r>
+      <w:bookmarkEnd w:id="25"/>
+      <w:bookmarkEnd w:id="26"/>
+      <w:r>
+        <w:t xml:space="preserve">undefined</w:t>
+      </w:r>
+      <w:r>
+        <w:t/>
+      </w:r>
+      <w:r>
+        <w:t/>
+      </w:r>
+    </w:p>
+    <w:p>
+      <w:pPr>
+        <w:pStyle w:val="Heading2"/>
+      </w:pPr>
+      <w:bookmarkStart w:id="27" w:name="_Toc175719410"/>
+      <w:bookmarkStart w:id="28" w:name="_Toc183195832"/>
+      <w:r>
+        <w:t xml:space="preserve">A. Pengantar Topik Materi I</w:t>
+      </w:r>
+      <w:bookmarkEnd w:id="27"/>
+      <w:bookmarkEnd w:id="28"/>
+    </w:p>
+    <w:p>
+      <w:pPr>
+        <w:pStyle w:val="Heading3"/>
+      </w:pPr>
+      <w:bookmarkStart w:id="29" w:name="_Toc175719411"/>
+      <w:bookmarkStart w:id="30" w:name="_Toc183195833"/>
+      <w:r>
+        <w:t xml:space="preserve">1.</w:t>
+      </w:r>
+      <w:r>
+        <w:tab/>
+        <w:t xml:space="preserve">Deskripsi Topik I</w:t>
+      </w:r>
+      <w:bookmarkEnd w:id="29"/>
+      <w:bookmarkEnd w:id="30"/>
+    </w:p>
+    <w:p>
+      <w:pPr>
+        <w:pStyle w:val="Heading3"/>
+        <w:rPr>
+          <w:lang w:val="es-ES"/>
+        </w:rPr>
+      </w:pPr>
+      <w:bookmarkStart w:id="31" w:name="_Toc175719412"/>
+      <w:bookmarkStart w:id="32" w:name="_Toc183195834"/>
+      <w:r>
+        <w:rPr>
+          <w:lang w:val="es-ES"/>
+        </w:rPr>
+        <w:t xml:space="preserve">2.</w:t>
+      </w:r>
+      <w:r>
+        <w:rPr>
+          <w:lang w:val="es-ES"/>
+        </w:rPr>
+        <w:tab/>
+        <w:t xml:space="preserve">Capaian Pembelajaran</w:t>
+      </w:r>
+      <w:bookmarkEnd w:id="31"/>
+      <w:bookmarkEnd w:id="32"/>
+    </w:p>
+    <w:p>
+      <w:pPr>
+        <w:pStyle w:val="Heading4"/>
+        <w:rPr>
+          <w:lang w:val="es-ES"/>
+        </w:rPr>
+      </w:pPr>
+      <w:r>
+        <w:rPr>
+          <w:lang w:val="es-ES"/>
+        </w:rPr>
+        <w:t xml:space="preserve">a.</w:t>
+      </w:r>
+      <w:r>
+        <w:rPr>
+          <w:lang w:val="es-ES"/>
+        </w:rPr>
+        <w:tab/>
+        <w:t xml:space="preserve">Capaian Pembelajaran Mata Kuliah (CPMK)</w:t>
+      </w:r>
+    </w:p>
+    <w:p>
+      <w:pPr>
+        <w:pStyle w:val="Heading4"/>
+        <w:rPr>
+          <w:lang w:val="es-ES"/>
+        </w:rPr>
+      </w:pPr>
+      <w:r>
+        <w:rPr>
+          <w:lang w:val="es-ES"/>
+        </w:rPr>
+        <w:t xml:space="preserve">b.</w:t>
+      </w:r>
+      <w:r>
+        <w:rPr>
+          <w:lang w:val="es-ES"/>
+        </w:rPr>
+        <w:tab/>
+        <w:t xml:space="preserve">Sub-Capaian Pembelajaran Mata Kuliah (Sub-CPMK)</w:t>
+      </w:r>
+    </w:p>
+    <w:p>
+      <w:pPr>
+        <w:pStyle w:val="Heading3"/>
+        <w:rPr>
+          <w:lang w:val="es-ES"/>
+        </w:rPr>
+      </w:pPr>
+      <w:bookmarkStart w:id="33" w:name="_Toc175719413"/>
+      <w:bookmarkStart w:id="34" w:name="_Toc183195835"/>
+      <w:r>
+        <w:rPr>
+          <w:lang w:val="es-ES"/>
+        </w:rPr>
+        <w:t xml:space="preserve">3.</w:t>
+      </w:r>
+      <w:r>
+        <w:rPr>
+          <w:lang w:val="es-ES"/>
+        </w:rPr>
+        <w:tab/>
+        <w:t xml:space="preserve">Petunjuk Belajar Topik I</w:t>
+      </w:r>
+      <w:bookmarkEnd w:id="33"/>
+      <w:bookmarkEnd w:id="34"/>
+    </w:p>
+    <w:p>
+      <w:pPr>
+        <w:spacing w:after="0"/>
+        <w:rPr>
+          <w:color w:val="FF0000"/>
+          <w:lang w:val="es-ES"/>
+        </w:rPr>
+      </w:pPr>
+      <w:r>
+        <w:rPr>
+          <w:color w:val="FF0000"/>
+          <w:lang w:val="es-ES"/>
+        </w:rPr>
+        <w:t xml:space="preserve">Catatan: </w:t>
+      </w:r>
+    </w:p>
+    <w:p>
+      <w:pPr>
+        <w:pStyle w:val="Heading2"/>
+      </w:pPr>
+      <w:bookmarkStart w:id="35" w:name="_Toc175719414"/>
+      <w:bookmarkStart w:id="36" w:name="_Toc183195836"/>
+      <w:r>
+        <w:t xml:space="preserve">B.</w:t>
+      </w:r>
+      <w:r>
+        <w:tab/>
+        <w:t xml:space="preserve">Uraian Materi Ajar Topik I</w:t>
+      </w:r>
+      <w:bookmarkEnd w:id="35"/>
+      <w:bookmarkEnd w:id="36"/>
+    </w:p>
+    <w:p>
+      <w:pPr>
+        <w:pStyle w:val="Heading3"/>
+      </w:pPr>
+      <w:bookmarkStart w:id="37" w:name="_Toc175719415"/>
+      <w:bookmarkStart w:id="38" w:name="_Toc183195837"/>
+      <w:r>
+        <w:t xml:space="preserve">1.</w:t>
+      </w:r>
+      <w:r>
+        <w:tab/>
+        <w:t xml:space="preserve">Sub-Topik I.1</w:t>
+      </w:r>
+      <w:bookmarkEnd w:id="37"/>
+      <w:bookmarkEnd w:id="38"/>
+    </w:p>
+    <w:p>
+      <w:pPr>
+        <w:pStyle w:val="Heading3"/>
+      </w:pPr>
+      <w:bookmarkStart w:id="39" w:name="_Toc175719416"/>
+      <w:bookmarkStart w:id="40" w:name="_Toc183195838"/>
+      <w:r>
+        <w:t xml:space="preserve">2.</w:t>
+      </w:r>
+      <w:r>
+        <w:tab/>
+        <w:t xml:space="preserve">Sub-Topik I.2</w:t>
+      </w:r>
+      <w:bookmarkEnd w:id="39"/>
+      <w:bookmarkEnd w:id="40"/>
+    </w:p>
+    <w:p>
+      <w:pPr>
+        <w:pStyle w:val="Heading3"/>
+      </w:pPr>
+      <w:bookmarkStart w:id="41" w:name="_Toc183195839"/>
+      <w:r>
+        <w:t xml:space="preserve">3.</w:t>
+      </w:r>
+      <w:r>
+        <w:tab/>
+      </w:r>
+      <w:bookmarkStart w:id="42" w:name="_Toc175719417"/>
+      <w:r>
+        <w:t xml:space="preserve">Sub-Topik seterusnya</w:t>
+      </w:r>
+      <w:bookmarkEnd w:id="41"/>
+      <w:bookmarkEnd w:id="42"/>
+    </w:p>
+    <w:p>
+      <w:pPr>
+        <w:pStyle w:val="Heading3"/>
+      </w:pPr>
+      <w:bookmarkStart w:id="43" w:name="_Toc183195840"/>
+      <w:r>
+        <w:t xml:space="preserve">4.</w:t>
+      </w:r>
+      <w:r>
+        <w:tab/>
+        <w:t xml:space="preserve">Forum Diskusi</w:t>
+      </w:r>
+      <w:bookmarkEnd w:id="43"/>
+    </w:p>
+    <w:p>
+      <w:pPr>
+        <w:pStyle w:val="Heading2"/>
+        <w:rPr>
+          <w:lang w:val="fr-FR"/>
+        </w:rPr>
+      </w:pPr>
+      <w:bookmarkStart w:id="44" w:name="_Toc175719418"/>
+      <w:bookmarkStart w:id="45" w:name="_Toc183195841"/>
+      <w:r>
+        <w:rPr>
+          <w:lang w:val="fr-FR"/>
+        </w:rPr>
+        <w:t xml:space="preserve">C.</w:t>
+      </w:r>
+      <w:r>
+        <w:rPr>
+          <w:lang w:val="fr-FR"/>
+        </w:rPr>
+        <w:tab/>
+        <w:t xml:space="preserve">Evaluasi Formatif</w:t>
+      </w:r>
+      <w:bookmarkEnd w:id="44"/>
+      <w:bookmarkEnd w:id="45"/>
+    </w:p>
+    <w:p>
+      <w:pPr>
+        <w:pStyle w:val="Heading2"/>
+      </w:pPr>
+      <w:bookmarkStart w:id="46" w:name="_Toc175719419"/>
+      <w:bookmarkStart w:id="47" w:name="_Toc183195842"/>
+      <w:r>
+        <w:t xml:space="preserve">Referensi</w:t>
+      </w:r>
+      <w:r>
+        <w:t xml:space="preserve"> (Daftar Pustaka)</w:t>
+      </w:r>
+      <w:bookmarkEnd w:id="46"/>
+      <w:bookmarkEnd w:id="47"/>
+    </w:p>
+    <w:p>
+      <w:r>
+        <w:t xml:space="preserve">Daftar buku rujukan yang digunakan dalam menyusun modul bahan ajar</w:t>
+      </w:r>
+    </w:p>
+    <w:p>
+      <w:pPr>
+        <w:pStyle w:val="Heading1"/>
+      </w:pPr>
+      <w:r>
+        <w:t xml:space="preserve">PERTEMUAN </w:t>
+      </w:r>
+      <w:r>
+        <w:t xml:space="preserve">7</w:t>
+      </w:r>
+      <w:r>
+        <w:t xml:space="preserve"> (</w:t>
+      </w:r>
+      <w:r>
+        <w:t xml:space="preserve">TOPIK I</w:t>
+      </w:r>
+      <w:r>
+        <w:t xml:space="preserve">)</w:t>
+      </w:r>
+      <w:r>
+        <w:t xml:space="preserve">: </w:t>
+      </w:r>
+      <w:bookmarkEnd w:id="25"/>
+      <w:bookmarkEnd w:id="26"/>
+      <w:r>
+        <w:t xml:space="preserve">undefined</w:t>
+      </w:r>
+      <w:r>
+        <w:t/>
+      </w:r>
+      <w:r>
+        <w:t/>
+      </w:r>
+    </w:p>
+    <w:p>
+      <w:pPr>
+        <w:pStyle w:val="Heading2"/>
+      </w:pPr>
+      <w:bookmarkStart w:id="27" w:name="_Toc175719410"/>
+      <w:bookmarkStart w:id="28" w:name="_Toc183195832"/>
+      <w:r>
+        <w:t xml:space="preserve">A. Pengantar Topik Materi I</w:t>
+      </w:r>
+      <w:bookmarkEnd w:id="27"/>
+      <w:bookmarkEnd w:id="28"/>
+    </w:p>
+    <w:p>
+      <w:pPr>
+        <w:pStyle w:val="Heading3"/>
+      </w:pPr>
+      <w:bookmarkStart w:id="29" w:name="_Toc175719411"/>
+      <w:bookmarkStart w:id="30" w:name="_Toc183195833"/>
+      <w:r>
+        <w:t xml:space="preserve">1.</w:t>
+      </w:r>
+      <w:r>
+        <w:tab/>
+        <w:t xml:space="preserve">Deskripsi Topik I</w:t>
+      </w:r>
+      <w:bookmarkEnd w:id="29"/>
+      <w:bookmarkEnd w:id="30"/>
+    </w:p>
+    <w:p>
+      <w:pPr>
+        <w:pStyle w:val="Heading3"/>
+        <w:rPr>
+          <w:lang w:val="es-ES"/>
+        </w:rPr>
+      </w:pPr>
+      <w:bookmarkStart w:id="31" w:name="_Toc175719412"/>
+      <w:bookmarkStart w:id="32" w:name="_Toc183195834"/>
+      <w:r>
+        <w:rPr>
+          <w:lang w:val="es-ES"/>
+        </w:rPr>
+        <w:t xml:space="preserve">2.</w:t>
+      </w:r>
+      <w:r>
+        <w:rPr>
+          <w:lang w:val="es-ES"/>
+        </w:rPr>
+        <w:tab/>
+        <w:t xml:space="preserve">Capaian Pembelajaran</w:t>
+      </w:r>
+      <w:bookmarkEnd w:id="31"/>
+      <w:bookmarkEnd w:id="32"/>
+    </w:p>
+    <w:p>
+      <w:pPr>
+        <w:pStyle w:val="Heading4"/>
+        <w:rPr>
+          <w:lang w:val="es-ES"/>
+        </w:rPr>
+      </w:pPr>
+      <w:r>
+        <w:rPr>
+          <w:lang w:val="es-ES"/>
+        </w:rPr>
+        <w:t xml:space="preserve">a.</w:t>
+      </w:r>
+      <w:r>
+        <w:rPr>
+          <w:lang w:val="es-ES"/>
+        </w:rPr>
+        <w:tab/>
+        <w:t xml:space="preserve">Capaian Pembelajaran Mata Kuliah (CPMK)</w:t>
+      </w:r>
+    </w:p>
+    <w:p>
+      <w:pPr>
+        <w:pStyle w:val="Heading4"/>
+        <w:rPr>
+          <w:lang w:val="es-ES"/>
+        </w:rPr>
+      </w:pPr>
+      <w:r>
+        <w:rPr>
+          <w:lang w:val="es-ES"/>
+        </w:rPr>
+        <w:t xml:space="preserve">b.</w:t>
+      </w:r>
+      <w:r>
+        <w:rPr>
+          <w:lang w:val="es-ES"/>
+        </w:rPr>
+        <w:tab/>
+        <w:t xml:space="preserve">Sub-Capaian Pembelajaran Mata Kuliah (Sub-CPMK)</w:t>
+      </w:r>
+    </w:p>
+    <w:p>
+      <w:pPr>
+        <w:pStyle w:val="Heading3"/>
+        <w:rPr>
+          <w:lang w:val="es-ES"/>
+        </w:rPr>
+      </w:pPr>
+      <w:bookmarkStart w:id="33" w:name="_Toc175719413"/>
+      <w:bookmarkStart w:id="34" w:name="_Toc183195835"/>
+      <w:r>
+        <w:rPr>
+          <w:lang w:val="es-ES"/>
+        </w:rPr>
+        <w:t xml:space="preserve">3.</w:t>
+      </w:r>
+      <w:r>
+        <w:rPr>
+          <w:lang w:val="es-ES"/>
+        </w:rPr>
+        <w:tab/>
+        <w:t xml:space="preserve">Petunjuk Belajar Topik I</w:t>
+      </w:r>
+      <w:bookmarkEnd w:id="33"/>
+      <w:bookmarkEnd w:id="34"/>
+    </w:p>
+    <w:p>
+      <w:pPr>
+        <w:spacing w:after="0"/>
+        <w:rPr>
+          <w:color w:val="FF0000"/>
+          <w:lang w:val="es-ES"/>
+        </w:rPr>
+      </w:pPr>
+      <w:r>
+        <w:rPr>
+          <w:color w:val="FF0000"/>
+          <w:lang w:val="es-ES"/>
+        </w:rPr>
+        <w:t xml:space="preserve">Catatan: </w:t>
+      </w:r>
+    </w:p>
+    <w:p>
+      <w:pPr>
+        <w:pStyle w:val="Heading2"/>
+      </w:pPr>
+      <w:bookmarkStart w:id="35" w:name="_Toc175719414"/>
+      <w:bookmarkStart w:id="36" w:name="_Toc183195836"/>
+      <w:r>
+        <w:t xml:space="preserve">B.</w:t>
+      </w:r>
+      <w:r>
+        <w:tab/>
+        <w:t xml:space="preserve">Uraian Materi Ajar Topik I</w:t>
+      </w:r>
+      <w:bookmarkEnd w:id="35"/>
+      <w:bookmarkEnd w:id="36"/>
+    </w:p>
+    <w:p>
+      <w:pPr>
+        <w:pStyle w:val="Heading3"/>
+      </w:pPr>
+      <w:bookmarkStart w:id="37" w:name="_Toc175719415"/>
+      <w:bookmarkStart w:id="38" w:name="_Toc183195837"/>
+      <w:r>
+        <w:t xml:space="preserve">1.</w:t>
+      </w:r>
+      <w:r>
+        <w:tab/>
+        <w:t xml:space="preserve">Sub-Topik I.1</w:t>
+      </w:r>
+      <w:bookmarkEnd w:id="37"/>
+      <w:bookmarkEnd w:id="38"/>
+    </w:p>
+    <w:p>
+      <w:pPr>
+        <w:pStyle w:val="Heading3"/>
+      </w:pPr>
+      <w:bookmarkStart w:id="39" w:name="_Toc175719416"/>
+      <w:bookmarkStart w:id="40" w:name="_Toc183195838"/>
+      <w:r>
+        <w:t xml:space="preserve">2.</w:t>
+      </w:r>
+      <w:r>
+        <w:tab/>
+        <w:t xml:space="preserve">Sub-Topik I.2</w:t>
+      </w:r>
+      <w:bookmarkEnd w:id="39"/>
+      <w:bookmarkEnd w:id="40"/>
+    </w:p>
+    <w:p>
+      <w:pPr>
+        <w:pStyle w:val="Heading3"/>
+      </w:pPr>
+      <w:bookmarkStart w:id="41" w:name="_Toc183195839"/>
+      <w:r>
+        <w:t xml:space="preserve">3.</w:t>
+      </w:r>
+      <w:r>
+        <w:tab/>
+      </w:r>
+      <w:bookmarkStart w:id="42" w:name="_Toc175719417"/>
+      <w:r>
+        <w:t xml:space="preserve">Sub-Topik seterusnya</w:t>
+      </w:r>
+      <w:bookmarkEnd w:id="41"/>
+      <w:bookmarkEnd w:id="42"/>
+    </w:p>
+    <w:p>
+      <w:pPr>
+        <w:pStyle w:val="Heading3"/>
+      </w:pPr>
+      <w:bookmarkStart w:id="43" w:name="_Toc183195840"/>
+      <w:r>
+        <w:t xml:space="preserve">4.</w:t>
+      </w:r>
+      <w:r>
+        <w:tab/>
+        <w:t xml:space="preserve">Forum Diskusi</w:t>
+      </w:r>
+      <w:bookmarkEnd w:id="43"/>
+    </w:p>
+    <w:p>
+      <w:pPr>
+        <w:pStyle w:val="Heading2"/>
+        <w:rPr>
+          <w:lang w:val="fr-FR"/>
+        </w:rPr>
+      </w:pPr>
+      <w:bookmarkStart w:id="44" w:name="_Toc175719418"/>
+      <w:bookmarkStart w:id="45" w:name="_Toc183195841"/>
+      <w:r>
+        <w:rPr>
+          <w:lang w:val="fr-FR"/>
+        </w:rPr>
+        <w:t xml:space="preserve">C.</w:t>
+      </w:r>
+      <w:r>
+        <w:rPr>
+          <w:lang w:val="fr-FR"/>
+        </w:rPr>
+        <w:tab/>
+        <w:t xml:space="preserve">Evaluasi Formatif</w:t>
+      </w:r>
+      <w:bookmarkEnd w:id="44"/>
+      <w:bookmarkEnd w:id="45"/>
+    </w:p>
+    <w:p>
+      <w:pPr>
+        <w:pStyle w:val="Heading2"/>
+      </w:pPr>
+      <w:bookmarkStart w:id="46" w:name="_Toc175719419"/>
+      <w:bookmarkStart w:id="47" w:name="_Toc183195842"/>
+      <w:r>
+        <w:t xml:space="preserve">Referensi</w:t>
+      </w:r>
+      <w:r>
+        <w:t xml:space="preserve"> (Daftar Pustaka)</w:t>
+      </w:r>
+      <w:bookmarkEnd w:id="46"/>
+      <w:bookmarkEnd w:id="47"/>
+    </w:p>
+    <w:p>
+      <w:r>
+        <w:t xml:space="preserve">Daftar buku rujukan yang digunakan dalam menyusun modul bahan ajar</w:t>
+      </w:r>
+    </w:p>
+    <w:p>
+      <w:pPr>
+        <w:pStyle w:val="Heading1"/>
+      </w:pPr>
+      <w:r>
+        <w:t xml:space="preserve">PERTEMUAN </w:t>
+      </w:r>
+      <w:r>
+        <w:t xml:space="preserve">8</w:t>
+      </w:r>
+      <w:r>
+        <w:t xml:space="preserve"> (</w:t>
+      </w:r>
+      <w:r>
+        <w:t xml:space="preserve">TOPIK I</w:t>
+      </w:r>
+      <w:r>
+        <w:t xml:space="preserve">)</w:t>
+      </w:r>
+      <w:r>
+        <w:t xml:space="preserve">: </w:t>
+      </w:r>
+      <w:bookmarkEnd w:id="25"/>
+      <w:bookmarkEnd w:id="26"/>
+      <w:r>
+        <w:t xml:space="preserve">undefined</w:t>
+      </w:r>
+      <w:r>
+        <w:t/>
+      </w:r>
+      <w:r>
+        <w:t/>
+      </w:r>
+    </w:p>
+    <w:p>
+      <w:pPr>
+        <w:pStyle w:val="Heading2"/>
+      </w:pPr>
+      <w:bookmarkStart w:id="27" w:name="_Toc175719410"/>
+      <w:bookmarkStart w:id="28" w:name="_Toc183195832"/>
+      <w:r>
+        <w:t xml:space="preserve">A. Pengantar Topik Materi I</w:t>
+      </w:r>
+      <w:bookmarkEnd w:id="27"/>
+      <w:bookmarkEnd w:id="28"/>
+    </w:p>
+    <w:p>
+      <w:pPr>
+        <w:pStyle w:val="Heading3"/>
+      </w:pPr>
+      <w:bookmarkStart w:id="29" w:name="_Toc175719411"/>
+      <w:bookmarkStart w:id="30" w:name="_Toc183195833"/>
+      <w:r>
+        <w:t xml:space="preserve">1.</w:t>
+      </w:r>
+      <w:r>
+        <w:tab/>
+        <w:t xml:space="preserve">Deskripsi Topik I</w:t>
+      </w:r>
+      <w:bookmarkEnd w:id="29"/>
+      <w:bookmarkEnd w:id="30"/>
+    </w:p>
+    <w:p>
+      <w:pPr>
+        <w:pStyle w:val="Heading3"/>
+        <w:rPr>
+          <w:lang w:val="es-ES"/>
+        </w:rPr>
+      </w:pPr>
+      <w:bookmarkStart w:id="31" w:name="_Toc175719412"/>
+      <w:bookmarkStart w:id="32" w:name="_Toc183195834"/>
+      <w:r>
+        <w:rPr>
+          <w:lang w:val="es-ES"/>
+        </w:rPr>
+        <w:t xml:space="preserve">2.</w:t>
+      </w:r>
+      <w:r>
+        <w:rPr>
+          <w:lang w:val="es-ES"/>
+        </w:rPr>
+        <w:tab/>
+        <w:t xml:space="preserve">Capaian Pembelajaran</w:t>
+      </w:r>
+      <w:bookmarkEnd w:id="31"/>
+      <w:bookmarkEnd w:id="32"/>
+    </w:p>
+    <w:p>
+      <w:pPr>
+        <w:pStyle w:val="Heading4"/>
+        <w:rPr>
+          <w:lang w:val="es-ES"/>
+        </w:rPr>
+      </w:pPr>
+      <w:r>
+        <w:rPr>
+          <w:lang w:val="es-ES"/>
+        </w:rPr>
+        <w:t xml:space="preserve">a.</w:t>
+      </w:r>
+      <w:r>
+        <w:rPr>
+          <w:lang w:val="es-ES"/>
+        </w:rPr>
+        <w:tab/>
+        <w:t xml:space="preserve">Capaian Pembelajaran Mata Kuliah (CPMK)</w:t>
+      </w:r>
+    </w:p>
+    <w:p>
+      <w:pPr>
+        <w:pStyle w:val="Heading4"/>
+        <w:rPr>
+          <w:lang w:val="es-ES"/>
+        </w:rPr>
+      </w:pPr>
+      <w:r>
+        <w:rPr>
+          <w:lang w:val="es-ES"/>
+        </w:rPr>
+        <w:t xml:space="preserve">b.</w:t>
+      </w:r>
+      <w:r>
+        <w:rPr>
+          <w:lang w:val="es-ES"/>
+        </w:rPr>
+        <w:tab/>
+        <w:t xml:space="preserve">Sub-Capaian Pembelajaran Mata Kuliah (Sub-CPMK)</w:t>
+      </w:r>
+    </w:p>
+    <w:p>
+      <w:pPr>
+        <w:pStyle w:val="Heading3"/>
+        <w:rPr>
+          <w:lang w:val="es-ES"/>
+        </w:rPr>
+      </w:pPr>
+      <w:bookmarkStart w:id="33" w:name="_Toc175719413"/>
+      <w:bookmarkStart w:id="34" w:name="_Toc183195835"/>
+      <w:r>
+        <w:rPr>
+          <w:lang w:val="es-ES"/>
+        </w:rPr>
+        <w:t xml:space="preserve">3.</w:t>
+      </w:r>
+      <w:r>
+        <w:rPr>
+          <w:lang w:val="es-ES"/>
+        </w:rPr>
+        <w:tab/>
+        <w:t xml:space="preserve">Petunjuk Belajar Topik I</w:t>
+      </w:r>
+      <w:bookmarkEnd w:id="33"/>
+      <w:bookmarkEnd w:id="34"/>
+    </w:p>
+    <w:p>
+      <w:pPr>
+        <w:spacing w:after="0"/>
+        <w:rPr>
+          <w:color w:val="FF0000"/>
+          <w:lang w:val="es-ES"/>
+        </w:rPr>
+      </w:pPr>
+      <w:r>
+        <w:rPr>
+          <w:color w:val="FF0000"/>
+          <w:lang w:val="es-ES"/>
+        </w:rPr>
+        <w:t xml:space="preserve">Catatan: </w:t>
+      </w:r>
+    </w:p>
+    <w:p>
+      <w:pPr>
+        <w:pStyle w:val="Heading2"/>
+      </w:pPr>
+      <w:bookmarkStart w:id="35" w:name="_Toc175719414"/>
+      <w:bookmarkStart w:id="36" w:name="_Toc183195836"/>
+      <w:r>
+        <w:t xml:space="preserve">B.</w:t>
+      </w:r>
+      <w:r>
+        <w:tab/>
+        <w:t xml:space="preserve">Uraian Materi Ajar Topik I</w:t>
+      </w:r>
+      <w:bookmarkEnd w:id="35"/>
+      <w:bookmarkEnd w:id="36"/>
+    </w:p>
+    <w:p>
+      <w:pPr>
+        <w:pStyle w:val="Heading3"/>
+      </w:pPr>
+      <w:bookmarkStart w:id="37" w:name="_Toc175719415"/>
+      <w:bookmarkStart w:id="38" w:name="_Toc183195837"/>
+      <w:r>
+        <w:t xml:space="preserve">1.</w:t>
+      </w:r>
+      <w:r>
+        <w:tab/>
+        <w:t xml:space="preserve">Sub-Topik I.1</w:t>
+      </w:r>
+      <w:bookmarkEnd w:id="37"/>
+      <w:bookmarkEnd w:id="38"/>
+    </w:p>
+    <w:p>
+      <w:pPr>
+        <w:pStyle w:val="Heading3"/>
+      </w:pPr>
+      <w:bookmarkStart w:id="39" w:name="_Toc175719416"/>
+      <w:bookmarkStart w:id="40" w:name="_Toc183195838"/>
+      <w:r>
+        <w:t xml:space="preserve">2.</w:t>
+      </w:r>
+      <w:r>
+        <w:tab/>
+        <w:t xml:space="preserve">Sub-Topik I.2</w:t>
+      </w:r>
+      <w:bookmarkEnd w:id="39"/>
+      <w:bookmarkEnd w:id="40"/>
+    </w:p>
+    <w:p>
+      <w:pPr>
+        <w:pStyle w:val="Heading3"/>
+      </w:pPr>
+      <w:bookmarkStart w:id="41" w:name="_Toc183195839"/>
+      <w:r>
+        <w:t xml:space="preserve">3.</w:t>
+      </w:r>
+      <w:r>
+        <w:tab/>
+      </w:r>
+      <w:bookmarkStart w:id="42" w:name="_Toc175719417"/>
+      <w:r>
+        <w:t xml:space="preserve">Sub-Topik seterusnya</w:t>
+      </w:r>
+      <w:bookmarkEnd w:id="41"/>
+      <w:bookmarkEnd w:id="42"/>
+    </w:p>
+    <w:p>
+      <w:pPr>
+        <w:pStyle w:val="Heading3"/>
+      </w:pPr>
+      <w:bookmarkStart w:id="43" w:name="_Toc183195840"/>
+      <w:r>
+        <w:t xml:space="preserve">4.</w:t>
+      </w:r>
+      <w:r>
+        <w:tab/>
+        <w:t xml:space="preserve">Forum Diskusi</w:t>
+      </w:r>
+      <w:bookmarkEnd w:id="43"/>
+    </w:p>
+    <w:p>
+      <w:pPr>
+        <w:pStyle w:val="Heading2"/>
+        <w:rPr>
+          <w:lang w:val="fr-FR"/>
+        </w:rPr>
+      </w:pPr>
+      <w:bookmarkStart w:id="44" w:name="_Toc175719418"/>
+      <w:bookmarkStart w:id="45" w:name="_Toc183195841"/>
+      <w:r>
+        <w:rPr>
+          <w:lang w:val="fr-FR"/>
+        </w:rPr>
+        <w:t xml:space="preserve">C.</w:t>
+      </w:r>
+      <w:r>
+        <w:rPr>
+          <w:lang w:val="fr-FR"/>
+        </w:rPr>
+        <w:tab/>
+        <w:t xml:space="preserve">Evaluasi Formatif</w:t>
+      </w:r>
+      <w:bookmarkEnd w:id="44"/>
+      <w:bookmarkEnd w:id="45"/>
+    </w:p>
+    <w:p>
+      <w:pPr>
+        <w:pStyle w:val="Heading2"/>
+      </w:pPr>
+      <w:bookmarkStart w:id="46" w:name="_Toc175719419"/>
+      <w:bookmarkStart w:id="47" w:name="_Toc183195842"/>
+      <w:r>
+        <w:t xml:space="preserve">Referensi</w:t>
+      </w:r>
+      <w:r>
+        <w:t xml:space="preserve"> (Daftar Pustaka)</w:t>
+      </w:r>
+      <w:bookmarkEnd w:id="46"/>
+      <w:bookmarkEnd w:id="47"/>
+    </w:p>
+    <w:p>
+      <w:r>
+        <w:t xml:space="preserve">Daftar buku rujukan yang digunakan dalam menyusun modul bahan ajar</w:t>
+      </w:r>
+    </w:p>
+    <w:p>
+      <w:pPr>
+        <w:pStyle w:val="Heading1"/>
+      </w:pPr>
+      <w:r>
+        <w:t xml:space="preserve">PERTEMUAN </w:t>
+      </w:r>
+      <w:r>
+        <w:t xml:space="preserve">9</w:t>
+      </w:r>
+      <w:r>
+        <w:t xml:space="preserve"> (</w:t>
+      </w:r>
+      <w:r>
+        <w:t xml:space="preserve">TOPIK I</w:t>
+      </w:r>
+      <w:r>
+        <w:t xml:space="preserve">)</w:t>
+      </w:r>
+      <w:r>
+        <w:t xml:space="preserve">: </w:t>
+      </w:r>
+      <w:bookmarkEnd w:id="25"/>
+      <w:bookmarkEnd w:id="26"/>
+      <w:r>
+        <w:t xml:space="preserve">undefined</w:t>
+      </w:r>
+      <w:r>
+        <w:t/>
+      </w:r>
+      <w:r>
+        <w:t/>
+      </w:r>
+    </w:p>
+    <w:p>
+      <w:pPr>
+        <w:pStyle w:val="Heading2"/>
+      </w:pPr>
+      <w:bookmarkStart w:id="27" w:name="_Toc175719410"/>
+      <w:bookmarkStart w:id="28" w:name="_Toc183195832"/>
+      <w:r>
+        <w:t xml:space="preserve">A. Pengantar Topik Materi I</w:t>
+      </w:r>
+      <w:bookmarkEnd w:id="27"/>
+      <w:bookmarkEnd w:id="28"/>
+    </w:p>
+    <w:p>
+      <w:pPr>
+        <w:pStyle w:val="Heading3"/>
+      </w:pPr>
+      <w:bookmarkStart w:id="29" w:name="_Toc175719411"/>
+      <w:bookmarkStart w:id="30" w:name="_Toc183195833"/>
+      <w:r>
+        <w:t xml:space="preserve">1.</w:t>
+      </w:r>
+      <w:r>
+        <w:tab/>
+        <w:t xml:space="preserve">Deskripsi Topik I</w:t>
+      </w:r>
+      <w:bookmarkEnd w:id="29"/>
+      <w:bookmarkEnd w:id="30"/>
+    </w:p>
+    <w:p>
+      <w:pPr>
+        <w:pStyle w:val="Heading3"/>
+        <w:rPr>
+          <w:lang w:val="es-ES"/>
+        </w:rPr>
+      </w:pPr>
+      <w:bookmarkStart w:id="31" w:name="_Toc175719412"/>
+      <w:bookmarkStart w:id="32" w:name="_Toc183195834"/>
+      <w:r>
+        <w:rPr>
+          <w:lang w:val="es-ES"/>
+        </w:rPr>
+        <w:t xml:space="preserve">2.</w:t>
+      </w:r>
+      <w:r>
+        <w:rPr>
+          <w:lang w:val="es-ES"/>
+        </w:rPr>
+        <w:tab/>
+        <w:t xml:space="preserve">Capaian Pembelajaran</w:t>
+      </w:r>
+      <w:bookmarkEnd w:id="31"/>
+      <w:bookmarkEnd w:id="32"/>
+    </w:p>
+    <w:p>
+      <w:pPr>
+        <w:pStyle w:val="Heading4"/>
+        <w:rPr>
+          <w:lang w:val="es-ES"/>
+        </w:rPr>
+      </w:pPr>
+      <w:r>
+        <w:rPr>
+          <w:lang w:val="es-ES"/>
+        </w:rPr>
+        <w:t xml:space="preserve">a.</w:t>
+      </w:r>
+      <w:r>
+        <w:rPr>
+          <w:lang w:val="es-ES"/>
+        </w:rPr>
+        <w:tab/>
+        <w:t xml:space="preserve">Capaian Pembelajaran Mata Kuliah (CPMK)</w:t>
+      </w:r>
+    </w:p>
+    <w:p>
+      <w:pPr>
+        <w:pStyle w:val="Heading4"/>
+        <w:rPr>
+          <w:lang w:val="es-ES"/>
+        </w:rPr>
+      </w:pPr>
+      <w:r>
+        <w:rPr>
+          <w:lang w:val="es-ES"/>
+        </w:rPr>
+        <w:t xml:space="preserve">b.</w:t>
+      </w:r>
+      <w:r>
+        <w:rPr>
+          <w:lang w:val="es-ES"/>
+        </w:rPr>
+        <w:tab/>
+        <w:t xml:space="preserve">Sub-Capaian Pembelajaran Mata Kuliah (Sub-CPMK)</w:t>
+      </w:r>
+    </w:p>
+    <w:p>
+      <w:pPr>
+        <w:pStyle w:val="Heading3"/>
+        <w:rPr>
+          <w:lang w:val="es-ES"/>
+        </w:rPr>
+      </w:pPr>
+      <w:bookmarkStart w:id="33" w:name="_Toc175719413"/>
+      <w:bookmarkStart w:id="34" w:name="_Toc183195835"/>
+      <w:r>
+        <w:rPr>
+          <w:lang w:val="es-ES"/>
+        </w:rPr>
+        <w:t xml:space="preserve">3.</w:t>
+      </w:r>
+      <w:r>
+        <w:rPr>
+          <w:lang w:val="es-ES"/>
+        </w:rPr>
+        <w:tab/>
+        <w:t xml:space="preserve">Petunjuk Belajar Topik I</w:t>
+      </w:r>
+      <w:bookmarkEnd w:id="33"/>
+      <w:bookmarkEnd w:id="34"/>
+    </w:p>
+    <w:p>
+      <w:pPr>
+        <w:spacing w:after="0"/>
+        <w:rPr>
+          <w:color w:val="FF0000"/>
+          <w:lang w:val="es-ES"/>
+        </w:rPr>
+      </w:pPr>
+      <w:r>
+        <w:rPr>
+          <w:color w:val="FF0000"/>
+          <w:lang w:val="es-ES"/>
+        </w:rPr>
+        <w:t xml:space="preserve">Catatan: </w:t>
+      </w:r>
+    </w:p>
+    <w:p>
+      <w:pPr>
+        <w:pStyle w:val="Heading2"/>
+      </w:pPr>
+      <w:bookmarkStart w:id="35" w:name="_Toc175719414"/>
+      <w:bookmarkStart w:id="36" w:name="_Toc183195836"/>
+      <w:r>
+        <w:t xml:space="preserve">B.</w:t>
+      </w:r>
+      <w:r>
+        <w:tab/>
+        <w:t xml:space="preserve">Uraian Materi Ajar Topik I</w:t>
+      </w:r>
+      <w:bookmarkEnd w:id="35"/>
+      <w:bookmarkEnd w:id="36"/>
+    </w:p>
+    <w:p>
+      <w:pPr>
+        <w:pStyle w:val="Heading3"/>
+      </w:pPr>
+      <w:bookmarkStart w:id="37" w:name="_Toc175719415"/>
+      <w:bookmarkStart w:id="38" w:name="_Toc183195837"/>
+      <w:r>
+        <w:t xml:space="preserve">1.</w:t>
+      </w:r>
+      <w:r>
+        <w:tab/>
+        <w:t xml:space="preserve">Sub-Topik I.1</w:t>
+      </w:r>
+      <w:bookmarkEnd w:id="37"/>
+      <w:bookmarkEnd w:id="38"/>
+    </w:p>
+    <w:p>
+      <w:pPr>
+        <w:pStyle w:val="Heading3"/>
+      </w:pPr>
+      <w:bookmarkStart w:id="39" w:name="_Toc175719416"/>
+      <w:bookmarkStart w:id="40" w:name="_Toc183195838"/>
+      <w:r>
+        <w:t xml:space="preserve">2.</w:t>
+      </w:r>
+      <w:r>
+        <w:tab/>
+        <w:t xml:space="preserve">Sub-Topik I.2</w:t>
+      </w:r>
+      <w:bookmarkEnd w:id="39"/>
+      <w:bookmarkEnd w:id="40"/>
+    </w:p>
+    <w:p>
+      <w:pPr>
+        <w:pStyle w:val="Heading3"/>
+      </w:pPr>
+      <w:bookmarkStart w:id="41" w:name="_Toc183195839"/>
+      <w:r>
+        <w:t xml:space="preserve">3.</w:t>
+      </w:r>
+      <w:r>
+        <w:tab/>
+      </w:r>
+      <w:bookmarkStart w:id="42" w:name="_Toc175719417"/>
+      <w:r>
+        <w:t xml:space="preserve">Sub-Topik seterusnya</w:t>
+      </w:r>
+      <w:bookmarkEnd w:id="41"/>
+      <w:bookmarkEnd w:id="42"/>
+    </w:p>
+    <w:p>
+      <w:pPr>
+        <w:pStyle w:val="Heading3"/>
+      </w:pPr>
+      <w:bookmarkStart w:id="43" w:name="_Toc183195840"/>
+      <w:r>
+        <w:t xml:space="preserve">4.</w:t>
+      </w:r>
+      <w:r>
+        <w:tab/>
+        <w:t xml:space="preserve">Forum Diskusi</w:t>
+      </w:r>
+      <w:bookmarkEnd w:id="43"/>
+    </w:p>
+    <w:p>
+      <w:pPr>
+        <w:pStyle w:val="Heading2"/>
+        <w:rPr>
+          <w:lang w:val="fr-FR"/>
+        </w:rPr>
+      </w:pPr>
+      <w:bookmarkStart w:id="44" w:name="_Toc175719418"/>
+      <w:bookmarkStart w:id="45" w:name="_Toc183195841"/>
+      <w:r>
+        <w:rPr>
+          <w:lang w:val="fr-FR"/>
+        </w:rPr>
+        <w:t xml:space="preserve">C.</w:t>
+      </w:r>
+      <w:r>
+        <w:rPr>
+          <w:lang w:val="fr-FR"/>
+        </w:rPr>
+        <w:tab/>
+        <w:t xml:space="preserve">Evaluasi Formatif</w:t>
+      </w:r>
+      <w:bookmarkEnd w:id="44"/>
+      <w:bookmarkEnd w:id="45"/>
+    </w:p>
+    <w:p>
+      <w:pPr>
+        <w:pStyle w:val="Heading2"/>
+      </w:pPr>
+      <w:bookmarkStart w:id="46" w:name="_Toc175719419"/>
+      <w:bookmarkStart w:id="47" w:name="_Toc183195842"/>
+      <w:r>
+        <w:t xml:space="preserve">Referensi</w:t>
+      </w:r>
+      <w:r>
+        <w:t xml:space="preserve"> (Daftar Pustaka)</w:t>
+      </w:r>
+      <w:bookmarkEnd w:id="46"/>
+      <w:bookmarkEnd w:id="47"/>
+    </w:p>
+    <w:p>
+      <w:r>
+        <w:t xml:space="preserve">Daftar buku rujukan yang digunakan dalam menyusun modul bahan ajar</w:t>
+      </w:r>
+    </w:p>
+    <w:p>
+      <w:pPr>
+        <w:pStyle w:val="Heading1"/>
+      </w:pPr>
+      <w:r>
+        <w:t xml:space="preserve">PERTEMUAN </w:t>
+      </w:r>
+      <w:r>
+        <w:t xml:space="preserve">10</w:t>
+      </w:r>
+      <w:r>
+        <w:t xml:space="preserve"> (</w:t>
+      </w:r>
+      <w:r>
+        <w:t xml:space="preserve">TOPIK I</w:t>
+      </w:r>
+      <w:r>
+        <w:t xml:space="preserve">)</w:t>
+      </w:r>
+      <w:r>
+        <w:t xml:space="preserve">: </w:t>
+      </w:r>
+      <w:bookmarkEnd w:id="25"/>
+      <w:bookmarkEnd w:id="26"/>
+      <w:r>
+        <w:t xml:space="preserve">undefined</w:t>
+      </w:r>
+      <w:r>
+        <w:t/>
+      </w:r>
+      <w:r>
+        <w:t/>
+      </w:r>
+    </w:p>
+    <w:p>
+      <w:pPr>
+        <w:pStyle w:val="Heading2"/>
+      </w:pPr>
+      <w:bookmarkStart w:id="27" w:name="_Toc175719410"/>
+      <w:bookmarkStart w:id="28" w:name="_Toc183195832"/>
+      <w:r>
+        <w:t xml:space="preserve">A. Pengantar Topik Materi I</w:t>
+      </w:r>
+      <w:bookmarkEnd w:id="27"/>
+      <w:bookmarkEnd w:id="28"/>
+    </w:p>
+    <w:p>
+      <w:pPr>
+        <w:pStyle w:val="Heading3"/>
+      </w:pPr>
+      <w:bookmarkStart w:id="29" w:name="_Toc175719411"/>
+      <w:bookmarkStart w:id="30" w:name="_Toc183195833"/>
+      <w:r>
+        <w:t xml:space="preserve">1.</w:t>
+      </w:r>
+      <w:r>
+        <w:tab/>
+        <w:t xml:space="preserve">Deskripsi Topik I</w:t>
+      </w:r>
+      <w:bookmarkEnd w:id="29"/>
+      <w:bookmarkEnd w:id="30"/>
+    </w:p>
+    <w:p>
+      <w:pPr>
+        <w:pStyle w:val="Heading3"/>
+        <w:rPr>
+          <w:lang w:val="es-ES"/>
+        </w:rPr>
+      </w:pPr>
+      <w:bookmarkStart w:id="31" w:name="_Toc175719412"/>
+      <w:bookmarkStart w:id="32" w:name="_Toc183195834"/>
+      <w:r>
+        <w:rPr>
+          <w:lang w:val="es-ES"/>
+        </w:rPr>
+        <w:t xml:space="preserve">2.</w:t>
+      </w:r>
+      <w:r>
+        <w:rPr>
+          <w:lang w:val="es-ES"/>
+        </w:rPr>
+        <w:tab/>
+        <w:t xml:space="preserve">Capaian Pembelajaran</w:t>
+      </w:r>
+      <w:bookmarkEnd w:id="31"/>
+      <w:bookmarkEnd w:id="32"/>
+    </w:p>
+    <w:p>
+      <w:pPr>
+        <w:pStyle w:val="Heading4"/>
+        <w:rPr>
+          <w:lang w:val="es-ES"/>
+        </w:rPr>
+      </w:pPr>
+      <w:r>
+        <w:rPr>
+          <w:lang w:val="es-ES"/>
+        </w:rPr>
+        <w:t xml:space="preserve">a.</w:t>
+      </w:r>
+      <w:r>
+        <w:rPr>
+          <w:lang w:val="es-ES"/>
+        </w:rPr>
+        <w:tab/>
+        <w:t xml:space="preserve">Capaian Pembelajaran Mata Kuliah (CPMK)</w:t>
+      </w:r>
+    </w:p>
+    <w:p>
+      <w:pPr>
+        <w:pStyle w:val="Heading4"/>
+        <w:rPr>
+          <w:lang w:val="es-ES"/>
+        </w:rPr>
+      </w:pPr>
+      <w:r>
+        <w:rPr>
+          <w:lang w:val="es-ES"/>
+        </w:rPr>
+        <w:t xml:space="preserve">b.</w:t>
+      </w:r>
+      <w:r>
+        <w:rPr>
+          <w:lang w:val="es-ES"/>
+        </w:rPr>
+        <w:tab/>
+        <w:t xml:space="preserve">Sub-Capaian Pembelajaran Mata Kuliah (Sub-CPMK)</w:t>
+      </w:r>
+    </w:p>
+    <w:p>
+      <w:pPr>
+        <w:pStyle w:val="Heading3"/>
+        <w:rPr>
+          <w:lang w:val="es-ES"/>
+        </w:rPr>
+      </w:pPr>
+      <w:bookmarkStart w:id="33" w:name="_Toc175719413"/>
+      <w:bookmarkStart w:id="34" w:name="_Toc183195835"/>
+      <w:r>
+        <w:rPr>
+          <w:lang w:val="es-ES"/>
+        </w:rPr>
+        <w:t xml:space="preserve">3.</w:t>
+      </w:r>
+      <w:r>
+        <w:rPr>
+          <w:lang w:val="es-ES"/>
+        </w:rPr>
+        <w:tab/>
+        <w:t xml:space="preserve">Petunjuk Belajar Topik I</w:t>
+      </w:r>
+      <w:bookmarkEnd w:id="33"/>
+      <w:bookmarkEnd w:id="34"/>
+    </w:p>
+    <w:p>
+      <w:pPr>
+        <w:spacing w:after="0"/>
+        <w:rPr>
+          <w:color w:val="FF0000"/>
+          <w:lang w:val="es-ES"/>
+        </w:rPr>
+      </w:pPr>
+      <w:r>
+        <w:rPr>
+          <w:color w:val="FF0000"/>
+          <w:lang w:val="es-ES"/>
+        </w:rPr>
+        <w:t xml:space="preserve">Catatan: </w:t>
+      </w:r>
+    </w:p>
+    <w:p>
+      <w:pPr>
+        <w:pStyle w:val="Heading2"/>
+      </w:pPr>
+      <w:bookmarkStart w:id="35" w:name="_Toc175719414"/>
+      <w:bookmarkStart w:id="36" w:name="_Toc183195836"/>
+      <w:r>
+        <w:t xml:space="preserve">B.</w:t>
+      </w:r>
+      <w:r>
+        <w:tab/>
+        <w:t xml:space="preserve">Uraian Materi Ajar Topik I</w:t>
+      </w:r>
+      <w:bookmarkEnd w:id="35"/>
+      <w:bookmarkEnd w:id="36"/>
+    </w:p>
+    <w:p>
+      <w:pPr>
+        <w:pStyle w:val="Heading3"/>
+      </w:pPr>
+      <w:bookmarkStart w:id="37" w:name="_Toc175719415"/>
+      <w:bookmarkStart w:id="38" w:name="_Toc183195837"/>
+      <w:r>
+        <w:t xml:space="preserve">1.</w:t>
+      </w:r>
+      <w:r>
+        <w:tab/>
+        <w:t xml:space="preserve">Sub-Topik I.1</w:t>
+      </w:r>
+      <w:bookmarkEnd w:id="37"/>
+      <w:bookmarkEnd w:id="38"/>
+    </w:p>
+    <w:p>
+      <w:pPr>
+        <w:pStyle w:val="Heading3"/>
+      </w:pPr>
+      <w:bookmarkStart w:id="39" w:name="_Toc175719416"/>
+      <w:bookmarkStart w:id="40" w:name="_Toc183195838"/>
+      <w:r>
+        <w:t xml:space="preserve">2.</w:t>
+      </w:r>
+      <w:r>
+        <w:tab/>
+        <w:t xml:space="preserve">Sub-Topik I.2</w:t>
+      </w:r>
+      <w:bookmarkEnd w:id="39"/>
+      <w:bookmarkEnd w:id="40"/>
+    </w:p>
+    <w:p>
+      <w:pPr>
+        <w:pStyle w:val="Heading3"/>
+      </w:pPr>
+      <w:bookmarkStart w:id="41" w:name="_Toc183195839"/>
+      <w:r>
+        <w:t xml:space="preserve">3.</w:t>
+      </w:r>
+      <w:r>
+        <w:tab/>
+      </w:r>
+      <w:bookmarkStart w:id="42" w:name="_Toc175719417"/>
+      <w:r>
+        <w:t xml:space="preserve">Sub-Topik seterusnya</w:t>
+      </w:r>
+      <w:bookmarkEnd w:id="41"/>
+      <w:bookmarkEnd w:id="42"/>
+    </w:p>
+    <w:p>
+      <w:pPr>
+        <w:pStyle w:val="Heading3"/>
+      </w:pPr>
+      <w:bookmarkStart w:id="43" w:name="_Toc183195840"/>
+      <w:r>
+        <w:t xml:space="preserve">4.</w:t>
+      </w:r>
+      <w:r>
+        <w:tab/>
+        <w:t xml:space="preserve">Forum Diskusi</w:t>
+      </w:r>
+      <w:bookmarkEnd w:id="43"/>
+    </w:p>
+    <w:p>
+      <w:pPr>
+        <w:pStyle w:val="Heading2"/>
+        <w:rPr>
+          <w:lang w:val="fr-FR"/>
+        </w:rPr>
+      </w:pPr>
+      <w:bookmarkStart w:id="44" w:name="_Toc175719418"/>
+      <w:bookmarkStart w:id="45" w:name="_Toc183195841"/>
+      <w:r>
+        <w:rPr>
+          <w:lang w:val="fr-FR"/>
+        </w:rPr>
+        <w:t xml:space="preserve">C.</w:t>
+      </w:r>
+      <w:r>
+        <w:rPr>
+          <w:lang w:val="fr-FR"/>
+        </w:rPr>
+        <w:tab/>
+        <w:t xml:space="preserve">Evaluasi Formatif</w:t>
+      </w:r>
+      <w:bookmarkEnd w:id="44"/>
+      <w:bookmarkEnd w:id="45"/>
+    </w:p>
+    <w:p>
+      <w:pPr>
+        <w:pStyle w:val="Heading2"/>
+      </w:pPr>
+      <w:bookmarkStart w:id="46" w:name="_Toc175719419"/>
+      <w:bookmarkStart w:id="47" w:name="_Toc183195842"/>
+      <w:r>
+        <w:t xml:space="preserve">Referensi</w:t>
+      </w:r>
+      <w:r>
+        <w:t xml:space="preserve"> (Daftar Pustaka)</w:t>
+      </w:r>
+      <w:bookmarkEnd w:id="46"/>
+      <w:bookmarkEnd w:id="47"/>
+    </w:p>
+    <w:p>
+      <w:r>
+        <w:t xml:space="preserve">Daftar buku rujukan yang digunakan dalam menyusun modul bahan ajar</w:t>
+      </w:r>
+    </w:p>
+    <w:p>
+      <w:pPr>
+        <w:pStyle w:val="Heading1"/>
+      </w:pPr>
+      <w:r>
+        <w:t xml:space="preserve">PERTEMUAN </w:t>
+      </w:r>
+      <w:r>
+        <w:t xml:space="preserve">11</w:t>
+      </w:r>
+      <w:r>
+        <w:t xml:space="preserve"> (</w:t>
+      </w:r>
+      <w:r>
+        <w:t xml:space="preserve">TOPIK I</w:t>
+      </w:r>
+      <w:r>
+        <w:t xml:space="preserve">)</w:t>
+      </w:r>
+      <w:r>
+        <w:t xml:space="preserve">: </w:t>
+      </w:r>
+      <w:bookmarkEnd w:id="25"/>
+      <w:bookmarkEnd w:id="26"/>
+      <w:r>
+        <w:t xml:space="preserve">undefined</w:t>
+      </w:r>
+      <w:r>
+        <w:t/>
+      </w:r>
+      <w:r>
+        <w:t/>
+      </w:r>
+    </w:p>
+    <w:p>
+      <w:pPr>
+        <w:pStyle w:val="Heading2"/>
+      </w:pPr>
+      <w:bookmarkStart w:id="27" w:name="_Toc175719410"/>
+      <w:bookmarkStart w:id="28" w:name="_Toc183195832"/>
+      <w:r>
+        <w:t xml:space="preserve">A. Pengantar Topik Materi I</w:t>
+      </w:r>
+      <w:bookmarkEnd w:id="27"/>
+      <w:bookmarkEnd w:id="28"/>
+    </w:p>
+    <w:p>
+      <w:pPr>
+        <w:pStyle w:val="Heading3"/>
+      </w:pPr>
+      <w:bookmarkStart w:id="29" w:name="_Toc175719411"/>
+      <w:bookmarkStart w:id="30" w:name="_Toc183195833"/>
+      <w:r>
+        <w:t xml:space="preserve">1.</w:t>
+      </w:r>
+      <w:r>
+        <w:tab/>
+        <w:t xml:space="preserve">Deskripsi Topik I</w:t>
+      </w:r>
+      <w:bookmarkEnd w:id="29"/>
+      <w:bookmarkEnd w:id="30"/>
+    </w:p>
+    <w:p>
+      <w:pPr>
+        <w:pStyle w:val="Heading3"/>
+        <w:rPr>
+          <w:lang w:val="es-ES"/>
+        </w:rPr>
+      </w:pPr>
+      <w:bookmarkStart w:id="31" w:name="_Toc175719412"/>
+      <w:bookmarkStart w:id="32" w:name="_Toc183195834"/>
+      <w:r>
+        <w:rPr>
+          <w:lang w:val="es-ES"/>
+        </w:rPr>
+        <w:t xml:space="preserve">2.</w:t>
+      </w:r>
+      <w:r>
+        <w:rPr>
+          <w:lang w:val="es-ES"/>
+        </w:rPr>
+        <w:tab/>
+        <w:t xml:space="preserve">Capaian Pembelajaran</w:t>
+      </w:r>
+      <w:bookmarkEnd w:id="31"/>
+      <w:bookmarkEnd w:id="32"/>
+    </w:p>
+    <w:p>
+      <w:pPr>
+        <w:pStyle w:val="Heading4"/>
+        <w:rPr>
+          <w:lang w:val="es-ES"/>
+        </w:rPr>
+      </w:pPr>
+      <w:r>
+        <w:rPr>
+          <w:lang w:val="es-ES"/>
+        </w:rPr>
+        <w:t xml:space="preserve">a.</w:t>
+      </w:r>
+      <w:r>
+        <w:rPr>
+          <w:lang w:val="es-ES"/>
+        </w:rPr>
+        <w:tab/>
+        <w:t xml:space="preserve">Capaian Pembelajaran Mata Kuliah (CPMK)</w:t>
+      </w:r>
+    </w:p>
+    <w:p>
+      <w:pPr>
+        <w:pStyle w:val="Heading4"/>
+        <w:rPr>
+          <w:lang w:val="es-ES"/>
+        </w:rPr>
+      </w:pPr>
+      <w:r>
+        <w:rPr>
+          <w:lang w:val="es-ES"/>
+        </w:rPr>
+        <w:t xml:space="preserve">b.</w:t>
+      </w:r>
+      <w:r>
+        <w:rPr>
+          <w:lang w:val="es-ES"/>
+        </w:rPr>
+        <w:tab/>
+        <w:t xml:space="preserve">Sub-Capaian Pembelajaran Mata Kuliah (Sub-CPMK)</w:t>
+      </w:r>
+    </w:p>
+    <w:p>
+      <w:pPr>
+        <w:pStyle w:val="Heading3"/>
+        <w:rPr>
+          <w:lang w:val="es-ES"/>
+        </w:rPr>
+      </w:pPr>
+      <w:bookmarkStart w:id="33" w:name="_Toc175719413"/>
+      <w:bookmarkStart w:id="34" w:name="_Toc183195835"/>
+      <w:r>
+        <w:rPr>
+          <w:lang w:val="es-ES"/>
+        </w:rPr>
+        <w:t xml:space="preserve">3.</w:t>
+      </w:r>
+      <w:r>
+        <w:rPr>
+          <w:lang w:val="es-ES"/>
+        </w:rPr>
+        <w:tab/>
+        <w:t xml:space="preserve">Petunjuk Belajar Topik I</w:t>
+      </w:r>
+      <w:bookmarkEnd w:id="33"/>
+      <w:bookmarkEnd w:id="34"/>
+    </w:p>
+    <w:p>
+      <w:pPr>
+        <w:spacing w:after="0"/>
+        <w:rPr>
+          <w:color w:val="FF0000"/>
+          <w:lang w:val="es-ES"/>
+        </w:rPr>
+      </w:pPr>
+      <w:r>
+        <w:rPr>
+          <w:color w:val="FF0000"/>
+          <w:lang w:val="es-ES"/>
+        </w:rPr>
+        <w:t xml:space="preserve">Catatan: </w:t>
+      </w:r>
+    </w:p>
+    <w:p>
+      <w:pPr>
+        <w:pStyle w:val="Heading2"/>
+      </w:pPr>
+      <w:bookmarkStart w:id="35" w:name="_Toc175719414"/>
+      <w:bookmarkStart w:id="36" w:name="_Toc183195836"/>
+      <w:r>
+        <w:t xml:space="preserve">B.</w:t>
+      </w:r>
+      <w:r>
+        <w:tab/>
+        <w:t xml:space="preserve">Uraian Materi Ajar Topik I</w:t>
+      </w:r>
+      <w:bookmarkEnd w:id="35"/>
+      <w:bookmarkEnd w:id="36"/>
+    </w:p>
+    <w:p>
+      <w:pPr>
+        <w:pStyle w:val="Heading3"/>
+      </w:pPr>
+      <w:bookmarkStart w:id="37" w:name="_Toc175719415"/>
+      <w:bookmarkStart w:id="38" w:name="_Toc183195837"/>
+      <w:r>
+        <w:t xml:space="preserve">1.</w:t>
+      </w:r>
+      <w:r>
+        <w:tab/>
+        <w:t xml:space="preserve">Sub-Topik I.1</w:t>
+      </w:r>
+      <w:bookmarkEnd w:id="37"/>
+      <w:bookmarkEnd w:id="38"/>
+    </w:p>
+    <w:p>
+      <w:pPr>
+        <w:pStyle w:val="Heading3"/>
+      </w:pPr>
+      <w:bookmarkStart w:id="39" w:name="_Toc175719416"/>
+      <w:bookmarkStart w:id="40" w:name="_Toc183195838"/>
+      <w:r>
+        <w:t xml:space="preserve">2.</w:t>
+      </w:r>
+      <w:r>
+        <w:tab/>
+        <w:t xml:space="preserve">Sub-Topik I.2</w:t>
+      </w:r>
+      <w:bookmarkEnd w:id="39"/>
+      <w:bookmarkEnd w:id="40"/>
+    </w:p>
+    <w:p>
+      <w:pPr>
+        <w:pStyle w:val="Heading3"/>
+      </w:pPr>
+      <w:bookmarkStart w:id="41" w:name="_Toc183195839"/>
+      <w:r>
+        <w:t xml:space="preserve">3.</w:t>
+      </w:r>
+      <w:r>
+        <w:tab/>
+      </w:r>
+      <w:bookmarkStart w:id="42" w:name="_Toc175719417"/>
+      <w:r>
+        <w:t xml:space="preserve">Sub-Topik seterusnya</w:t>
+      </w:r>
+      <w:bookmarkEnd w:id="41"/>
+      <w:bookmarkEnd w:id="42"/>
+    </w:p>
+    <w:p>
+      <w:pPr>
+        <w:pStyle w:val="Heading3"/>
+      </w:pPr>
+      <w:bookmarkStart w:id="43" w:name="_Toc183195840"/>
+      <w:r>
+        <w:t xml:space="preserve">4.</w:t>
+      </w:r>
+      <w:r>
+        <w:tab/>
+        <w:t xml:space="preserve">Forum Diskusi</w:t>
+      </w:r>
+      <w:bookmarkEnd w:id="43"/>
+    </w:p>
+    <w:p>
+      <w:pPr>
+        <w:pStyle w:val="Heading2"/>
+        <w:rPr>
+          <w:lang w:val="fr-FR"/>
+        </w:rPr>
+      </w:pPr>
+      <w:bookmarkStart w:id="44" w:name="_Toc175719418"/>
+      <w:bookmarkStart w:id="45" w:name="_Toc183195841"/>
+      <w:r>
+        <w:rPr>
+          <w:lang w:val="fr-FR"/>
+        </w:rPr>
+        <w:t xml:space="preserve">C.</w:t>
+      </w:r>
+      <w:r>
+        <w:rPr>
+          <w:lang w:val="fr-FR"/>
+        </w:rPr>
+        <w:tab/>
+        <w:t xml:space="preserve">Evaluasi Formatif</w:t>
+      </w:r>
+      <w:bookmarkEnd w:id="44"/>
+      <w:bookmarkEnd w:id="45"/>
+    </w:p>
+    <w:p>
+      <w:pPr>
+        <w:pStyle w:val="Heading2"/>
+      </w:pPr>
+      <w:bookmarkStart w:id="46" w:name="_Toc175719419"/>
+      <w:bookmarkStart w:id="47" w:name="_Toc183195842"/>
+      <w:r>
+        <w:t xml:space="preserve">Referensi</w:t>
+      </w:r>
+      <w:r>
+        <w:t xml:space="preserve"> (Daftar Pustaka)</w:t>
+      </w:r>
+      <w:bookmarkEnd w:id="46"/>
+      <w:bookmarkEnd w:id="47"/>
+    </w:p>
+    <w:p>
+      <w:r>
+        <w:t xml:space="preserve">Daftar buku rujukan yang digunakan dalam menyusun modul bahan ajar</w:t>
+      </w:r>
+    </w:p>
+    <w:p>
+      <w:pPr>
+        <w:pStyle w:val="Heading1"/>
+      </w:pPr>
+      <w:r>
+        <w:t xml:space="preserve">PERTEMUAN </w:t>
+      </w:r>
+      <w:r>
+        <w:t xml:space="preserve">12</w:t>
       </w:r>
       <w:r>
         <w:t xml:space="preserve"> (</w:t>

</xml_diff>

<commit_message>
refactor: enhance document generation logic and improve error response handling
</commit_message>
<xml_diff>
--- a/src/app/api/bahan-ajar/document_rps.docx
+++ b/src/app/api/bahan-ajar/document_rps.docx
@@ -185,7 +185,61 @@
         <w:rPr>
           <w:lang w:val="es-ES"/>
         </w:rPr>
-        <w:t xml:space="preserve">Modul ini dibuat untuk memenuhi kebutuhan akan bahan ajar yang lebih spesifik mengenai algoritma dan pemrograman, untuk mendukung pembelajaran mandiri mahasiswa dan untuk menyajikan materi dengan pendekatan yang lebih inovatif. Mata kuliah ini sangat relevan dengan bidang studi informatika, karena dasar dari setiap aplikasi perangkat lunak adalah algoritma yang tepat dan teknik pemrograman yang baik. Tujuan pembelajaran modul ini adalah agar mahasiswa memahami konsep dasar algoritma serta mampu menerapkan teknik pemrograman dasar dalam pemecahan masalah. Selain itu, modul ini mencakup berbagai bahan ajar mengenai struktur data, logika pemrograman, dan penggunaan alat bantu pemrograman. Saya mengucapkan terima kasih kepada semua pihak, termasuk dosen dan mahasiswa yang telah memberikan masukan untuk penyusunan modul ini. Harapan saya adalah agar modul ini dapat bermanfaat bagi para pembaca dan membantu mahasiswa dalam memahami materi serta meningkatkan prestasi belajar mereka.</w:t>
+        <w:t xml:space="preserve">Modul ini dibuat untuk memenuhi kebutuhan akan bahan ajar yang lebih spesifik dalam mata kuliah Algoritma dan Pemrograman. Modul ini bertujuan untuk mendukung pembelajaran mandiri mahasiswa dan memberikan pendekatan yang lebih inovatif dalam penyampaian materi pembelajaran. Relevansi mata kuliah ini sangat krusial dalam konteks pendidikan tingkat lanjut di bidang Informatika, baik untuk memahami dasar-dasar pemrograman maupun untuk aplikasi algoritma dalam kehidupan sehari-hari.</w:t>
+      </w:r>
+      <w:r>
+        <w:br/>
+      </w:r>
+      <w:r>
+        <w:rPr>
+          <w:lang w:val="es-ES"/>
+        </w:rPr>
+        <w:t/>
+      </w:r>
+      <w:r>
+        <w:br/>
+      </w:r>
+      <w:r>
+        <w:rPr>
+          <w:lang w:val="es-ES"/>
+        </w:rPr>
+        <w:t xml:space="preserve">Tujuan pembelajaran dari modul ini adalah agar mahasiswa dapat memahami konsep dasar algoritma dan pemrograman, serta mampu menerapkannya dalam pemecahan masalah secara efektif. Dengan mengikuti modul ini, diharapkan mahasiswa dapat mencapai capaian pembelajaran yang telah ditetapkan dalam kurikulum.</w:t>
+      </w:r>
+      <w:r>
+        <w:br/>
+      </w:r>
+      <w:r>
+        <w:rPr>
+          <w:lang w:val="es-ES"/>
+        </w:rPr>
+        <w:t/>
+      </w:r>
+      <w:r>
+        <w:br/>
+      </w:r>
+      <w:r>
+        <w:rPr>
+          <w:lang w:val="es-ES"/>
+        </w:rPr>
+        <w:t xml:space="preserve">Ruang lingkup materi yang dibahas dalam modul ini mencakup pengantar algoritma, struktur data dasar, bahasa pemrograman, serta pembuatan program sederhana sebagai aplikasi dari materi yang telah dipelajari. Struktur modul disusun untuk kemudahan pemahaman, dimulai dari konsep dasar menuju praktik yang lebih kompleks.</w:t>
+      </w:r>
+      <w:r>
+        <w:br/>
+      </w:r>
+      <w:r>
+        <w:rPr>
+          <w:lang w:val="es-ES"/>
+        </w:rPr>
+        <w:t/>
+      </w:r>
+      <w:r>
+        <w:br/>
+      </w:r>
+      <w:r>
+        <w:rPr>
+          <w:lang w:val="es-ES"/>
+        </w:rPr>
+        <w:t xml:space="preserve">Kami menghaturkan terima kasih kepada semua pihak yang telah berkontribusi dalam pembuatan modul ini, termasuk rekan dosen, mahasiswa, dan ahli materi. Harapan kami, modul ini dapat bermanfaat bagi para pembaca, membantu mahasiswa dalam memahami materi, serta meningkatkan prestasi belajar mereka.</w:t>
       </w:r>
     </w:p>
     <w:p>
@@ -4655,7 +4709,7 @@
         <w:rPr>
           <w:lang w:val="es-ES"/>
         </w:rPr>
-        <w:t xml:space="preserve">Mata kuliah Algoritma dan Pemrograman ini membahas tentang konsep dasar algoritma, teknik pemrograman, dan bagaimana cara menerapkan algoritma dalam penyelesaian masalah. Dalam kehidupan sehari-hari, kemampuan untuk berlogika dan memecahkan masalah dengan menggunakan algoritma sangat dibutuhkan, terutama dalam bidang informatika dan teknologi.</w:t>
+        <w:t xml:space="preserve">Mata kuliah Algoritma dan Pemrograman memberikan gambaran umum tentang algoritma dan teknik pemrograman. Mahasiswa akan mempelajari dasar-dasar analisis algoritma, bagaimana menyusun algoritma yang efisien, serta penerapan pemrograman dalam penyelesaian masalah komputasi sehari-hari. Relevansi mata kuliah ini tidak hanya terbatas pada dunia akademis, melainkan juga sangat penting dalam dunia kerja di bidang Teknologi Informasi.</w:t>
       </w:r>
       <w:r>
         <w:t/>
@@ -4738,7 +4792,7 @@
         <w:rPr>
           <w:lang w:val="es-ES"/>
         </w:rPr>
-        <w:t xml:space="preserve">1. Mampu menunjukkan sikap profesional dan etika kerja yang tinggi dalam bidang informatika.</w:t>
+        <w:t xml:space="preserve">1. Mampu bersikap profesional dalam lingkungan kerja dan berkomunikasi efektif.</w:t>
       </w:r>
       <w:r>
         <w:t/>
@@ -4760,29 +4814,7 @@
         <w:rPr>
           <w:lang w:val="es-ES"/>
         </w:rPr>
-        <w:t xml:space="preserve">2. Mampu beradaptasi dengan perubahan teknologi informasi dengan bijak.</w:t>
-      </w:r>
-      <w:r>
-        <w:t/>
-      </w:r>
-      <w:r>
-        <w:rPr>
-          <w:lang w:val="es-ES"/>
-        </w:rPr>
-        <w:t/>
-      </w:r>
-    </w:p>
-    <w:p>
-      <w:pPr>
-        <w:rPr>
-          <w:lang w:val="es-ES"/>
-        </w:rPr>
-      </w:pPr>
-      <w:r>
-        <w:rPr>
-          <w:lang w:val="es-ES"/>
-        </w:rPr>
-        <w:t xml:space="preserve">3. Mampu berkomunikasi secara efektif dalam konteks teknik dan IT.</w:t>
+        <w:t xml:space="preserve">2. Mampu mengembangkan cara berpikir kritis dan analitis.</w:t>
       </w:r>
       <w:r>
         <w:t/>
@@ -4842,7 +4874,7 @@
         <w:rPr>
           <w:lang w:val="es-ES"/>
         </w:rPr>
-        <w:t xml:space="preserve">1. Mampu menjelaskan konsep dasar algoritma dan pemrograman.</w:t>
+        <w:t xml:space="preserve">1. Memahami prinsip dasar algoritma dan struktur program.</w:t>
       </w:r>
       <w:r>
         <w:t/>
@@ -4864,29 +4896,7 @@
         <w:rPr>
           <w:lang w:val="es-ES"/>
         </w:rPr>
-        <w:t xml:space="preserve">2. Mampu menganalisis dan menyelesaikan masalah menggunakan algoritma.</w:t>
-      </w:r>
-      <w:r>
-        <w:t/>
-      </w:r>
-      <w:r>
-        <w:rPr>
-          <w:lang w:val="es-ES"/>
-        </w:rPr>
-        <w:t/>
-      </w:r>
-    </w:p>
-    <w:p>
-      <w:pPr>
-        <w:rPr>
-          <w:lang w:val="es-ES"/>
-        </w:rPr>
-      </w:pPr>
-      <w:r>
-        <w:rPr>
-          <w:lang w:val="es-ES"/>
-        </w:rPr>
-        <w:t xml:space="preserve">3. Mampu menerapkan teknik pemrograman dalam pengembangan aplikasi sederhana.</w:t>
+        <w:t xml:space="preserve">2. Menerapkan teknik pemrograman dasar untuk menyelesaikan masalah.</w:t>
       </w:r>
       <w:r>
         <w:t/>
@@ -5018,7 +5028,7 @@
         <w:rPr>
           <w:lang w:val="es-ES"/>
         </w:rPr>
-        <w:t xml:space="preserve">1. Pengantar Algoritma</w:t>
+        <w:t xml:space="preserve">1. Pengantar Algoritma dan Pemrograman</w:t>
       </w:r>
     </w:p>
     <w:p>
@@ -5031,137 +5041,7 @@
         <w:rPr>
           <w:lang w:val="es-ES"/>
         </w:rPr>
-        <w:t xml:space="preserve">2. Struktur Data Dasar</w:t>
-      </w:r>
-    </w:p>
-    <w:p>
-      <w:pPr>
-        <w:rPr>
-          <w:lang w:val="es-ES"/>
-        </w:rPr>
-      </w:pPr>
-      <w:r>
-        <w:rPr>
-          <w:lang w:val="es-ES"/>
-        </w:rPr>
-        <w:t xml:space="preserve">3. Pengantar Pemrograman</w:t>
-      </w:r>
-    </w:p>
-    <w:p>
-      <w:pPr>
-        <w:rPr>
-          <w:lang w:val="es-ES"/>
-        </w:rPr>
-      </w:pPr>
-      <w:r>
-        <w:rPr>
-          <w:lang w:val="es-ES"/>
-        </w:rPr>
-        <w:t xml:space="preserve">4. Logika Pemrograman</w:t>
-      </w:r>
-    </w:p>
-    <w:p>
-      <w:pPr>
-        <w:rPr>
-          <w:lang w:val="es-ES"/>
-        </w:rPr>
-      </w:pPr>
-      <w:r>
-        <w:rPr>
-          <w:lang w:val="es-ES"/>
-        </w:rPr>
-        <w:t xml:space="preserve">5. Pemrograman Berbasis Objek</w:t>
-      </w:r>
-    </w:p>
-    <w:p>
-      <w:pPr>
-        <w:rPr>
-          <w:lang w:val="es-ES"/>
-        </w:rPr>
-      </w:pPr>
-      <w:r>
-        <w:rPr>
-          <w:lang w:val="es-ES"/>
-        </w:rPr>
-        <w:t xml:space="preserve">6. Debugging dan Error Handling</w:t>
-      </w:r>
-    </w:p>
-    <w:p>
-      <w:pPr>
-        <w:rPr>
-          <w:lang w:val="es-ES"/>
-        </w:rPr>
-      </w:pPr>
-      <w:r>
-        <w:rPr>
-          <w:lang w:val="es-ES"/>
-        </w:rPr>
-        <w:t xml:space="preserve">7. Penerapan Algoritma dalam Masalah Nyata</w:t>
-      </w:r>
-    </w:p>
-    <w:p>
-      <w:pPr>
-        <w:rPr>
-          <w:lang w:val="es-ES"/>
-        </w:rPr>
-      </w:pPr>
-      <w:r>
-        <w:rPr>
-          <w:lang w:val="es-ES"/>
-        </w:rPr>
-        <w:t xml:space="preserve">8. Optimisasi Algoritma</w:t>
-      </w:r>
-    </w:p>
-    <w:p>
-      <w:pPr>
-        <w:rPr>
-          <w:lang w:val="es-ES"/>
-        </w:rPr>
-      </w:pPr>
-      <w:r>
-        <w:rPr>
-          <w:lang w:val="es-ES"/>
-        </w:rPr>
-        <w:t xml:space="preserve">9. Proyek Akhir: Penyelesaian Masalah dengan Algoritma</w:t>
-      </w:r>
-    </w:p>
-    <w:p>
-      <w:pPr>
-        <w:rPr>
-          <w:lang w:val="es-ES"/>
-        </w:rPr>
-      </w:pPr>
-      <w:r>
-        <w:rPr>
-          <w:lang w:val="es-ES"/>
-        </w:rPr>
-        <w:t xml:space="preserve">10. Pengujian dan Validasi Program</w:t>
-      </w:r>
-    </w:p>
-    <w:p>
-      <w:pPr>
-        <w:rPr>
-          <w:lang w:val="es-ES"/>
-        </w:rPr>
-      </w:pPr>
-      <w:r>
-        <w:rPr>
-          <w:lang w:val="es-ES"/>
-        </w:rPr>
-        <w:t xml:space="preserve">11. Pengenalan Software Development Life Cycle (SDLC)</w:t>
-      </w:r>
-    </w:p>
-    <w:p>
-      <w:pPr>
-        <w:rPr>
-          <w:lang w:val="es-ES"/>
-        </w:rPr>
-      </w:pPr>
-      <w:r>
-        <w:rPr>
-          <w:lang w:val="es-ES"/>
-        </w:rPr>
-        <w:t xml:space="preserve">12. Evaluasi Hasil Pembelajaran</w:t>
+        <w:t xml:space="preserve">2. Dasar-Dasar Bahasa Pemrograman</w:t>
       </w:r>
     </w:p>
     <w:p>
@@ -5271,7 +5151,7 @@
         <w:rPr>
           <w:lang w:val="es-ES"/>
         </w:rPr>
-        <w:t xml:space="preserve">Modul ini dirancang agar mahasiswa dapat belajar secara mandiri. Pelajari materi dari bagian atas ke bawah dan pastikan untuk menyelesaikan semua tugas yang diberikan pada setiap pertemuan. Jangan ragu untuk mengajak diskusi dengan dosen atau sesama mahasiswa jika ada kesulitan. Gunakan forum diskusi yang tersedia untuk berbagi pemahaman dan bertanya.</w:t>
+        <w:t xml:space="preserve">Untuk menggunakan modul ini secara efektif, mahasiswa disarankan untuk mengikuti urutan mempelajari materi yang telah disusun. Mulailah dengan pengantar, lalu lanjutkan ke topik dasar sebelum melakukan latihan atau tugas yang diberikan. Pastikan untuk memahami setiap konsep sebelum melanjutkan ke materi berikutnya.</w:t>
       </w:r>
       <w:r>
         <w:t/>
@@ -5485,7 +5365,7 @@
         <w:rPr>
           <w:lang w:val="es-ES"/>
         </w:rPr>
-        <w:t xml:space="preserve">Introduction to Algorithms, Thomas H. Cormen et.al.,Programming in C, Stephen G. Kochan,Algoritma Pemrograman dengan Python, John Smith</w:t>
+        <w:t xml:space="preserve">Introduction to Algorithms - Thomas H. Cormen,Programming in C - Stephen G. Kochan,Python for Everybody - Charles Severance</w:t>
       </w:r>
       <w:r>
         <w:t/>
@@ -5827,2956 +5707,6 @@
       </w:r>
       <w:r>
         <w:t xml:space="preserve">2</w:t>
-      </w:r>
-      <w:r>
-        <w:t xml:space="preserve"> (</w:t>
-      </w:r>
-      <w:r>
-        <w:t xml:space="preserve">TOPIK I</w:t>
-      </w:r>
-      <w:r>
-        <w:t xml:space="preserve">)</w:t>
-      </w:r>
-      <w:r>
-        <w:t xml:space="preserve">: </w:t>
-      </w:r>
-      <w:bookmarkEnd w:id="25"/>
-      <w:bookmarkEnd w:id="26"/>
-      <w:r>
-        <w:t xml:space="preserve">undefined</w:t>
-      </w:r>
-      <w:r>
-        <w:t/>
-      </w:r>
-      <w:r>
-        <w:t/>
-      </w:r>
-    </w:p>
-    <w:p>
-      <w:pPr>
-        <w:pStyle w:val="Heading2"/>
-      </w:pPr>
-      <w:bookmarkStart w:id="27" w:name="_Toc175719410"/>
-      <w:bookmarkStart w:id="28" w:name="_Toc183195832"/>
-      <w:r>
-        <w:t xml:space="preserve">A. Pengantar Topik Materi I</w:t>
-      </w:r>
-      <w:bookmarkEnd w:id="27"/>
-      <w:bookmarkEnd w:id="28"/>
-    </w:p>
-    <w:p>
-      <w:pPr>
-        <w:pStyle w:val="Heading3"/>
-      </w:pPr>
-      <w:bookmarkStart w:id="29" w:name="_Toc175719411"/>
-      <w:bookmarkStart w:id="30" w:name="_Toc183195833"/>
-      <w:r>
-        <w:t xml:space="preserve">1.</w:t>
-      </w:r>
-      <w:r>
-        <w:tab/>
-        <w:t xml:space="preserve">Deskripsi Topik I</w:t>
-      </w:r>
-      <w:bookmarkEnd w:id="29"/>
-      <w:bookmarkEnd w:id="30"/>
-    </w:p>
-    <w:p>
-      <w:pPr>
-        <w:pStyle w:val="Heading3"/>
-        <w:rPr>
-          <w:lang w:val="es-ES"/>
-        </w:rPr>
-      </w:pPr>
-      <w:bookmarkStart w:id="31" w:name="_Toc175719412"/>
-      <w:bookmarkStart w:id="32" w:name="_Toc183195834"/>
-      <w:r>
-        <w:rPr>
-          <w:lang w:val="es-ES"/>
-        </w:rPr>
-        <w:t xml:space="preserve">2.</w:t>
-      </w:r>
-      <w:r>
-        <w:rPr>
-          <w:lang w:val="es-ES"/>
-        </w:rPr>
-        <w:tab/>
-        <w:t xml:space="preserve">Capaian Pembelajaran</w:t>
-      </w:r>
-      <w:bookmarkEnd w:id="31"/>
-      <w:bookmarkEnd w:id="32"/>
-    </w:p>
-    <w:p>
-      <w:pPr>
-        <w:pStyle w:val="Heading4"/>
-        <w:rPr>
-          <w:lang w:val="es-ES"/>
-        </w:rPr>
-      </w:pPr>
-      <w:r>
-        <w:rPr>
-          <w:lang w:val="es-ES"/>
-        </w:rPr>
-        <w:t xml:space="preserve">a.</w:t>
-      </w:r>
-      <w:r>
-        <w:rPr>
-          <w:lang w:val="es-ES"/>
-        </w:rPr>
-        <w:tab/>
-        <w:t xml:space="preserve">Capaian Pembelajaran Mata Kuliah (CPMK)</w:t>
-      </w:r>
-    </w:p>
-    <w:p>
-      <w:pPr>
-        <w:pStyle w:val="Heading4"/>
-        <w:rPr>
-          <w:lang w:val="es-ES"/>
-        </w:rPr>
-      </w:pPr>
-      <w:r>
-        <w:rPr>
-          <w:lang w:val="es-ES"/>
-        </w:rPr>
-        <w:t xml:space="preserve">b.</w:t>
-      </w:r>
-      <w:r>
-        <w:rPr>
-          <w:lang w:val="es-ES"/>
-        </w:rPr>
-        <w:tab/>
-        <w:t xml:space="preserve">Sub-Capaian Pembelajaran Mata Kuliah (Sub-CPMK)</w:t>
-      </w:r>
-    </w:p>
-    <w:p>
-      <w:pPr>
-        <w:pStyle w:val="Heading3"/>
-        <w:rPr>
-          <w:lang w:val="es-ES"/>
-        </w:rPr>
-      </w:pPr>
-      <w:bookmarkStart w:id="33" w:name="_Toc175719413"/>
-      <w:bookmarkStart w:id="34" w:name="_Toc183195835"/>
-      <w:r>
-        <w:rPr>
-          <w:lang w:val="es-ES"/>
-        </w:rPr>
-        <w:t xml:space="preserve">3.</w:t>
-      </w:r>
-      <w:r>
-        <w:rPr>
-          <w:lang w:val="es-ES"/>
-        </w:rPr>
-        <w:tab/>
-        <w:t xml:space="preserve">Petunjuk Belajar Topik I</w:t>
-      </w:r>
-      <w:bookmarkEnd w:id="33"/>
-      <w:bookmarkEnd w:id="34"/>
-    </w:p>
-    <w:p>
-      <w:pPr>
-        <w:spacing w:after="0"/>
-        <w:rPr>
-          <w:color w:val="FF0000"/>
-          <w:lang w:val="es-ES"/>
-        </w:rPr>
-      </w:pPr>
-      <w:r>
-        <w:rPr>
-          <w:color w:val="FF0000"/>
-          <w:lang w:val="es-ES"/>
-        </w:rPr>
-        <w:t xml:space="preserve">Catatan: </w:t>
-      </w:r>
-    </w:p>
-    <w:p>
-      <w:pPr>
-        <w:pStyle w:val="Heading2"/>
-      </w:pPr>
-      <w:bookmarkStart w:id="35" w:name="_Toc175719414"/>
-      <w:bookmarkStart w:id="36" w:name="_Toc183195836"/>
-      <w:r>
-        <w:t xml:space="preserve">B.</w:t>
-      </w:r>
-      <w:r>
-        <w:tab/>
-        <w:t xml:space="preserve">Uraian Materi Ajar Topik I</w:t>
-      </w:r>
-      <w:bookmarkEnd w:id="35"/>
-      <w:bookmarkEnd w:id="36"/>
-    </w:p>
-    <w:p>
-      <w:pPr>
-        <w:pStyle w:val="Heading3"/>
-      </w:pPr>
-      <w:bookmarkStart w:id="37" w:name="_Toc175719415"/>
-      <w:bookmarkStart w:id="38" w:name="_Toc183195837"/>
-      <w:r>
-        <w:t xml:space="preserve">1.</w:t>
-      </w:r>
-      <w:r>
-        <w:tab/>
-        <w:t xml:space="preserve">Sub-Topik I.1</w:t>
-      </w:r>
-      <w:bookmarkEnd w:id="37"/>
-      <w:bookmarkEnd w:id="38"/>
-    </w:p>
-    <w:p>
-      <w:pPr>
-        <w:pStyle w:val="Heading3"/>
-      </w:pPr>
-      <w:bookmarkStart w:id="39" w:name="_Toc175719416"/>
-      <w:bookmarkStart w:id="40" w:name="_Toc183195838"/>
-      <w:r>
-        <w:t xml:space="preserve">2.</w:t>
-      </w:r>
-      <w:r>
-        <w:tab/>
-        <w:t xml:space="preserve">Sub-Topik I.2</w:t>
-      </w:r>
-      <w:bookmarkEnd w:id="39"/>
-      <w:bookmarkEnd w:id="40"/>
-    </w:p>
-    <w:p>
-      <w:pPr>
-        <w:pStyle w:val="Heading3"/>
-      </w:pPr>
-      <w:bookmarkStart w:id="41" w:name="_Toc183195839"/>
-      <w:r>
-        <w:t xml:space="preserve">3.</w:t>
-      </w:r>
-      <w:r>
-        <w:tab/>
-      </w:r>
-      <w:bookmarkStart w:id="42" w:name="_Toc175719417"/>
-      <w:r>
-        <w:t xml:space="preserve">Sub-Topik seterusnya</w:t>
-      </w:r>
-      <w:bookmarkEnd w:id="41"/>
-      <w:bookmarkEnd w:id="42"/>
-    </w:p>
-    <w:p>
-      <w:pPr>
-        <w:pStyle w:val="Heading3"/>
-      </w:pPr>
-      <w:bookmarkStart w:id="43" w:name="_Toc183195840"/>
-      <w:r>
-        <w:t xml:space="preserve">4.</w:t>
-      </w:r>
-      <w:r>
-        <w:tab/>
-        <w:t xml:space="preserve">Forum Diskusi</w:t>
-      </w:r>
-      <w:bookmarkEnd w:id="43"/>
-    </w:p>
-    <w:p>
-      <w:pPr>
-        <w:pStyle w:val="Heading2"/>
-        <w:rPr>
-          <w:lang w:val="fr-FR"/>
-        </w:rPr>
-      </w:pPr>
-      <w:bookmarkStart w:id="44" w:name="_Toc175719418"/>
-      <w:bookmarkStart w:id="45" w:name="_Toc183195841"/>
-      <w:r>
-        <w:rPr>
-          <w:lang w:val="fr-FR"/>
-        </w:rPr>
-        <w:t xml:space="preserve">C.</w:t>
-      </w:r>
-      <w:r>
-        <w:rPr>
-          <w:lang w:val="fr-FR"/>
-        </w:rPr>
-        <w:tab/>
-        <w:t xml:space="preserve">Evaluasi Formatif</w:t>
-      </w:r>
-      <w:bookmarkEnd w:id="44"/>
-      <w:bookmarkEnd w:id="45"/>
-    </w:p>
-    <w:p>
-      <w:pPr>
-        <w:pStyle w:val="Heading2"/>
-      </w:pPr>
-      <w:bookmarkStart w:id="46" w:name="_Toc175719419"/>
-      <w:bookmarkStart w:id="47" w:name="_Toc183195842"/>
-      <w:r>
-        <w:t xml:space="preserve">Referensi</w:t>
-      </w:r>
-      <w:r>
-        <w:t xml:space="preserve"> (Daftar Pustaka)</w:t>
-      </w:r>
-      <w:bookmarkEnd w:id="46"/>
-      <w:bookmarkEnd w:id="47"/>
-    </w:p>
-    <w:p>
-      <w:r>
-        <w:t xml:space="preserve">Daftar buku rujukan yang digunakan dalam menyusun modul bahan ajar</w:t>
-      </w:r>
-    </w:p>
-    <w:p>
-      <w:pPr>
-        <w:pStyle w:val="Heading1"/>
-      </w:pPr>
-      <w:r>
-        <w:t xml:space="preserve">PERTEMUAN </w:t>
-      </w:r>
-      <w:r>
-        <w:t xml:space="preserve">3</w:t>
-      </w:r>
-      <w:r>
-        <w:t xml:space="preserve"> (</w:t>
-      </w:r>
-      <w:r>
-        <w:t xml:space="preserve">TOPIK I</w:t>
-      </w:r>
-      <w:r>
-        <w:t xml:space="preserve">)</w:t>
-      </w:r>
-      <w:r>
-        <w:t xml:space="preserve">: </w:t>
-      </w:r>
-      <w:bookmarkEnd w:id="25"/>
-      <w:bookmarkEnd w:id="26"/>
-      <w:r>
-        <w:t xml:space="preserve">undefined</w:t>
-      </w:r>
-      <w:r>
-        <w:t/>
-      </w:r>
-      <w:r>
-        <w:t/>
-      </w:r>
-    </w:p>
-    <w:p>
-      <w:pPr>
-        <w:pStyle w:val="Heading2"/>
-      </w:pPr>
-      <w:bookmarkStart w:id="27" w:name="_Toc175719410"/>
-      <w:bookmarkStart w:id="28" w:name="_Toc183195832"/>
-      <w:r>
-        <w:t xml:space="preserve">A. Pengantar Topik Materi I</w:t>
-      </w:r>
-      <w:bookmarkEnd w:id="27"/>
-      <w:bookmarkEnd w:id="28"/>
-    </w:p>
-    <w:p>
-      <w:pPr>
-        <w:pStyle w:val="Heading3"/>
-      </w:pPr>
-      <w:bookmarkStart w:id="29" w:name="_Toc175719411"/>
-      <w:bookmarkStart w:id="30" w:name="_Toc183195833"/>
-      <w:r>
-        <w:t xml:space="preserve">1.</w:t>
-      </w:r>
-      <w:r>
-        <w:tab/>
-        <w:t xml:space="preserve">Deskripsi Topik I</w:t>
-      </w:r>
-      <w:bookmarkEnd w:id="29"/>
-      <w:bookmarkEnd w:id="30"/>
-    </w:p>
-    <w:p>
-      <w:pPr>
-        <w:pStyle w:val="Heading3"/>
-        <w:rPr>
-          <w:lang w:val="es-ES"/>
-        </w:rPr>
-      </w:pPr>
-      <w:bookmarkStart w:id="31" w:name="_Toc175719412"/>
-      <w:bookmarkStart w:id="32" w:name="_Toc183195834"/>
-      <w:r>
-        <w:rPr>
-          <w:lang w:val="es-ES"/>
-        </w:rPr>
-        <w:t xml:space="preserve">2.</w:t>
-      </w:r>
-      <w:r>
-        <w:rPr>
-          <w:lang w:val="es-ES"/>
-        </w:rPr>
-        <w:tab/>
-        <w:t xml:space="preserve">Capaian Pembelajaran</w:t>
-      </w:r>
-      <w:bookmarkEnd w:id="31"/>
-      <w:bookmarkEnd w:id="32"/>
-    </w:p>
-    <w:p>
-      <w:pPr>
-        <w:pStyle w:val="Heading4"/>
-        <w:rPr>
-          <w:lang w:val="es-ES"/>
-        </w:rPr>
-      </w:pPr>
-      <w:r>
-        <w:rPr>
-          <w:lang w:val="es-ES"/>
-        </w:rPr>
-        <w:t xml:space="preserve">a.</w:t>
-      </w:r>
-      <w:r>
-        <w:rPr>
-          <w:lang w:val="es-ES"/>
-        </w:rPr>
-        <w:tab/>
-        <w:t xml:space="preserve">Capaian Pembelajaran Mata Kuliah (CPMK)</w:t>
-      </w:r>
-    </w:p>
-    <w:p>
-      <w:pPr>
-        <w:pStyle w:val="Heading4"/>
-        <w:rPr>
-          <w:lang w:val="es-ES"/>
-        </w:rPr>
-      </w:pPr>
-      <w:r>
-        <w:rPr>
-          <w:lang w:val="es-ES"/>
-        </w:rPr>
-        <w:t xml:space="preserve">b.</w:t>
-      </w:r>
-      <w:r>
-        <w:rPr>
-          <w:lang w:val="es-ES"/>
-        </w:rPr>
-        <w:tab/>
-        <w:t xml:space="preserve">Sub-Capaian Pembelajaran Mata Kuliah (Sub-CPMK)</w:t>
-      </w:r>
-    </w:p>
-    <w:p>
-      <w:pPr>
-        <w:pStyle w:val="Heading3"/>
-        <w:rPr>
-          <w:lang w:val="es-ES"/>
-        </w:rPr>
-      </w:pPr>
-      <w:bookmarkStart w:id="33" w:name="_Toc175719413"/>
-      <w:bookmarkStart w:id="34" w:name="_Toc183195835"/>
-      <w:r>
-        <w:rPr>
-          <w:lang w:val="es-ES"/>
-        </w:rPr>
-        <w:t xml:space="preserve">3.</w:t>
-      </w:r>
-      <w:r>
-        <w:rPr>
-          <w:lang w:val="es-ES"/>
-        </w:rPr>
-        <w:tab/>
-        <w:t xml:space="preserve">Petunjuk Belajar Topik I</w:t>
-      </w:r>
-      <w:bookmarkEnd w:id="33"/>
-      <w:bookmarkEnd w:id="34"/>
-    </w:p>
-    <w:p>
-      <w:pPr>
-        <w:spacing w:after="0"/>
-        <w:rPr>
-          <w:color w:val="FF0000"/>
-          <w:lang w:val="es-ES"/>
-        </w:rPr>
-      </w:pPr>
-      <w:r>
-        <w:rPr>
-          <w:color w:val="FF0000"/>
-          <w:lang w:val="es-ES"/>
-        </w:rPr>
-        <w:t xml:space="preserve">Catatan: </w:t>
-      </w:r>
-    </w:p>
-    <w:p>
-      <w:pPr>
-        <w:pStyle w:val="Heading2"/>
-      </w:pPr>
-      <w:bookmarkStart w:id="35" w:name="_Toc175719414"/>
-      <w:bookmarkStart w:id="36" w:name="_Toc183195836"/>
-      <w:r>
-        <w:t xml:space="preserve">B.</w:t>
-      </w:r>
-      <w:r>
-        <w:tab/>
-        <w:t xml:space="preserve">Uraian Materi Ajar Topik I</w:t>
-      </w:r>
-      <w:bookmarkEnd w:id="35"/>
-      <w:bookmarkEnd w:id="36"/>
-    </w:p>
-    <w:p>
-      <w:pPr>
-        <w:pStyle w:val="Heading3"/>
-      </w:pPr>
-      <w:bookmarkStart w:id="37" w:name="_Toc175719415"/>
-      <w:bookmarkStart w:id="38" w:name="_Toc183195837"/>
-      <w:r>
-        <w:t xml:space="preserve">1.</w:t>
-      </w:r>
-      <w:r>
-        <w:tab/>
-        <w:t xml:space="preserve">Sub-Topik I.1</w:t>
-      </w:r>
-      <w:bookmarkEnd w:id="37"/>
-      <w:bookmarkEnd w:id="38"/>
-    </w:p>
-    <w:p>
-      <w:pPr>
-        <w:pStyle w:val="Heading3"/>
-      </w:pPr>
-      <w:bookmarkStart w:id="39" w:name="_Toc175719416"/>
-      <w:bookmarkStart w:id="40" w:name="_Toc183195838"/>
-      <w:r>
-        <w:t xml:space="preserve">2.</w:t>
-      </w:r>
-      <w:r>
-        <w:tab/>
-        <w:t xml:space="preserve">Sub-Topik I.2</w:t>
-      </w:r>
-      <w:bookmarkEnd w:id="39"/>
-      <w:bookmarkEnd w:id="40"/>
-    </w:p>
-    <w:p>
-      <w:pPr>
-        <w:pStyle w:val="Heading3"/>
-      </w:pPr>
-      <w:bookmarkStart w:id="41" w:name="_Toc183195839"/>
-      <w:r>
-        <w:t xml:space="preserve">3.</w:t>
-      </w:r>
-      <w:r>
-        <w:tab/>
-      </w:r>
-      <w:bookmarkStart w:id="42" w:name="_Toc175719417"/>
-      <w:r>
-        <w:t xml:space="preserve">Sub-Topik seterusnya</w:t>
-      </w:r>
-      <w:bookmarkEnd w:id="41"/>
-      <w:bookmarkEnd w:id="42"/>
-    </w:p>
-    <w:p>
-      <w:pPr>
-        <w:pStyle w:val="Heading3"/>
-      </w:pPr>
-      <w:bookmarkStart w:id="43" w:name="_Toc183195840"/>
-      <w:r>
-        <w:t xml:space="preserve">4.</w:t>
-      </w:r>
-      <w:r>
-        <w:tab/>
-        <w:t xml:space="preserve">Forum Diskusi</w:t>
-      </w:r>
-      <w:bookmarkEnd w:id="43"/>
-    </w:p>
-    <w:p>
-      <w:pPr>
-        <w:pStyle w:val="Heading2"/>
-        <w:rPr>
-          <w:lang w:val="fr-FR"/>
-        </w:rPr>
-      </w:pPr>
-      <w:bookmarkStart w:id="44" w:name="_Toc175719418"/>
-      <w:bookmarkStart w:id="45" w:name="_Toc183195841"/>
-      <w:r>
-        <w:rPr>
-          <w:lang w:val="fr-FR"/>
-        </w:rPr>
-        <w:t xml:space="preserve">C.</w:t>
-      </w:r>
-      <w:r>
-        <w:rPr>
-          <w:lang w:val="fr-FR"/>
-        </w:rPr>
-        <w:tab/>
-        <w:t xml:space="preserve">Evaluasi Formatif</w:t>
-      </w:r>
-      <w:bookmarkEnd w:id="44"/>
-      <w:bookmarkEnd w:id="45"/>
-    </w:p>
-    <w:p>
-      <w:pPr>
-        <w:pStyle w:val="Heading2"/>
-      </w:pPr>
-      <w:bookmarkStart w:id="46" w:name="_Toc175719419"/>
-      <w:bookmarkStart w:id="47" w:name="_Toc183195842"/>
-      <w:r>
-        <w:t xml:space="preserve">Referensi</w:t>
-      </w:r>
-      <w:r>
-        <w:t xml:space="preserve"> (Daftar Pustaka)</w:t>
-      </w:r>
-      <w:bookmarkEnd w:id="46"/>
-      <w:bookmarkEnd w:id="47"/>
-    </w:p>
-    <w:p>
-      <w:r>
-        <w:t xml:space="preserve">Daftar buku rujukan yang digunakan dalam menyusun modul bahan ajar</w:t>
-      </w:r>
-    </w:p>
-    <w:p>
-      <w:pPr>
-        <w:pStyle w:val="Heading1"/>
-      </w:pPr>
-      <w:r>
-        <w:t xml:space="preserve">PERTEMUAN </w:t>
-      </w:r>
-      <w:r>
-        <w:t xml:space="preserve">4</w:t>
-      </w:r>
-      <w:r>
-        <w:t xml:space="preserve"> (</w:t>
-      </w:r>
-      <w:r>
-        <w:t xml:space="preserve">TOPIK I</w:t>
-      </w:r>
-      <w:r>
-        <w:t xml:space="preserve">)</w:t>
-      </w:r>
-      <w:r>
-        <w:t xml:space="preserve">: </w:t>
-      </w:r>
-      <w:bookmarkEnd w:id="25"/>
-      <w:bookmarkEnd w:id="26"/>
-      <w:r>
-        <w:t xml:space="preserve">undefined</w:t>
-      </w:r>
-      <w:r>
-        <w:t/>
-      </w:r>
-      <w:r>
-        <w:t/>
-      </w:r>
-    </w:p>
-    <w:p>
-      <w:pPr>
-        <w:pStyle w:val="Heading2"/>
-      </w:pPr>
-      <w:bookmarkStart w:id="27" w:name="_Toc175719410"/>
-      <w:bookmarkStart w:id="28" w:name="_Toc183195832"/>
-      <w:r>
-        <w:t xml:space="preserve">A. Pengantar Topik Materi I</w:t>
-      </w:r>
-      <w:bookmarkEnd w:id="27"/>
-      <w:bookmarkEnd w:id="28"/>
-    </w:p>
-    <w:p>
-      <w:pPr>
-        <w:pStyle w:val="Heading3"/>
-      </w:pPr>
-      <w:bookmarkStart w:id="29" w:name="_Toc175719411"/>
-      <w:bookmarkStart w:id="30" w:name="_Toc183195833"/>
-      <w:r>
-        <w:t xml:space="preserve">1.</w:t>
-      </w:r>
-      <w:r>
-        <w:tab/>
-        <w:t xml:space="preserve">Deskripsi Topik I</w:t>
-      </w:r>
-      <w:bookmarkEnd w:id="29"/>
-      <w:bookmarkEnd w:id="30"/>
-    </w:p>
-    <w:p>
-      <w:pPr>
-        <w:pStyle w:val="Heading3"/>
-        <w:rPr>
-          <w:lang w:val="es-ES"/>
-        </w:rPr>
-      </w:pPr>
-      <w:bookmarkStart w:id="31" w:name="_Toc175719412"/>
-      <w:bookmarkStart w:id="32" w:name="_Toc183195834"/>
-      <w:r>
-        <w:rPr>
-          <w:lang w:val="es-ES"/>
-        </w:rPr>
-        <w:t xml:space="preserve">2.</w:t>
-      </w:r>
-      <w:r>
-        <w:rPr>
-          <w:lang w:val="es-ES"/>
-        </w:rPr>
-        <w:tab/>
-        <w:t xml:space="preserve">Capaian Pembelajaran</w:t>
-      </w:r>
-      <w:bookmarkEnd w:id="31"/>
-      <w:bookmarkEnd w:id="32"/>
-    </w:p>
-    <w:p>
-      <w:pPr>
-        <w:pStyle w:val="Heading4"/>
-        <w:rPr>
-          <w:lang w:val="es-ES"/>
-        </w:rPr>
-      </w:pPr>
-      <w:r>
-        <w:rPr>
-          <w:lang w:val="es-ES"/>
-        </w:rPr>
-        <w:t xml:space="preserve">a.</w:t>
-      </w:r>
-      <w:r>
-        <w:rPr>
-          <w:lang w:val="es-ES"/>
-        </w:rPr>
-        <w:tab/>
-        <w:t xml:space="preserve">Capaian Pembelajaran Mata Kuliah (CPMK)</w:t>
-      </w:r>
-    </w:p>
-    <w:p>
-      <w:pPr>
-        <w:pStyle w:val="Heading4"/>
-        <w:rPr>
-          <w:lang w:val="es-ES"/>
-        </w:rPr>
-      </w:pPr>
-      <w:r>
-        <w:rPr>
-          <w:lang w:val="es-ES"/>
-        </w:rPr>
-        <w:t xml:space="preserve">b.</w:t>
-      </w:r>
-      <w:r>
-        <w:rPr>
-          <w:lang w:val="es-ES"/>
-        </w:rPr>
-        <w:tab/>
-        <w:t xml:space="preserve">Sub-Capaian Pembelajaran Mata Kuliah (Sub-CPMK)</w:t>
-      </w:r>
-    </w:p>
-    <w:p>
-      <w:pPr>
-        <w:pStyle w:val="Heading3"/>
-        <w:rPr>
-          <w:lang w:val="es-ES"/>
-        </w:rPr>
-      </w:pPr>
-      <w:bookmarkStart w:id="33" w:name="_Toc175719413"/>
-      <w:bookmarkStart w:id="34" w:name="_Toc183195835"/>
-      <w:r>
-        <w:rPr>
-          <w:lang w:val="es-ES"/>
-        </w:rPr>
-        <w:t xml:space="preserve">3.</w:t>
-      </w:r>
-      <w:r>
-        <w:rPr>
-          <w:lang w:val="es-ES"/>
-        </w:rPr>
-        <w:tab/>
-        <w:t xml:space="preserve">Petunjuk Belajar Topik I</w:t>
-      </w:r>
-      <w:bookmarkEnd w:id="33"/>
-      <w:bookmarkEnd w:id="34"/>
-    </w:p>
-    <w:p>
-      <w:pPr>
-        <w:spacing w:after="0"/>
-        <w:rPr>
-          <w:color w:val="FF0000"/>
-          <w:lang w:val="es-ES"/>
-        </w:rPr>
-      </w:pPr>
-      <w:r>
-        <w:rPr>
-          <w:color w:val="FF0000"/>
-          <w:lang w:val="es-ES"/>
-        </w:rPr>
-        <w:t xml:space="preserve">Catatan: </w:t>
-      </w:r>
-    </w:p>
-    <w:p>
-      <w:pPr>
-        <w:pStyle w:val="Heading2"/>
-      </w:pPr>
-      <w:bookmarkStart w:id="35" w:name="_Toc175719414"/>
-      <w:bookmarkStart w:id="36" w:name="_Toc183195836"/>
-      <w:r>
-        <w:t xml:space="preserve">B.</w:t>
-      </w:r>
-      <w:r>
-        <w:tab/>
-        <w:t xml:space="preserve">Uraian Materi Ajar Topik I</w:t>
-      </w:r>
-      <w:bookmarkEnd w:id="35"/>
-      <w:bookmarkEnd w:id="36"/>
-    </w:p>
-    <w:p>
-      <w:pPr>
-        <w:pStyle w:val="Heading3"/>
-      </w:pPr>
-      <w:bookmarkStart w:id="37" w:name="_Toc175719415"/>
-      <w:bookmarkStart w:id="38" w:name="_Toc183195837"/>
-      <w:r>
-        <w:t xml:space="preserve">1.</w:t>
-      </w:r>
-      <w:r>
-        <w:tab/>
-        <w:t xml:space="preserve">Sub-Topik I.1</w:t>
-      </w:r>
-      <w:bookmarkEnd w:id="37"/>
-      <w:bookmarkEnd w:id="38"/>
-    </w:p>
-    <w:p>
-      <w:pPr>
-        <w:pStyle w:val="Heading3"/>
-      </w:pPr>
-      <w:bookmarkStart w:id="39" w:name="_Toc175719416"/>
-      <w:bookmarkStart w:id="40" w:name="_Toc183195838"/>
-      <w:r>
-        <w:t xml:space="preserve">2.</w:t>
-      </w:r>
-      <w:r>
-        <w:tab/>
-        <w:t xml:space="preserve">Sub-Topik I.2</w:t>
-      </w:r>
-      <w:bookmarkEnd w:id="39"/>
-      <w:bookmarkEnd w:id="40"/>
-    </w:p>
-    <w:p>
-      <w:pPr>
-        <w:pStyle w:val="Heading3"/>
-      </w:pPr>
-      <w:bookmarkStart w:id="41" w:name="_Toc183195839"/>
-      <w:r>
-        <w:t xml:space="preserve">3.</w:t>
-      </w:r>
-      <w:r>
-        <w:tab/>
-      </w:r>
-      <w:bookmarkStart w:id="42" w:name="_Toc175719417"/>
-      <w:r>
-        <w:t xml:space="preserve">Sub-Topik seterusnya</w:t>
-      </w:r>
-      <w:bookmarkEnd w:id="41"/>
-      <w:bookmarkEnd w:id="42"/>
-    </w:p>
-    <w:p>
-      <w:pPr>
-        <w:pStyle w:val="Heading3"/>
-      </w:pPr>
-      <w:bookmarkStart w:id="43" w:name="_Toc183195840"/>
-      <w:r>
-        <w:t xml:space="preserve">4.</w:t>
-      </w:r>
-      <w:r>
-        <w:tab/>
-        <w:t xml:space="preserve">Forum Diskusi</w:t>
-      </w:r>
-      <w:bookmarkEnd w:id="43"/>
-    </w:p>
-    <w:p>
-      <w:pPr>
-        <w:pStyle w:val="Heading2"/>
-        <w:rPr>
-          <w:lang w:val="fr-FR"/>
-        </w:rPr>
-      </w:pPr>
-      <w:bookmarkStart w:id="44" w:name="_Toc175719418"/>
-      <w:bookmarkStart w:id="45" w:name="_Toc183195841"/>
-      <w:r>
-        <w:rPr>
-          <w:lang w:val="fr-FR"/>
-        </w:rPr>
-        <w:t xml:space="preserve">C.</w:t>
-      </w:r>
-      <w:r>
-        <w:rPr>
-          <w:lang w:val="fr-FR"/>
-        </w:rPr>
-        <w:tab/>
-        <w:t xml:space="preserve">Evaluasi Formatif</w:t>
-      </w:r>
-      <w:bookmarkEnd w:id="44"/>
-      <w:bookmarkEnd w:id="45"/>
-    </w:p>
-    <w:p>
-      <w:pPr>
-        <w:pStyle w:val="Heading2"/>
-      </w:pPr>
-      <w:bookmarkStart w:id="46" w:name="_Toc175719419"/>
-      <w:bookmarkStart w:id="47" w:name="_Toc183195842"/>
-      <w:r>
-        <w:t xml:space="preserve">Referensi</w:t>
-      </w:r>
-      <w:r>
-        <w:t xml:space="preserve"> (Daftar Pustaka)</w:t>
-      </w:r>
-      <w:bookmarkEnd w:id="46"/>
-      <w:bookmarkEnd w:id="47"/>
-    </w:p>
-    <w:p>
-      <w:r>
-        <w:t xml:space="preserve">Daftar buku rujukan yang digunakan dalam menyusun modul bahan ajar</w:t>
-      </w:r>
-    </w:p>
-    <w:p>
-      <w:pPr>
-        <w:pStyle w:val="Heading1"/>
-      </w:pPr>
-      <w:r>
-        <w:t xml:space="preserve">PERTEMUAN </w:t>
-      </w:r>
-      <w:r>
-        <w:t xml:space="preserve">5</w:t>
-      </w:r>
-      <w:r>
-        <w:t xml:space="preserve"> (</w:t>
-      </w:r>
-      <w:r>
-        <w:t xml:space="preserve">TOPIK I</w:t>
-      </w:r>
-      <w:r>
-        <w:t xml:space="preserve">)</w:t>
-      </w:r>
-      <w:r>
-        <w:t xml:space="preserve">: </w:t>
-      </w:r>
-      <w:bookmarkEnd w:id="25"/>
-      <w:bookmarkEnd w:id="26"/>
-      <w:r>
-        <w:t xml:space="preserve">undefined</w:t>
-      </w:r>
-      <w:r>
-        <w:t/>
-      </w:r>
-      <w:r>
-        <w:t/>
-      </w:r>
-    </w:p>
-    <w:p>
-      <w:pPr>
-        <w:pStyle w:val="Heading2"/>
-      </w:pPr>
-      <w:bookmarkStart w:id="27" w:name="_Toc175719410"/>
-      <w:bookmarkStart w:id="28" w:name="_Toc183195832"/>
-      <w:r>
-        <w:t xml:space="preserve">A. Pengantar Topik Materi I</w:t>
-      </w:r>
-      <w:bookmarkEnd w:id="27"/>
-      <w:bookmarkEnd w:id="28"/>
-    </w:p>
-    <w:p>
-      <w:pPr>
-        <w:pStyle w:val="Heading3"/>
-      </w:pPr>
-      <w:bookmarkStart w:id="29" w:name="_Toc175719411"/>
-      <w:bookmarkStart w:id="30" w:name="_Toc183195833"/>
-      <w:r>
-        <w:t xml:space="preserve">1.</w:t>
-      </w:r>
-      <w:r>
-        <w:tab/>
-        <w:t xml:space="preserve">Deskripsi Topik I</w:t>
-      </w:r>
-      <w:bookmarkEnd w:id="29"/>
-      <w:bookmarkEnd w:id="30"/>
-    </w:p>
-    <w:p>
-      <w:pPr>
-        <w:pStyle w:val="Heading3"/>
-        <w:rPr>
-          <w:lang w:val="es-ES"/>
-        </w:rPr>
-      </w:pPr>
-      <w:bookmarkStart w:id="31" w:name="_Toc175719412"/>
-      <w:bookmarkStart w:id="32" w:name="_Toc183195834"/>
-      <w:r>
-        <w:rPr>
-          <w:lang w:val="es-ES"/>
-        </w:rPr>
-        <w:t xml:space="preserve">2.</w:t>
-      </w:r>
-      <w:r>
-        <w:rPr>
-          <w:lang w:val="es-ES"/>
-        </w:rPr>
-        <w:tab/>
-        <w:t xml:space="preserve">Capaian Pembelajaran</w:t>
-      </w:r>
-      <w:bookmarkEnd w:id="31"/>
-      <w:bookmarkEnd w:id="32"/>
-    </w:p>
-    <w:p>
-      <w:pPr>
-        <w:pStyle w:val="Heading4"/>
-        <w:rPr>
-          <w:lang w:val="es-ES"/>
-        </w:rPr>
-      </w:pPr>
-      <w:r>
-        <w:rPr>
-          <w:lang w:val="es-ES"/>
-        </w:rPr>
-        <w:t xml:space="preserve">a.</w:t>
-      </w:r>
-      <w:r>
-        <w:rPr>
-          <w:lang w:val="es-ES"/>
-        </w:rPr>
-        <w:tab/>
-        <w:t xml:space="preserve">Capaian Pembelajaran Mata Kuliah (CPMK)</w:t>
-      </w:r>
-    </w:p>
-    <w:p>
-      <w:pPr>
-        <w:pStyle w:val="Heading4"/>
-        <w:rPr>
-          <w:lang w:val="es-ES"/>
-        </w:rPr>
-      </w:pPr>
-      <w:r>
-        <w:rPr>
-          <w:lang w:val="es-ES"/>
-        </w:rPr>
-        <w:t xml:space="preserve">b.</w:t>
-      </w:r>
-      <w:r>
-        <w:rPr>
-          <w:lang w:val="es-ES"/>
-        </w:rPr>
-        <w:tab/>
-        <w:t xml:space="preserve">Sub-Capaian Pembelajaran Mata Kuliah (Sub-CPMK)</w:t>
-      </w:r>
-    </w:p>
-    <w:p>
-      <w:pPr>
-        <w:pStyle w:val="Heading3"/>
-        <w:rPr>
-          <w:lang w:val="es-ES"/>
-        </w:rPr>
-      </w:pPr>
-      <w:bookmarkStart w:id="33" w:name="_Toc175719413"/>
-      <w:bookmarkStart w:id="34" w:name="_Toc183195835"/>
-      <w:r>
-        <w:rPr>
-          <w:lang w:val="es-ES"/>
-        </w:rPr>
-        <w:t xml:space="preserve">3.</w:t>
-      </w:r>
-      <w:r>
-        <w:rPr>
-          <w:lang w:val="es-ES"/>
-        </w:rPr>
-        <w:tab/>
-        <w:t xml:space="preserve">Petunjuk Belajar Topik I</w:t>
-      </w:r>
-      <w:bookmarkEnd w:id="33"/>
-      <w:bookmarkEnd w:id="34"/>
-    </w:p>
-    <w:p>
-      <w:pPr>
-        <w:spacing w:after="0"/>
-        <w:rPr>
-          <w:color w:val="FF0000"/>
-          <w:lang w:val="es-ES"/>
-        </w:rPr>
-      </w:pPr>
-      <w:r>
-        <w:rPr>
-          <w:color w:val="FF0000"/>
-          <w:lang w:val="es-ES"/>
-        </w:rPr>
-        <w:t xml:space="preserve">Catatan: </w:t>
-      </w:r>
-    </w:p>
-    <w:p>
-      <w:pPr>
-        <w:pStyle w:val="Heading2"/>
-      </w:pPr>
-      <w:bookmarkStart w:id="35" w:name="_Toc175719414"/>
-      <w:bookmarkStart w:id="36" w:name="_Toc183195836"/>
-      <w:r>
-        <w:t xml:space="preserve">B.</w:t>
-      </w:r>
-      <w:r>
-        <w:tab/>
-        <w:t xml:space="preserve">Uraian Materi Ajar Topik I</w:t>
-      </w:r>
-      <w:bookmarkEnd w:id="35"/>
-      <w:bookmarkEnd w:id="36"/>
-    </w:p>
-    <w:p>
-      <w:pPr>
-        <w:pStyle w:val="Heading3"/>
-      </w:pPr>
-      <w:bookmarkStart w:id="37" w:name="_Toc175719415"/>
-      <w:bookmarkStart w:id="38" w:name="_Toc183195837"/>
-      <w:r>
-        <w:t xml:space="preserve">1.</w:t>
-      </w:r>
-      <w:r>
-        <w:tab/>
-        <w:t xml:space="preserve">Sub-Topik I.1</w:t>
-      </w:r>
-      <w:bookmarkEnd w:id="37"/>
-      <w:bookmarkEnd w:id="38"/>
-    </w:p>
-    <w:p>
-      <w:pPr>
-        <w:pStyle w:val="Heading3"/>
-      </w:pPr>
-      <w:bookmarkStart w:id="39" w:name="_Toc175719416"/>
-      <w:bookmarkStart w:id="40" w:name="_Toc183195838"/>
-      <w:r>
-        <w:t xml:space="preserve">2.</w:t>
-      </w:r>
-      <w:r>
-        <w:tab/>
-        <w:t xml:space="preserve">Sub-Topik I.2</w:t>
-      </w:r>
-      <w:bookmarkEnd w:id="39"/>
-      <w:bookmarkEnd w:id="40"/>
-    </w:p>
-    <w:p>
-      <w:pPr>
-        <w:pStyle w:val="Heading3"/>
-      </w:pPr>
-      <w:bookmarkStart w:id="41" w:name="_Toc183195839"/>
-      <w:r>
-        <w:t xml:space="preserve">3.</w:t>
-      </w:r>
-      <w:r>
-        <w:tab/>
-      </w:r>
-      <w:bookmarkStart w:id="42" w:name="_Toc175719417"/>
-      <w:r>
-        <w:t xml:space="preserve">Sub-Topik seterusnya</w:t>
-      </w:r>
-      <w:bookmarkEnd w:id="41"/>
-      <w:bookmarkEnd w:id="42"/>
-    </w:p>
-    <w:p>
-      <w:pPr>
-        <w:pStyle w:val="Heading3"/>
-      </w:pPr>
-      <w:bookmarkStart w:id="43" w:name="_Toc183195840"/>
-      <w:r>
-        <w:t xml:space="preserve">4.</w:t>
-      </w:r>
-      <w:r>
-        <w:tab/>
-        <w:t xml:space="preserve">Forum Diskusi</w:t>
-      </w:r>
-      <w:bookmarkEnd w:id="43"/>
-    </w:p>
-    <w:p>
-      <w:pPr>
-        <w:pStyle w:val="Heading2"/>
-        <w:rPr>
-          <w:lang w:val="fr-FR"/>
-        </w:rPr>
-      </w:pPr>
-      <w:bookmarkStart w:id="44" w:name="_Toc175719418"/>
-      <w:bookmarkStart w:id="45" w:name="_Toc183195841"/>
-      <w:r>
-        <w:rPr>
-          <w:lang w:val="fr-FR"/>
-        </w:rPr>
-        <w:t xml:space="preserve">C.</w:t>
-      </w:r>
-      <w:r>
-        <w:rPr>
-          <w:lang w:val="fr-FR"/>
-        </w:rPr>
-        <w:tab/>
-        <w:t xml:space="preserve">Evaluasi Formatif</w:t>
-      </w:r>
-      <w:bookmarkEnd w:id="44"/>
-      <w:bookmarkEnd w:id="45"/>
-    </w:p>
-    <w:p>
-      <w:pPr>
-        <w:pStyle w:val="Heading2"/>
-      </w:pPr>
-      <w:bookmarkStart w:id="46" w:name="_Toc175719419"/>
-      <w:bookmarkStart w:id="47" w:name="_Toc183195842"/>
-      <w:r>
-        <w:t xml:space="preserve">Referensi</w:t>
-      </w:r>
-      <w:r>
-        <w:t xml:space="preserve"> (Daftar Pustaka)</w:t>
-      </w:r>
-      <w:bookmarkEnd w:id="46"/>
-      <w:bookmarkEnd w:id="47"/>
-    </w:p>
-    <w:p>
-      <w:r>
-        <w:t xml:space="preserve">Daftar buku rujukan yang digunakan dalam menyusun modul bahan ajar</w:t>
-      </w:r>
-    </w:p>
-    <w:p>
-      <w:pPr>
-        <w:pStyle w:val="Heading1"/>
-      </w:pPr>
-      <w:r>
-        <w:t xml:space="preserve">PERTEMUAN </w:t>
-      </w:r>
-      <w:r>
-        <w:t xml:space="preserve">6</w:t>
-      </w:r>
-      <w:r>
-        <w:t xml:space="preserve"> (</w:t>
-      </w:r>
-      <w:r>
-        <w:t xml:space="preserve">TOPIK I</w:t>
-      </w:r>
-      <w:r>
-        <w:t xml:space="preserve">)</w:t>
-      </w:r>
-      <w:r>
-        <w:t xml:space="preserve">: </w:t>
-      </w:r>
-      <w:bookmarkEnd w:id="25"/>
-      <w:bookmarkEnd w:id="26"/>
-      <w:r>
-        <w:t xml:space="preserve">undefined</w:t>
-      </w:r>
-      <w:r>
-        <w:t/>
-      </w:r>
-      <w:r>
-        <w:t/>
-      </w:r>
-    </w:p>
-    <w:p>
-      <w:pPr>
-        <w:pStyle w:val="Heading2"/>
-      </w:pPr>
-      <w:bookmarkStart w:id="27" w:name="_Toc175719410"/>
-      <w:bookmarkStart w:id="28" w:name="_Toc183195832"/>
-      <w:r>
-        <w:t xml:space="preserve">A. Pengantar Topik Materi I</w:t>
-      </w:r>
-      <w:bookmarkEnd w:id="27"/>
-      <w:bookmarkEnd w:id="28"/>
-    </w:p>
-    <w:p>
-      <w:pPr>
-        <w:pStyle w:val="Heading3"/>
-      </w:pPr>
-      <w:bookmarkStart w:id="29" w:name="_Toc175719411"/>
-      <w:bookmarkStart w:id="30" w:name="_Toc183195833"/>
-      <w:r>
-        <w:t xml:space="preserve">1.</w:t>
-      </w:r>
-      <w:r>
-        <w:tab/>
-        <w:t xml:space="preserve">Deskripsi Topik I</w:t>
-      </w:r>
-      <w:bookmarkEnd w:id="29"/>
-      <w:bookmarkEnd w:id="30"/>
-    </w:p>
-    <w:p>
-      <w:pPr>
-        <w:pStyle w:val="Heading3"/>
-        <w:rPr>
-          <w:lang w:val="es-ES"/>
-        </w:rPr>
-      </w:pPr>
-      <w:bookmarkStart w:id="31" w:name="_Toc175719412"/>
-      <w:bookmarkStart w:id="32" w:name="_Toc183195834"/>
-      <w:r>
-        <w:rPr>
-          <w:lang w:val="es-ES"/>
-        </w:rPr>
-        <w:t xml:space="preserve">2.</w:t>
-      </w:r>
-      <w:r>
-        <w:rPr>
-          <w:lang w:val="es-ES"/>
-        </w:rPr>
-        <w:tab/>
-        <w:t xml:space="preserve">Capaian Pembelajaran</w:t>
-      </w:r>
-      <w:bookmarkEnd w:id="31"/>
-      <w:bookmarkEnd w:id="32"/>
-    </w:p>
-    <w:p>
-      <w:pPr>
-        <w:pStyle w:val="Heading4"/>
-        <w:rPr>
-          <w:lang w:val="es-ES"/>
-        </w:rPr>
-      </w:pPr>
-      <w:r>
-        <w:rPr>
-          <w:lang w:val="es-ES"/>
-        </w:rPr>
-        <w:t xml:space="preserve">a.</w:t>
-      </w:r>
-      <w:r>
-        <w:rPr>
-          <w:lang w:val="es-ES"/>
-        </w:rPr>
-        <w:tab/>
-        <w:t xml:space="preserve">Capaian Pembelajaran Mata Kuliah (CPMK)</w:t>
-      </w:r>
-    </w:p>
-    <w:p>
-      <w:pPr>
-        <w:pStyle w:val="Heading4"/>
-        <w:rPr>
-          <w:lang w:val="es-ES"/>
-        </w:rPr>
-      </w:pPr>
-      <w:r>
-        <w:rPr>
-          <w:lang w:val="es-ES"/>
-        </w:rPr>
-        <w:t xml:space="preserve">b.</w:t>
-      </w:r>
-      <w:r>
-        <w:rPr>
-          <w:lang w:val="es-ES"/>
-        </w:rPr>
-        <w:tab/>
-        <w:t xml:space="preserve">Sub-Capaian Pembelajaran Mata Kuliah (Sub-CPMK)</w:t>
-      </w:r>
-    </w:p>
-    <w:p>
-      <w:pPr>
-        <w:pStyle w:val="Heading3"/>
-        <w:rPr>
-          <w:lang w:val="es-ES"/>
-        </w:rPr>
-      </w:pPr>
-      <w:bookmarkStart w:id="33" w:name="_Toc175719413"/>
-      <w:bookmarkStart w:id="34" w:name="_Toc183195835"/>
-      <w:r>
-        <w:rPr>
-          <w:lang w:val="es-ES"/>
-        </w:rPr>
-        <w:t xml:space="preserve">3.</w:t>
-      </w:r>
-      <w:r>
-        <w:rPr>
-          <w:lang w:val="es-ES"/>
-        </w:rPr>
-        <w:tab/>
-        <w:t xml:space="preserve">Petunjuk Belajar Topik I</w:t>
-      </w:r>
-      <w:bookmarkEnd w:id="33"/>
-      <w:bookmarkEnd w:id="34"/>
-    </w:p>
-    <w:p>
-      <w:pPr>
-        <w:spacing w:after="0"/>
-        <w:rPr>
-          <w:color w:val="FF0000"/>
-          <w:lang w:val="es-ES"/>
-        </w:rPr>
-      </w:pPr>
-      <w:r>
-        <w:rPr>
-          <w:color w:val="FF0000"/>
-          <w:lang w:val="es-ES"/>
-        </w:rPr>
-        <w:t xml:space="preserve">Catatan: </w:t>
-      </w:r>
-    </w:p>
-    <w:p>
-      <w:pPr>
-        <w:pStyle w:val="Heading2"/>
-      </w:pPr>
-      <w:bookmarkStart w:id="35" w:name="_Toc175719414"/>
-      <w:bookmarkStart w:id="36" w:name="_Toc183195836"/>
-      <w:r>
-        <w:t xml:space="preserve">B.</w:t>
-      </w:r>
-      <w:r>
-        <w:tab/>
-        <w:t xml:space="preserve">Uraian Materi Ajar Topik I</w:t>
-      </w:r>
-      <w:bookmarkEnd w:id="35"/>
-      <w:bookmarkEnd w:id="36"/>
-    </w:p>
-    <w:p>
-      <w:pPr>
-        <w:pStyle w:val="Heading3"/>
-      </w:pPr>
-      <w:bookmarkStart w:id="37" w:name="_Toc175719415"/>
-      <w:bookmarkStart w:id="38" w:name="_Toc183195837"/>
-      <w:r>
-        <w:t xml:space="preserve">1.</w:t>
-      </w:r>
-      <w:r>
-        <w:tab/>
-        <w:t xml:space="preserve">Sub-Topik I.1</w:t>
-      </w:r>
-      <w:bookmarkEnd w:id="37"/>
-      <w:bookmarkEnd w:id="38"/>
-    </w:p>
-    <w:p>
-      <w:pPr>
-        <w:pStyle w:val="Heading3"/>
-      </w:pPr>
-      <w:bookmarkStart w:id="39" w:name="_Toc175719416"/>
-      <w:bookmarkStart w:id="40" w:name="_Toc183195838"/>
-      <w:r>
-        <w:t xml:space="preserve">2.</w:t>
-      </w:r>
-      <w:r>
-        <w:tab/>
-        <w:t xml:space="preserve">Sub-Topik I.2</w:t>
-      </w:r>
-      <w:bookmarkEnd w:id="39"/>
-      <w:bookmarkEnd w:id="40"/>
-    </w:p>
-    <w:p>
-      <w:pPr>
-        <w:pStyle w:val="Heading3"/>
-      </w:pPr>
-      <w:bookmarkStart w:id="41" w:name="_Toc183195839"/>
-      <w:r>
-        <w:t xml:space="preserve">3.</w:t>
-      </w:r>
-      <w:r>
-        <w:tab/>
-      </w:r>
-      <w:bookmarkStart w:id="42" w:name="_Toc175719417"/>
-      <w:r>
-        <w:t xml:space="preserve">Sub-Topik seterusnya</w:t>
-      </w:r>
-      <w:bookmarkEnd w:id="41"/>
-      <w:bookmarkEnd w:id="42"/>
-    </w:p>
-    <w:p>
-      <w:pPr>
-        <w:pStyle w:val="Heading3"/>
-      </w:pPr>
-      <w:bookmarkStart w:id="43" w:name="_Toc183195840"/>
-      <w:r>
-        <w:t xml:space="preserve">4.</w:t>
-      </w:r>
-      <w:r>
-        <w:tab/>
-        <w:t xml:space="preserve">Forum Diskusi</w:t>
-      </w:r>
-      <w:bookmarkEnd w:id="43"/>
-    </w:p>
-    <w:p>
-      <w:pPr>
-        <w:pStyle w:val="Heading2"/>
-        <w:rPr>
-          <w:lang w:val="fr-FR"/>
-        </w:rPr>
-      </w:pPr>
-      <w:bookmarkStart w:id="44" w:name="_Toc175719418"/>
-      <w:bookmarkStart w:id="45" w:name="_Toc183195841"/>
-      <w:r>
-        <w:rPr>
-          <w:lang w:val="fr-FR"/>
-        </w:rPr>
-        <w:t xml:space="preserve">C.</w:t>
-      </w:r>
-      <w:r>
-        <w:rPr>
-          <w:lang w:val="fr-FR"/>
-        </w:rPr>
-        <w:tab/>
-        <w:t xml:space="preserve">Evaluasi Formatif</w:t>
-      </w:r>
-      <w:bookmarkEnd w:id="44"/>
-      <w:bookmarkEnd w:id="45"/>
-    </w:p>
-    <w:p>
-      <w:pPr>
-        <w:pStyle w:val="Heading2"/>
-      </w:pPr>
-      <w:bookmarkStart w:id="46" w:name="_Toc175719419"/>
-      <w:bookmarkStart w:id="47" w:name="_Toc183195842"/>
-      <w:r>
-        <w:t xml:space="preserve">Referensi</w:t>
-      </w:r>
-      <w:r>
-        <w:t xml:space="preserve"> (Daftar Pustaka)</w:t>
-      </w:r>
-      <w:bookmarkEnd w:id="46"/>
-      <w:bookmarkEnd w:id="47"/>
-    </w:p>
-    <w:p>
-      <w:r>
-        <w:t xml:space="preserve">Daftar buku rujukan yang digunakan dalam menyusun modul bahan ajar</w:t>
-      </w:r>
-    </w:p>
-    <w:p>
-      <w:pPr>
-        <w:pStyle w:val="Heading1"/>
-      </w:pPr>
-      <w:r>
-        <w:t xml:space="preserve">PERTEMUAN </w:t>
-      </w:r>
-      <w:r>
-        <w:t xml:space="preserve">7</w:t>
-      </w:r>
-      <w:r>
-        <w:t xml:space="preserve"> (</w:t>
-      </w:r>
-      <w:r>
-        <w:t xml:space="preserve">TOPIK I</w:t>
-      </w:r>
-      <w:r>
-        <w:t xml:space="preserve">)</w:t>
-      </w:r>
-      <w:r>
-        <w:t xml:space="preserve">: </w:t>
-      </w:r>
-      <w:bookmarkEnd w:id="25"/>
-      <w:bookmarkEnd w:id="26"/>
-      <w:r>
-        <w:t xml:space="preserve">undefined</w:t>
-      </w:r>
-      <w:r>
-        <w:t/>
-      </w:r>
-      <w:r>
-        <w:t/>
-      </w:r>
-    </w:p>
-    <w:p>
-      <w:pPr>
-        <w:pStyle w:val="Heading2"/>
-      </w:pPr>
-      <w:bookmarkStart w:id="27" w:name="_Toc175719410"/>
-      <w:bookmarkStart w:id="28" w:name="_Toc183195832"/>
-      <w:r>
-        <w:t xml:space="preserve">A. Pengantar Topik Materi I</w:t>
-      </w:r>
-      <w:bookmarkEnd w:id="27"/>
-      <w:bookmarkEnd w:id="28"/>
-    </w:p>
-    <w:p>
-      <w:pPr>
-        <w:pStyle w:val="Heading3"/>
-      </w:pPr>
-      <w:bookmarkStart w:id="29" w:name="_Toc175719411"/>
-      <w:bookmarkStart w:id="30" w:name="_Toc183195833"/>
-      <w:r>
-        <w:t xml:space="preserve">1.</w:t>
-      </w:r>
-      <w:r>
-        <w:tab/>
-        <w:t xml:space="preserve">Deskripsi Topik I</w:t>
-      </w:r>
-      <w:bookmarkEnd w:id="29"/>
-      <w:bookmarkEnd w:id="30"/>
-    </w:p>
-    <w:p>
-      <w:pPr>
-        <w:pStyle w:val="Heading3"/>
-        <w:rPr>
-          <w:lang w:val="es-ES"/>
-        </w:rPr>
-      </w:pPr>
-      <w:bookmarkStart w:id="31" w:name="_Toc175719412"/>
-      <w:bookmarkStart w:id="32" w:name="_Toc183195834"/>
-      <w:r>
-        <w:rPr>
-          <w:lang w:val="es-ES"/>
-        </w:rPr>
-        <w:t xml:space="preserve">2.</w:t>
-      </w:r>
-      <w:r>
-        <w:rPr>
-          <w:lang w:val="es-ES"/>
-        </w:rPr>
-        <w:tab/>
-        <w:t xml:space="preserve">Capaian Pembelajaran</w:t>
-      </w:r>
-      <w:bookmarkEnd w:id="31"/>
-      <w:bookmarkEnd w:id="32"/>
-    </w:p>
-    <w:p>
-      <w:pPr>
-        <w:pStyle w:val="Heading4"/>
-        <w:rPr>
-          <w:lang w:val="es-ES"/>
-        </w:rPr>
-      </w:pPr>
-      <w:r>
-        <w:rPr>
-          <w:lang w:val="es-ES"/>
-        </w:rPr>
-        <w:t xml:space="preserve">a.</w:t>
-      </w:r>
-      <w:r>
-        <w:rPr>
-          <w:lang w:val="es-ES"/>
-        </w:rPr>
-        <w:tab/>
-        <w:t xml:space="preserve">Capaian Pembelajaran Mata Kuliah (CPMK)</w:t>
-      </w:r>
-    </w:p>
-    <w:p>
-      <w:pPr>
-        <w:pStyle w:val="Heading4"/>
-        <w:rPr>
-          <w:lang w:val="es-ES"/>
-        </w:rPr>
-      </w:pPr>
-      <w:r>
-        <w:rPr>
-          <w:lang w:val="es-ES"/>
-        </w:rPr>
-        <w:t xml:space="preserve">b.</w:t>
-      </w:r>
-      <w:r>
-        <w:rPr>
-          <w:lang w:val="es-ES"/>
-        </w:rPr>
-        <w:tab/>
-        <w:t xml:space="preserve">Sub-Capaian Pembelajaran Mata Kuliah (Sub-CPMK)</w:t>
-      </w:r>
-    </w:p>
-    <w:p>
-      <w:pPr>
-        <w:pStyle w:val="Heading3"/>
-        <w:rPr>
-          <w:lang w:val="es-ES"/>
-        </w:rPr>
-      </w:pPr>
-      <w:bookmarkStart w:id="33" w:name="_Toc175719413"/>
-      <w:bookmarkStart w:id="34" w:name="_Toc183195835"/>
-      <w:r>
-        <w:rPr>
-          <w:lang w:val="es-ES"/>
-        </w:rPr>
-        <w:t xml:space="preserve">3.</w:t>
-      </w:r>
-      <w:r>
-        <w:rPr>
-          <w:lang w:val="es-ES"/>
-        </w:rPr>
-        <w:tab/>
-        <w:t xml:space="preserve">Petunjuk Belajar Topik I</w:t>
-      </w:r>
-      <w:bookmarkEnd w:id="33"/>
-      <w:bookmarkEnd w:id="34"/>
-    </w:p>
-    <w:p>
-      <w:pPr>
-        <w:spacing w:after="0"/>
-        <w:rPr>
-          <w:color w:val="FF0000"/>
-          <w:lang w:val="es-ES"/>
-        </w:rPr>
-      </w:pPr>
-      <w:r>
-        <w:rPr>
-          <w:color w:val="FF0000"/>
-          <w:lang w:val="es-ES"/>
-        </w:rPr>
-        <w:t xml:space="preserve">Catatan: </w:t>
-      </w:r>
-    </w:p>
-    <w:p>
-      <w:pPr>
-        <w:pStyle w:val="Heading2"/>
-      </w:pPr>
-      <w:bookmarkStart w:id="35" w:name="_Toc175719414"/>
-      <w:bookmarkStart w:id="36" w:name="_Toc183195836"/>
-      <w:r>
-        <w:t xml:space="preserve">B.</w:t>
-      </w:r>
-      <w:r>
-        <w:tab/>
-        <w:t xml:space="preserve">Uraian Materi Ajar Topik I</w:t>
-      </w:r>
-      <w:bookmarkEnd w:id="35"/>
-      <w:bookmarkEnd w:id="36"/>
-    </w:p>
-    <w:p>
-      <w:pPr>
-        <w:pStyle w:val="Heading3"/>
-      </w:pPr>
-      <w:bookmarkStart w:id="37" w:name="_Toc175719415"/>
-      <w:bookmarkStart w:id="38" w:name="_Toc183195837"/>
-      <w:r>
-        <w:t xml:space="preserve">1.</w:t>
-      </w:r>
-      <w:r>
-        <w:tab/>
-        <w:t xml:space="preserve">Sub-Topik I.1</w:t>
-      </w:r>
-      <w:bookmarkEnd w:id="37"/>
-      <w:bookmarkEnd w:id="38"/>
-    </w:p>
-    <w:p>
-      <w:pPr>
-        <w:pStyle w:val="Heading3"/>
-      </w:pPr>
-      <w:bookmarkStart w:id="39" w:name="_Toc175719416"/>
-      <w:bookmarkStart w:id="40" w:name="_Toc183195838"/>
-      <w:r>
-        <w:t xml:space="preserve">2.</w:t>
-      </w:r>
-      <w:r>
-        <w:tab/>
-        <w:t xml:space="preserve">Sub-Topik I.2</w:t>
-      </w:r>
-      <w:bookmarkEnd w:id="39"/>
-      <w:bookmarkEnd w:id="40"/>
-    </w:p>
-    <w:p>
-      <w:pPr>
-        <w:pStyle w:val="Heading3"/>
-      </w:pPr>
-      <w:bookmarkStart w:id="41" w:name="_Toc183195839"/>
-      <w:r>
-        <w:t xml:space="preserve">3.</w:t>
-      </w:r>
-      <w:r>
-        <w:tab/>
-      </w:r>
-      <w:bookmarkStart w:id="42" w:name="_Toc175719417"/>
-      <w:r>
-        <w:t xml:space="preserve">Sub-Topik seterusnya</w:t>
-      </w:r>
-      <w:bookmarkEnd w:id="41"/>
-      <w:bookmarkEnd w:id="42"/>
-    </w:p>
-    <w:p>
-      <w:pPr>
-        <w:pStyle w:val="Heading3"/>
-      </w:pPr>
-      <w:bookmarkStart w:id="43" w:name="_Toc183195840"/>
-      <w:r>
-        <w:t xml:space="preserve">4.</w:t>
-      </w:r>
-      <w:r>
-        <w:tab/>
-        <w:t xml:space="preserve">Forum Diskusi</w:t>
-      </w:r>
-      <w:bookmarkEnd w:id="43"/>
-    </w:p>
-    <w:p>
-      <w:pPr>
-        <w:pStyle w:val="Heading2"/>
-        <w:rPr>
-          <w:lang w:val="fr-FR"/>
-        </w:rPr>
-      </w:pPr>
-      <w:bookmarkStart w:id="44" w:name="_Toc175719418"/>
-      <w:bookmarkStart w:id="45" w:name="_Toc183195841"/>
-      <w:r>
-        <w:rPr>
-          <w:lang w:val="fr-FR"/>
-        </w:rPr>
-        <w:t xml:space="preserve">C.</w:t>
-      </w:r>
-      <w:r>
-        <w:rPr>
-          <w:lang w:val="fr-FR"/>
-        </w:rPr>
-        <w:tab/>
-        <w:t xml:space="preserve">Evaluasi Formatif</w:t>
-      </w:r>
-      <w:bookmarkEnd w:id="44"/>
-      <w:bookmarkEnd w:id="45"/>
-    </w:p>
-    <w:p>
-      <w:pPr>
-        <w:pStyle w:val="Heading2"/>
-      </w:pPr>
-      <w:bookmarkStart w:id="46" w:name="_Toc175719419"/>
-      <w:bookmarkStart w:id="47" w:name="_Toc183195842"/>
-      <w:r>
-        <w:t xml:space="preserve">Referensi</w:t>
-      </w:r>
-      <w:r>
-        <w:t xml:space="preserve"> (Daftar Pustaka)</w:t>
-      </w:r>
-      <w:bookmarkEnd w:id="46"/>
-      <w:bookmarkEnd w:id="47"/>
-    </w:p>
-    <w:p>
-      <w:r>
-        <w:t xml:space="preserve">Daftar buku rujukan yang digunakan dalam menyusun modul bahan ajar</w:t>
-      </w:r>
-    </w:p>
-    <w:p>
-      <w:pPr>
-        <w:pStyle w:val="Heading1"/>
-      </w:pPr>
-      <w:r>
-        <w:t xml:space="preserve">PERTEMUAN </w:t>
-      </w:r>
-      <w:r>
-        <w:t xml:space="preserve">8</w:t>
-      </w:r>
-      <w:r>
-        <w:t xml:space="preserve"> (</w:t>
-      </w:r>
-      <w:r>
-        <w:t xml:space="preserve">TOPIK I</w:t>
-      </w:r>
-      <w:r>
-        <w:t xml:space="preserve">)</w:t>
-      </w:r>
-      <w:r>
-        <w:t xml:space="preserve">: </w:t>
-      </w:r>
-      <w:bookmarkEnd w:id="25"/>
-      <w:bookmarkEnd w:id="26"/>
-      <w:r>
-        <w:t xml:space="preserve">undefined</w:t>
-      </w:r>
-      <w:r>
-        <w:t/>
-      </w:r>
-      <w:r>
-        <w:t/>
-      </w:r>
-    </w:p>
-    <w:p>
-      <w:pPr>
-        <w:pStyle w:val="Heading2"/>
-      </w:pPr>
-      <w:bookmarkStart w:id="27" w:name="_Toc175719410"/>
-      <w:bookmarkStart w:id="28" w:name="_Toc183195832"/>
-      <w:r>
-        <w:t xml:space="preserve">A. Pengantar Topik Materi I</w:t>
-      </w:r>
-      <w:bookmarkEnd w:id="27"/>
-      <w:bookmarkEnd w:id="28"/>
-    </w:p>
-    <w:p>
-      <w:pPr>
-        <w:pStyle w:val="Heading3"/>
-      </w:pPr>
-      <w:bookmarkStart w:id="29" w:name="_Toc175719411"/>
-      <w:bookmarkStart w:id="30" w:name="_Toc183195833"/>
-      <w:r>
-        <w:t xml:space="preserve">1.</w:t>
-      </w:r>
-      <w:r>
-        <w:tab/>
-        <w:t xml:space="preserve">Deskripsi Topik I</w:t>
-      </w:r>
-      <w:bookmarkEnd w:id="29"/>
-      <w:bookmarkEnd w:id="30"/>
-    </w:p>
-    <w:p>
-      <w:pPr>
-        <w:pStyle w:val="Heading3"/>
-        <w:rPr>
-          <w:lang w:val="es-ES"/>
-        </w:rPr>
-      </w:pPr>
-      <w:bookmarkStart w:id="31" w:name="_Toc175719412"/>
-      <w:bookmarkStart w:id="32" w:name="_Toc183195834"/>
-      <w:r>
-        <w:rPr>
-          <w:lang w:val="es-ES"/>
-        </w:rPr>
-        <w:t xml:space="preserve">2.</w:t>
-      </w:r>
-      <w:r>
-        <w:rPr>
-          <w:lang w:val="es-ES"/>
-        </w:rPr>
-        <w:tab/>
-        <w:t xml:space="preserve">Capaian Pembelajaran</w:t>
-      </w:r>
-      <w:bookmarkEnd w:id="31"/>
-      <w:bookmarkEnd w:id="32"/>
-    </w:p>
-    <w:p>
-      <w:pPr>
-        <w:pStyle w:val="Heading4"/>
-        <w:rPr>
-          <w:lang w:val="es-ES"/>
-        </w:rPr>
-      </w:pPr>
-      <w:r>
-        <w:rPr>
-          <w:lang w:val="es-ES"/>
-        </w:rPr>
-        <w:t xml:space="preserve">a.</w:t>
-      </w:r>
-      <w:r>
-        <w:rPr>
-          <w:lang w:val="es-ES"/>
-        </w:rPr>
-        <w:tab/>
-        <w:t xml:space="preserve">Capaian Pembelajaran Mata Kuliah (CPMK)</w:t>
-      </w:r>
-    </w:p>
-    <w:p>
-      <w:pPr>
-        <w:pStyle w:val="Heading4"/>
-        <w:rPr>
-          <w:lang w:val="es-ES"/>
-        </w:rPr>
-      </w:pPr>
-      <w:r>
-        <w:rPr>
-          <w:lang w:val="es-ES"/>
-        </w:rPr>
-        <w:t xml:space="preserve">b.</w:t>
-      </w:r>
-      <w:r>
-        <w:rPr>
-          <w:lang w:val="es-ES"/>
-        </w:rPr>
-        <w:tab/>
-        <w:t xml:space="preserve">Sub-Capaian Pembelajaran Mata Kuliah (Sub-CPMK)</w:t>
-      </w:r>
-    </w:p>
-    <w:p>
-      <w:pPr>
-        <w:pStyle w:val="Heading3"/>
-        <w:rPr>
-          <w:lang w:val="es-ES"/>
-        </w:rPr>
-      </w:pPr>
-      <w:bookmarkStart w:id="33" w:name="_Toc175719413"/>
-      <w:bookmarkStart w:id="34" w:name="_Toc183195835"/>
-      <w:r>
-        <w:rPr>
-          <w:lang w:val="es-ES"/>
-        </w:rPr>
-        <w:t xml:space="preserve">3.</w:t>
-      </w:r>
-      <w:r>
-        <w:rPr>
-          <w:lang w:val="es-ES"/>
-        </w:rPr>
-        <w:tab/>
-        <w:t xml:space="preserve">Petunjuk Belajar Topik I</w:t>
-      </w:r>
-      <w:bookmarkEnd w:id="33"/>
-      <w:bookmarkEnd w:id="34"/>
-    </w:p>
-    <w:p>
-      <w:pPr>
-        <w:spacing w:after="0"/>
-        <w:rPr>
-          <w:color w:val="FF0000"/>
-          <w:lang w:val="es-ES"/>
-        </w:rPr>
-      </w:pPr>
-      <w:r>
-        <w:rPr>
-          <w:color w:val="FF0000"/>
-          <w:lang w:val="es-ES"/>
-        </w:rPr>
-        <w:t xml:space="preserve">Catatan: </w:t>
-      </w:r>
-    </w:p>
-    <w:p>
-      <w:pPr>
-        <w:pStyle w:val="Heading2"/>
-      </w:pPr>
-      <w:bookmarkStart w:id="35" w:name="_Toc175719414"/>
-      <w:bookmarkStart w:id="36" w:name="_Toc183195836"/>
-      <w:r>
-        <w:t xml:space="preserve">B.</w:t>
-      </w:r>
-      <w:r>
-        <w:tab/>
-        <w:t xml:space="preserve">Uraian Materi Ajar Topik I</w:t>
-      </w:r>
-      <w:bookmarkEnd w:id="35"/>
-      <w:bookmarkEnd w:id="36"/>
-    </w:p>
-    <w:p>
-      <w:pPr>
-        <w:pStyle w:val="Heading3"/>
-      </w:pPr>
-      <w:bookmarkStart w:id="37" w:name="_Toc175719415"/>
-      <w:bookmarkStart w:id="38" w:name="_Toc183195837"/>
-      <w:r>
-        <w:t xml:space="preserve">1.</w:t>
-      </w:r>
-      <w:r>
-        <w:tab/>
-        <w:t xml:space="preserve">Sub-Topik I.1</w:t>
-      </w:r>
-      <w:bookmarkEnd w:id="37"/>
-      <w:bookmarkEnd w:id="38"/>
-    </w:p>
-    <w:p>
-      <w:pPr>
-        <w:pStyle w:val="Heading3"/>
-      </w:pPr>
-      <w:bookmarkStart w:id="39" w:name="_Toc175719416"/>
-      <w:bookmarkStart w:id="40" w:name="_Toc183195838"/>
-      <w:r>
-        <w:t xml:space="preserve">2.</w:t>
-      </w:r>
-      <w:r>
-        <w:tab/>
-        <w:t xml:space="preserve">Sub-Topik I.2</w:t>
-      </w:r>
-      <w:bookmarkEnd w:id="39"/>
-      <w:bookmarkEnd w:id="40"/>
-    </w:p>
-    <w:p>
-      <w:pPr>
-        <w:pStyle w:val="Heading3"/>
-      </w:pPr>
-      <w:bookmarkStart w:id="41" w:name="_Toc183195839"/>
-      <w:r>
-        <w:t xml:space="preserve">3.</w:t>
-      </w:r>
-      <w:r>
-        <w:tab/>
-      </w:r>
-      <w:bookmarkStart w:id="42" w:name="_Toc175719417"/>
-      <w:r>
-        <w:t xml:space="preserve">Sub-Topik seterusnya</w:t>
-      </w:r>
-      <w:bookmarkEnd w:id="41"/>
-      <w:bookmarkEnd w:id="42"/>
-    </w:p>
-    <w:p>
-      <w:pPr>
-        <w:pStyle w:val="Heading3"/>
-      </w:pPr>
-      <w:bookmarkStart w:id="43" w:name="_Toc183195840"/>
-      <w:r>
-        <w:t xml:space="preserve">4.</w:t>
-      </w:r>
-      <w:r>
-        <w:tab/>
-        <w:t xml:space="preserve">Forum Diskusi</w:t>
-      </w:r>
-      <w:bookmarkEnd w:id="43"/>
-    </w:p>
-    <w:p>
-      <w:pPr>
-        <w:pStyle w:val="Heading2"/>
-        <w:rPr>
-          <w:lang w:val="fr-FR"/>
-        </w:rPr>
-      </w:pPr>
-      <w:bookmarkStart w:id="44" w:name="_Toc175719418"/>
-      <w:bookmarkStart w:id="45" w:name="_Toc183195841"/>
-      <w:r>
-        <w:rPr>
-          <w:lang w:val="fr-FR"/>
-        </w:rPr>
-        <w:t xml:space="preserve">C.</w:t>
-      </w:r>
-      <w:r>
-        <w:rPr>
-          <w:lang w:val="fr-FR"/>
-        </w:rPr>
-        <w:tab/>
-        <w:t xml:space="preserve">Evaluasi Formatif</w:t>
-      </w:r>
-      <w:bookmarkEnd w:id="44"/>
-      <w:bookmarkEnd w:id="45"/>
-    </w:p>
-    <w:p>
-      <w:pPr>
-        <w:pStyle w:val="Heading2"/>
-      </w:pPr>
-      <w:bookmarkStart w:id="46" w:name="_Toc175719419"/>
-      <w:bookmarkStart w:id="47" w:name="_Toc183195842"/>
-      <w:r>
-        <w:t xml:space="preserve">Referensi</w:t>
-      </w:r>
-      <w:r>
-        <w:t xml:space="preserve"> (Daftar Pustaka)</w:t>
-      </w:r>
-      <w:bookmarkEnd w:id="46"/>
-      <w:bookmarkEnd w:id="47"/>
-    </w:p>
-    <w:p>
-      <w:r>
-        <w:t xml:space="preserve">Daftar buku rujukan yang digunakan dalam menyusun modul bahan ajar</w:t>
-      </w:r>
-    </w:p>
-    <w:p>
-      <w:pPr>
-        <w:pStyle w:val="Heading1"/>
-      </w:pPr>
-      <w:r>
-        <w:t xml:space="preserve">PERTEMUAN </w:t>
-      </w:r>
-      <w:r>
-        <w:t xml:space="preserve">9</w:t>
-      </w:r>
-      <w:r>
-        <w:t xml:space="preserve"> (</w:t>
-      </w:r>
-      <w:r>
-        <w:t xml:space="preserve">TOPIK I</w:t>
-      </w:r>
-      <w:r>
-        <w:t xml:space="preserve">)</w:t>
-      </w:r>
-      <w:r>
-        <w:t xml:space="preserve">: </w:t>
-      </w:r>
-      <w:bookmarkEnd w:id="25"/>
-      <w:bookmarkEnd w:id="26"/>
-      <w:r>
-        <w:t xml:space="preserve">undefined</w:t>
-      </w:r>
-      <w:r>
-        <w:t/>
-      </w:r>
-      <w:r>
-        <w:t/>
-      </w:r>
-    </w:p>
-    <w:p>
-      <w:pPr>
-        <w:pStyle w:val="Heading2"/>
-      </w:pPr>
-      <w:bookmarkStart w:id="27" w:name="_Toc175719410"/>
-      <w:bookmarkStart w:id="28" w:name="_Toc183195832"/>
-      <w:r>
-        <w:t xml:space="preserve">A. Pengantar Topik Materi I</w:t>
-      </w:r>
-      <w:bookmarkEnd w:id="27"/>
-      <w:bookmarkEnd w:id="28"/>
-    </w:p>
-    <w:p>
-      <w:pPr>
-        <w:pStyle w:val="Heading3"/>
-      </w:pPr>
-      <w:bookmarkStart w:id="29" w:name="_Toc175719411"/>
-      <w:bookmarkStart w:id="30" w:name="_Toc183195833"/>
-      <w:r>
-        <w:t xml:space="preserve">1.</w:t>
-      </w:r>
-      <w:r>
-        <w:tab/>
-        <w:t xml:space="preserve">Deskripsi Topik I</w:t>
-      </w:r>
-      <w:bookmarkEnd w:id="29"/>
-      <w:bookmarkEnd w:id="30"/>
-    </w:p>
-    <w:p>
-      <w:pPr>
-        <w:pStyle w:val="Heading3"/>
-        <w:rPr>
-          <w:lang w:val="es-ES"/>
-        </w:rPr>
-      </w:pPr>
-      <w:bookmarkStart w:id="31" w:name="_Toc175719412"/>
-      <w:bookmarkStart w:id="32" w:name="_Toc183195834"/>
-      <w:r>
-        <w:rPr>
-          <w:lang w:val="es-ES"/>
-        </w:rPr>
-        <w:t xml:space="preserve">2.</w:t>
-      </w:r>
-      <w:r>
-        <w:rPr>
-          <w:lang w:val="es-ES"/>
-        </w:rPr>
-        <w:tab/>
-        <w:t xml:space="preserve">Capaian Pembelajaran</w:t>
-      </w:r>
-      <w:bookmarkEnd w:id="31"/>
-      <w:bookmarkEnd w:id="32"/>
-    </w:p>
-    <w:p>
-      <w:pPr>
-        <w:pStyle w:val="Heading4"/>
-        <w:rPr>
-          <w:lang w:val="es-ES"/>
-        </w:rPr>
-      </w:pPr>
-      <w:r>
-        <w:rPr>
-          <w:lang w:val="es-ES"/>
-        </w:rPr>
-        <w:t xml:space="preserve">a.</w:t>
-      </w:r>
-      <w:r>
-        <w:rPr>
-          <w:lang w:val="es-ES"/>
-        </w:rPr>
-        <w:tab/>
-        <w:t xml:space="preserve">Capaian Pembelajaran Mata Kuliah (CPMK)</w:t>
-      </w:r>
-    </w:p>
-    <w:p>
-      <w:pPr>
-        <w:pStyle w:val="Heading4"/>
-        <w:rPr>
-          <w:lang w:val="es-ES"/>
-        </w:rPr>
-      </w:pPr>
-      <w:r>
-        <w:rPr>
-          <w:lang w:val="es-ES"/>
-        </w:rPr>
-        <w:t xml:space="preserve">b.</w:t>
-      </w:r>
-      <w:r>
-        <w:rPr>
-          <w:lang w:val="es-ES"/>
-        </w:rPr>
-        <w:tab/>
-        <w:t xml:space="preserve">Sub-Capaian Pembelajaran Mata Kuliah (Sub-CPMK)</w:t>
-      </w:r>
-    </w:p>
-    <w:p>
-      <w:pPr>
-        <w:pStyle w:val="Heading3"/>
-        <w:rPr>
-          <w:lang w:val="es-ES"/>
-        </w:rPr>
-      </w:pPr>
-      <w:bookmarkStart w:id="33" w:name="_Toc175719413"/>
-      <w:bookmarkStart w:id="34" w:name="_Toc183195835"/>
-      <w:r>
-        <w:rPr>
-          <w:lang w:val="es-ES"/>
-        </w:rPr>
-        <w:t xml:space="preserve">3.</w:t>
-      </w:r>
-      <w:r>
-        <w:rPr>
-          <w:lang w:val="es-ES"/>
-        </w:rPr>
-        <w:tab/>
-        <w:t xml:space="preserve">Petunjuk Belajar Topik I</w:t>
-      </w:r>
-      <w:bookmarkEnd w:id="33"/>
-      <w:bookmarkEnd w:id="34"/>
-    </w:p>
-    <w:p>
-      <w:pPr>
-        <w:spacing w:after="0"/>
-        <w:rPr>
-          <w:color w:val="FF0000"/>
-          <w:lang w:val="es-ES"/>
-        </w:rPr>
-      </w:pPr>
-      <w:r>
-        <w:rPr>
-          <w:color w:val="FF0000"/>
-          <w:lang w:val="es-ES"/>
-        </w:rPr>
-        <w:t xml:space="preserve">Catatan: </w:t>
-      </w:r>
-    </w:p>
-    <w:p>
-      <w:pPr>
-        <w:pStyle w:val="Heading2"/>
-      </w:pPr>
-      <w:bookmarkStart w:id="35" w:name="_Toc175719414"/>
-      <w:bookmarkStart w:id="36" w:name="_Toc183195836"/>
-      <w:r>
-        <w:t xml:space="preserve">B.</w:t>
-      </w:r>
-      <w:r>
-        <w:tab/>
-        <w:t xml:space="preserve">Uraian Materi Ajar Topik I</w:t>
-      </w:r>
-      <w:bookmarkEnd w:id="35"/>
-      <w:bookmarkEnd w:id="36"/>
-    </w:p>
-    <w:p>
-      <w:pPr>
-        <w:pStyle w:val="Heading3"/>
-      </w:pPr>
-      <w:bookmarkStart w:id="37" w:name="_Toc175719415"/>
-      <w:bookmarkStart w:id="38" w:name="_Toc183195837"/>
-      <w:r>
-        <w:t xml:space="preserve">1.</w:t>
-      </w:r>
-      <w:r>
-        <w:tab/>
-        <w:t xml:space="preserve">Sub-Topik I.1</w:t>
-      </w:r>
-      <w:bookmarkEnd w:id="37"/>
-      <w:bookmarkEnd w:id="38"/>
-    </w:p>
-    <w:p>
-      <w:pPr>
-        <w:pStyle w:val="Heading3"/>
-      </w:pPr>
-      <w:bookmarkStart w:id="39" w:name="_Toc175719416"/>
-      <w:bookmarkStart w:id="40" w:name="_Toc183195838"/>
-      <w:r>
-        <w:t xml:space="preserve">2.</w:t>
-      </w:r>
-      <w:r>
-        <w:tab/>
-        <w:t xml:space="preserve">Sub-Topik I.2</w:t>
-      </w:r>
-      <w:bookmarkEnd w:id="39"/>
-      <w:bookmarkEnd w:id="40"/>
-    </w:p>
-    <w:p>
-      <w:pPr>
-        <w:pStyle w:val="Heading3"/>
-      </w:pPr>
-      <w:bookmarkStart w:id="41" w:name="_Toc183195839"/>
-      <w:r>
-        <w:t xml:space="preserve">3.</w:t>
-      </w:r>
-      <w:r>
-        <w:tab/>
-      </w:r>
-      <w:bookmarkStart w:id="42" w:name="_Toc175719417"/>
-      <w:r>
-        <w:t xml:space="preserve">Sub-Topik seterusnya</w:t>
-      </w:r>
-      <w:bookmarkEnd w:id="41"/>
-      <w:bookmarkEnd w:id="42"/>
-    </w:p>
-    <w:p>
-      <w:pPr>
-        <w:pStyle w:val="Heading3"/>
-      </w:pPr>
-      <w:bookmarkStart w:id="43" w:name="_Toc183195840"/>
-      <w:r>
-        <w:t xml:space="preserve">4.</w:t>
-      </w:r>
-      <w:r>
-        <w:tab/>
-        <w:t xml:space="preserve">Forum Diskusi</w:t>
-      </w:r>
-      <w:bookmarkEnd w:id="43"/>
-    </w:p>
-    <w:p>
-      <w:pPr>
-        <w:pStyle w:val="Heading2"/>
-        <w:rPr>
-          <w:lang w:val="fr-FR"/>
-        </w:rPr>
-      </w:pPr>
-      <w:bookmarkStart w:id="44" w:name="_Toc175719418"/>
-      <w:bookmarkStart w:id="45" w:name="_Toc183195841"/>
-      <w:r>
-        <w:rPr>
-          <w:lang w:val="fr-FR"/>
-        </w:rPr>
-        <w:t xml:space="preserve">C.</w:t>
-      </w:r>
-      <w:r>
-        <w:rPr>
-          <w:lang w:val="fr-FR"/>
-        </w:rPr>
-        <w:tab/>
-        <w:t xml:space="preserve">Evaluasi Formatif</w:t>
-      </w:r>
-      <w:bookmarkEnd w:id="44"/>
-      <w:bookmarkEnd w:id="45"/>
-    </w:p>
-    <w:p>
-      <w:pPr>
-        <w:pStyle w:val="Heading2"/>
-      </w:pPr>
-      <w:bookmarkStart w:id="46" w:name="_Toc175719419"/>
-      <w:bookmarkStart w:id="47" w:name="_Toc183195842"/>
-      <w:r>
-        <w:t xml:space="preserve">Referensi</w:t>
-      </w:r>
-      <w:r>
-        <w:t xml:space="preserve"> (Daftar Pustaka)</w:t>
-      </w:r>
-      <w:bookmarkEnd w:id="46"/>
-      <w:bookmarkEnd w:id="47"/>
-    </w:p>
-    <w:p>
-      <w:r>
-        <w:t xml:space="preserve">Daftar buku rujukan yang digunakan dalam menyusun modul bahan ajar</w:t>
-      </w:r>
-    </w:p>
-    <w:p>
-      <w:pPr>
-        <w:pStyle w:val="Heading1"/>
-      </w:pPr>
-      <w:r>
-        <w:t xml:space="preserve">PERTEMUAN </w:t>
-      </w:r>
-      <w:r>
-        <w:t xml:space="preserve">10</w:t>
-      </w:r>
-      <w:r>
-        <w:t xml:space="preserve"> (</w:t>
-      </w:r>
-      <w:r>
-        <w:t xml:space="preserve">TOPIK I</w:t>
-      </w:r>
-      <w:r>
-        <w:t xml:space="preserve">)</w:t>
-      </w:r>
-      <w:r>
-        <w:t xml:space="preserve">: </w:t>
-      </w:r>
-      <w:bookmarkEnd w:id="25"/>
-      <w:bookmarkEnd w:id="26"/>
-      <w:r>
-        <w:t xml:space="preserve">undefined</w:t>
-      </w:r>
-      <w:r>
-        <w:t/>
-      </w:r>
-      <w:r>
-        <w:t/>
-      </w:r>
-    </w:p>
-    <w:p>
-      <w:pPr>
-        <w:pStyle w:val="Heading2"/>
-      </w:pPr>
-      <w:bookmarkStart w:id="27" w:name="_Toc175719410"/>
-      <w:bookmarkStart w:id="28" w:name="_Toc183195832"/>
-      <w:r>
-        <w:t xml:space="preserve">A. Pengantar Topik Materi I</w:t>
-      </w:r>
-      <w:bookmarkEnd w:id="27"/>
-      <w:bookmarkEnd w:id="28"/>
-    </w:p>
-    <w:p>
-      <w:pPr>
-        <w:pStyle w:val="Heading3"/>
-      </w:pPr>
-      <w:bookmarkStart w:id="29" w:name="_Toc175719411"/>
-      <w:bookmarkStart w:id="30" w:name="_Toc183195833"/>
-      <w:r>
-        <w:t xml:space="preserve">1.</w:t>
-      </w:r>
-      <w:r>
-        <w:tab/>
-        <w:t xml:space="preserve">Deskripsi Topik I</w:t>
-      </w:r>
-      <w:bookmarkEnd w:id="29"/>
-      <w:bookmarkEnd w:id="30"/>
-    </w:p>
-    <w:p>
-      <w:pPr>
-        <w:pStyle w:val="Heading3"/>
-        <w:rPr>
-          <w:lang w:val="es-ES"/>
-        </w:rPr>
-      </w:pPr>
-      <w:bookmarkStart w:id="31" w:name="_Toc175719412"/>
-      <w:bookmarkStart w:id="32" w:name="_Toc183195834"/>
-      <w:r>
-        <w:rPr>
-          <w:lang w:val="es-ES"/>
-        </w:rPr>
-        <w:t xml:space="preserve">2.</w:t>
-      </w:r>
-      <w:r>
-        <w:rPr>
-          <w:lang w:val="es-ES"/>
-        </w:rPr>
-        <w:tab/>
-        <w:t xml:space="preserve">Capaian Pembelajaran</w:t>
-      </w:r>
-      <w:bookmarkEnd w:id="31"/>
-      <w:bookmarkEnd w:id="32"/>
-    </w:p>
-    <w:p>
-      <w:pPr>
-        <w:pStyle w:val="Heading4"/>
-        <w:rPr>
-          <w:lang w:val="es-ES"/>
-        </w:rPr>
-      </w:pPr>
-      <w:r>
-        <w:rPr>
-          <w:lang w:val="es-ES"/>
-        </w:rPr>
-        <w:t xml:space="preserve">a.</w:t>
-      </w:r>
-      <w:r>
-        <w:rPr>
-          <w:lang w:val="es-ES"/>
-        </w:rPr>
-        <w:tab/>
-        <w:t xml:space="preserve">Capaian Pembelajaran Mata Kuliah (CPMK)</w:t>
-      </w:r>
-    </w:p>
-    <w:p>
-      <w:pPr>
-        <w:pStyle w:val="Heading4"/>
-        <w:rPr>
-          <w:lang w:val="es-ES"/>
-        </w:rPr>
-      </w:pPr>
-      <w:r>
-        <w:rPr>
-          <w:lang w:val="es-ES"/>
-        </w:rPr>
-        <w:t xml:space="preserve">b.</w:t>
-      </w:r>
-      <w:r>
-        <w:rPr>
-          <w:lang w:val="es-ES"/>
-        </w:rPr>
-        <w:tab/>
-        <w:t xml:space="preserve">Sub-Capaian Pembelajaran Mata Kuliah (Sub-CPMK)</w:t>
-      </w:r>
-    </w:p>
-    <w:p>
-      <w:pPr>
-        <w:pStyle w:val="Heading3"/>
-        <w:rPr>
-          <w:lang w:val="es-ES"/>
-        </w:rPr>
-      </w:pPr>
-      <w:bookmarkStart w:id="33" w:name="_Toc175719413"/>
-      <w:bookmarkStart w:id="34" w:name="_Toc183195835"/>
-      <w:r>
-        <w:rPr>
-          <w:lang w:val="es-ES"/>
-        </w:rPr>
-        <w:t xml:space="preserve">3.</w:t>
-      </w:r>
-      <w:r>
-        <w:rPr>
-          <w:lang w:val="es-ES"/>
-        </w:rPr>
-        <w:tab/>
-        <w:t xml:space="preserve">Petunjuk Belajar Topik I</w:t>
-      </w:r>
-      <w:bookmarkEnd w:id="33"/>
-      <w:bookmarkEnd w:id="34"/>
-    </w:p>
-    <w:p>
-      <w:pPr>
-        <w:spacing w:after="0"/>
-        <w:rPr>
-          <w:color w:val="FF0000"/>
-          <w:lang w:val="es-ES"/>
-        </w:rPr>
-      </w:pPr>
-      <w:r>
-        <w:rPr>
-          <w:color w:val="FF0000"/>
-          <w:lang w:val="es-ES"/>
-        </w:rPr>
-        <w:t xml:space="preserve">Catatan: </w:t>
-      </w:r>
-    </w:p>
-    <w:p>
-      <w:pPr>
-        <w:pStyle w:val="Heading2"/>
-      </w:pPr>
-      <w:bookmarkStart w:id="35" w:name="_Toc175719414"/>
-      <w:bookmarkStart w:id="36" w:name="_Toc183195836"/>
-      <w:r>
-        <w:t xml:space="preserve">B.</w:t>
-      </w:r>
-      <w:r>
-        <w:tab/>
-        <w:t xml:space="preserve">Uraian Materi Ajar Topik I</w:t>
-      </w:r>
-      <w:bookmarkEnd w:id="35"/>
-      <w:bookmarkEnd w:id="36"/>
-    </w:p>
-    <w:p>
-      <w:pPr>
-        <w:pStyle w:val="Heading3"/>
-      </w:pPr>
-      <w:bookmarkStart w:id="37" w:name="_Toc175719415"/>
-      <w:bookmarkStart w:id="38" w:name="_Toc183195837"/>
-      <w:r>
-        <w:t xml:space="preserve">1.</w:t>
-      </w:r>
-      <w:r>
-        <w:tab/>
-        <w:t xml:space="preserve">Sub-Topik I.1</w:t>
-      </w:r>
-      <w:bookmarkEnd w:id="37"/>
-      <w:bookmarkEnd w:id="38"/>
-    </w:p>
-    <w:p>
-      <w:pPr>
-        <w:pStyle w:val="Heading3"/>
-      </w:pPr>
-      <w:bookmarkStart w:id="39" w:name="_Toc175719416"/>
-      <w:bookmarkStart w:id="40" w:name="_Toc183195838"/>
-      <w:r>
-        <w:t xml:space="preserve">2.</w:t>
-      </w:r>
-      <w:r>
-        <w:tab/>
-        <w:t xml:space="preserve">Sub-Topik I.2</w:t>
-      </w:r>
-      <w:bookmarkEnd w:id="39"/>
-      <w:bookmarkEnd w:id="40"/>
-    </w:p>
-    <w:p>
-      <w:pPr>
-        <w:pStyle w:val="Heading3"/>
-      </w:pPr>
-      <w:bookmarkStart w:id="41" w:name="_Toc183195839"/>
-      <w:r>
-        <w:t xml:space="preserve">3.</w:t>
-      </w:r>
-      <w:r>
-        <w:tab/>
-      </w:r>
-      <w:bookmarkStart w:id="42" w:name="_Toc175719417"/>
-      <w:r>
-        <w:t xml:space="preserve">Sub-Topik seterusnya</w:t>
-      </w:r>
-      <w:bookmarkEnd w:id="41"/>
-      <w:bookmarkEnd w:id="42"/>
-    </w:p>
-    <w:p>
-      <w:pPr>
-        <w:pStyle w:val="Heading3"/>
-      </w:pPr>
-      <w:bookmarkStart w:id="43" w:name="_Toc183195840"/>
-      <w:r>
-        <w:t xml:space="preserve">4.</w:t>
-      </w:r>
-      <w:r>
-        <w:tab/>
-        <w:t xml:space="preserve">Forum Diskusi</w:t>
-      </w:r>
-      <w:bookmarkEnd w:id="43"/>
-    </w:p>
-    <w:p>
-      <w:pPr>
-        <w:pStyle w:val="Heading2"/>
-        <w:rPr>
-          <w:lang w:val="fr-FR"/>
-        </w:rPr>
-      </w:pPr>
-      <w:bookmarkStart w:id="44" w:name="_Toc175719418"/>
-      <w:bookmarkStart w:id="45" w:name="_Toc183195841"/>
-      <w:r>
-        <w:rPr>
-          <w:lang w:val="fr-FR"/>
-        </w:rPr>
-        <w:t xml:space="preserve">C.</w:t>
-      </w:r>
-      <w:r>
-        <w:rPr>
-          <w:lang w:val="fr-FR"/>
-        </w:rPr>
-        <w:tab/>
-        <w:t xml:space="preserve">Evaluasi Formatif</w:t>
-      </w:r>
-      <w:bookmarkEnd w:id="44"/>
-      <w:bookmarkEnd w:id="45"/>
-    </w:p>
-    <w:p>
-      <w:pPr>
-        <w:pStyle w:val="Heading2"/>
-      </w:pPr>
-      <w:bookmarkStart w:id="46" w:name="_Toc175719419"/>
-      <w:bookmarkStart w:id="47" w:name="_Toc183195842"/>
-      <w:r>
-        <w:t xml:space="preserve">Referensi</w:t>
-      </w:r>
-      <w:r>
-        <w:t xml:space="preserve"> (Daftar Pustaka)</w:t>
-      </w:r>
-      <w:bookmarkEnd w:id="46"/>
-      <w:bookmarkEnd w:id="47"/>
-    </w:p>
-    <w:p>
-      <w:r>
-        <w:t xml:space="preserve">Daftar buku rujukan yang digunakan dalam menyusun modul bahan ajar</w:t>
-      </w:r>
-    </w:p>
-    <w:p>
-      <w:pPr>
-        <w:pStyle w:val="Heading1"/>
-      </w:pPr>
-      <w:r>
-        <w:t xml:space="preserve">PERTEMUAN </w:t>
-      </w:r>
-      <w:r>
-        <w:t xml:space="preserve">11</w:t>
-      </w:r>
-      <w:r>
-        <w:t xml:space="preserve"> (</w:t>
-      </w:r>
-      <w:r>
-        <w:t xml:space="preserve">TOPIK I</w:t>
-      </w:r>
-      <w:r>
-        <w:t xml:space="preserve">)</w:t>
-      </w:r>
-      <w:r>
-        <w:t xml:space="preserve">: </w:t>
-      </w:r>
-      <w:bookmarkEnd w:id="25"/>
-      <w:bookmarkEnd w:id="26"/>
-      <w:r>
-        <w:t xml:space="preserve">undefined</w:t>
-      </w:r>
-      <w:r>
-        <w:t/>
-      </w:r>
-      <w:r>
-        <w:t/>
-      </w:r>
-    </w:p>
-    <w:p>
-      <w:pPr>
-        <w:pStyle w:val="Heading2"/>
-      </w:pPr>
-      <w:bookmarkStart w:id="27" w:name="_Toc175719410"/>
-      <w:bookmarkStart w:id="28" w:name="_Toc183195832"/>
-      <w:r>
-        <w:t xml:space="preserve">A. Pengantar Topik Materi I</w:t>
-      </w:r>
-      <w:bookmarkEnd w:id="27"/>
-      <w:bookmarkEnd w:id="28"/>
-    </w:p>
-    <w:p>
-      <w:pPr>
-        <w:pStyle w:val="Heading3"/>
-      </w:pPr>
-      <w:bookmarkStart w:id="29" w:name="_Toc175719411"/>
-      <w:bookmarkStart w:id="30" w:name="_Toc183195833"/>
-      <w:r>
-        <w:t xml:space="preserve">1.</w:t>
-      </w:r>
-      <w:r>
-        <w:tab/>
-        <w:t xml:space="preserve">Deskripsi Topik I</w:t>
-      </w:r>
-      <w:bookmarkEnd w:id="29"/>
-      <w:bookmarkEnd w:id="30"/>
-    </w:p>
-    <w:p>
-      <w:pPr>
-        <w:pStyle w:val="Heading3"/>
-        <w:rPr>
-          <w:lang w:val="es-ES"/>
-        </w:rPr>
-      </w:pPr>
-      <w:bookmarkStart w:id="31" w:name="_Toc175719412"/>
-      <w:bookmarkStart w:id="32" w:name="_Toc183195834"/>
-      <w:r>
-        <w:rPr>
-          <w:lang w:val="es-ES"/>
-        </w:rPr>
-        <w:t xml:space="preserve">2.</w:t>
-      </w:r>
-      <w:r>
-        <w:rPr>
-          <w:lang w:val="es-ES"/>
-        </w:rPr>
-        <w:tab/>
-        <w:t xml:space="preserve">Capaian Pembelajaran</w:t>
-      </w:r>
-      <w:bookmarkEnd w:id="31"/>
-      <w:bookmarkEnd w:id="32"/>
-    </w:p>
-    <w:p>
-      <w:pPr>
-        <w:pStyle w:val="Heading4"/>
-        <w:rPr>
-          <w:lang w:val="es-ES"/>
-        </w:rPr>
-      </w:pPr>
-      <w:r>
-        <w:rPr>
-          <w:lang w:val="es-ES"/>
-        </w:rPr>
-        <w:t xml:space="preserve">a.</w:t>
-      </w:r>
-      <w:r>
-        <w:rPr>
-          <w:lang w:val="es-ES"/>
-        </w:rPr>
-        <w:tab/>
-        <w:t xml:space="preserve">Capaian Pembelajaran Mata Kuliah (CPMK)</w:t>
-      </w:r>
-    </w:p>
-    <w:p>
-      <w:pPr>
-        <w:pStyle w:val="Heading4"/>
-        <w:rPr>
-          <w:lang w:val="es-ES"/>
-        </w:rPr>
-      </w:pPr>
-      <w:r>
-        <w:rPr>
-          <w:lang w:val="es-ES"/>
-        </w:rPr>
-        <w:t xml:space="preserve">b.</w:t>
-      </w:r>
-      <w:r>
-        <w:rPr>
-          <w:lang w:val="es-ES"/>
-        </w:rPr>
-        <w:tab/>
-        <w:t xml:space="preserve">Sub-Capaian Pembelajaran Mata Kuliah (Sub-CPMK)</w:t>
-      </w:r>
-    </w:p>
-    <w:p>
-      <w:pPr>
-        <w:pStyle w:val="Heading3"/>
-        <w:rPr>
-          <w:lang w:val="es-ES"/>
-        </w:rPr>
-      </w:pPr>
-      <w:bookmarkStart w:id="33" w:name="_Toc175719413"/>
-      <w:bookmarkStart w:id="34" w:name="_Toc183195835"/>
-      <w:r>
-        <w:rPr>
-          <w:lang w:val="es-ES"/>
-        </w:rPr>
-        <w:t xml:space="preserve">3.</w:t>
-      </w:r>
-      <w:r>
-        <w:rPr>
-          <w:lang w:val="es-ES"/>
-        </w:rPr>
-        <w:tab/>
-        <w:t xml:space="preserve">Petunjuk Belajar Topik I</w:t>
-      </w:r>
-      <w:bookmarkEnd w:id="33"/>
-      <w:bookmarkEnd w:id="34"/>
-    </w:p>
-    <w:p>
-      <w:pPr>
-        <w:spacing w:after="0"/>
-        <w:rPr>
-          <w:color w:val="FF0000"/>
-          <w:lang w:val="es-ES"/>
-        </w:rPr>
-      </w:pPr>
-      <w:r>
-        <w:rPr>
-          <w:color w:val="FF0000"/>
-          <w:lang w:val="es-ES"/>
-        </w:rPr>
-        <w:t xml:space="preserve">Catatan: </w:t>
-      </w:r>
-    </w:p>
-    <w:p>
-      <w:pPr>
-        <w:pStyle w:val="Heading2"/>
-      </w:pPr>
-      <w:bookmarkStart w:id="35" w:name="_Toc175719414"/>
-      <w:bookmarkStart w:id="36" w:name="_Toc183195836"/>
-      <w:r>
-        <w:t xml:space="preserve">B.</w:t>
-      </w:r>
-      <w:r>
-        <w:tab/>
-        <w:t xml:space="preserve">Uraian Materi Ajar Topik I</w:t>
-      </w:r>
-      <w:bookmarkEnd w:id="35"/>
-      <w:bookmarkEnd w:id="36"/>
-    </w:p>
-    <w:p>
-      <w:pPr>
-        <w:pStyle w:val="Heading3"/>
-      </w:pPr>
-      <w:bookmarkStart w:id="37" w:name="_Toc175719415"/>
-      <w:bookmarkStart w:id="38" w:name="_Toc183195837"/>
-      <w:r>
-        <w:t xml:space="preserve">1.</w:t>
-      </w:r>
-      <w:r>
-        <w:tab/>
-        <w:t xml:space="preserve">Sub-Topik I.1</w:t>
-      </w:r>
-      <w:bookmarkEnd w:id="37"/>
-      <w:bookmarkEnd w:id="38"/>
-    </w:p>
-    <w:p>
-      <w:pPr>
-        <w:pStyle w:val="Heading3"/>
-      </w:pPr>
-      <w:bookmarkStart w:id="39" w:name="_Toc175719416"/>
-      <w:bookmarkStart w:id="40" w:name="_Toc183195838"/>
-      <w:r>
-        <w:t xml:space="preserve">2.</w:t>
-      </w:r>
-      <w:r>
-        <w:tab/>
-        <w:t xml:space="preserve">Sub-Topik I.2</w:t>
-      </w:r>
-      <w:bookmarkEnd w:id="39"/>
-      <w:bookmarkEnd w:id="40"/>
-    </w:p>
-    <w:p>
-      <w:pPr>
-        <w:pStyle w:val="Heading3"/>
-      </w:pPr>
-      <w:bookmarkStart w:id="41" w:name="_Toc183195839"/>
-      <w:r>
-        <w:t xml:space="preserve">3.</w:t>
-      </w:r>
-      <w:r>
-        <w:tab/>
-      </w:r>
-      <w:bookmarkStart w:id="42" w:name="_Toc175719417"/>
-      <w:r>
-        <w:t xml:space="preserve">Sub-Topik seterusnya</w:t>
-      </w:r>
-      <w:bookmarkEnd w:id="41"/>
-      <w:bookmarkEnd w:id="42"/>
-    </w:p>
-    <w:p>
-      <w:pPr>
-        <w:pStyle w:val="Heading3"/>
-      </w:pPr>
-      <w:bookmarkStart w:id="43" w:name="_Toc183195840"/>
-      <w:r>
-        <w:t xml:space="preserve">4.</w:t>
-      </w:r>
-      <w:r>
-        <w:tab/>
-        <w:t xml:space="preserve">Forum Diskusi</w:t>
-      </w:r>
-      <w:bookmarkEnd w:id="43"/>
-    </w:p>
-    <w:p>
-      <w:pPr>
-        <w:pStyle w:val="Heading2"/>
-        <w:rPr>
-          <w:lang w:val="fr-FR"/>
-        </w:rPr>
-      </w:pPr>
-      <w:bookmarkStart w:id="44" w:name="_Toc175719418"/>
-      <w:bookmarkStart w:id="45" w:name="_Toc183195841"/>
-      <w:r>
-        <w:rPr>
-          <w:lang w:val="fr-FR"/>
-        </w:rPr>
-        <w:t xml:space="preserve">C.</w:t>
-      </w:r>
-      <w:r>
-        <w:rPr>
-          <w:lang w:val="fr-FR"/>
-        </w:rPr>
-        <w:tab/>
-        <w:t xml:space="preserve">Evaluasi Formatif</w:t>
-      </w:r>
-      <w:bookmarkEnd w:id="44"/>
-      <w:bookmarkEnd w:id="45"/>
-    </w:p>
-    <w:p>
-      <w:pPr>
-        <w:pStyle w:val="Heading2"/>
-      </w:pPr>
-      <w:bookmarkStart w:id="46" w:name="_Toc175719419"/>
-      <w:bookmarkStart w:id="47" w:name="_Toc183195842"/>
-      <w:r>
-        <w:t xml:space="preserve">Referensi</w:t>
-      </w:r>
-      <w:r>
-        <w:t xml:space="preserve"> (Daftar Pustaka)</w:t>
-      </w:r>
-      <w:bookmarkEnd w:id="46"/>
-      <w:bookmarkEnd w:id="47"/>
-    </w:p>
-    <w:p>
-      <w:r>
-        <w:t xml:space="preserve">Daftar buku rujukan yang digunakan dalam menyusun modul bahan ajar</w:t>
-      </w:r>
-    </w:p>
-    <w:p>
-      <w:pPr>
-        <w:pStyle w:val="Heading1"/>
-      </w:pPr>
-      <w:r>
-        <w:t xml:space="preserve">PERTEMUAN </w:t>
-      </w:r>
-      <w:r>
-        <w:t xml:space="preserve">12</w:t>
       </w:r>
       <w:r>
         <w:t xml:space="preserve"> (</w:t>

</xml_diff>

<commit_message>
refactor: remove unused ResultDisplay component and clean up document generation logic
</commit_message>
<xml_diff>
--- a/src/app/api/bahan-ajar/document_rps.docx
+++ b/src/app/api/bahan-ajar/document_rps.docx
@@ -293,7 +293,7 @@
         <w:rPr>
           <w:lang w:val="es-ES"/>
         </w:rPr>
-        <w:t xml:space="preserve">Modul ini dibuat untuk memenuhi kebutuhan akan bahan ajar yang lebih spesifik dalam mata kuliah Algoritma dan Pemrograman. Mata kuliah ini sangat relevan dengan Program Studi Informatika, memberikan bekal dasar yang penting dalam mengambil langkah-langkah lebih kompleks dalam dunia teknologi informasi. Tujuan pembelajaran dari modul ini adalah untuk memberikan pemahaman yang mendalam tentang konsep dasar algoritma serta kemampuan dalam menyusun program yang efektif.</w:t>
+        <w:t xml:space="preserve">Modul ini dibuat untuk memenuhi kebutuhan akan bahan ajar yang lebih spesifik mengenai algoritma dan pemrograman, sehingga dapat mendukung pembelajaran mandiri mahasiswa. Materi yang disajikan bertujuan untuk memberikan pemahaman yang lebih mendalam tentang konsep dasar pemrograman dan algoritma yang relevan dengan perkembangan teknologi saat ini. Pembelajaran ini sangat relevan untuk Program Studi Informatika, di mana pemahaman tentang algoritma dan pemrograman menjadi pondasi kemampuan di bidang tersebut. Tujuan utama modul ini adalah agar mahasiswa mampu memahami dan menerapkan prinsip dasar algoritma dalam pemrograman, serta mampu membuat solusi untuk masalah yang sederhana dengan menggunakan bahasa pemrograman tertentu. Ruang lingkup materi dalam modul ini meliputi pengenalan algoritma, struktur data, teknik pemrograman, dan penerapannya dalam kehidupan sehari-hari. Terima kasih kepada semua pihak yang telah membantu dalam penyusunan modul ini. Semoga modul ini dapat bermanfaat bagi mahasiswa dalam memahami materi, meningkatkan prestasi belajar, serta menjadi referensi yang baik dalam perkuliahan.</w:t>
       </w:r>
       <w:proofErr w:type="spellStart"/>
       <w:r>
@@ -4953,7 +4953,7 @@
         <w:rPr>
           <w:lang w:val="es-ES"/>
         </w:rPr>
-        <w:t xml:space="preserve">Mata kuliah Algoritma dan Pemrograman membahas tentang konsep dasar algoritma, teknik pemrograman, serta penerapan praktis dalam mengembangkan perangkat lunak. Relevansi mata kuliah ini sangat tinggi di dunia teknologi, di mana kemampuan untuk mengembangkan algoritma yang efisien menjadi kunci sukses dalam menyelesaikan masalah komputasi sehari-hari.</w:t>
+        <w:t xml:space="preserve">Mata kuliah Algoritma dan Pemrograman membahas dasar-dasar pemrograman komputer, mulai dari pengenalan algoritma, struktur data, hingga penerapannya dalam berbagai bahasa pemrograman. Dalam kehidupan sehari-hari, algoritma berperan penting dalam membantu kita menyelesaikan berbagai masalah secara sistematis dan efisien. Pemahaman yang baik tentang algoritma dan pemrograman akan mempersiapkan mahasiswa untuk terjun ke dunia industri atau melanjutkan studi ke jenjang yang lebih tinggi.</w:t>
       </w:r>
       <w:proofErr w:type="spellStart"/>
       <w:r>
@@ -5079,55 +5079,7 @@
         <w:rPr>
           <w:lang w:val="es-ES"/>
         </w:rPr>
-        <w:t xml:space="preserve">1. Memiliki sikap profesional dalam pengembangan perangkat lunak</w:t>
-      </w:r>
-      <w:proofErr w:type="spellStart"/>
-      <w:r>
-        <w:t/>
-      </w:r>
-      <w:proofErr w:type="spellEnd"/>
-      <w:r>
-        <w:rPr>
-          <w:lang w:val="es-ES"/>
-        </w:rPr>
-        <w:t/>
-      </w:r>
-    </w:p>
-    <w:p>
-      <w:pPr>
-        <w:rPr>
-          <w:lang w:val="es-ES"/>
-        </w:rPr>
-      </w:pPr>
-      <w:r>
-        <w:rPr>
-          <w:lang w:val="es-ES"/>
-        </w:rPr>
-        <w:t xml:space="preserve">2. Memahami konsep inti dalam pemrograman dan algoritma</w:t>
-      </w:r>
-      <w:proofErr w:type="spellStart"/>
-      <w:r>
-        <w:t/>
-      </w:r>
-      <w:proofErr w:type="spellEnd"/>
-      <w:r>
-        <w:rPr>
-          <w:lang w:val="es-ES"/>
-        </w:rPr>
-        <w:t/>
-      </w:r>
-    </w:p>
-    <w:p>
-      <w:pPr>
-        <w:rPr>
-          <w:lang w:val="es-ES"/>
-        </w:rPr>
-      </w:pPr>
-      <w:r>
-        <w:rPr>
-          <w:lang w:val="es-ES"/>
-        </w:rPr>
-        <w:t xml:space="preserve">3. Mampu menggunakan pengetahuan pemrograman untuk memecahkan masalah</w:t>
+        <w:t xml:space="preserve">1. Mampu bersikap profesional dalam mengembangkan solusi sistem informasi.</w:t>
       </w:r>
       <w:proofErr w:type="spellStart"/>
       <w:r>
@@ -5322,7 +5274,7 @@
         <w:rPr>
           <w:lang w:val="es-ES"/>
         </w:rPr>
-        <w:t xml:space="preserve">1. Mampu memahami dan menerapkan struktur data dasar dalam pemrograman</w:t>
+        <w:t xml:space="preserve">1. Mampu memahami konsep dasar algoritma dan pemrograman.</w:t>
       </w:r>
       <w:proofErr w:type="spellStart"/>
       <w:r>
@@ -5346,31 +5298,7 @@
         <w:rPr>
           <w:lang w:val="es-ES"/>
         </w:rPr>
-        <w:t xml:space="preserve">2. Mampu mengembangkan algoritma untuk solusi masalah sederhana</w:t>
-      </w:r>
-      <w:proofErr w:type="spellStart"/>
-      <w:r>
-        <w:t/>
-      </w:r>
-      <w:proofErr w:type="spellEnd"/>
-      <w:r>
-        <w:rPr>
-          <w:lang w:val="es-ES"/>
-        </w:rPr>
-        <w:t/>
-      </w:r>
-    </w:p>
-    <w:p>
-      <w:pPr>
-        <w:rPr>
-          <w:lang w:val="es-ES"/>
-        </w:rPr>
-      </w:pPr>
-      <w:r>
-        <w:rPr>
-          <w:lang w:val="es-ES"/>
-        </w:rPr>
-        <w:t xml:space="preserve">3. Mampu menulis program dalam bahasa pemrograman modern</w:t>
+        <w:t xml:space="preserve">2. Mampu mengimplementasikan algoritma dasar untuk menyelesaikan masalah.</w:t>
       </w:r>
       <w:proofErr w:type="spellStart"/>
       <w:r>
@@ -5738,7 +5666,7 @@
         <w:rPr>
           <w:lang w:val="es-ES"/>
         </w:rPr>
-        <w:t xml:space="preserve">1. Pengantar algoritma</w:t>
+        <w:t xml:space="preserve">1. Pengenalan Algoritma</w:t>
       </w:r>
       <w:proofErr w:type="spellStart"/>
       <w:r>
@@ -5765,7 +5693,7 @@
         <w:rPr>
           <w:lang w:val="es-ES"/>
         </w:rPr>
-        <w:t xml:space="preserve">2. Dasar-dasar pemrograman</w:t>
+        <w:t xml:space="preserve">2. Struktur Data Dasar</w:t>
       </w:r>
       <w:proofErr w:type="spellStart"/>
       <w:r>
@@ -5792,7 +5720,7 @@
         <w:rPr>
           <w:lang w:val="es-ES"/>
         </w:rPr>
-        <w:t xml:space="preserve">3. Struktur data dan aplikasinya</w:t>
+        <w:t xml:space="preserve">3. Konsep Pemrograman Prosedural</w:t>
       </w:r>
       <w:proofErr w:type="spellStart"/>
       <w:r>
@@ -5819,7 +5747,34 @@
         <w:rPr>
           <w:lang w:val="es-ES"/>
         </w:rPr>
-        <w:t xml:space="preserve">4. Pemrograman berorientasi objek</w:t>
+        <w:t xml:space="preserve">4. Penerapan Algoritma dalam Pemrograman</w:t>
+      </w:r>
+      <w:proofErr w:type="spellStart"/>
+      <w:r>
+        <w:rPr>
+          <w:lang w:val="es-ES"/>
+        </w:rPr>
+        <w:t/>
+      </w:r>
+      <w:proofErr w:type="spellEnd"/>
+      <w:r>
+        <w:rPr>
+          <w:lang w:val="es-ES"/>
+        </w:rPr>
+        <w:t/>
+      </w:r>
+    </w:p>
+    <w:p>
+      <w:pPr>
+        <w:rPr>
+          <w:lang w:val="es-ES"/>
+        </w:rPr>
+      </w:pPr>
+      <w:r>
+        <w:rPr>
+          <w:lang w:val="es-ES"/>
+        </w:rPr>
+        <w:t xml:space="preserve">5. Evaluasi dan Optimasi Algoritma</w:t>
       </w:r>
       <w:proofErr w:type="spellStart"/>
       <w:r>
@@ -6117,7 +6072,7 @@
         <w:rPr>
           <w:lang w:val="es-ES"/>
         </w:rPr>
-        <w:t xml:space="preserve">Mahasiswa disarankan untuk mempelajari setiap topik secara berurutan, mulai dari pengantar algoritma hingga pemrograman berorientasi objek. Tugas dan latihan akan diadakan setiap pekan untuk menguji pemahaman mahasiswa.</w:t>
+        <w:t xml:space="preserve">Mahasiswa disarankan untuk mengikuti urutan materi yang disediakan dalam modul ini, melakukan latihan dan tugas yang diberikan setelah setiap topik. Diskusikan materi yang sulit melalui forum diskusi yang disediakan dan jangan ragu untuk berdiskusi dengan dosen pengampu jika ada hal yang perlu ditanyakan.</w:t>
       </w:r>
       <w:proofErr w:type="spellStart"/>
       <w:r>
@@ -6437,7 +6392,7 @@
         <w:rPr>
           <w:lang w:val="es-ES"/>
         </w:rPr>
-        <w:t xml:space="preserve">Introduction to Algorithms - Thomas H. Cormen,Clean Code: A Handbook of Agile Software Craftsmanship - Robert C. Martin,Data Structures and Algorithms in Java - Robert Lafore</w:t>
+        <w:t xml:space="preserve">Introduction to Algorithms (Thomas H. Cormen, Charles E. Leiserson, Ronald L. Rivest, Clifford Stein),The Art of Computer Programming (Donald E. Knuth),Python Programming: An Introduction to Computer Science (John Zelle)</w:t>
       </w:r>
       <w:proofErr w:type="spellStart"/>
       <w:r>
@@ -6793,6 +6748,44 @@
         </w:rPr>
         <w:t xml:space="preserve">        </w:t>
       </w:r>
+    </w:p>
+    <w:p>
+      <w:pPr>
+        <w:ind w:left="720"/>
+      </w:pPr>
+      <w:r>
+        <w:rPr>
+          <w:lang w:val="es-ES"/>
+        </w:rPr>
+        <w:t xml:space="preserve">1. Mengidentifikasi berbagai algoritma dasar.</w:t>
+      </w:r>
+      <w:proofErr w:type="spellStart"/>
+      <w:r>
+        <w:t/>
+      </w:r>
+      <w:r>
+        <w:t/>
+      </w:r>
+      <w:proofErr w:type="spellEnd"/>
+      <w:r>
+        <w:rPr>
+          <w:lang w:val="es-ES"/>
+        </w:rPr>
+        <w:t/>
+      </w:r>
+    </w:p>
+    <w:p>
+      <w:pPr>
+        <w:rPr>
+          <w:lang w:val="es-ES"/>
+        </w:rPr>
+      </w:pPr>
+      <w:r>
+        <w:rPr>
+          <w:lang w:val="es-ES"/>
+        </w:rPr>
+        <w:t xml:space="preserve">        </w:t>
+      </w:r>
       <w:proofErr w:type="spellStart"/>
       <w:r>
         <w:rPr>
@@ -7421,6 +7414,44 @@
         </w:rPr>
         <w:t xml:space="preserve">        </w:t>
       </w:r>
+    </w:p>
+    <w:p>
+      <w:pPr>
+        <w:ind w:left="720"/>
+      </w:pPr>
+      <w:r>
+        <w:rPr>
+          <w:lang w:val="es-ES"/>
+        </w:rPr>
+        <w:t xml:space="preserve">1. Menggunakan array dan linked list dalam aplikasi dasar.</w:t>
+      </w:r>
+      <w:proofErr w:type="spellStart"/>
+      <w:r>
+        <w:t/>
+      </w:r>
+      <w:r>
+        <w:t/>
+      </w:r>
+      <w:proofErr w:type="spellEnd"/>
+      <w:r>
+        <w:rPr>
+          <w:lang w:val="es-ES"/>
+        </w:rPr>
+        <w:t/>
+      </w:r>
+    </w:p>
+    <w:p>
+      <w:pPr>
+        <w:rPr>
+          <w:lang w:val="es-ES"/>
+        </w:rPr>
+      </w:pPr>
+      <w:r>
+        <w:rPr>
+          <w:lang w:val="es-ES"/>
+        </w:rPr>
+        <w:t xml:space="preserve">        </w:t>
+      </w:r>
       <w:proofErr w:type="spellStart"/>
       <w:r>
         <w:rPr>
@@ -8049,6 +8080,44 @@
         </w:rPr>
         <w:t xml:space="preserve">        </w:t>
       </w:r>
+    </w:p>
+    <w:p>
+      <w:pPr>
+        <w:ind w:left="720"/>
+      </w:pPr>
+      <w:r>
+        <w:rPr>
+          <w:lang w:val="es-ES"/>
+        </w:rPr>
+        <w:t xml:space="preserve">1. Mampu membuat program sederhana dengan menggunakan fungsi.</w:t>
+      </w:r>
+      <w:proofErr w:type="spellStart"/>
+      <w:r>
+        <w:t/>
+      </w:r>
+      <w:r>
+        <w:t/>
+      </w:r>
+      <w:proofErr w:type="spellEnd"/>
+      <w:r>
+        <w:rPr>
+          <w:lang w:val="es-ES"/>
+        </w:rPr>
+        <w:t/>
+      </w:r>
+    </w:p>
+    <w:p>
+      <w:pPr>
+        <w:rPr>
+          <w:lang w:val="es-ES"/>
+        </w:rPr>
+      </w:pPr>
+      <w:r>
+        <w:rPr>
+          <w:lang w:val="es-ES"/>
+        </w:rPr>
+        <w:t xml:space="preserve">        </w:t>
+      </w:r>
       <w:proofErr w:type="spellStart"/>
       <w:r>
         <w:rPr>
@@ -8677,6 +8746,44 @@
         </w:rPr>
         <w:t xml:space="preserve">        </w:t>
       </w:r>
+    </w:p>
+    <w:p>
+      <w:pPr>
+        <w:ind w:left="720"/>
+      </w:pPr>
+      <w:r>
+        <w:rPr>
+          <w:lang w:val="es-ES"/>
+        </w:rPr>
+        <w:t xml:space="preserve">1. Mampu membuat program berdasarkan algoritma yang ditentukan.</w:t>
+      </w:r>
+      <w:proofErr w:type="spellStart"/>
+      <w:r>
+        <w:t/>
+      </w:r>
+      <w:r>
+        <w:t/>
+      </w:r>
+      <w:proofErr w:type="spellEnd"/>
+      <w:r>
+        <w:rPr>
+          <w:lang w:val="es-ES"/>
+        </w:rPr>
+        <w:t/>
+      </w:r>
+    </w:p>
+    <w:p>
+      <w:pPr>
+        <w:rPr>
+          <w:lang w:val="es-ES"/>
+        </w:rPr>
+      </w:pPr>
+      <w:r>
+        <w:rPr>
+          <w:lang w:val="es-ES"/>
+        </w:rPr>
+        <w:t xml:space="preserve">        </w:t>
+      </w:r>
       <w:proofErr w:type="spellStart"/>
       <w:r>
         <w:rPr>
@@ -9305,4388 +9412,30 @@
         </w:rPr>
         <w:t xml:space="preserve">        </w:t>
       </w:r>
-      <w:proofErr w:type="spellStart"/>
-      <w:r>
-        <w:rPr>
-          <w:lang w:val="es-ES"/>
-        </w:rPr>
+    </w:p>
+    <w:p>
+      <w:pPr>
+        <w:ind w:left="720"/>
+      </w:pPr>
+      <w:r>
+        <w:rPr>
+          <w:lang w:val="es-ES"/>
+        </w:rPr>
+        <w:t xml:space="preserve">1. Mampu memberikan umpan balik terhadap performa algoritma.</w:t>
+      </w:r>
+      <w:proofErr w:type="spellStart"/>
+      <w:r>
         <w:t/>
       </w:r>
-      <w:proofErr w:type="spellEnd"/>
-      <w:r>
-        <w:rPr>
-          <w:lang w:val="es-ES"/>
-        </w:rPr>
+      <w:r>
         <w:t/>
       </w:r>
-    </w:p>
-    <w:p>
-      <w:pPr>
-        <w:pStyle w:val="Heading3"/>
-        <w:rPr>
-          <w:lang w:val="es-ES"/>
-        </w:rPr>
-      </w:pPr>
-      <w:bookmarkStart w:id="33" w:name="_Toc175719413"/>
-      <w:bookmarkStart w:id="34" w:name="_Toc183195835"/>
-      <w:r>
-        <w:rPr>
-          <w:lang w:val="es-ES"/>
-        </w:rPr>
-        <w:t xml:space="preserve">3.</w:t>
-      </w:r>
-      <w:r>
-        <w:rPr>
-          <w:lang w:val="es-ES"/>
-        </w:rPr>
-        <w:tab/>
-      </w:r>
-      <w:proofErr w:type="spellStart"/>
-      <w:r>
-        <w:rPr>
-          <w:lang w:val="es-ES"/>
-        </w:rPr>
-        <w:t xml:space="preserve">Petunjuk</w:t>
-      </w:r>
-      <w:proofErr w:type="spellEnd"/>
-      <w:r>
-        <w:rPr>
-          <w:lang w:val="es-ES"/>
-        </w:rPr>
-        <w:t xml:space="preserve"> </w:t>
-      </w:r>
-      <w:proofErr w:type="spellStart"/>
-      <w:r>
-        <w:rPr>
-          <w:lang w:val="es-ES"/>
-        </w:rPr>
-        <w:t xml:space="preserve">Belajar</w:t>
-      </w:r>
-      <w:proofErr w:type="spellEnd"/>
-      <w:r>
-        <w:rPr>
-          <w:lang w:val="es-ES"/>
-        </w:rPr>
-        <w:t xml:space="preserve"> </w:t>
-      </w:r>
-      <w:proofErr w:type="spellStart"/>
-      <w:r>
-        <w:rPr>
-          <w:lang w:val="es-ES"/>
-        </w:rPr>
-        <w:t xml:space="preserve">Topik</w:t>
-      </w:r>
-      <w:proofErr w:type="spellEnd"/>
-      <w:r>
-        <w:rPr>
-          <w:lang w:val="es-ES"/>
-        </w:rPr>
-        <w:t xml:space="preserve"> I</w:t>
-      </w:r>
-      <w:bookmarkEnd w:id="33"/>
-      <w:bookmarkEnd w:id="34"/>
-    </w:p>
-    <w:p>
-      <w:pPr>
-        <w:spacing w:after="0"/>
-        <w:rPr>
-          <w:color w:val="FF0000"/>
-          <w:lang w:val="es-ES"/>
-        </w:rPr>
-      </w:pPr>
-      <w:r>
-        <w:rPr>
-          <w:color w:val="FF0000"/>
-          <w:lang w:val="es-ES"/>
-        </w:rPr>
-        <w:t xml:space="preserve">Catatan: </w:t>
-      </w:r>
-    </w:p>
-    <w:p>
-      <w:pPr>
-        <w:pStyle w:val="Heading2"/>
-      </w:pPr>
-      <w:bookmarkStart w:id="35" w:name="_Toc175719414"/>
-      <w:bookmarkStart w:id="36" w:name="_Toc183195836"/>
-      <w:r>
-        <w:t xml:space="preserve">B.</w:t>
-      </w:r>
-      <w:r>
-        <w:tab/>
-        <w:t xml:space="preserve">Uraian Materi Ajar Topik I</w:t>
-      </w:r>
-      <w:bookmarkEnd w:id="35"/>
-      <w:bookmarkEnd w:id="36"/>
-    </w:p>
-    <w:p>
-      <w:pPr>
-        <w:pStyle w:val="Heading3"/>
-      </w:pPr>
-      <w:bookmarkStart w:id="37" w:name="_Toc175719415"/>
-      <w:bookmarkStart w:id="38" w:name="_Toc183195837"/>
-      <w:r>
-        <w:t xml:space="preserve">1.</w:t>
-      </w:r>
-      <w:r>
-        <w:tab/>
-        <w:t xml:space="preserve">Sub-</w:t>
-      </w:r>
-      <w:proofErr w:type="spellStart"/>
-      <w:r>
-        <w:t xml:space="preserve">Topik</w:t>
-      </w:r>
-      <w:proofErr w:type="spellEnd"/>
-      <w:r>
-        <w:t xml:space="preserve"> I.1</w:t>
-      </w:r>
-      <w:bookmarkEnd w:id="37"/>
-      <w:bookmarkEnd w:id="38"/>
-    </w:p>
-    <w:p>
-      <w:pPr>
-        <w:pStyle w:val="Heading3"/>
-      </w:pPr>
-      <w:bookmarkStart w:id="39" w:name="_Toc175719416"/>
-      <w:bookmarkStart w:id="40" w:name="_Toc183195838"/>
-      <w:r>
-        <w:t xml:space="preserve">2.</w:t>
-      </w:r>
-      <w:r>
-        <w:tab/>
-        <w:t xml:space="preserve">Sub-</w:t>
-      </w:r>
-      <w:proofErr w:type="spellStart"/>
-      <w:r>
-        <w:t xml:space="preserve">Topik</w:t>
-      </w:r>
-      <w:proofErr w:type="spellEnd"/>
-      <w:r>
-        <w:t xml:space="preserve"> I.2</w:t>
-      </w:r>
-      <w:bookmarkEnd w:id="39"/>
-      <w:bookmarkEnd w:id="40"/>
-    </w:p>
-    <w:p>
-      <w:pPr>
-        <w:pStyle w:val="Heading3"/>
-      </w:pPr>
-      <w:bookmarkStart w:id="41" w:name="_Toc183195839"/>
-      <w:r>
-        <w:t xml:space="preserve">3.</w:t>
-      </w:r>
-      <w:r>
-        <w:tab/>
-      </w:r>
-      <w:bookmarkStart w:id="42" w:name="_Toc175719417"/>
-      <w:r>
-        <w:t xml:space="preserve">Sub-</w:t>
-      </w:r>
-      <w:proofErr w:type="spellStart"/>
-      <w:r>
-        <w:t xml:space="preserve">Topik</w:t>
-      </w:r>
-      <w:proofErr w:type="spellEnd"/>
-      <w:r>
-        <w:t xml:space="preserve"> </w:t>
-      </w:r>
-      <w:proofErr w:type="spellStart"/>
-      <w:r>
-        <w:t xml:space="preserve">seterusnya</w:t>
-      </w:r>
-      <w:bookmarkEnd w:id="41"/>
-      <w:bookmarkEnd w:id="42"/>
-      <w:proofErr w:type="spellEnd"/>
-    </w:p>
-    <w:p>
-      <w:pPr>
-        <w:pStyle w:val="Heading3"/>
-      </w:pPr>
-      <w:bookmarkStart w:id="43" w:name="_Toc183195840"/>
-      <w:r>
-        <w:t xml:space="preserve">4.</w:t>
-      </w:r>
-      <w:r>
-        <w:tab/>
-        <w:t xml:space="preserve">Forum </w:t>
-      </w:r>
-      <w:proofErr w:type="spellStart"/>
-      <w:r>
-        <w:t xml:space="preserve">Diskusi</w:t>
-      </w:r>
-      <w:bookmarkEnd w:id="43"/>
-      <w:proofErr w:type="spellEnd"/>
-    </w:p>
-    <w:p>
-      <w:pPr>
-        <w:pStyle w:val="Heading2"/>
-        <w:rPr>
-          <w:lang w:val="fr-FR"/>
-        </w:rPr>
-      </w:pPr>
-      <w:bookmarkStart w:id="44" w:name="_Toc175719418"/>
-      <w:bookmarkStart w:id="45" w:name="_Toc183195841"/>
-      <w:r>
-        <w:rPr>
-          <w:lang w:val="fr-FR"/>
-        </w:rPr>
-        <w:t xml:space="preserve">C.</w:t>
-      </w:r>
-      <w:r>
-        <w:rPr>
-          <w:lang w:val="fr-FR"/>
-        </w:rPr>
-        <w:tab/>
-        <w:t xml:space="preserve">Evaluasi Formatif</w:t>
-      </w:r>
-      <w:bookmarkEnd w:id="44"/>
-      <w:bookmarkEnd w:id="45"/>
-    </w:p>
-    <w:p>
-      <w:pPr>
-        <w:pStyle w:val="Heading2"/>
-      </w:pPr>
-      <w:bookmarkStart w:id="46" w:name="_Toc175719419"/>
-      <w:bookmarkStart w:id="47" w:name="_Toc183195842"/>
-      <w:r>
-        <w:t xml:space="preserve">Referensi</w:t>
-      </w:r>
-      <w:r>
-        <w:t xml:space="preserve"> (Daftar Pustaka)</w:t>
-      </w:r>
-      <w:bookmarkEnd w:id="46"/>
-      <w:bookmarkEnd w:id="47"/>
-    </w:p>
-    <w:p>
-      <w:r>
-        <w:t xml:space="preserve">Daftar </w:t>
-      </w:r>
-      <w:proofErr w:type="spellStart"/>
-      <w:r>
-        <w:t xml:space="preserve">buku</w:t>
-      </w:r>
-      <w:proofErr w:type="spellEnd"/>
-      <w:r>
-        <w:t xml:space="preserve"> </w:t>
-      </w:r>
-      <w:proofErr w:type="spellStart"/>
-      <w:r>
-        <w:t xml:space="preserve">rujukan</w:t>
-      </w:r>
-      <w:proofErr w:type="spellEnd"/>
-      <w:r>
-        <w:t xml:space="preserve"> yang </w:t>
-      </w:r>
-      <w:proofErr w:type="spellStart"/>
-      <w:r>
-        <w:t xml:space="preserve">digunakan</w:t>
-      </w:r>
-      <w:proofErr w:type="spellEnd"/>
-      <w:r>
-        <w:t xml:space="preserve"> </w:t>
-      </w:r>
-      <w:proofErr w:type="spellStart"/>
-      <w:r>
-        <w:t xml:space="preserve">dalam</w:t>
-      </w:r>
-      <w:proofErr w:type="spellEnd"/>
-      <w:r>
-        <w:t xml:space="preserve"> </w:t>
-      </w:r>
-      <w:proofErr w:type="spellStart"/>
-      <w:r>
-        <w:t xml:space="preserve">menyusun</w:t>
-      </w:r>
-      <w:proofErr w:type="spellEnd"/>
-      <w:r>
-        <w:t xml:space="preserve"> </w:t>
-      </w:r>
-      <w:proofErr w:type="spellStart"/>
-      <w:r>
-        <w:t xml:space="preserve">modul</w:t>
-      </w:r>
-      <w:proofErr w:type="spellEnd"/>
-      <w:r>
-        <w:t xml:space="preserve"> </w:t>
-      </w:r>
-      <w:proofErr w:type="spellStart"/>
-      <w:r>
-        <w:t xml:space="preserve">bahan</w:t>
-      </w:r>
-      <w:proofErr w:type="spellEnd"/>
-      <w:r>
-        <w:t xml:space="preserve"> ajar</w:t>
-      </w:r>
-    </w:p>
-    <w:p>
-      <w:pPr>
-        <w:pStyle w:val="Heading1"/>
-      </w:pPr>
-      <w:r>
-        <w:t xml:space="preserve">PERTEMUAN </w:t>
-      </w:r>
-      <w:r>
-        <w:t xml:space="preserve">6</w:t>
-      </w:r>
-      <w:r>
-        <w:t xml:space="preserve"> (</w:t>
-      </w:r>
-      <w:r>
-        <w:t xml:space="preserve">TOPIK I</w:t>
-      </w:r>
-      <w:r>
-        <w:t xml:space="preserve">)</w:t>
-      </w:r>
-      <w:r>
-        <w:t xml:space="preserve">: </w:t>
-      </w:r>
-      <w:bookmarkEnd w:id="25"/>
-      <w:bookmarkEnd w:id="26"/>
-      <w:r>
-        <w:t xml:space="preserve">undefined</w:t>
-      </w:r>
-      <w:r>
+      <w:proofErr w:type="spellEnd"/>
+      <w:r>
+        <w:rPr>
+          <w:lang w:val="es-ES"/>
+        </w:rPr>
         <w:t/>
-      </w:r>
-      <w:r>
-        <w:t/>
-      </w:r>
-    </w:p>
-    <w:p>
-      <w:pPr>
-        <w:pStyle w:val="Heading2"/>
-      </w:pPr>
-      <w:bookmarkStart w:id="27" w:name="_Toc175719410"/>
-      <w:bookmarkStart w:id="28" w:name="_Toc183195832"/>
-      <w:r>
-        <w:t xml:space="preserve">A. Pengantar Topik Materi I</w:t>
-      </w:r>
-      <w:bookmarkEnd w:id="27"/>
-      <w:bookmarkEnd w:id="28"/>
-    </w:p>
-    <w:p>
-      <w:pPr>
-        <w:pStyle w:val="Heading3"/>
-      </w:pPr>
-      <w:bookmarkStart w:id="29" w:name="_Toc175719411"/>
-      <w:bookmarkStart w:id="30" w:name="_Toc183195833"/>
-      <w:r>
-        <w:t xml:space="preserve">1.</w:t>
-      </w:r>
-      <w:r>
-        <w:tab/>
-      </w:r>
-      <w:proofErr w:type="spellStart"/>
-      <w:r>
-        <w:t xml:space="preserve">Deskripsi</w:t>
-      </w:r>
-      <w:proofErr w:type="spellEnd"/>
-      <w:r>
-        <w:t xml:space="preserve"> </w:t>
-      </w:r>
-      <w:proofErr w:type="spellStart"/>
-      <w:r>
-        <w:t xml:space="preserve">Topik</w:t>
-      </w:r>
-      <w:proofErr w:type="spellEnd"/>
-      <w:r>
-        <w:t xml:space="preserve"> I</w:t>
-      </w:r>
-      <w:bookmarkEnd w:id="29"/>
-      <w:bookmarkEnd w:id="30"/>
-    </w:p>
-    <w:p>
-      <w:r>
-        <w:t/>
-      </w:r>
-      <w:proofErr w:type="spellStart"/>
-      <w:r>
-        <w:t/>
-      </w:r>
-      <w:proofErr w:type="spellEnd"/>
-      <w:r>
-        <w:t/>
-      </w:r>
-    </w:p>
-    <w:p>
-      <w:pPr>
-        <w:pStyle w:val="Heading3"/>
-        <w:rPr>
-          <w:lang w:val="es-ES"/>
-        </w:rPr>
-      </w:pPr>
-      <w:bookmarkStart w:id="31" w:name="_Toc175719412"/>
-      <w:bookmarkStart w:id="32" w:name="_Toc183195834"/>
-      <w:r>
-        <w:rPr>
-          <w:lang w:val="es-ES"/>
-        </w:rPr>
-        <w:t xml:space="preserve">2.</w:t>
-      </w:r>
-      <w:r>
-        <w:rPr>
-          <w:lang w:val="es-ES"/>
-        </w:rPr>
-        <w:tab/>
-      </w:r>
-      <w:proofErr w:type="spellStart"/>
-      <w:r>
-        <w:rPr>
-          <w:lang w:val="es-ES"/>
-        </w:rPr>
-        <w:t xml:space="preserve">Capaian</w:t>
-      </w:r>
-      <w:proofErr w:type="spellEnd"/>
-      <w:r>
-        <w:rPr>
-          <w:lang w:val="es-ES"/>
-        </w:rPr>
-        <w:t xml:space="preserve"> </w:t>
-      </w:r>
-      <w:proofErr w:type="spellStart"/>
-      <w:r>
-        <w:rPr>
-          <w:lang w:val="es-ES"/>
-        </w:rPr>
-        <w:t xml:space="preserve">Pembelajaran</w:t>
-      </w:r>
-      <w:bookmarkEnd w:id="31"/>
-      <w:bookmarkEnd w:id="32"/>
-      <w:proofErr w:type="spellEnd"/>
-    </w:p>
-    <w:p>
-      <w:pPr>
-        <w:pStyle w:val="Heading4"/>
-        <w:rPr>
-          <w:lang w:val="es-ES"/>
-        </w:rPr>
-      </w:pPr>
-      <w:r>
-        <w:rPr>
-          <w:lang w:val="es-ES"/>
-        </w:rPr>
-        <w:t xml:space="preserve">a.</w:t>
-      </w:r>
-      <w:r>
-        <w:rPr>
-          <w:lang w:val="es-ES"/>
-        </w:rPr>
-        <w:tab/>
-      </w:r>
-      <w:proofErr w:type="spellStart"/>
-      <w:r>
-        <w:rPr>
-          <w:lang w:val="es-ES"/>
-        </w:rPr>
-        <w:t xml:space="preserve">Capaian</w:t>
-      </w:r>
-      <w:proofErr w:type="spellEnd"/>
-      <w:r>
-        <w:rPr>
-          <w:lang w:val="es-ES"/>
-        </w:rPr>
-        <w:t xml:space="preserve"> </w:t>
-      </w:r>
-      <w:proofErr w:type="spellStart"/>
-      <w:r>
-        <w:rPr>
-          <w:lang w:val="es-ES"/>
-        </w:rPr>
-        <w:t xml:space="preserve">Pembelajaran</w:t>
-      </w:r>
-      <w:proofErr w:type="spellEnd"/>
-      <w:r>
-        <w:rPr>
-          <w:lang w:val="es-ES"/>
-        </w:rPr>
-        <w:t xml:space="preserve"> Mata </w:t>
-      </w:r>
-      <w:proofErr w:type="spellStart"/>
-      <w:r>
-        <w:rPr>
-          <w:lang w:val="es-ES"/>
-        </w:rPr>
-        <w:t xml:space="preserve">Kuliah</w:t>
-      </w:r>
-      <w:proofErr w:type="spellEnd"/>
-      <w:r>
-        <w:rPr>
-          <w:lang w:val="es-ES"/>
-        </w:rPr>
-        <w:t xml:space="preserve"> (CPMK)</w:t>
-      </w:r>
-    </w:p>
-    <w:p>
-      <w:pPr>
-        <w:rPr>
-          <w:lang w:val="es-ES"/>
-        </w:rPr>
-      </w:pPr>
-      <w:r>
-        <w:rPr>
-          <w:lang w:val="es-ES"/>
-        </w:rPr>
-        <w:t xml:space="preserve">       </w:t>
-      </w:r>
-      <w:proofErr w:type="spellStart"/>
-      <w:r>
-        <w:rPr>
-          <w:lang w:val="es-ES"/>
-        </w:rPr>
-        <w:t/>
-      </w:r>
-      <w:proofErr w:type="spellEnd"/>
-      <w:r>
-        <w:rPr>
-          <w:lang w:val="es-ES"/>
-        </w:rPr>
-        <w:t/>
-      </w:r>
-    </w:p>
-    <w:p>
-      <w:pPr>
-        <w:rPr>
-          <w:b/>
-          <w:bCs/>
-          <w:lang w:val="es-ES"/>
-        </w:rPr>
-      </w:pPr>
-      <w:r>
-        <w:rPr>
-          <w:b/>
-          <w:bCs/>
-          <w:lang w:val="es-ES"/>
-        </w:rPr>
-        <w:t xml:space="preserve">b. </w:t>
-      </w:r>
-      <w:r>
-        <w:rPr>
-          <w:b/>
-          <w:bCs/>
-          <w:lang w:val="es-ES"/>
-        </w:rPr>
-        <w:t xml:space="preserve">Sub-</w:t>
-      </w:r>
-      <w:proofErr w:type="spellStart"/>
-      <w:r>
-        <w:rPr>
-          <w:b/>
-          <w:bCs/>
-          <w:lang w:val="es-ES"/>
-        </w:rPr>
-        <w:t xml:space="preserve">Capaian</w:t>
-      </w:r>
-      <w:proofErr w:type="spellEnd"/>
-      <w:r>
-        <w:rPr>
-          <w:b/>
-          <w:bCs/>
-          <w:lang w:val="es-ES"/>
-        </w:rPr>
-        <w:t xml:space="preserve"> </w:t>
-      </w:r>
-      <w:proofErr w:type="spellStart"/>
-      <w:r>
-        <w:rPr>
-          <w:b/>
-          <w:bCs/>
-          <w:lang w:val="es-ES"/>
-        </w:rPr>
-        <w:t xml:space="preserve">Pembelajaran</w:t>
-      </w:r>
-      <w:proofErr w:type="spellEnd"/>
-      <w:r>
-        <w:rPr>
-          <w:b/>
-          <w:bCs/>
-          <w:lang w:val="es-ES"/>
-        </w:rPr>
-        <w:t xml:space="preserve"> Mata </w:t>
-      </w:r>
-      <w:proofErr w:type="spellStart"/>
-      <w:r>
-        <w:rPr>
-          <w:b/>
-          <w:bCs/>
-          <w:lang w:val="es-ES"/>
-        </w:rPr>
-        <w:t xml:space="preserve">Kuliah</w:t>
-      </w:r>
-      <w:proofErr w:type="spellEnd"/>
-      <w:r>
-        <w:rPr>
-          <w:b/>
-          <w:bCs/>
-          <w:lang w:val="es-ES"/>
-        </w:rPr>
-        <w:t xml:space="preserve"> (Sub-CPMK)</w:t>
-      </w:r>
-    </w:p>
-    <w:p>
-      <w:pPr>
-        <w:rPr>
-          <w:lang w:val="es-ES"/>
-        </w:rPr>
-      </w:pPr>
-      <w:r>
-        <w:rPr>
-          <w:lang w:val="es-ES"/>
-        </w:rPr>
-        <w:t xml:space="preserve">        </w:t>
-      </w:r>
-      <w:proofErr w:type="spellStart"/>
-      <w:r>
-        <w:rPr>
-          <w:lang w:val="es-ES"/>
-        </w:rPr>
-        <w:t/>
-      </w:r>
-      <w:proofErr w:type="spellEnd"/>
-      <w:r>
-        <w:rPr>
-          <w:lang w:val="es-ES"/>
-        </w:rPr>
-        <w:t/>
-      </w:r>
-    </w:p>
-    <w:p>
-      <w:pPr>
-        <w:pStyle w:val="Heading3"/>
-        <w:rPr>
-          <w:lang w:val="es-ES"/>
-        </w:rPr>
-      </w:pPr>
-      <w:bookmarkStart w:id="33" w:name="_Toc175719413"/>
-      <w:bookmarkStart w:id="34" w:name="_Toc183195835"/>
-      <w:r>
-        <w:rPr>
-          <w:lang w:val="es-ES"/>
-        </w:rPr>
-        <w:t xml:space="preserve">3.</w:t>
-      </w:r>
-      <w:r>
-        <w:rPr>
-          <w:lang w:val="es-ES"/>
-        </w:rPr>
-        <w:tab/>
-      </w:r>
-      <w:proofErr w:type="spellStart"/>
-      <w:r>
-        <w:rPr>
-          <w:lang w:val="es-ES"/>
-        </w:rPr>
-        <w:t xml:space="preserve">Petunjuk</w:t>
-      </w:r>
-      <w:proofErr w:type="spellEnd"/>
-      <w:r>
-        <w:rPr>
-          <w:lang w:val="es-ES"/>
-        </w:rPr>
-        <w:t xml:space="preserve"> </w:t>
-      </w:r>
-      <w:proofErr w:type="spellStart"/>
-      <w:r>
-        <w:rPr>
-          <w:lang w:val="es-ES"/>
-        </w:rPr>
-        <w:t xml:space="preserve">Belajar</w:t>
-      </w:r>
-      <w:proofErr w:type="spellEnd"/>
-      <w:r>
-        <w:rPr>
-          <w:lang w:val="es-ES"/>
-        </w:rPr>
-        <w:t xml:space="preserve"> </w:t>
-      </w:r>
-      <w:proofErr w:type="spellStart"/>
-      <w:r>
-        <w:rPr>
-          <w:lang w:val="es-ES"/>
-        </w:rPr>
-        <w:t xml:space="preserve">Topik</w:t>
-      </w:r>
-      <w:proofErr w:type="spellEnd"/>
-      <w:r>
-        <w:rPr>
-          <w:lang w:val="es-ES"/>
-        </w:rPr>
-        <w:t xml:space="preserve"> I</w:t>
-      </w:r>
-      <w:bookmarkEnd w:id="33"/>
-      <w:bookmarkEnd w:id="34"/>
-    </w:p>
-    <w:p>
-      <w:pPr>
-        <w:spacing w:after="0"/>
-        <w:rPr>
-          <w:color w:val="FF0000"/>
-          <w:lang w:val="es-ES"/>
-        </w:rPr>
-      </w:pPr>
-      <w:r>
-        <w:rPr>
-          <w:color w:val="FF0000"/>
-          <w:lang w:val="es-ES"/>
-        </w:rPr>
-        <w:t xml:space="preserve">Catatan: </w:t>
-      </w:r>
-    </w:p>
-    <w:p>
-      <w:pPr>
-        <w:pStyle w:val="Heading2"/>
-      </w:pPr>
-      <w:bookmarkStart w:id="35" w:name="_Toc175719414"/>
-      <w:bookmarkStart w:id="36" w:name="_Toc183195836"/>
-      <w:r>
-        <w:t xml:space="preserve">B.</w:t>
-      </w:r>
-      <w:r>
-        <w:tab/>
-        <w:t xml:space="preserve">Uraian Materi Ajar Topik I</w:t>
-      </w:r>
-      <w:bookmarkEnd w:id="35"/>
-      <w:bookmarkEnd w:id="36"/>
-    </w:p>
-    <w:p>
-      <w:pPr>
-        <w:pStyle w:val="Heading3"/>
-      </w:pPr>
-      <w:bookmarkStart w:id="37" w:name="_Toc175719415"/>
-      <w:bookmarkStart w:id="38" w:name="_Toc183195837"/>
-      <w:r>
-        <w:t xml:space="preserve">1.</w:t>
-      </w:r>
-      <w:r>
-        <w:tab/>
-        <w:t xml:space="preserve">Sub-</w:t>
-      </w:r>
-      <w:proofErr w:type="spellStart"/>
-      <w:r>
-        <w:t xml:space="preserve">Topik</w:t>
-      </w:r>
-      <w:proofErr w:type="spellEnd"/>
-      <w:r>
-        <w:t xml:space="preserve"> I.1</w:t>
-      </w:r>
-      <w:bookmarkEnd w:id="37"/>
-      <w:bookmarkEnd w:id="38"/>
-    </w:p>
-    <w:p>
-      <w:pPr>
-        <w:pStyle w:val="Heading3"/>
-      </w:pPr>
-      <w:bookmarkStart w:id="39" w:name="_Toc175719416"/>
-      <w:bookmarkStart w:id="40" w:name="_Toc183195838"/>
-      <w:r>
-        <w:t xml:space="preserve">2.</w:t>
-      </w:r>
-      <w:r>
-        <w:tab/>
-        <w:t xml:space="preserve">Sub-</w:t>
-      </w:r>
-      <w:proofErr w:type="spellStart"/>
-      <w:r>
-        <w:t xml:space="preserve">Topik</w:t>
-      </w:r>
-      <w:proofErr w:type="spellEnd"/>
-      <w:r>
-        <w:t xml:space="preserve"> I.2</w:t>
-      </w:r>
-      <w:bookmarkEnd w:id="39"/>
-      <w:bookmarkEnd w:id="40"/>
-    </w:p>
-    <w:p>
-      <w:pPr>
-        <w:pStyle w:val="Heading3"/>
-      </w:pPr>
-      <w:bookmarkStart w:id="41" w:name="_Toc183195839"/>
-      <w:r>
-        <w:t xml:space="preserve">3.</w:t>
-      </w:r>
-      <w:r>
-        <w:tab/>
-      </w:r>
-      <w:bookmarkStart w:id="42" w:name="_Toc175719417"/>
-      <w:r>
-        <w:t xml:space="preserve">Sub-</w:t>
-      </w:r>
-      <w:proofErr w:type="spellStart"/>
-      <w:r>
-        <w:t xml:space="preserve">Topik</w:t>
-      </w:r>
-      <w:proofErr w:type="spellEnd"/>
-      <w:r>
-        <w:t xml:space="preserve"> </w:t>
-      </w:r>
-      <w:proofErr w:type="spellStart"/>
-      <w:r>
-        <w:t xml:space="preserve">seterusnya</w:t>
-      </w:r>
-      <w:bookmarkEnd w:id="41"/>
-      <w:bookmarkEnd w:id="42"/>
-      <w:proofErr w:type="spellEnd"/>
-    </w:p>
-    <w:p>
-      <w:pPr>
-        <w:pStyle w:val="Heading3"/>
-      </w:pPr>
-      <w:bookmarkStart w:id="43" w:name="_Toc183195840"/>
-      <w:r>
-        <w:t xml:space="preserve">4.</w:t>
-      </w:r>
-      <w:r>
-        <w:tab/>
-        <w:t xml:space="preserve">Forum </w:t>
-      </w:r>
-      <w:proofErr w:type="spellStart"/>
-      <w:r>
-        <w:t xml:space="preserve">Diskusi</w:t>
-      </w:r>
-      <w:bookmarkEnd w:id="43"/>
-      <w:proofErr w:type="spellEnd"/>
-    </w:p>
-    <w:p>
-      <w:pPr>
-        <w:pStyle w:val="Heading2"/>
-        <w:rPr>
-          <w:lang w:val="fr-FR"/>
-        </w:rPr>
-      </w:pPr>
-      <w:bookmarkStart w:id="44" w:name="_Toc175719418"/>
-      <w:bookmarkStart w:id="45" w:name="_Toc183195841"/>
-      <w:r>
-        <w:rPr>
-          <w:lang w:val="fr-FR"/>
-        </w:rPr>
-        <w:t xml:space="preserve">C.</w:t>
-      </w:r>
-      <w:r>
-        <w:rPr>
-          <w:lang w:val="fr-FR"/>
-        </w:rPr>
-        <w:tab/>
-        <w:t xml:space="preserve">Evaluasi Formatif</w:t>
-      </w:r>
-      <w:bookmarkEnd w:id="44"/>
-      <w:bookmarkEnd w:id="45"/>
-    </w:p>
-    <w:p>
-      <w:pPr>
-        <w:pStyle w:val="Heading2"/>
-      </w:pPr>
-      <w:bookmarkStart w:id="46" w:name="_Toc175719419"/>
-      <w:bookmarkStart w:id="47" w:name="_Toc183195842"/>
-      <w:r>
-        <w:t xml:space="preserve">Referensi</w:t>
-      </w:r>
-      <w:r>
-        <w:t xml:space="preserve"> (Daftar Pustaka)</w:t>
-      </w:r>
-      <w:bookmarkEnd w:id="46"/>
-      <w:bookmarkEnd w:id="47"/>
-    </w:p>
-    <w:p>
-      <w:r>
-        <w:t xml:space="preserve">Daftar </w:t>
-      </w:r>
-      <w:proofErr w:type="spellStart"/>
-      <w:r>
-        <w:t xml:space="preserve">buku</w:t>
-      </w:r>
-      <w:proofErr w:type="spellEnd"/>
-      <w:r>
-        <w:t xml:space="preserve"> </w:t>
-      </w:r>
-      <w:proofErr w:type="spellStart"/>
-      <w:r>
-        <w:t xml:space="preserve">rujukan</w:t>
-      </w:r>
-      <w:proofErr w:type="spellEnd"/>
-      <w:r>
-        <w:t xml:space="preserve"> yang </w:t>
-      </w:r>
-      <w:proofErr w:type="spellStart"/>
-      <w:r>
-        <w:t xml:space="preserve">digunakan</w:t>
-      </w:r>
-      <w:proofErr w:type="spellEnd"/>
-      <w:r>
-        <w:t xml:space="preserve"> </w:t>
-      </w:r>
-      <w:proofErr w:type="spellStart"/>
-      <w:r>
-        <w:t xml:space="preserve">dalam</w:t>
-      </w:r>
-      <w:proofErr w:type="spellEnd"/>
-      <w:r>
-        <w:t xml:space="preserve"> </w:t>
-      </w:r>
-      <w:proofErr w:type="spellStart"/>
-      <w:r>
-        <w:t xml:space="preserve">menyusun</w:t>
-      </w:r>
-      <w:proofErr w:type="spellEnd"/>
-      <w:r>
-        <w:t xml:space="preserve"> </w:t>
-      </w:r>
-      <w:proofErr w:type="spellStart"/>
-      <w:r>
-        <w:t xml:space="preserve">modul</w:t>
-      </w:r>
-      <w:proofErr w:type="spellEnd"/>
-      <w:r>
-        <w:t xml:space="preserve"> </w:t>
-      </w:r>
-      <w:proofErr w:type="spellStart"/>
-      <w:r>
-        <w:t xml:space="preserve">bahan</w:t>
-      </w:r>
-      <w:proofErr w:type="spellEnd"/>
-      <w:r>
-        <w:t xml:space="preserve"> ajar</w:t>
-      </w:r>
-    </w:p>
-    <w:p>
-      <w:pPr>
-        <w:pStyle w:val="Heading1"/>
-      </w:pPr>
-      <w:r>
-        <w:t xml:space="preserve">PERTEMUAN </w:t>
-      </w:r>
-      <w:r>
-        <w:t xml:space="preserve">7</w:t>
-      </w:r>
-      <w:r>
-        <w:t xml:space="preserve"> (</w:t>
-      </w:r>
-      <w:r>
-        <w:t xml:space="preserve">TOPIK I</w:t>
-      </w:r>
-      <w:r>
-        <w:t xml:space="preserve">)</w:t>
-      </w:r>
-      <w:r>
-        <w:t xml:space="preserve">: </w:t>
-      </w:r>
-      <w:bookmarkEnd w:id="25"/>
-      <w:bookmarkEnd w:id="26"/>
-      <w:r>
-        <w:t xml:space="preserve">undefined</w:t>
-      </w:r>
-      <w:r>
-        <w:t/>
-      </w:r>
-      <w:r>
-        <w:t/>
-      </w:r>
-    </w:p>
-    <w:p>
-      <w:pPr>
-        <w:pStyle w:val="Heading2"/>
-      </w:pPr>
-      <w:bookmarkStart w:id="27" w:name="_Toc175719410"/>
-      <w:bookmarkStart w:id="28" w:name="_Toc183195832"/>
-      <w:r>
-        <w:t xml:space="preserve">A. Pengantar Topik Materi I</w:t>
-      </w:r>
-      <w:bookmarkEnd w:id="27"/>
-      <w:bookmarkEnd w:id="28"/>
-    </w:p>
-    <w:p>
-      <w:pPr>
-        <w:pStyle w:val="Heading3"/>
-      </w:pPr>
-      <w:bookmarkStart w:id="29" w:name="_Toc175719411"/>
-      <w:bookmarkStart w:id="30" w:name="_Toc183195833"/>
-      <w:r>
-        <w:t xml:space="preserve">1.</w:t>
-      </w:r>
-      <w:r>
-        <w:tab/>
-      </w:r>
-      <w:proofErr w:type="spellStart"/>
-      <w:r>
-        <w:t xml:space="preserve">Deskripsi</w:t>
-      </w:r>
-      <w:proofErr w:type="spellEnd"/>
-      <w:r>
-        <w:t xml:space="preserve"> </w:t>
-      </w:r>
-      <w:proofErr w:type="spellStart"/>
-      <w:r>
-        <w:t xml:space="preserve">Topik</w:t>
-      </w:r>
-      <w:proofErr w:type="spellEnd"/>
-      <w:r>
-        <w:t xml:space="preserve"> I</w:t>
-      </w:r>
-      <w:bookmarkEnd w:id="29"/>
-      <w:bookmarkEnd w:id="30"/>
-    </w:p>
-    <w:p>
-      <w:r>
-        <w:t/>
-      </w:r>
-      <w:proofErr w:type="spellStart"/>
-      <w:r>
-        <w:t/>
-      </w:r>
-      <w:proofErr w:type="spellEnd"/>
-      <w:r>
-        <w:t/>
-      </w:r>
-    </w:p>
-    <w:p>
-      <w:pPr>
-        <w:pStyle w:val="Heading3"/>
-        <w:rPr>
-          <w:lang w:val="es-ES"/>
-        </w:rPr>
-      </w:pPr>
-      <w:bookmarkStart w:id="31" w:name="_Toc175719412"/>
-      <w:bookmarkStart w:id="32" w:name="_Toc183195834"/>
-      <w:r>
-        <w:rPr>
-          <w:lang w:val="es-ES"/>
-        </w:rPr>
-        <w:t xml:space="preserve">2.</w:t>
-      </w:r>
-      <w:r>
-        <w:rPr>
-          <w:lang w:val="es-ES"/>
-        </w:rPr>
-        <w:tab/>
-      </w:r>
-      <w:proofErr w:type="spellStart"/>
-      <w:r>
-        <w:rPr>
-          <w:lang w:val="es-ES"/>
-        </w:rPr>
-        <w:t xml:space="preserve">Capaian</w:t>
-      </w:r>
-      <w:proofErr w:type="spellEnd"/>
-      <w:r>
-        <w:rPr>
-          <w:lang w:val="es-ES"/>
-        </w:rPr>
-        <w:t xml:space="preserve"> </w:t>
-      </w:r>
-      <w:proofErr w:type="spellStart"/>
-      <w:r>
-        <w:rPr>
-          <w:lang w:val="es-ES"/>
-        </w:rPr>
-        <w:t xml:space="preserve">Pembelajaran</w:t>
-      </w:r>
-      <w:bookmarkEnd w:id="31"/>
-      <w:bookmarkEnd w:id="32"/>
-      <w:proofErr w:type="spellEnd"/>
-    </w:p>
-    <w:p>
-      <w:pPr>
-        <w:pStyle w:val="Heading4"/>
-        <w:rPr>
-          <w:lang w:val="es-ES"/>
-        </w:rPr>
-      </w:pPr>
-      <w:r>
-        <w:rPr>
-          <w:lang w:val="es-ES"/>
-        </w:rPr>
-        <w:t xml:space="preserve">a.</w:t>
-      </w:r>
-      <w:r>
-        <w:rPr>
-          <w:lang w:val="es-ES"/>
-        </w:rPr>
-        <w:tab/>
-      </w:r>
-      <w:proofErr w:type="spellStart"/>
-      <w:r>
-        <w:rPr>
-          <w:lang w:val="es-ES"/>
-        </w:rPr>
-        <w:t xml:space="preserve">Capaian</w:t>
-      </w:r>
-      <w:proofErr w:type="spellEnd"/>
-      <w:r>
-        <w:rPr>
-          <w:lang w:val="es-ES"/>
-        </w:rPr>
-        <w:t xml:space="preserve"> </w:t>
-      </w:r>
-      <w:proofErr w:type="spellStart"/>
-      <w:r>
-        <w:rPr>
-          <w:lang w:val="es-ES"/>
-        </w:rPr>
-        <w:t xml:space="preserve">Pembelajaran</w:t>
-      </w:r>
-      <w:proofErr w:type="spellEnd"/>
-      <w:r>
-        <w:rPr>
-          <w:lang w:val="es-ES"/>
-        </w:rPr>
-        <w:t xml:space="preserve"> Mata </w:t>
-      </w:r>
-      <w:proofErr w:type="spellStart"/>
-      <w:r>
-        <w:rPr>
-          <w:lang w:val="es-ES"/>
-        </w:rPr>
-        <w:t xml:space="preserve">Kuliah</w:t>
-      </w:r>
-      <w:proofErr w:type="spellEnd"/>
-      <w:r>
-        <w:rPr>
-          <w:lang w:val="es-ES"/>
-        </w:rPr>
-        <w:t xml:space="preserve"> (CPMK)</w:t>
-      </w:r>
-    </w:p>
-    <w:p>
-      <w:pPr>
-        <w:rPr>
-          <w:lang w:val="es-ES"/>
-        </w:rPr>
-      </w:pPr>
-      <w:r>
-        <w:rPr>
-          <w:lang w:val="es-ES"/>
-        </w:rPr>
-        <w:t xml:space="preserve">       </w:t>
-      </w:r>
-      <w:proofErr w:type="spellStart"/>
-      <w:r>
-        <w:rPr>
-          <w:lang w:val="es-ES"/>
-        </w:rPr>
-        <w:t/>
-      </w:r>
-      <w:proofErr w:type="spellEnd"/>
-      <w:r>
-        <w:rPr>
-          <w:lang w:val="es-ES"/>
-        </w:rPr>
-        <w:t/>
-      </w:r>
-    </w:p>
-    <w:p>
-      <w:pPr>
-        <w:rPr>
-          <w:b/>
-          <w:bCs/>
-          <w:lang w:val="es-ES"/>
-        </w:rPr>
-      </w:pPr>
-      <w:r>
-        <w:rPr>
-          <w:b/>
-          <w:bCs/>
-          <w:lang w:val="es-ES"/>
-        </w:rPr>
-        <w:t xml:space="preserve">b. </w:t>
-      </w:r>
-      <w:r>
-        <w:rPr>
-          <w:b/>
-          <w:bCs/>
-          <w:lang w:val="es-ES"/>
-        </w:rPr>
-        <w:t xml:space="preserve">Sub-</w:t>
-      </w:r>
-      <w:proofErr w:type="spellStart"/>
-      <w:r>
-        <w:rPr>
-          <w:b/>
-          <w:bCs/>
-          <w:lang w:val="es-ES"/>
-        </w:rPr>
-        <w:t xml:space="preserve">Capaian</w:t>
-      </w:r>
-      <w:proofErr w:type="spellEnd"/>
-      <w:r>
-        <w:rPr>
-          <w:b/>
-          <w:bCs/>
-          <w:lang w:val="es-ES"/>
-        </w:rPr>
-        <w:t xml:space="preserve"> </w:t>
-      </w:r>
-      <w:proofErr w:type="spellStart"/>
-      <w:r>
-        <w:rPr>
-          <w:b/>
-          <w:bCs/>
-          <w:lang w:val="es-ES"/>
-        </w:rPr>
-        <w:t xml:space="preserve">Pembelajaran</w:t>
-      </w:r>
-      <w:proofErr w:type="spellEnd"/>
-      <w:r>
-        <w:rPr>
-          <w:b/>
-          <w:bCs/>
-          <w:lang w:val="es-ES"/>
-        </w:rPr>
-        <w:t xml:space="preserve"> Mata </w:t>
-      </w:r>
-      <w:proofErr w:type="spellStart"/>
-      <w:r>
-        <w:rPr>
-          <w:b/>
-          <w:bCs/>
-          <w:lang w:val="es-ES"/>
-        </w:rPr>
-        <w:t xml:space="preserve">Kuliah</w:t>
-      </w:r>
-      <w:proofErr w:type="spellEnd"/>
-      <w:r>
-        <w:rPr>
-          <w:b/>
-          <w:bCs/>
-          <w:lang w:val="es-ES"/>
-        </w:rPr>
-        <w:t xml:space="preserve"> (Sub-CPMK)</w:t>
-      </w:r>
-    </w:p>
-    <w:p>
-      <w:pPr>
-        <w:rPr>
-          <w:lang w:val="es-ES"/>
-        </w:rPr>
-      </w:pPr>
-      <w:r>
-        <w:rPr>
-          <w:lang w:val="es-ES"/>
-        </w:rPr>
-        <w:t xml:space="preserve">        </w:t>
-      </w:r>
-      <w:proofErr w:type="spellStart"/>
-      <w:r>
-        <w:rPr>
-          <w:lang w:val="es-ES"/>
-        </w:rPr>
-        <w:t/>
-      </w:r>
-      <w:proofErr w:type="spellEnd"/>
-      <w:r>
-        <w:rPr>
-          <w:lang w:val="es-ES"/>
-        </w:rPr>
-        <w:t/>
-      </w:r>
-    </w:p>
-    <w:p>
-      <w:pPr>
-        <w:pStyle w:val="Heading3"/>
-        <w:rPr>
-          <w:lang w:val="es-ES"/>
-        </w:rPr>
-      </w:pPr>
-      <w:bookmarkStart w:id="33" w:name="_Toc175719413"/>
-      <w:bookmarkStart w:id="34" w:name="_Toc183195835"/>
-      <w:r>
-        <w:rPr>
-          <w:lang w:val="es-ES"/>
-        </w:rPr>
-        <w:t xml:space="preserve">3.</w:t>
-      </w:r>
-      <w:r>
-        <w:rPr>
-          <w:lang w:val="es-ES"/>
-        </w:rPr>
-        <w:tab/>
-      </w:r>
-      <w:proofErr w:type="spellStart"/>
-      <w:r>
-        <w:rPr>
-          <w:lang w:val="es-ES"/>
-        </w:rPr>
-        <w:t xml:space="preserve">Petunjuk</w:t>
-      </w:r>
-      <w:proofErr w:type="spellEnd"/>
-      <w:r>
-        <w:rPr>
-          <w:lang w:val="es-ES"/>
-        </w:rPr>
-        <w:t xml:space="preserve"> </w:t>
-      </w:r>
-      <w:proofErr w:type="spellStart"/>
-      <w:r>
-        <w:rPr>
-          <w:lang w:val="es-ES"/>
-        </w:rPr>
-        <w:t xml:space="preserve">Belajar</w:t>
-      </w:r>
-      <w:proofErr w:type="spellEnd"/>
-      <w:r>
-        <w:rPr>
-          <w:lang w:val="es-ES"/>
-        </w:rPr>
-        <w:t xml:space="preserve"> </w:t>
-      </w:r>
-      <w:proofErr w:type="spellStart"/>
-      <w:r>
-        <w:rPr>
-          <w:lang w:val="es-ES"/>
-        </w:rPr>
-        <w:t xml:space="preserve">Topik</w:t>
-      </w:r>
-      <w:proofErr w:type="spellEnd"/>
-      <w:r>
-        <w:rPr>
-          <w:lang w:val="es-ES"/>
-        </w:rPr>
-        <w:t xml:space="preserve"> I</w:t>
-      </w:r>
-      <w:bookmarkEnd w:id="33"/>
-      <w:bookmarkEnd w:id="34"/>
-    </w:p>
-    <w:p>
-      <w:pPr>
-        <w:spacing w:after="0"/>
-        <w:rPr>
-          <w:color w:val="FF0000"/>
-          <w:lang w:val="es-ES"/>
-        </w:rPr>
-      </w:pPr>
-      <w:r>
-        <w:rPr>
-          <w:color w:val="FF0000"/>
-          <w:lang w:val="es-ES"/>
-        </w:rPr>
-        <w:t xml:space="preserve">Catatan: </w:t>
-      </w:r>
-    </w:p>
-    <w:p>
-      <w:pPr>
-        <w:pStyle w:val="Heading2"/>
-      </w:pPr>
-      <w:bookmarkStart w:id="35" w:name="_Toc175719414"/>
-      <w:bookmarkStart w:id="36" w:name="_Toc183195836"/>
-      <w:r>
-        <w:t xml:space="preserve">B.</w:t>
-      </w:r>
-      <w:r>
-        <w:tab/>
-        <w:t xml:space="preserve">Uraian Materi Ajar Topik I</w:t>
-      </w:r>
-      <w:bookmarkEnd w:id="35"/>
-      <w:bookmarkEnd w:id="36"/>
-    </w:p>
-    <w:p>
-      <w:pPr>
-        <w:pStyle w:val="Heading3"/>
-      </w:pPr>
-      <w:bookmarkStart w:id="37" w:name="_Toc175719415"/>
-      <w:bookmarkStart w:id="38" w:name="_Toc183195837"/>
-      <w:r>
-        <w:t xml:space="preserve">1.</w:t>
-      </w:r>
-      <w:r>
-        <w:tab/>
-        <w:t xml:space="preserve">Sub-</w:t>
-      </w:r>
-      <w:proofErr w:type="spellStart"/>
-      <w:r>
-        <w:t xml:space="preserve">Topik</w:t>
-      </w:r>
-      <w:proofErr w:type="spellEnd"/>
-      <w:r>
-        <w:t xml:space="preserve"> I.1</w:t>
-      </w:r>
-      <w:bookmarkEnd w:id="37"/>
-      <w:bookmarkEnd w:id="38"/>
-    </w:p>
-    <w:p>
-      <w:pPr>
-        <w:pStyle w:val="Heading3"/>
-      </w:pPr>
-      <w:bookmarkStart w:id="39" w:name="_Toc175719416"/>
-      <w:bookmarkStart w:id="40" w:name="_Toc183195838"/>
-      <w:r>
-        <w:t xml:space="preserve">2.</w:t>
-      </w:r>
-      <w:r>
-        <w:tab/>
-        <w:t xml:space="preserve">Sub-</w:t>
-      </w:r>
-      <w:proofErr w:type="spellStart"/>
-      <w:r>
-        <w:t xml:space="preserve">Topik</w:t>
-      </w:r>
-      <w:proofErr w:type="spellEnd"/>
-      <w:r>
-        <w:t xml:space="preserve"> I.2</w:t>
-      </w:r>
-      <w:bookmarkEnd w:id="39"/>
-      <w:bookmarkEnd w:id="40"/>
-    </w:p>
-    <w:p>
-      <w:pPr>
-        <w:pStyle w:val="Heading3"/>
-      </w:pPr>
-      <w:bookmarkStart w:id="41" w:name="_Toc183195839"/>
-      <w:r>
-        <w:t xml:space="preserve">3.</w:t>
-      </w:r>
-      <w:r>
-        <w:tab/>
-      </w:r>
-      <w:bookmarkStart w:id="42" w:name="_Toc175719417"/>
-      <w:r>
-        <w:t xml:space="preserve">Sub-</w:t>
-      </w:r>
-      <w:proofErr w:type="spellStart"/>
-      <w:r>
-        <w:t xml:space="preserve">Topik</w:t>
-      </w:r>
-      <w:proofErr w:type="spellEnd"/>
-      <w:r>
-        <w:t xml:space="preserve"> </w:t>
-      </w:r>
-      <w:proofErr w:type="spellStart"/>
-      <w:r>
-        <w:t xml:space="preserve">seterusnya</w:t>
-      </w:r>
-      <w:bookmarkEnd w:id="41"/>
-      <w:bookmarkEnd w:id="42"/>
-      <w:proofErr w:type="spellEnd"/>
-    </w:p>
-    <w:p>
-      <w:pPr>
-        <w:pStyle w:val="Heading3"/>
-      </w:pPr>
-      <w:bookmarkStart w:id="43" w:name="_Toc183195840"/>
-      <w:r>
-        <w:t xml:space="preserve">4.</w:t>
-      </w:r>
-      <w:r>
-        <w:tab/>
-        <w:t xml:space="preserve">Forum </w:t>
-      </w:r>
-      <w:proofErr w:type="spellStart"/>
-      <w:r>
-        <w:t xml:space="preserve">Diskusi</w:t>
-      </w:r>
-      <w:bookmarkEnd w:id="43"/>
-      <w:proofErr w:type="spellEnd"/>
-    </w:p>
-    <w:p>
-      <w:pPr>
-        <w:pStyle w:val="Heading2"/>
-        <w:rPr>
-          <w:lang w:val="fr-FR"/>
-        </w:rPr>
-      </w:pPr>
-      <w:bookmarkStart w:id="44" w:name="_Toc175719418"/>
-      <w:bookmarkStart w:id="45" w:name="_Toc183195841"/>
-      <w:r>
-        <w:rPr>
-          <w:lang w:val="fr-FR"/>
-        </w:rPr>
-        <w:t xml:space="preserve">C.</w:t>
-      </w:r>
-      <w:r>
-        <w:rPr>
-          <w:lang w:val="fr-FR"/>
-        </w:rPr>
-        <w:tab/>
-        <w:t xml:space="preserve">Evaluasi Formatif</w:t>
-      </w:r>
-      <w:bookmarkEnd w:id="44"/>
-      <w:bookmarkEnd w:id="45"/>
-    </w:p>
-    <w:p>
-      <w:pPr>
-        <w:pStyle w:val="Heading2"/>
-      </w:pPr>
-      <w:bookmarkStart w:id="46" w:name="_Toc175719419"/>
-      <w:bookmarkStart w:id="47" w:name="_Toc183195842"/>
-      <w:r>
-        <w:t xml:space="preserve">Referensi</w:t>
-      </w:r>
-      <w:r>
-        <w:t xml:space="preserve"> (Daftar Pustaka)</w:t>
-      </w:r>
-      <w:bookmarkEnd w:id="46"/>
-      <w:bookmarkEnd w:id="47"/>
-    </w:p>
-    <w:p>
-      <w:r>
-        <w:t xml:space="preserve">Daftar </w:t>
-      </w:r>
-      <w:proofErr w:type="spellStart"/>
-      <w:r>
-        <w:t xml:space="preserve">buku</w:t>
-      </w:r>
-      <w:proofErr w:type="spellEnd"/>
-      <w:r>
-        <w:t xml:space="preserve"> </w:t>
-      </w:r>
-      <w:proofErr w:type="spellStart"/>
-      <w:r>
-        <w:t xml:space="preserve">rujukan</w:t>
-      </w:r>
-      <w:proofErr w:type="spellEnd"/>
-      <w:r>
-        <w:t xml:space="preserve"> yang </w:t>
-      </w:r>
-      <w:proofErr w:type="spellStart"/>
-      <w:r>
-        <w:t xml:space="preserve">digunakan</w:t>
-      </w:r>
-      <w:proofErr w:type="spellEnd"/>
-      <w:r>
-        <w:t xml:space="preserve"> </w:t>
-      </w:r>
-      <w:proofErr w:type="spellStart"/>
-      <w:r>
-        <w:t xml:space="preserve">dalam</w:t>
-      </w:r>
-      <w:proofErr w:type="spellEnd"/>
-      <w:r>
-        <w:t xml:space="preserve"> </w:t>
-      </w:r>
-      <w:proofErr w:type="spellStart"/>
-      <w:r>
-        <w:t xml:space="preserve">menyusun</w:t>
-      </w:r>
-      <w:proofErr w:type="spellEnd"/>
-      <w:r>
-        <w:t xml:space="preserve"> </w:t>
-      </w:r>
-      <w:proofErr w:type="spellStart"/>
-      <w:r>
-        <w:t xml:space="preserve">modul</w:t>
-      </w:r>
-      <w:proofErr w:type="spellEnd"/>
-      <w:r>
-        <w:t xml:space="preserve"> </w:t>
-      </w:r>
-      <w:proofErr w:type="spellStart"/>
-      <w:r>
-        <w:t xml:space="preserve">bahan</w:t>
-      </w:r>
-      <w:proofErr w:type="spellEnd"/>
-      <w:r>
-        <w:t xml:space="preserve"> ajar</w:t>
-      </w:r>
-    </w:p>
-    <w:p>
-      <w:pPr>
-        <w:pStyle w:val="Heading1"/>
-      </w:pPr>
-      <w:r>
-        <w:t xml:space="preserve">PERTEMUAN </w:t>
-      </w:r>
-      <w:r>
-        <w:t xml:space="preserve">8</w:t>
-      </w:r>
-      <w:r>
-        <w:t xml:space="preserve"> (</w:t>
-      </w:r>
-      <w:r>
-        <w:t xml:space="preserve">TOPIK I</w:t>
-      </w:r>
-      <w:r>
-        <w:t xml:space="preserve">)</w:t>
-      </w:r>
-      <w:r>
-        <w:t xml:space="preserve">: </w:t>
-      </w:r>
-      <w:bookmarkEnd w:id="25"/>
-      <w:bookmarkEnd w:id="26"/>
-      <w:r>
-        <w:t xml:space="preserve">undefined</w:t>
-      </w:r>
-      <w:r>
-        <w:t/>
-      </w:r>
-      <w:r>
-        <w:t/>
-      </w:r>
-    </w:p>
-    <w:p>
-      <w:pPr>
-        <w:pStyle w:val="Heading2"/>
-      </w:pPr>
-      <w:bookmarkStart w:id="27" w:name="_Toc175719410"/>
-      <w:bookmarkStart w:id="28" w:name="_Toc183195832"/>
-      <w:r>
-        <w:t xml:space="preserve">A. Pengantar Topik Materi I</w:t>
-      </w:r>
-      <w:bookmarkEnd w:id="27"/>
-      <w:bookmarkEnd w:id="28"/>
-    </w:p>
-    <w:p>
-      <w:pPr>
-        <w:pStyle w:val="Heading3"/>
-      </w:pPr>
-      <w:bookmarkStart w:id="29" w:name="_Toc175719411"/>
-      <w:bookmarkStart w:id="30" w:name="_Toc183195833"/>
-      <w:r>
-        <w:t xml:space="preserve">1.</w:t>
-      </w:r>
-      <w:r>
-        <w:tab/>
-      </w:r>
-      <w:proofErr w:type="spellStart"/>
-      <w:r>
-        <w:t xml:space="preserve">Deskripsi</w:t>
-      </w:r>
-      <w:proofErr w:type="spellEnd"/>
-      <w:r>
-        <w:t xml:space="preserve"> </w:t>
-      </w:r>
-      <w:proofErr w:type="spellStart"/>
-      <w:r>
-        <w:t xml:space="preserve">Topik</w:t>
-      </w:r>
-      <w:proofErr w:type="spellEnd"/>
-      <w:r>
-        <w:t xml:space="preserve"> I</w:t>
-      </w:r>
-      <w:bookmarkEnd w:id="29"/>
-      <w:bookmarkEnd w:id="30"/>
-    </w:p>
-    <w:p>
-      <w:r>
-        <w:t/>
-      </w:r>
-      <w:proofErr w:type="spellStart"/>
-      <w:r>
-        <w:t/>
-      </w:r>
-      <w:proofErr w:type="spellEnd"/>
-      <w:r>
-        <w:t/>
-      </w:r>
-    </w:p>
-    <w:p>
-      <w:pPr>
-        <w:pStyle w:val="Heading3"/>
-        <w:rPr>
-          <w:lang w:val="es-ES"/>
-        </w:rPr>
-      </w:pPr>
-      <w:bookmarkStart w:id="31" w:name="_Toc175719412"/>
-      <w:bookmarkStart w:id="32" w:name="_Toc183195834"/>
-      <w:r>
-        <w:rPr>
-          <w:lang w:val="es-ES"/>
-        </w:rPr>
-        <w:t xml:space="preserve">2.</w:t>
-      </w:r>
-      <w:r>
-        <w:rPr>
-          <w:lang w:val="es-ES"/>
-        </w:rPr>
-        <w:tab/>
-      </w:r>
-      <w:proofErr w:type="spellStart"/>
-      <w:r>
-        <w:rPr>
-          <w:lang w:val="es-ES"/>
-        </w:rPr>
-        <w:t xml:space="preserve">Capaian</w:t>
-      </w:r>
-      <w:proofErr w:type="spellEnd"/>
-      <w:r>
-        <w:rPr>
-          <w:lang w:val="es-ES"/>
-        </w:rPr>
-        <w:t xml:space="preserve"> </w:t>
-      </w:r>
-      <w:proofErr w:type="spellStart"/>
-      <w:r>
-        <w:rPr>
-          <w:lang w:val="es-ES"/>
-        </w:rPr>
-        <w:t xml:space="preserve">Pembelajaran</w:t>
-      </w:r>
-      <w:bookmarkEnd w:id="31"/>
-      <w:bookmarkEnd w:id="32"/>
-      <w:proofErr w:type="spellEnd"/>
-    </w:p>
-    <w:p>
-      <w:pPr>
-        <w:pStyle w:val="Heading4"/>
-        <w:rPr>
-          <w:lang w:val="es-ES"/>
-        </w:rPr>
-      </w:pPr>
-      <w:r>
-        <w:rPr>
-          <w:lang w:val="es-ES"/>
-        </w:rPr>
-        <w:t xml:space="preserve">a.</w:t>
-      </w:r>
-      <w:r>
-        <w:rPr>
-          <w:lang w:val="es-ES"/>
-        </w:rPr>
-        <w:tab/>
-      </w:r>
-      <w:proofErr w:type="spellStart"/>
-      <w:r>
-        <w:rPr>
-          <w:lang w:val="es-ES"/>
-        </w:rPr>
-        <w:t xml:space="preserve">Capaian</w:t>
-      </w:r>
-      <w:proofErr w:type="spellEnd"/>
-      <w:r>
-        <w:rPr>
-          <w:lang w:val="es-ES"/>
-        </w:rPr>
-        <w:t xml:space="preserve"> </w:t>
-      </w:r>
-      <w:proofErr w:type="spellStart"/>
-      <w:r>
-        <w:rPr>
-          <w:lang w:val="es-ES"/>
-        </w:rPr>
-        <w:t xml:space="preserve">Pembelajaran</w:t>
-      </w:r>
-      <w:proofErr w:type="spellEnd"/>
-      <w:r>
-        <w:rPr>
-          <w:lang w:val="es-ES"/>
-        </w:rPr>
-        <w:t xml:space="preserve"> Mata </w:t>
-      </w:r>
-      <w:proofErr w:type="spellStart"/>
-      <w:r>
-        <w:rPr>
-          <w:lang w:val="es-ES"/>
-        </w:rPr>
-        <w:t xml:space="preserve">Kuliah</w:t>
-      </w:r>
-      <w:proofErr w:type="spellEnd"/>
-      <w:r>
-        <w:rPr>
-          <w:lang w:val="es-ES"/>
-        </w:rPr>
-        <w:t xml:space="preserve"> (CPMK)</w:t>
-      </w:r>
-    </w:p>
-    <w:p>
-      <w:pPr>
-        <w:rPr>
-          <w:lang w:val="es-ES"/>
-        </w:rPr>
-      </w:pPr>
-      <w:r>
-        <w:rPr>
-          <w:lang w:val="es-ES"/>
-        </w:rPr>
-        <w:t xml:space="preserve">       </w:t>
-      </w:r>
-      <w:proofErr w:type="spellStart"/>
-      <w:r>
-        <w:rPr>
-          <w:lang w:val="es-ES"/>
-        </w:rPr>
-        <w:t/>
-      </w:r>
-      <w:proofErr w:type="spellEnd"/>
-      <w:r>
-        <w:rPr>
-          <w:lang w:val="es-ES"/>
-        </w:rPr>
-        <w:t/>
-      </w:r>
-    </w:p>
-    <w:p>
-      <w:pPr>
-        <w:rPr>
-          <w:b/>
-          <w:bCs/>
-          <w:lang w:val="es-ES"/>
-        </w:rPr>
-      </w:pPr>
-      <w:r>
-        <w:rPr>
-          <w:b/>
-          <w:bCs/>
-          <w:lang w:val="es-ES"/>
-        </w:rPr>
-        <w:t xml:space="preserve">b. </w:t>
-      </w:r>
-      <w:r>
-        <w:rPr>
-          <w:b/>
-          <w:bCs/>
-          <w:lang w:val="es-ES"/>
-        </w:rPr>
-        <w:t xml:space="preserve">Sub-</w:t>
-      </w:r>
-      <w:proofErr w:type="spellStart"/>
-      <w:r>
-        <w:rPr>
-          <w:b/>
-          <w:bCs/>
-          <w:lang w:val="es-ES"/>
-        </w:rPr>
-        <w:t xml:space="preserve">Capaian</w:t>
-      </w:r>
-      <w:proofErr w:type="spellEnd"/>
-      <w:r>
-        <w:rPr>
-          <w:b/>
-          <w:bCs/>
-          <w:lang w:val="es-ES"/>
-        </w:rPr>
-        <w:t xml:space="preserve"> </w:t>
-      </w:r>
-      <w:proofErr w:type="spellStart"/>
-      <w:r>
-        <w:rPr>
-          <w:b/>
-          <w:bCs/>
-          <w:lang w:val="es-ES"/>
-        </w:rPr>
-        <w:t xml:space="preserve">Pembelajaran</w:t>
-      </w:r>
-      <w:proofErr w:type="spellEnd"/>
-      <w:r>
-        <w:rPr>
-          <w:b/>
-          <w:bCs/>
-          <w:lang w:val="es-ES"/>
-        </w:rPr>
-        <w:t xml:space="preserve"> Mata </w:t>
-      </w:r>
-      <w:proofErr w:type="spellStart"/>
-      <w:r>
-        <w:rPr>
-          <w:b/>
-          <w:bCs/>
-          <w:lang w:val="es-ES"/>
-        </w:rPr>
-        <w:t xml:space="preserve">Kuliah</w:t>
-      </w:r>
-      <w:proofErr w:type="spellEnd"/>
-      <w:r>
-        <w:rPr>
-          <w:b/>
-          <w:bCs/>
-          <w:lang w:val="es-ES"/>
-        </w:rPr>
-        <w:t xml:space="preserve"> (Sub-CPMK)</w:t>
-      </w:r>
-    </w:p>
-    <w:p>
-      <w:pPr>
-        <w:rPr>
-          <w:lang w:val="es-ES"/>
-        </w:rPr>
-      </w:pPr>
-      <w:r>
-        <w:rPr>
-          <w:lang w:val="es-ES"/>
-        </w:rPr>
-        <w:t xml:space="preserve">        </w:t>
-      </w:r>
-      <w:proofErr w:type="spellStart"/>
-      <w:r>
-        <w:rPr>
-          <w:lang w:val="es-ES"/>
-        </w:rPr>
-        <w:t/>
-      </w:r>
-      <w:proofErr w:type="spellEnd"/>
-      <w:r>
-        <w:rPr>
-          <w:lang w:val="es-ES"/>
-        </w:rPr>
-        <w:t/>
-      </w:r>
-    </w:p>
-    <w:p>
-      <w:pPr>
-        <w:pStyle w:val="Heading3"/>
-        <w:rPr>
-          <w:lang w:val="es-ES"/>
-        </w:rPr>
-      </w:pPr>
-      <w:bookmarkStart w:id="33" w:name="_Toc175719413"/>
-      <w:bookmarkStart w:id="34" w:name="_Toc183195835"/>
-      <w:r>
-        <w:rPr>
-          <w:lang w:val="es-ES"/>
-        </w:rPr>
-        <w:t xml:space="preserve">3.</w:t>
-      </w:r>
-      <w:r>
-        <w:rPr>
-          <w:lang w:val="es-ES"/>
-        </w:rPr>
-        <w:tab/>
-      </w:r>
-      <w:proofErr w:type="spellStart"/>
-      <w:r>
-        <w:rPr>
-          <w:lang w:val="es-ES"/>
-        </w:rPr>
-        <w:t xml:space="preserve">Petunjuk</w:t>
-      </w:r>
-      <w:proofErr w:type="spellEnd"/>
-      <w:r>
-        <w:rPr>
-          <w:lang w:val="es-ES"/>
-        </w:rPr>
-        <w:t xml:space="preserve"> </w:t>
-      </w:r>
-      <w:proofErr w:type="spellStart"/>
-      <w:r>
-        <w:rPr>
-          <w:lang w:val="es-ES"/>
-        </w:rPr>
-        <w:t xml:space="preserve">Belajar</w:t>
-      </w:r>
-      <w:proofErr w:type="spellEnd"/>
-      <w:r>
-        <w:rPr>
-          <w:lang w:val="es-ES"/>
-        </w:rPr>
-        <w:t xml:space="preserve"> </w:t>
-      </w:r>
-      <w:proofErr w:type="spellStart"/>
-      <w:r>
-        <w:rPr>
-          <w:lang w:val="es-ES"/>
-        </w:rPr>
-        <w:t xml:space="preserve">Topik</w:t>
-      </w:r>
-      <w:proofErr w:type="spellEnd"/>
-      <w:r>
-        <w:rPr>
-          <w:lang w:val="es-ES"/>
-        </w:rPr>
-        <w:t xml:space="preserve"> I</w:t>
-      </w:r>
-      <w:bookmarkEnd w:id="33"/>
-      <w:bookmarkEnd w:id="34"/>
-    </w:p>
-    <w:p>
-      <w:pPr>
-        <w:spacing w:after="0"/>
-        <w:rPr>
-          <w:color w:val="FF0000"/>
-          <w:lang w:val="es-ES"/>
-        </w:rPr>
-      </w:pPr>
-      <w:r>
-        <w:rPr>
-          <w:color w:val="FF0000"/>
-          <w:lang w:val="es-ES"/>
-        </w:rPr>
-        <w:t xml:space="preserve">Catatan: </w:t>
-      </w:r>
-    </w:p>
-    <w:p>
-      <w:pPr>
-        <w:pStyle w:val="Heading2"/>
-      </w:pPr>
-      <w:bookmarkStart w:id="35" w:name="_Toc175719414"/>
-      <w:bookmarkStart w:id="36" w:name="_Toc183195836"/>
-      <w:r>
-        <w:t xml:space="preserve">B.</w:t>
-      </w:r>
-      <w:r>
-        <w:tab/>
-        <w:t xml:space="preserve">Uraian Materi Ajar Topik I</w:t>
-      </w:r>
-      <w:bookmarkEnd w:id="35"/>
-      <w:bookmarkEnd w:id="36"/>
-    </w:p>
-    <w:p>
-      <w:pPr>
-        <w:pStyle w:val="Heading3"/>
-      </w:pPr>
-      <w:bookmarkStart w:id="37" w:name="_Toc175719415"/>
-      <w:bookmarkStart w:id="38" w:name="_Toc183195837"/>
-      <w:r>
-        <w:t xml:space="preserve">1.</w:t>
-      </w:r>
-      <w:r>
-        <w:tab/>
-        <w:t xml:space="preserve">Sub-</w:t>
-      </w:r>
-      <w:proofErr w:type="spellStart"/>
-      <w:r>
-        <w:t xml:space="preserve">Topik</w:t>
-      </w:r>
-      <w:proofErr w:type="spellEnd"/>
-      <w:r>
-        <w:t xml:space="preserve"> I.1</w:t>
-      </w:r>
-      <w:bookmarkEnd w:id="37"/>
-      <w:bookmarkEnd w:id="38"/>
-    </w:p>
-    <w:p>
-      <w:pPr>
-        <w:pStyle w:val="Heading3"/>
-      </w:pPr>
-      <w:bookmarkStart w:id="39" w:name="_Toc175719416"/>
-      <w:bookmarkStart w:id="40" w:name="_Toc183195838"/>
-      <w:r>
-        <w:t xml:space="preserve">2.</w:t>
-      </w:r>
-      <w:r>
-        <w:tab/>
-        <w:t xml:space="preserve">Sub-</w:t>
-      </w:r>
-      <w:proofErr w:type="spellStart"/>
-      <w:r>
-        <w:t xml:space="preserve">Topik</w:t>
-      </w:r>
-      <w:proofErr w:type="spellEnd"/>
-      <w:r>
-        <w:t xml:space="preserve"> I.2</w:t>
-      </w:r>
-      <w:bookmarkEnd w:id="39"/>
-      <w:bookmarkEnd w:id="40"/>
-    </w:p>
-    <w:p>
-      <w:pPr>
-        <w:pStyle w:val="Heading3"/>
-      </w:pPr>
-      <w:bookmarkStart w:id="41" w:name="_Toc183195839"/>
-      <w:r>
-        <w:t xml:space="preserve">3.</w:t>
-      </w:r>
-      <w:r>
-        <w:tab/>
-      </w:r>
-      <w:bookmarkStart w:id="42" w:name="_Toc175719417"/>
-      <w:r>
-        <w:t xml:space="preserve">Sub-</w:t>
-      </w:r>
-      <w:proofErr w:type="spellStart"/>
-      <w:r>
-        <w:t xml:space="preserve">Topik</w:t>
-      </w:r>
-      <w:proofErr w:type="spellEnd"/>
-      <w:r>
-        <w:t xml:space="preserve"> </w:t>
-      </w:r>
-      <w:proofErr w:type="spellStart"/>
-      <w:r>
-        <w:t xml:space="preserve">seterusnya</w:t>
-      </w:r>
-      <w:bookmarkEnd w:id="41"/>
-      <w:bookmarkEnd w:id="42"/>
-      <w:proofErr w:type="spellEnd"/>
-    </w:p>
-    <w:p>
-      <w:pPr>
-        <w:pStyle w:val="Heading3"/>
-      </w:pPr>
-      <w:bookmarkStart w:id="43" w:name="_Toc183195840"/>
-      <w:r>
-        <w:t xml:space="preserve">4.</w:t>
-      </w:r>
-      <w:r>
-        <w:tab/>
-        <w:t xml:space="preserve">Forum </w:t>
-      </w:r>
-      <w:proofErr w:type="spellStart"/>
-      <w:r>
-        <w:t xml:space="preserve">Diskusi</w:t>
-      </w:r>
-      <w:bookmarkEnd w:id="43"/>
-      <w:proofErr w:type="spellEnd"/>
-    </w:p>
-    <w:p>
-      <w:pPr>
-        <w:pStyle w:val="Heading2"/>
-        <w:rPr>
-          <w:lang w:val="fr-FR"/>
-        </w:rPr>
-      </w:pPr>
-      <w:bookmarkStart w:id="44" w:name="_Toc175719418"/>
-      <w:bookmarkStart w:id="45" w:name="_Toc183195841"/>
-      <w:r>
-        <w:rPr>
-          <w:lang w:val="fr-FR"/>
-        </w:rPr>
-        <w:t xml:space="preserve">C.</w:t>
-      </w:r>
-      <w:r>
-        <w:rPr>
-          <w:lang w:val="fr-FR"/>
-        </w:rPr>
-        <w:tab/>
-        <w:t xml:space="preserve">Evaluasi Formatif</w:t>
-      </w:r>
-      <w:bookmarkEnd w:id="44"/>
-      <w:bookmarkEnd w:id="45"/>
-    </w:p>
-    <w:p>
-      <w:pPr>
-        <w:pStyle w:val="Heading2"/>
-      </w:pPr>
-      <w:bookmarkStart w:id="46" w:name="_Toc175719419"/>
-      <w:bookmarkStart w:id="47" w:name="_Toc183195842"/>
-      <w:r>
-        <w:t xml:space="preserve">Referensi</w:t>
-      </w:r>
-      <w:r>
-        <w:t xml:space="preserve"> (Daftar Pustaka)</w:t>
-      </w:r>
-      <w:bookmarkEnd w:id="46"/>
-      <w:bookmarkEnd w:id="47"/>
-    </w:p>
-    <w:p>
-      <w:r>
-        <w:t xml:space="preserve">Daftar </w:t>
-      </w:r>
-      <w:proofErr w:type="spellStart"/>
-      <w:r>
-        <w:t xml:space="preserve">buku</w:t>
-      </w:r>
-      <w:proofErr w:type="spellEnd"/>
-      <w:r>
-        <w:t xml:space="preserve"> </w:t>
-      </w:r>
-      <w:proofErr w:type="spellStart"/>
-      <w:r>
-        <w:t xml:space="preserve">rujukan</w:t>
-      </w:r>
-      <w:proofErr w:type="spellEnd"/>
-      <w:r>
-        <w:t xml:space="preserve"> yang </w:t>
-      </w:r>
-      <w:proofErr w:type="spellStart"/>
-      <w:r>
-        <w:t xml:space="preserve">digunakan</w:t>
-      </w:r>
-      <w:proofErr w:type="spellEnd"/>
-      <w:r>
-        <w:t xml:space="preserve"> </w:t>
-      </w:r>
-      <w:proofErr w:type="spellStart"/>
-      <w:r>
-        <w:t xml:space="preserve">dalam</w:t>
-      </w:r>
-      <w:proofErr w:type="spellEnd"/>
-      <w:r>
-        <w:t xml:space="preserve"> </w:t>
-      </w:r>
-      <w:proofErr w:type="spellStart"/>
-      <w:r>
-        <w:t xml:space="preserve">menyusun</w:t>
-      </w:r>
-      <w:proofErr w:type="spellEnd"/>
-      <w:r>
-        <w:t xml:space="preserve"> </w:t>
-      </w:r>
-      <w:proofErr w:type="spellStart"/>
-      <w:r>
-        <w:t xml:space="preserve">modul</w:t>
-      </w:r>
-      <w:proofErr w:type="spellEnd"/>
-      <w:r>
-        <w:t xml:space="preserve"> </w:t>
-      </w:r>
-      <w:proofErr w:type="spellStart"/>
-      <w:r>
-        <w:t xml:space="preserve">bahan</w:t>
-      </w:r>
-      <w:proofErr w:type="spellEnd"/>
-      <w:r>
-        <w:t xml:space="preserve"> ajar</w:t>
-      </w:r>
-    </w:p>
-    <w:p>
-      <w:pPr>
-        <w:pStyle w:val="Heading1"/>
-      </w:pPr>
-      <w:r>
-        <w:t xml:space="preserve">PERTEMUAN </w:t>
-      </w:r>
-      <w:r>
-        <w:t xml:space="preserve">9</w:t>
-      </w:r>
-      <w:r>
-        <w:t xml:space="preserve"> (</w:t>
-      </w:r>
-      <w:r>
-        <w:t xml:space="preserve">TOPIK I</w:t>
-      </w:r>
-      <w:r>
-        <w:t xml:space="preserve">)</w:t>
-      </w:r>
-      <w:r>
-        <w:t xml:space="preserve">: </w:t>
-      </w:r>
-      <w:bookmarkEnd w:id="25"/>
-      <w:bookmarkEnd w:id="26"/>
-      <w:r>
-        <w:t xml:space="preserve">undefined</w:t>
-      </w:r>
-      <w:r>
-        <w:t/>
-      </w:r>
-      <w:r>
-        <w:t/>
-      </w:r>
-    </w:p>
-    <w:p>
-      <w:pPr>
-        <w:pStyle w:val="Heading2"/>
-      </w:pPr>
-      <w:bookmarkStart w:id="27" w:name="_Toc175719410"/>
-      <w:bookmarkStart w:id="28" w:name="_Toc183195832"/>
-      <w:r>
-        <w:t xml:space="preserve">A. Pengantar Topik Materi I</w:t>
-      </w:r>
-      <w:bookmarkEnd w:id="27"/>
-      <w:bookmarkEnd w:id="28"/>
-    </w:p>
-    <w:p>
-      <w:pPr>
-        <w:pStyle w:val="Heading3"/>
-      </w:pPr>
-      <w:bookmarkStart w:id="29" w:name="_Toc175719411"/>
-      <w:bookmarkStart w:id="30" w:name="_Toc183195833"/>
-      <w:r>
-        <w:t xml:space="preserve">1.</w:t>
-      </w:r>
-      <w:r>
-        <w:tab/>
-      </w:r>
-      <w:proofErr w:type="spellStart"/>
-      <w:r>
-        <w:t xml:space="preserve">Deskripsi</w:t>
-      </w:r>
-      <w:proofErr w:type="spellEnd"/>
-      <w:r>
-        <w:t xml:space="preserve"> </w:t>
-      </w:r>
-      <w:proofErr w:type="spellStart"/>
-      <w:r>
-        <w:t xml:space="preserve">Topik</w:t>
-      </w:r>
-      <w:proofErr w:type="spellEnd"/>
-      <w:r>
-        <w:t xml:space="preserve"> I</w:t>
-      </w:r>
-      <w:bookmarkEnd w:id="29"/>
-      <w:bookmarkEnd w:id="30"/>
-    </w:p>
-    <w:p>
-      <w:r>
-        <w:t/>
-      </w:r>
-      <w:proofErr w:type="spellStart"/>
-      <w:r>
-        <w:t/>
-      </w:r>
-      <w:proofErr w:type="spellEnd"/>
-      <w:r>
-        <w:t/>
-      </w:r>
-    </w:p>
-    <w:p>
-      <w:pPr>
-        <w:pStyle w:val="Heading3"/>
-        <w:rPr>
-          <w:lang w:val="es-ES"/>
-        </w:rPr>
-      </w:pPr>
-      <w:bookmarkStart w:id="31" w:name="_Toc175719412"/>
-      <w:bookmarkStart w:id="32" w:name="_Toc183195834"/>
-      <w:r>
-        <w:rPr>
-          <w:lang w:val="es-ES"/>
-        </w:rPr>
-        <w:t xml:space="preserve">2.</w:t>
-      </w:r>
-      <w:r>
-        <w:rPr>
-          <w:lang w:val="es-ES"/>
-        </w:rPr>
-        <w:tab/>
-      </w:r>
-      <w:proofErr w:type="spellStart"/>
-      <w:r>
-        <w:rPr>
-          <w:lang w:val="es-ES"/>
-        </w:rPr>
-        <w:t xml:space="preserve">Capaian</w:t>
-      </w:r>
-      <w:proofErr w:type="spellEnd"/>
-      <w:r>
-        <w:rPr>
-          <w:lang w:val="es-ES"/>
-        </w:rPr>
-        <w:t xml:space="preserve"> </w:t>
-      </w:r>
-      <w:proofErr w:type="spellStart"/>
-      <w:r>
-        <w:rPr>
-          <w:lang w:val="es-ES"/>
-        </w:rPr>
-        <w:t xml:space="preserve">Pembelajaran</w:t>
-      </w:r>
-      <w:bookmarkEnd w:id="31"/>
-      <w:bookmarkEnd w:id="32"/>
-      <w:proofErr w:type="spellEnd"/>
-    </w:p>
-    <w:p>
-      <w:pPr>
-        <w:pStyle w:val="Heading4"/>
-        <w:rPr>
-          <w:lang w:val="es-ES"/>
-        </w:rPr>
-      </w:pPr>
-      <w:r>
-        <w:rPr>
-          <w:lang w:val="es-ES"/>
-        </w:rPr>
-        <w:t xml:space="preserve">a.</w:t>
-      </w:r>
-      <w:r>
-        <w:rPr>
-          <w:lang w:val="es-ES"/>
-        </w:rPr>
-        <w:tab/>
-      </w:r>
-      <w:proofErr w:type="spellStart"/>
-      <w:r>
-        <w:rPr>
-          <w:lang w:val="es-ES"/>
-        </w:rPr>
-        <w:t xml:space="preserve">Capaian</w:t>
-      </w:r>
-      <w:proofErr w:type="spellEnd"/>
-      <w:r>
-        <w:rPr>
-          <w:lang w:val="es-ES"/>
-        </w:rPr>
-        <w:t xml:space="preserve"> </w:t>
-      </w:r>
-      <w:proofErr w:type="spellStart"/>
-      <w:r>
-        <w:rPr>
-          <w:lang w:val="es-ES"/>
-        </w:rPr>
-        <w:t xml:space="preserve">Pembelajaran</w:t>
-      </w:r>
-      <w:proofErr w:type="spellEnd"/>
-      <w:r>
-        <w:rPr>
-          <w:lang w:val="es-ES"/>
-        </w:rPr>
-        <w:t xml:space="preserve"> Mata </w:t>
-      </w:r>
-      <w:proofErr w:type="spellStart"/>
-      <w:r>
-        <w:rPr>
-          <w:lang w:val="es-ES"/>
-        </w:rPr>
-        <w:t xml:space="preserve">Kuliah</w:t>
-      </w:r>
-      <w:proofErr w:type="spellEnd"/>
-      <w:r>
-        <w:rPr>
-          <w:lang w:val="es-ES"/>
-        </w:rPr>
-        <w:t xml:space="preserve"> (CPMK)</w:t>
-      </w:r>
-    </w:p>
-    <w:p>
-      <w:pPr>
-        <w:rPr>
-          <w:lang w:val="es-ES"/>
-        </w:rPr>
-      </w:pPr>
-      <w:r>
-        <w:rPr>
-          <w:lang w:val="es-ES"/>
-        </w:rPr>
-        <w:t xml:space="preserve">       </w:t>
-      </w:r>
-      <w:proofErr w:type="spellStart"/>
-      <w:r>
-        <w:rPr>
-          <w:lang w:val="es-ES"/>
-        </w:rPr>
-        <w:t/>
-      </w:r>
-      <w:proofErr w:type="spellEnd"/>
-      <w:r>
-        <w:rPr>
-          <w:lang w:val="es-ES"/>
-        </w:rPr>
-        <w:t/>
-      </w:r>
-    </w:p>
-    <w:p>
-      <w:pPr>
-        <w:rPr>
-          <w:b/>
-          <w:bCs/>
-          <w:lang w:val="es-ES"/>
-        </w:rPr>
-      </w:pPr>
-      <w:r>
-        <w:rPr>
-          <w:b/>
-          <w:bCs/>
-          <w:lang w:val="es-ES"/>
-        </w:rPr>
-        <w:t xml:space="preserve">b. </w:t>
-      </w:r>
-      <w:r>
-        <w:rPr>
-          <w:b/>
-          <w:bCs/>
-          <w:lang w:val="es-ES"/>
-        </w:rPr>
-        <w:t xml:space="preserve">Sub-</w:t>
-      </w:r>
-      <w:proofErr w:type="spellStart"/>
-      <w:r>
-        <w:rPr>
-          <w:b/>
-          <w:bCs/>
-          <w:lang w:val="es-ES"/>
-        </w:rPr>
-        <w:t xml:space="preserve">Capaian</w:t>
-      </w:r>
-      <w:proofErr w:type="spellEnd"/>
-      <w:r>
-        <w:rPr>
-          <w:b/>
-          <w:bCs/>
-          <w:lang w:val="es-ES"/>
-        </w:rPr>
-        <w:t xml:space="preserve"> </w:t>
-      </w:r>
-      <w:proofErr w:type="spellStart"/>
-      <w:r>
-        <w:rPr>
-          <w:b/>
-          <w:bCs/>
-          <w:lang w:val="es-ES"/>
-        </w:rPr>
-        <w:t xml:space="preserve">Pembelajaran</w:t>
-      </w:r>
-      <w:proofErr w:type="spellEnd"/>
-      <w:r>
-        <w:rPr>
-          <w:b/>
-          <w:bCs/>
-          <w:lang w:val="es-ES"/>
-        </w:rPr>
-        <w:t xml:space="preserve"> Mata </w:t>
-      </w:r>
-      <w:proofErr w:type="spellStart"/>
-      <w:r>
-        <w:rPr>
-          <w:b/>
-          <w:bCs/>
-          <w:lang w:val="es-ES"/>
-        </w:rPr>
-        <w:t xml:space="preserve">Kuliah</w:t>
-      </w:r>
-      <w:proofErr w:type="spellEnd"/>
-      <w:r>
-        <w:rPr>
-          <w:b/>
-          <w:bCs/>
-          <w:lang w:val="es-ES"/>
-        </w:rPr>
-        <w:t xml:space="preserve"> (Sub-CPMK)</w:t>
-      </w:r>
-    </w:p>
-    <w:p>
-      <w:pPr>
-        <w:rPr>
-          <w:lang w:val="es-ES"/>
-        </w:rPr>
-      </w:pPr>
-      <w:r>
-        <w:rPr>
-          <w:lang w:val="es-ES"/>
-        </w:rPr>
-        <w:t xml:space="preserve">        </w:t>
-      </w:r>
-      <w:proofErr w:type="spellStart"/>
-      <w:r>
-        <w:rPr>
-          <w:lang w:val="es-ES"/>
-        </w:rPr>
-        <w:t/>
-      </w:r>
-      <w:proofErr w:type="spellEnd"/>
-      <w:r>
-        <w:rPr>
-          <w:lang w:val="es-ES"/>
-        </w:rPr>
-        <w:t/>
-      </w:r>
-    </w:p>
-    <w:p>
-      <w:pPr>
-        <w:pStyle w:val="Heading3"/>
-        <w:rPr>
-          <w:lang w:val="es-ES"/>
-        </w:rPr>
-      </w:pPr>
-      <w:bookmarkStart w:id="33" w:name="_Toc175719413"/>
-      <w:bookmarkStart w:id="34" w:name="_Toc183195835"/>
-      <w:r>
-        <w:rPr>
-          <w:lang w:val="es-ES"/>
-        </w:rPr>
-        <w:t xml:space="preserve">3.</w:t>
-      </w:r>
-      <w:r>
-        <w:rPr>
-          <w:lang w:val="es-ES"/>
-        </w:rPr>
-        <w:tab/>
-      </w:r>
-      <w:proofErr w:type="spellStart"/>
-      <w:r>
-        <w:rPr>
-          <w:lang w:val="es-ES"/>
-        </w:rPr>
-        <w:t xml:space="preserve">Petunjuk</w:t>
-      </w:r>
-      <w:proofErr w:type="spellEnd"/>
-      <w:r>
-        <w:rPr>
-          <w:lang w:val="es-ES"/>
-        </w:rPr>
-        <w:t xml:space="preserve"> </w:t>
-      </w:r>
-      <w:proofErr w:type="spellStart"/>
-      <w:r>
-        <w:rPr>
-          <w:lang w:val="es-ES"/>
-        </w:rPr>
-        <w:t xml:space="preserve">Belajar</w:t>
-      </w:r>
-      <w:proofErr w:type="spellEnd"/>
-      <w:r>
-        <w:rPr>
-          <w:lang w:val="es-ES"/>
-        </w:rPr>
-        <w:t xml:space="preserve"> </w:t>
-      </w:r>
-      <w:proofErr w:type="spellStart"/>
-      <w:r>
-        <w:rPr>
-          <w:lang w:val="es-ES"/>
-        </w:rPr>
-        <w:t xml:space="preserve">Topik</w:t>
-      </w:r>
-      <w:proofErr w:type="spellEnd"/>
-      <w:r>
-        <w:rPr>
-          <w:lang w:val="es-ES"/>
-        </w:rPr>
-        <w:t xml:space="preserve"> I</w:t>
-      </w:r>
-      <w:bookmarkEnd w:id="33"/>
-      <w:bookmarkEnd w:id="34"/>
-    </w:p>
-    <w:p>
-      <w:pPr>
-        <w:spacing w:after="0"/>
-        <w:rPr>
-          <w:color w:val="FF0000"/>
-          <w:lang w:val="es-ES"/>
-        </w:rPr>
-      </w:pPr>
-      <w:r>
-        <w:rPr>
-          <w:color w:val="FF0000"/>
-          <w:lang w:val="es-ES"/>
-        </w:rPr>
-        <w:t xml:space="preserve">Catatan: </w:t>
-      </w:r>
-    </w:p>
-    <w:p>
-      <w:pPr>
-        <w:pStyle w:val="Heading2"/>
-      </w:pPr>
-      <w:bookmarkStart w:id="35" w:name="_Toc175719414"/>
-      <w:bookmarkStart w:id="36" w:name="_Toc183195836"/>
-      <w:r>
-        <w:t xml:space="preserve">B.</w:t>
-      </w:r>
-      <w:r>
-        <w:tab/>
-        <w:t xml:space="preserve">Uraian Materi Ajar Topik I</w:t>
-      </w:r>
-      <w:bookmarkEnd w:id="35"/>
-      <w:bookmarkEnd w:id="36"/>
-    </w:p>
-    <w:p>
-      <w:pPr>
-        <w:pStyle w:val="Heading3"/>
-      </w:pPr>
-      <w:bookmarkStart w:id="37" w:name="_Toc175719415"/>
-      <w:bookmarkStart w:id="38" w:name="_Toc183195837"/>
-      <w:r>
-        <w:t xml:space="preserve">1.</w:t>
-      </w:r>
-      <w:r>
-        <w:tab/>
-        <w:t xml:space="preserve">Sub-</w:t>
-      </w:r>
-      <w:proofErr w:type="spellStart"/>
-      <w:r>
-        <w:t xml:space="preserve">Topik</w:t>
-      </w:r>
-      <w:proofErr w:type="spellEnd"/>
-      <w:r>
-        <w:t xml:space="preserve"> I.1</w:t>
-      </w:r>
-      <w:bookmarkEnd w:id="37"/>
-      <w:bookmarkEnd w:id="38"/>
-    </w:p>
-    <w:p>
-      <w:pPr>
-        <w:pStyle w:val="Heading3"/>
-      </w:pPr>
-      <w:bookmarkStart w:id="39" w:name="_Toc175719416"/>
-      <w:bookmarkStart w:id="40" w:name="_Toc183195838"/>
-      <w:r>
-        <w:t xml:space="preserve">2.</w:t>
-      </w:r>
-      <w:r>
-        <w:tab/>
-        <w:t xml:space="preserve">Sub-</w:t>
-      </w:r>
-      <w:proofErr w:type="spellStart"/>
-      <w:r>
-        <w:t xml:space="preserve">Topik</w:t>
-      </w:r>
-      <w:proofErr w:type="spellEnd"/>
-      <w:r>
-        <w:t xml:space="preserve"> I.2</w:t>
-      </w:r>
-      <w:bookmarkEnd w:id="39"/>
-      <w:bookmarkEnd w:id="40"/>
-    </w:p>
-    <w:p>
-      <w:pPr>
-        <w:pStyle w:val="Heading3"/>
-      </w:pPr>
-      <w:bookmarkStart w:id="41" w:name="_Toc183195839"/>
-      <w:r>
-        <w:t xml:space="preserve">3.</w:t>
-      </w:r>
-      <w:r>
-        <w:tab/>
-      </w:r>
-      <w:bookmarkStart w:id="42" w:name="_Toc175719417"/>
-      <w:r>
-        <w:t xml:space="preserve">Sub-</w:t>
-      </w:r>
-      <w:proofErr w:type="spellStart"/>
-      <w:r>
-        <w:t xml:space="preserve">Topik</w:t>
-      </w:r>
-      <w:proofErr w:type="spellEnd"/>
-      <w:r>
-        <w:t xml:space="preserve"> </w:t>
-      </w:r>
-      <w:proofErr w:type="spellStart"/>
-      <w:r>
-        <w:t xml:space="preserve">seterusnya</w:t>
-      </w:r>
-      <w:bookmarkEnd w:id="41"/>
-      <w:bookmarkEnd w:id="42"/>
-      <w:proofErr w:type="spellEnd"/>
-    </w:p>
-    <w:p>
-      <w:pPr>
-        <w:pStyle w:val="Heading3"/>
-      </w:pPr>
-      <w:bookmarkStart w:id="43" w:name="_Toc183195840"/>
-      <w:r>
-        <w:t xml:space="preserve">4.</w:t>
-      </w:r>
-      <w:r>
-        <w:tab/>
-        <w:t xml:space="preserve">Forum </w:t>
-      </w:r>
-      <w:proofErr w:type="spellStart"/>
-      <w:r>
-        <w:t xml:space="preserve">Diskusi</w:t>
-      </w:r>
-      <w:bookmarkEnd w:id="43"/>
-      <w:proofErr w:type="spellEnd"/>
-    </w:p>
-    <w:p>
-      <w:pPr>
-        <w:pStyle w:val="Heading2"/>
-        <w:rPr>
-          <w:lang w:val="fr-FR"/>
-        </w:rPr>
-      </w:pPr>
-      <w:bookmarkStart w:id="44" w:name="_Toc175719418"/>
-      <w:bookmarkStart w:id="45" w:name="_Toc183195841"/>
-      <w:r>
-        <w:rPr>
-          <w:lang w:val="fr-FR"/>
-        </w:rPr>
-        <w:t xml:space="preserve">C.</w:t>
-      </w:r>
-      <w:r>
-        <w:rPr>
-          <w:lang w:val="fr-FR"/>
-        </w:rPr>
-        <w:tab/>
-        <w:t xml:space="preserve">Evaluasi Formatif</w:t>
-      </w:r>
-      <w:bookmarkEnd w:id="44"/>
-      <w:bookmarkEnd w:id="45"/>
-    </w:p>
-    <w:p>
-      <w:pPr>
-        <w:pStyle w:val="Heading2"/>
-      </w:pPr>
-      <w:bookmarkStart w:id="46" w:name="_Toc175719419"/>
-      <w:bookmarkStart w:id="47" w:name="_Toc183195842"/>
-      <w:r>
-        <w:t xml:space="preserve">Referensi</w:t>
-      </w:r>
-      <w:r>
-        <w:t xml:space="preserve"> (Daftar Pustaka)</w:t>
-      </w:r>
-      <w:bookmarkEnd w:id="46"/>
-      <w:bookmarkEnd w:id="47"/>
-    </w:p>
-    <w:p>
-      <w:r>
-        <w:t xml:space="preserve">Daftar </w:t>
-      </w:r>
-      <w:proofErr w:type="spellStart"/>
-      <w:r>
-        <w:t xml:space="preserve">buku</w:t>
-      </w:r>
-      <w:proofErr w:type="spellEnd"/>
-      <w:r>
-        <w:t xml:space="preserve"> </w:t>
-      </w:r>
-      <w:proofErr w:type="spellStart"/>
-      <w:r>
-        <w:t xml:space="preserve">rujukan</w:t>
-      </w:r>
-      <w:proofErr w:type="spellEnd"/>
-      <w:r>
-        <w:t xml:space="preserve"> yang </w:t>
-      </w:r>
-      <w:proofErr w:type="spellStart"/>
-      <w:r>
-        <w:t xml:space="preserve">digunakan</w:t>
-      </w:r>
-      <w:proofErr w:type="spellEnd"/>
-      <w:r>
-        <w:t xml:space="preserve"> </w:t>
-      </w:r>
-      <w:proofErr w:type="spellStart"/>
-      <w:r>
-        <w:t xml:space="preserve">dalam</w:t>
-      </w:r>
-      <w:proofErr w:type="spellEnd"/>
-      <w:r>
-        <w:t xml:space="preserve"> </w:t>
-      </w:r>
-      <w:proofErr w:type="spellStart"/>
-      <w:r>
-        <w:t xml:space="preserve">menyusun</w:t>
-      </w:r>
-      <w:proofErr w:type="spellEnd"/>
-      <w:r>
-        <w:t xml:space="preserve"> </w:t>
-      </w:r>
-      <w:proofErr w:type="spellStart"/>
-      <w:r>
-        <w:t xml:space="preserve">modul</w:t>
-      </w:r>
-      <w:proofErr w:type="spellEnd"/>
-      <w:r>
-        <w:t xml:space="preserve"> </w:t>
-      </w:r>
-      <w:proofErr w:type="spellStart"/>
-      <w:r>
-        <w:t xml:space="preserve">bahan</w:t>
-      </w:r>
-      <w:proofErr w:type="spellEnd"/>
-      <w:r>
-        <w:t xml:space="preserve"> ajar</w:t>
-      </w:r>
-    </w:p>
-    <w:p>
-      <w:pPr>
-        <w:pStyle w:val="Heading1"/>
-      </w:pPr>
-      <w:r>
-        <w:t xml:space="preserve">PERTEMUAN </w:t>
-      </w:r>
-      <w:r>
-        <w:t xml:space="preserve">10</w:t>
-      </w:r>
-      <w:r>
-        <w:t xml:space="preserve"> (</w:t>
-      </w:r>
-      <w:r>
-        <w:t xml:space="preserve">TOPIK I</w:t>
-      </w:r>
-      <w:r>
-        <w:t xml:space="preserve">)</w:t>
-      </w:r>
-      <w:r>
-        <w:t xml:space="preserve">: </w:t>
-      </w:r>
-      <w:bookmarkEnd w:id="25"/>
-      <w:bookmarkEnd w:id="26"/>
-      <w:r>
-        <w:t xml:space="preserve">undefined</w:t>
-      </w:r>
-      <w:r>
-        <w:t/>
-      </w:r>
-      <w:r>
-        <w:t/>
-      </w:r>
-    </w:p>
-    <w:p>
-      <w:pPr>
-        <w:pStyle w:val="Heading2"/>
-      </w:pPr>
-      <w:bookmarkStart w:id="27" w:name="_Toc175719410"/>
-      <w:bookmarkStart w:id="28" w:name="_Toc183195832"/>
-      <w:r>
-        <w:t xml:space="preserve">A. Pengantar Topik Materi I</w:t>
-      </w:r>
-      <w:bookmarkEnd w:id="27"/>
-      <w:bookmarkEnd w:id="28"/>
-    </w:p>
-    <w:p>
-      <w:pPr>
-        <w:pStyle w:val="Heading3"/>
-      </w:pPr>
-      <w:bookmarkStart w:id="29" w:name="_Toc175719411"/>
-      <w:bookmarkStart w:id="30" w:name="_Toc183195833"/>
-      <w:r>
-        <w:t xml:space="preserve">1.</w:t>
-      </w:r>
-      <w:r>
-        <w:tab/>
-      </w:r>
-      <w:proofErr w:type="spellStart"/>
-      <w:r>
-        <w:t xml:space="preserve">Deskripsi</w:t>
-      </w:r>
-      <w:proofErr w:type="spellEnd"/>
-      <w:r>
-        <w:t xml:space="preserve"> </w:t>
-      </w:r>
-      <w:proofErr w:type="spellStart"/>
-      <w:r>
-        <w:t xml:space="preserve">Topik</w:t>
-      </w:r>
-      <w:proofErr w:type="spellEnd"/>
-      <w:r>
-        <w:t xml:space="preserve"> I</w:t>
-      </w:r>
-      <w:bookmarkEnd w:id="29"/>
-      <w:bookmarkEnd w:id="30"/>
-    </w:p>
-    <w:p>
-      <w:r>
-        <w:t/>
-      </w:r>
-      <w:proofErr w:type="spellStart"/>
-      <w:r>
-        <w:t/>
-      </w:r>
-      <w:proofErr w:type="spellEnd"/>
-      <w:r>
-        <w:t/>
-      </w:r>
-    </w:p>
-    <w:p>
-      <w:pPr>
-        <w:pStyle w:val="Heading3"/>
-        <w:rPr>
-          <w:lang w:val="es-ES"/>
-        </w:rPr>
-      </w:pPr>
-      <w:bookmarkStart w:id="31" w:name="_Toc175719412"/>
-      <w:bookmarkStart w:id="32" w:name="_Toc183195834"/>
-      <w:r>
-        <w:rPr>
-          <w:lang w:val="es-ES"/>
-        </w:rPr>
-        <w:t xml:space="preserve">2.</w:t>
-      </w:r>
-      <w:r>
-        <w:rPr>
-          <w:lang w:val="es-ES"/>
-        </w:rPr>
-        <w:tab/>
-      </w:r>
-      <w:proofErr w:type="spellStart"/>
-      <w:r>
-        <w:rPr>
-          <w:lang w:val="es-ES"/>
-        </w:rPr>
-        <w:t xml:space="preserve">Capaian</w:t>
-      </w:r>
-      <w:proofErr w:type="spellEnd"/>
-      <w:r>
-        <w:rPr>
-          <w:lang w:val="es-ES"/>
-        </w:rPr>
-        <w:t xml:space="preserve"> </w:t>
-      </w:r>
-      <w:proofErr w:type="spellStart"/>
-      <w:r>
-        <w:rPr>
-          <w:lang w:val="es-ES"/>
-        </w:rPr>
-        <w:t xml:space="preserve">Pembelajaran</w:t>
-      </w:r>
-      <w:bookmarkEnd w:id="31"/>
-      <w:bookmarkEnd w:id="32"/>
-      <w:proofErr w:type="spellEnd"/>
-    </w:p>
-    <w:p>
-      <w:pPr>
-        <w:pStyle w:val="Heading4"/>
-        <w:rPr>
-          <w:lang w:val="es-ES"/>
-        </w:rPr>
-      </w:pPr>
-      <w:r>
-        <w:rPr>
-          <w:lang w:val="es-ES"/>
-        </w:rPr>
-        <w:t xml:space="preserve">a.</w:t>
-      </w:r>
-      <w:r>
-        <w:rPr>
-          <w:lang w:val="es-ES"/>
-        </w:rPr>
-        <w:tab/>
-      </w:r>
-      <w:proofErr w:type="spellStart"/>
-      <w:r>
-        <w:rPr>
-          <w:lang w:val="es-ES"/>
-        </w:rPr>
-        <w:t xml:space="preserve">Capaian</w:t>
-      </w:r>
-      <w:proofErr w:type="spellEnd"/>
-      <w:r>
-        <w:rPr>
-          <w:lang w:val="es-ES"/>
-        </w:rPr>
-        <w:t xml:space="preserve"> </w:t>
-      </w:r>
-      <w:proofErr w:type="spellStart"/>
-      <w:r>
-        <w:rPr>
-          <w:lang w:val="es-ES"/>
-        </w:rPr>
-        <w:t xml:space="preserve">Pembelajaran</w:t>
-      </w:r>
-      <w:proofErr w:type="spellEnd"/>
-      <w:r>
-        <w:rPr>
-          <w:lang w:val="es-ES"/>
-        </w:rPr>
-        <w:t xml:space="preserve"> Mata </w:t>
-      </w:r>
-      <w:proofErr w:type="spellStart"/>
-      <w:r>
-        <w:rPr>
-          <w:lang w:val="es-ES"/>
-        </w:rPr>
-        <w:t xml:space="preserve">Kuliah</w:t>
-      </w:r>
-      <w:proofErr w:type="spellEnd"/>
-      <w:r>
-        <w:rPr>
-          <w:lang w:val="es-ES"/>
-        </w:rPr>
-        <w:t xml:space="preserve"> (CPMK)</w:t>
-      </w:r>
-    </w:p>
-    <w:p>
-      <w:pPr>
-        <w:rPr>
-          <w:lang w:val="es-ES"/>
-        </w:rPr>
-      </w:pPr>
-      <w:r>
-        <w:rPr>
-          <w:lang w:val="es-ES"/>
-        </w:rPr>
-        <w:t xml:space="preserve">       </w:t>
-      </w:r>
-      <w:proofErr w:type="spellStart"/>
-      <w:r>
-        <w:rPr>
-          <w:lang w:val="es-ES"/>
-        </w:rPr>
-        <w:t/>
-      </w:r>
-      <w:proofErr w:type="spellEnd"/>
-      <w:r>
-        <w:rPr>
-          <w:lang w:val="es-ES"/>
-        </w:rPr>
-        <w:t/>
-      </w:r>
-    </w:p>
-    <w:p>
-      <w:pPr>
-        <w:rPr>
-          <w:b/>
-          <w:bCs/>
-          <w:lang w:val="es-ES"/>
-        </w:rPr>
-      </w:pPr>
-      <w:r>
-        <w:rPr>
-          <w:b/>
-          <w:bCs/>
-          <w:lang w:val="es-ES"/>
-        </w:rPr>
-        <w:t xml:space="preserve">b. </w:t>
-      </w:r>
-      <w:r>
-        <w:rPr>
-          <w:b/>
-          <w:bCs/>
-          <w:lang w:val="es-ES"/>
-        </w:rPr>
-        <w:t xml:space="preserve">Sub-</w:t>
-      </w:r>
-      <w:proofErr w:type="spellStart"/>
-      <w:r>
-        <w:rPr>
-          <w:b/>
-          <w:bCs/>
-          <w:lang w:val="es-ES"/>
-        </w:rPr>
-        <w:t xml:space="preserve">Capaian</w:t>
-      </w:r>
-      <w:proofErr w:type="spellEnd"/>
-      <w:r>
-        <w:rPr>
-          <w:b/>
-          <w:bCs/>
-          <w:lang w:val="es-ES"/>
-        </w:rPr>
-        <w:t xml:space="preserve"> </w:t>
-      </w:r>
-      <w:proofErr w:type="spellStart"/>
-      <w:r>
-        <w:rPr>
-          <w:b/>
-          <w:bCs/>
-          <w:lang w:val="es-ES"/>
-        </w:rPr>
-        <w:t xml:space="preserve">Pembelajaran</w:t>
-      </w:r>
-      <w:proofErr w:type="spellEnd"/>
-      <w:r>
-        <w:rPr>
-          <w:b/>
-          <w:bCs/>
-          <w:lang w:val="es-ES"/>
-        </w:rPr>
-        <w:t xml:space="preserve"> Mata </w:t>
-      </w:r>
-      <w:proofErr w:type="spellStart"/>
-      <w:r>
-        <w:rPr>
-          <w:b/>
-          <w:bCs/>
-          <w:lang w:val="es-ES"/>
-        </w:rPr>
-        <w:t xml:space="preserve">Kuliah</w:t>
-      </w:r>
-      <w:proofErr w:type="spellEnd"/>
-      <w:r>
-        <w:rPr>
-          <w:b/>
-          <w:bCs/>
-          <w:lang w:val="es-ES"/>
-        </w:rPr>
-        <w:t xml:space="preserve"> (Sub-CPMK)</w:t>
-      </w:r>
-    </w:p>
-    <w:p>
-      <w:pPr>
-        <w:rPr>
-          <w:lang w:val="es-ES"/>
-        </w:rPr>
-      </w:pPr>
-      <w:r>
-        <w:rPr>
-          <w:lang w:val="es-ES"/>
-        </w:rPr>
-        <w:t xml:space="preserve">        </w:t>
-      </w:r>
-      <w:proofErr w:type="spellStart"/>
-      <w:r>
-        <w:rPr>
-          <w:lang w:val="es-ES"/>
-        </w:rPr>
-        <w:t/>
-      </w:r>
-      <w:proofErr w:type="spellEnd"/>
-      <w:r>
-        <w:rPr>
-          <w:lang w:val="es-ES"/>
-        </w:rPr>
-        <w:t/>
-      </w:r>
-    </w:p>
-    <w:p>
-      <w:pPr>
-        <w:pStyle w:val="Heading3"/>
-        <w:rPr>
-          <w:lang w:val="es-ES"/>
-        </w:rPr>
-      </w:pPr>
-      <w:bookmarkStart w:id="33" w:name="_Toc175719413"/>
-      <w:bookmarkStart w:id="34" w:name="_Toc183195835"/>
-      <w:r>
-        <w:rPr>
-          <w:lang w:val="es-ES"/>
-        </w:rPr>
-        <w:t xml:space="preserve">3.</w:t>
-      </w:r>
-      <w:r>
-        <w:rPr>
-          <w:lang w:val="es-ES"/>
-        </w:rPr>
-        <w:tab/>
-      </w:r>
-      <w:proofErr w:type="spellStart"/>
-      <w:r>
-        <w:rPr>
-          <w:lang w:val="es-ES"/>
-        </w:rPr>
-        <w:t xml:space="preserve">Petunjuk</w:t>
-      </w:r>
-      <w:proofErr w:type="spellEnd"/>
-      <w:r>
-        <w:rPr>
-          <w:lang w:val="es-ES"/>
-        </w:rPr>
-        <w:t xml:space="preserve"> </w:t>
-      </w:r>
-      <w:proofErr w:type="spellStart"/>
-      <w:r>
-        <w:rPr>
-          <w:lang w:val="es-ES"/>
-        </w:rPr>
-        <w:t xml:space="preserve">Belajar</w:t>
-      </w:r>
-      <w:proofErr w:type="spellEnd"/>
-      <w:r>
-        <w:rPr>
-          <w:lang w:val="es-ES"/>
-        </w:rPr>
-        <w:t xml:space="preserve"> </w:t>
-      </w:r>
-      <w:proofErr w:type="spellStart"/>
-      <w:r>
-        <w:rPr>
-          <w:lang w:val="es-ES"/>
-        </w:rPr>
-        <w:t xml:space="preserve">Topik</w:t>
-      </w:r>
-      <w:proofErr w:type="spellEnd"/>
-      <w:r>
-        <w:rPr>
-          <w:lang w:val="es-ES"/>
-        </w:rPr>
-        <w:t xml:space="preserve"> I</w:t>
-      </w:r>
-      <w:bookmarkEnd w:id="33"/>
-      <w:bookmarkEnd w:id="34"/>
-    </w:p>
-    <w:p>
-      <w:pPr>
-        <w:spacing w:after="0"/>
-        <w:rPr>
-          <w:color w:val="FF0000"/>
-          <w:lang w:val="es-ES"/>
-        </w:rPr>
-      </w:pPr>
-      <w:r>
-        <w:rPr>
-          <w:color w:val="FF0000"/>
-          <w:lang w:val="es-ES"/>
-        </w:rPr>
-        <w:t xml:space="preserve">Catatan: </w:t>
-      </w:r>
-    </w:p>
-    <w:p>
-      <w:pPr>
-        <w:pStyle w:val="Heading2"/>
-      </w:pPr>
-      <w:bookmarkStart w:id="35" w:name="_Toc175719414"/>
-      <w:bookmarkStart w:id="36" w:name="_Toc183195836"/>
-      <w:r>
-        <w:t xml:space="preserve">B.</w:t>
-      </w:r>
-      <w:r>
-        <w:tab/>
-        <w:t xml:space="preserve">Uraian Materi Ajar Topik I</w:t>
-      </w:r>
-      <w:bookmarkEnd w:id="35"/>
-      <w:bookmarkEnd w:id="36"/>
-    </w:p>
-    <w:p>
-      <w:pPr>
-        <w:pStyle w:val="Heading3"/>
-      </w:pPr>
-      <w:bookmarkStart w:id="37" w:name="_Toc175719415"/>
-      <w:bookmarkStart w:id="38" w:name="_Toc183195837"/>
-      <w:r>
-        <w:t xml:space="preserve">1.</w:t>
-      </w:r>
-      <w:r>
-        <w:tab/>
-        <w:t xml:space="preserve">Sub-</w:t>
-      </w:r>
-      <w:proofErr w:type="spellStart"/>
-      <w:r>
-        <w:t xml:space="preserve">Topik</w:t>
-      </w:r>
-      <w:proofErr w:type="spellEnd"/>
-      <w:r>
-        <w:t xml:space="preserve"> I.1</w:t>
-      </w:r>
-      <w:bookmarkEnd w:id="37"/>
-      <w:bookmarkEnd w:id="38"/>
-    </w:p>
-    <w:p>
-      <w:pPr>
-        <w:pStyle w:val="Heading3"/>
-      </w:pPr>
-      <w:bookmarkStart w:id="39" w:name="_Toc175719416"/>
-      <w:bookmarkStart w:id="40" w:name="_Toc183195838"/>
-      <w:r>
-        <w:t xml:space="preserve">2.</w:t>
-      </w:r>
-      <w:r>
-        <w:tab/>
-        <w:t xml:space="preserve">Sub-</w:t>
-      </w:r>
-      <w:proofErr w:type="spellStart"/>
-      <w:r>
-        <w:t xml:space="preserve">Topik</w:t>
-      </w:r>
-      <w:proofErr w:type="spellEnd"/>
-      <w:r>
-        <w:t xml:space="preserve"> I.2</w:t>
-      </w:r>
-      <w:bookmarkEnd w:id="39"/>
-      <w:bookmarkEnd w:id="40"/>
-    </w:p>
-    <w:p>
-      <w:pPr>
-        <w:pStyle w:val="Heading3"/>
-      </w:pPr>
-      <w:bookmarkStart w:id="41" w:name="_Toc183195839"/>
-      <w:r>
-        <w:t xml:space="preserve">3.</w:t>
-      </w:r>
-      <w:r>
-        <w:tab/>
-      </w:r>
-      <w:bookmarkStart w:id="42" w:name="_Toc175719417"/>
-      <w:r>
-        <w:t xml:space="preserve">Sub-</w:t>
-      </w:r>
-      <w:proofErr w:type="spellStart"/>
-      <w:r>
-        <w:t xml:space="preserve">Topik</w:t>
-      </w:r>
-      <w:proofErr w:type="spellEnd"/>
-      <w:r>
-        <w:t xml:space="preserve"> </w:t>
-      </w:r>
-      <w:proofErr w:type="spellStart"/>
-      <w:r>
-        <w:t xml:space="preserve">seterusnya</w:t>
-      </w:r>
-      <w:bookmarkEnd w:id="41"/>
-      <w:bookmarkEnd w:id="42"/>
-      <w:proofErr w:type="spellEnd"/>
-    </w:p>
-    <w:p>
-      <w:pPr>
-        <w:pStyle w:val="Heading3"/>
-      </w:pPr>
-      <w:bookmarkStart w:id="43" w:name="_Toc183195840"/>
-      <w:r>
-        <w:t xml:space="preserve">4.</w:t>
-      </w:r>
-      <w:r>
-        <w:tab/>
-        <w:t xml:space="preserve">Forum </w:t>
-      </w:r>
-      <w:proofErr w:type="spellStart"/>
-      <w:r>
-        <w:t xml:space="preserve">Diskusi</w:t>
-      </w:r>
-      <w:bookmarkEnd w:id="43"/>
-      <w:proofErr w:type="spellEnd"/>
-    </w:p>
-    <w:p>
-      <w:pPr>
-        <w:pStyle w:val="Heading2"/>
-        <w:rPr>
-          <w:lang w:val="fr-FR"/>
-        </w:rPr>
-      </w:pPr>
-      <w:bookmarkStart w:id="44" w:name="_Toc175719418"/>
-      <w:bookmarkStart w:id="45" w:name="_Toc183195841"/>
-      <w:r>
-        <w:rPr>
-          <w:lang w:val="fr-FR"/>
-        </w:rPr>
-        <w:t xml:space="preserve">C.</w:t>
-      </w:r>
-      <w:r>
-        <w:rPr>
-          <w:lang w:val="fr-FR"/>
-        </w:rPr>
-        <w:tab/>
-        <w:t xml:space="preserve">Evaluasi Formatif</w:t>
-      </w:r>
-      <w:bookmarkEnd w:id="44"/>
-      <w:bookmarkEnd w:id="45"/>
-    </w:p>
-    <w:p>
-      <w:pPr>
-        <w:pStyle w:val="Heading2"/>
-      </w:pPr>
-      <w:bookmarkStart w:id="46" w:name="_Toc175719419"/>
-      <w:bookmarkStart w:id="47" w:name="_Toc183195842"/>
-      <w:r>
-        <w:t xml:space="preserve">Referensi</w:t>
-      </w:r>
-      <w:r>
-        <w:t xml:space="preserve"> (Daftar Pustaka)</w:t>
-      </w:r>
-      <w:bookmarkEnd w:id="46"/>
-      <w:bookmarkEnd w:id="47"/>
-    </w:p>
-    <w:p>
-      <w:r>
-        <w:t xml:space="preserve">Daftar </w:t>
-      </w:r>
-      <w:proofErr w:type="spellStart"/>
-      <w:r>
-        <w:t xml:space="preserve">buku</w:t>
-      </w:r>
-      <w:proofErr w:type="spellEnd"/>
-      <w:r>
-        <w:t xml:space="preserve"> </w:t>
-      </w:r>
-      <w:proofErr w:type="spellStart"/>
-      <w:r>
-        <w:t xml:space="preserve">rujukan</w:t>
-      </w:r>
-      <w:proofErr w:type="spellEnd"/>
-      <w:r>
-        <w:t xml:space="preserve"> yang </w:t>
-      </w:r>
-      <w:proofErr w:type="spellStart"/>
-      <w:r>
-        <w:t xml:space="preserve">digunakan</w:t>
-      </w:r>
-      <w:proofErr w:type="spellEnd"/>
-      <w:r>
-        <w:t xml:space="preserve"> </w:t>
-      </w:r>
-      <w:proofErr w:type="spellStart"/>
-      <w:r>
-        <w:t xml:space="preserve">dalam</w:t>
-      </w:r>
-      <w:proofErr w:type="spellEnd"/>
-      <w:r>
-        <w:t xml:space="preserve"> </w:t>
-      </w:r>
-      <w:proofErr w:type="spellStart"/>
-      <w:r>
-        <w:t xml:space="preserve">menyusun</w:t>
-      </w:r>
-      <w:proofErr w:type="spellEnd"/>
-      <w:r>
-        <w:t xml:space="preserve"> </w:t>
-      </w:r>
-      <w:proofErr w:type="spellStart"/>
-      <w:r>
-        <w:t xml:space="preserve">modul</w:t>
-      </w:r>
-      <w:proofErr w:type="spellEnd"/>
-      <w:r>
-        <w:t xml:space="preserve"> </w:t>
-      </w:r>
-      <w:proofErr w:type="spellStart"/>
-      <w:r>
-        <w:t xml:space="preserve">bahan</w:t>
-      </w:r>
-      <w:proofErr w:type="spellEnd"/>
-      <w:r>
-        <w:t xml:space="preserve"> ajar</w:t>
-      </w:r>
-    </w:p>
-    <w:p>
-      <w:pPr>
-        <w:pStyle w:val="Heading1"/>
-      </w:pPr>
-      <w:r>
-        <w:t xml:space="preserve">PERTEMUAN </w:t>
-      </w:r>
-      <w:r>
-        <w:t xml:space="preserve">11</w:t>
-      </w:r>
-      <w:r>
-        <w:t xml:space="preserve"> (</w:t>
-      </w:r>
-      <w:r>
-        <w:t xml:space="preserve">TOPIK I</w:t>
-      </w:r>
-      <w:r>
-        <w:t xml:space="preserve">)</w:t>
-      </w:r>
-      <w:r>
-        <w:t xml:space="preserve">: </w:t>
-      </w:r>
-      <w:bookmarkEnd w:id="25"/>
-      <w:bookmarkEnd w:id="26"/>
-      <w:r>
-        <w:t xml:space="preserve">undefined</w:t>
-      </w:r>
-      <w:r>
-        <w:t/>
-      </w:r>
-      <w:r>
-        <w:t/>
-      </w:r>
-    </w:p>
-    <w:p>
-      <w:pPr>
-        <w:pStyle w:val="Heading2"/>
-      </w:pPr>
-      <w:bookmarkStart w:id="27" w:name="_Toc175719410"/>
-      <w:bookmarkStart w:id="28" w:name="_Toc183195832"/>
-      <w:r>
-        <w:t xml:space="preserve">A. Pengantar Topik Materi I</w:t>
-      </w:r>
-      <w:bookmarkEnd w:id="27"/>
-      <w:bookmarkEnd w:id="28"/>
-    </w:p>
-    <w:p>
-      <w:pPr>
-        <w:pStyle w:val="Heading3"/>
-      </w:pPr>
-      <w:bookmarkStart w:id="29" w:name="_Toc175719411"/>
-      <w:bookmarkStart w:id="30" w:name="_Toc183195833"/>
-      <w:r>
-        <w:t xml:space="preserve">1.</w:t>
-      </w:r>
-      <w:r>
-        <w:tab/>
-      </w:r>
-      <w:proofErr w:type="spellStart"/>
-      <w:r>
-        <w:t xml:space="preserve">Deskripsi</w:t>
-      </w:r>
-      <w:proofErr w:type="spellEnd"/>
-      <w:r>
-        <w:t xml:space="preserve"> </w:t>
-      </w:r>
-      <w:proofErr w:type="spellStart"/>
-      <w:r>
-        <w:t xml:space="preserve">Topik</w:t>
-      </w:r>
-      <w:proofErr w:type="spellEnd"/>
-      <w:r>
-        <w:t xml:space="preserve"> I</w:t>
-      </w:r>
-      <w:bookmarkEnd w:id="29"/>
-      <w:bookmarkEnd w:id="30"/>
-    </w:p>
-    <w:p>
-      <w:r>
-        <w:t/>
-      </w:r>
-      <w:proofErr w:type="spellStart"/>
-      <w:r>
-        <w:t/>
-      </w:r>
-      <w:proofErr w:type="spellEnd"/>
-      <w:r>
-        <w:t/>
-      </w:r>
-    </w:p>
-    <w:p>
-      <w:pPr>
-        <w:pStyle w:val="Heading3"/>
-        <w:rPr>
-          <w:lang w:val="es-ES"/>
-        </w:rPr>
-      </w:pPr>
-      <w:bookmarkStart w:id="31" w:name="_Toc175719412"/>
-      <w:bookmarkStart w:id="32" w:name="_Toc183195834"/>
-      <w:r>
-        <w:rPr>
-          <w:lang w:val="es-ES"/>
-        </w:rPr>
-        <w:t xml:space="preserve">2.</w:t>
-      </w:r>
-      <w:r>
-        <w:rPr>
-          <w:lang w:val="es-ES"/>
-        </w:rPr>
-        <w:tab/>
-      </w:r>
-      <w:proofErr w:type="spellStart"/>
-      <w:r>
-        <w:rPr>
-          <w:lang w:val="es-ES"/>
-        </w:rPr>
-        <w:t xml:space="preserve">Capaian</w:t>
-      </w:r>
-      <w:proofErr w:type="spellEnd"/>
-      <w:r>
-        <w:rPr>
-          <w:lang w:val="es-ES"/>
-        </w:rPr>
-        <w:t xml:space="preserve"> </w:t>
-      </w:r>
-      <w:proofErr w:type="spellStart"/>
-      <w:r>
-        <w:rPr>
-          <w:lang w:val="es-ES"/>
-        </w:rPr>
-        <w:t xml:space="preserve">Pembelajaran</w:t>
-      </w:r>
-      <w:bookmarkEnd w:id="31"/>
-      <w:bookmarkEnd w:id="32"/>
-      <w:proofErr w:type="spellEnd"/>
-    </w:p>
-    <w:p>
-      <w:pPr>
-        <w:pStyle w:val="Heading4"/>
-        <w:rPr>
-          <w:lang w:val="es-ES"/>
-        </w:rPr>
-      </w:pPr>
-      <w:r>
-        <w:rPr>
-          <w:lang w:val="es-ES"/>
-        </w:rPr>
-        <w:t xml:space="preserve">a.</w:t>
-      </w:r>
-      <w:r>
-        <w:rPr>
-          <w:lang w:val="es-ES"/>
-        </w:rPr>
-        <w:tab/>
-      </w:r>
-      <w:proofErr w:type="spellStart"/>
-      <w:r>
-        <w:rPr>
-          <w:lang w:val="es-ES"/>
-        </w:rPr>
-        <w:t xml:space="preserve">Capaian</w:t>
-      </w:r>
-      <w:proofErr w:type="spellEnd"/>
-      <w:r>
-        <w:rPr>
-          <w:lang w:val="es-ES"/>
-        </w:rPr>
-        <w:t xml:space="preserve"> </w:t>
-      </w:r>
-      <w:proofErr w:type="spellStart"/>
-      <w:r>
-        <w:rPr>
-          <w:lang w:val="es-ES"/>
-        </w:rPr>
-        <w:t xml:space="preserve">Pembelajaran</w:t>
-      </w:r>
-      <w:proofErr w:type="spellEnd"/>
-      <w:r>
-        <w:rPr>
-          <w:lang w:val="es-ES"/>
-        </w:rPr>
-        <w:t xml:space="preserve"> Mata </w:t>
-      </w:r>
-      <w:proofErr w:type="spellStart"/>
-      <w:r>
-        <w:rPr>
-          <w:lang w:val="es-ES"/>
-        </w:rPr>
-        <w:t xml:space="preserve">Kuliah</w:t>
-      </w:r>
-      <w:proofErr w:type="spellEnd"/>
-      <w:r>
-        <w:rPr>
-          <w:lang w:val="es-ES"/>
-        </w:rPr>
-        <w:t xml:space="preserve"> (CPMK)</w:t>
-      </w:r>
-    </w:p>
-    <w:p>
-      <w:pPr>
-        <w:rPr>
-          <w:lang w:val="es-ES"/>
-        </w:rPr>
-      </w:pPr>
-      <w:r>
-        <w:rPr>
-          <w:lang w:val="es-ES"/>
-        </w:rPr>
-        <w:t xml:space="preserve">       </w:t>
-      </w:r>
-      <w:proofErr w:type="spellStart"/>
-      <w:r>
-        <w:rPr>
-          <w:lang w:val="es-ES"/>
-        </w:rPr>
-        <w:t/>
-      </w:r>
-      <w:proofErr w:type="spellEnd"/>
-      <w:r>
-        <w:rPr>
-          <w:lang w:val="es-ES"/>
-        </w:rPr>
-        <w:t/>
-      </w:r>
-    </w:p>
-    <w:p>
-      <w:pPr>
-        <w:rPr>
-          <w:b/>
-          <w:bCs/>
-          <w:lang w:val="es-ES"/>
-        </w:rPr>
-      </w:pPr>
-      <w:r>
-        <w:rPr>
-          <w:b/>
-          <w:bCs/>
-          <w:lang w:val="es-ES"/>
-        </w:rPr>
-        <w:t xml:space="preserve">b. </w:t>
-      </w:r>
-      <w:r>
-        <w:rPr>
-          <w:b/>
-          <w:bCs/>
-          <w:lang w:val="es-ES"/>
-        </w:rPr>
-        <w:t xml:space="preserve">Sub-</w:t>
-      </w:r>
-      <w:proofErr w:type="spellStart"/>
-      <w:r>
-        <w:rPr>
-          <w:b/>
-          <w:bCs/>
-          <w:lang w:val="es-ES"/>
-        </w:rPr>
-        <w:t xml:space="preserve">Capaian</w:t>
-      </w:r>
-      <w:proofErr w:type="spellEnd"/>
-      <w:r>
-        <w:rPr>
-          <w:b/>
-          <w:bCs/>
-          <w:lang w:val="es-ES"/>
-        </w:rPr>
-        <w:t xml:space="preserve"> </w:t>
-      </w:r>
-      <w:proofErr w:type="spellStart"/>
-      <w:r>
-        <w:rPr>
-          <w:b/>
-          <w:bCs/>
-          <w:lang w:val="es-ES"/>
-        </w:rPr>
-        <w:t xml:space="preserve">Pembelajaran</w:t>
-      </w:r>
-      <w:proofErr w:type="spellEnd"/>
-      <w:r>
-        <w:rPr>
-          <w:b/>
-          <w:bCs/>
-          <w:lang w:val="es-ES"/>
-        </w:rPr>
-        <w:t xml:space="preserve"> Mata </w:t>
-      </w:r>
-      <w:proofErr w:type="spellStart"/>
-      <w:r>
-        <w:rPr>
-          <w:b/>
-          <w:bCs/>
-          <w:lang w:val="es-ES"/>
-        </w:rPr>
-        <w:t xml:space="preserve">Kuliah</w:t>
-      </w:r>
-      <w:proofErr w:type="spellEnd"/>
-      <w:r>
-        <w:rPr>
-          <w:b/>
-          <w:bCs/>
-          <w:lang w:val="es-ES"/>
-        </w:rPr>
-        <w:t xml:space="preserve"> (Sub-CPMK)</w:t>
-      </w:r>
-    </w:p>
-    <w:p>
-      <w:pPr>
-        <w:rPr>
-          <w:lang w:val="es-ES"/>
-        </w:rPr>
-      </w:pPr>
-      <w:r>
-        <w:rPr>
-          <w:lang w:val="es-ES"/>
-        </w:rPr>
-        <w:t xml:space="preserve">        </w:t>
-      </w:r>
-      <w:proofErr w:type="spellStart"/>
-      <w:r>
-        <w:rPr>
-          <w:lang w:val="es-ES"/>
-        </w:rPr>
-        <w:t/>
-      </w:r>
-      <w:proofErr w:type="spellEnd"/>
-      <w:r>
-        <w:rPr>
-          <w:lang w:val="es-ES"/>
-        </w:rPr>
-        <w:t/>
-      </w:r>
-    </w:p>
-    <w:p>
-      <w:pPr>
-        <w:pStyle w:val="Heading3"/>
-        <w:rPr>
-          <w:lang w:val="es-ES"/>
-        </w:rPr>
-      </w:pPr>
-      <w:bookmarkStart w:id="33" w:name="_Toc175719413"/>
-      <w:bookmarkStart w:id="34" w:name="_Toc183195835"/>
-      <w:r>
-        <w:rPr>
-          <w:lang w:val="es-ES"/>
-        </w:rPr>
-        <w:t xml:space="preserve">3.</w:t>
-      </w:r>
-      <w:r>
-        <w:rPr>
-          <w:lang w:val="es-ES"/>
-        </w:rPr>
-        <w:tab/>
-      </w:r>
-      <w:proofErr w:type="spellStart"/>
-      <w:r>
-        <w:rPr>
-          <w:lang w:val="es-ES"/>
-        </w:rPr>
-        <w:t xml:space="preserve">Petunjuk</w:t>
-      </w:r>
-      <w:proofErr w:type="spellEnd"/>
-      <w:r>
-        <w:rPr>
-          <w:lang w:val="es-ES"/>
-        </w:rPr>
-        <w:t xml:space="preserve"> </w:t>
-      </w:r>
-      <w:proofErr w:type="spellStart"/>
-      <w:r>
-        <w:rPr>
-          <w:lang w:val="es-ES"/>
-        </w:rPr>
-        <w:t xml:space="preserve">Belajar</w:t>
-      </w:r>
-      <w:proofErr w:type="spellEnd"/>
-      <w:r>
-        <w:rPr>
-          <w:lang w:val="es-ES"/>
-        </w:rPr>
-        <w:t xml:space="preserve"> </w:t>
-      </w:r>
-      <w:proofErr w:type="spellStart"/>
-      <w:r>
-        <w:rPr>
-          <w:lang w:val="es-ES"/>
-        </w:rPr>
-        <w:t xml:space="preserve">Topik</w:t>
-      </w:r>
-      <w:proofErr w:type="spellEnd"/>
-      <w:r>
-        <w:rPr>
-          <w:lang w:val="es-ES"/>
-        </w:rPr>
-        <w:t xml:space="preserve"> I</w:t>
-      </w:r>
-      <w:bookmarkEnd w:id="33"/>
-      <w:bookmarkEnd w:id="34"/>
-    </w:p>
-    <w:p>
-      <w:pPr>
-        <w:spacing w:after="0"/>
-        <w:rPr>
-          <w:color w:val="FF0000"/>
-          <w:lang w:val="es-ES"/>
-        </w:rPr>
-      </w:pPr>
-      <w:r>
-        <w:rPr>
-          <w:color w:val="FF0000"/>
-          <w:lang w:val="es-ES"/>
-        </w:rPr>
-        <w:t xml:space="preserve">Catatan: </w:t>
-      </w:r>
-    </w:p>
-    <w:p>
-      <w:pPr>
-        <w:pStyle w:val="Heading2"/>
-      </w:pPr>
-      <w:bookmarkStart w:id="35" w:name="_Toc175719414"/>
-      <w:bookmarkStart w:id="36" w:name="_Toc183195836"/>
-      <w:r>
-        <w:t xml:space="preserve">B.</w:t>
-      </w:r>
-      <w:r>
-        <w:tab/>
-        <w:t xml:space="preserve">Uraian Materi Ajar Topik I</w:t>
-      </w:r>
-      <w:bookmarkEnd w:id="35"/>
-      <w:bookmarkEnd w:id="36"/>
-    </w:p>
-    <w:p>
-      <w:pPr>
-        <w:pStyle w:val="Heading3"/>
-      </w:pPr>
-      <w:bookmarkStart w:id="37" w:name="_Toc175719415"/>
-      <w:bookmarkStart w:id="38" w:name="_Toc183195837"/>
-      <w:r>
-        <w:t xml:space="preserve">1.</w:t>
-      </w:r>
-      <w:r>
-        <w:tab/>
-        <w:t xml:space="preserve">Sub-</w:t>
-      </w:r>
-      <w:proofErr w:type="spellStart"/>
-      <w:r>
-        <w:t xml:space="preserve">Topik</w:t>
-      </w:r>
-      <w:proofErr w:type="spellEnd"/>
-      <w:r>
-        <w:t xml:space="preserve"> I.1</w:t>
-      </w:r>
-      <w:bookmarkEnd w:id="37"/>
-      <w:bookmarkEnd w:id="38"/>
-    </w:p>
-    <w:p>
-      <w:pPr>
-        <w:pStyle w:val="Heading3"/>
-      </w:pPr>
-      <w:bookmarkStart w:id="39" w:name="_Toc175719416"/>
-      <w:bookmarkStart w:id="40" w:name="_Toc183195838"/>
-      <w:r>
-        <w:t xml:space="preserve">2.</w:t>
-      </w:r>
-      <w:r>
-        <w:tab/>
-        <w:t xml:space="preserve">Sub-</w:t>
-      </w:r>
-      <w:proofErr w:type="spellStart"/>
-      <w:r>
-        <w:t xml:space="preserve">Topik</w:t>
-      </w:r>
-      <w:proofErr w:type="spellEnd"/>
-      <w:r>
-        <w:t xml:space="preserve"> I.2</w:t>
-      </w:r>
-      <w:bookmarkEnd w:id="39"/>
-      <w:bookmarkEnd w:id="40"/>
-    </w:p>
-    <w:p>
-      <w:pPr>
-        <w:pStyle w:val="Heading3"/>
-      </w:pPr>
-      <w:bookmarkStart w:id="41" w:name="_Toc183195839"/>
-      <w:r>
-        <w:t xml:space="preserve">3.</w:t>
-      </w:r>
-      <w:r>
-        <w:tab/>
-      </w:r>
-      <w:bookmarkStart w:id="42" w:name="_Toc175719417"/>
-      <w:r>
-        <w:t xml:space="preserve">Sub-</w:t>
-      </w:r>
-      <w:proofErr w:type="spellStart"/>
-      <w:r>
-        <w:t xml:space="preserve">Topik</w:t>
-      </w:r>
-      <w:proofErr w:type="spellEnd"/>
-      <w:r>
-        <w:t xml:space="preserve"> </w:t>
-      </w:r>
-      <w:proofErr w:type="spellStart"/>
-      <w:r>
-        <w:t xml:space="preserve">seterusnya</w:t>
-      </w:r>
-      <w:bookmarkEnd w:id="41"/>
-      <w:bookmarkEnd w:id="42"/>
-      <w:proofErr w:type="spellEnd"/>
-    </w:p>
-    <w:p>
-      <w:pPr>
-        <w:pStyle w:val="Heading3"/>
-      </w:pPr>
-      <w:bookmarkStart w:id="43" w:name="_Toc183195840"/>
-      <w:r>
-        <w:t xml:space="preserve">4.</w:t>
-      </w:r>
-      <w:r>
-        <w:tab/>
-        <w:t xml:space="preserve">Forum </w:t>
-      </w:r>
-      <w:proofErr w:type="spellStart"/>
-      <w:r>
-        <w:t xml:space="preserve">Diskusi</w:t>
-      </w:r>
-      <w:bookmarkEnd w:id="43"/>
-      <w:proofErr w:type="spellEnd"/>
-    </w:p>
-    <w:p>
-      <w:pPr>
-        <w:pStyle w:val="Heading2"/>
-        <w:rPr>
-          <w:lang w:val="fr-FR"/>
-        </w:rPr>
-      </w:pPr>
-      <w:bookmarkStart w:id="44" w:name="_Toc175719418"/>
-      <w:bookmarkStart w:id="45" w:name="_Toc183195841"/>
-      <w:r>
-        <w:rPr>
-          <w:lang w:val="fr-FR"/>
-        </w:rPr>
-        <w:t xml:space="preserve">C.</w:t>
-      </w:r>
-      <w:r>
-        <w:rPr>
-          <w:lang w:val="fr-FR"/>
-        </w:rPr>
-        <w:tab/>
-        <w:t xml:space="preserve">Evaluasi Formatif</w:t>
-      </w:r>
-      <w:bookmarkEnd w:id="44"/>
-      <w:bookmarkEnd w:id="45"/>
-    </w:p>
-    <w:p>
-      <w:pPr>
-        <w:pStyle w:val="Heading2"/>
-      </w:pPr>
-      <w:bookmarkStart w:id="46" w:name="_Toc175719419"/>
-      <w:bookmarkStart w:id="47" w:name="_Toc183195842"/>
-      <w:r>
-        <w:t xml:space="preserve">Referensi</w:t>
-      </w:r>
-      <w:r>
-        <w:t xml:space="preserve"> (Daftar Pustaka)</w:t>
-      </w:r>
-      <w:bookmarkEnd w:id="46"/>
-      <w:bookmarkEnd w:id="47"/>
-    </w:p>
-    <w:p>
-      <w:r>
-        <w:t xml:space="preserve">Daftar </w:t>
-      </w:r>
-      <w:proofErr w:type="spellStart"/>
-      <w:r>
-        <w:t xml:space="preserve">buku</w:t>
-      </w:r>
-      <w:proofErr w:type="spellEnd"/>
-      <w:r>
-        <w:t xml:space="preserve"> </w:t>
-      </w:r>
-      <w:proofErr w:type="spellStart"/>
-      <w:r>
-        <w:t xml:space="preserve">rujukan</w:t>
-      </w:r>
-      <w:proofErr w:type="spellEnd"/>
-      <w:r>
-        <w:t xml:space="preserve"> yang </w:t>
-      </w:r>
-      <w:proofErr w:type="spellStart"/>
-      <w:r>
-        <w:t xml:space="preserve">digunakan</w:t>
-      </w:r>
-      <w:proofErr w:type="spellEnd"/>
-      <w:r>
-        <w:t xml:space="preserve"> </w:t>
-      </w:r>
-      <w:proofErr w:type="spellStart"/>
-      <w:r>
-        <w:t xml:space="preserve">dalam</w:t>
-      </w:r>
-      <w:proofErr w:type="spellEnd"/>
-      <w:r>
-        <w:t xml:space="preserve"> </w:t>
-      </w:r>
-      <w:proofErr w:type="spellStart"/>
-      <w:r>
-        <w:t xml:space="preserve">menyusun</w:t>
-      </w:r>
-      <w:proofErr w:type="spellEnd"/>
-      <w:r>
-        <w:t xml:space="preserve"> </w:t>
-      </w:r>
-      <w:proofErr w:type="spellStart"/>
-      <w:r>
-        <w:t xml:space="preserve">modul</w:t>
-      </w:r>
-      <w:proofErr w:type="spellEnd"/>
-      <w:r>
-        <w:t xml:space="preserve"> </w:t>
-      </w:r>
-      <w:proofErr w:type="spellStart"/>
-      <w:r>
-        <w:t xml:space="preserve">bahan</w:t>
-      </w:r>
-      <w:proofErr w:type="spellEnd"/>
-      <w:r>
-        <w:t xml:space="preserve"> ajar</w:t>
-      </w:r>
-    </w:p>
-    <w:p>
-      <w:pPr>
-        <w:pStyle w:val="Heading1"/>
-      </w:pPr>
-      <w:r>
-        <w:t xml:space="preserve">PERTEMUAN </w:t>
-      </w:r>
-      <w:r>
-        <w:t xml:space="preserve">12</w:t>
-      </w:r>
-      <w:r>
-        <w:t xml:space="preserve"> (</w:t>
-      </w:r>
-      <w:r>
-        <w:t xml:space="preserve">TOPIK I</w:t>
-      </w:r>
-      <w:r>
-        <w:t xml:space="preserve">)</w:t>
-      </w:r>
-      <w:r>
-        <w:t xml:space="preserve">: </w:t>
-      </w:r>
-      <w:bookmarkEnd w:id="25"/>
-      <w:bookmarkEnd w:id="26"/>
-      <w:r>
-        <w:t xml:space="preserve">undefined</w:t>
-      </w:r>
-      <w:r>
-        <w:t/>
-      </w:r>
-      <w:r>
-        <w:t/>
-      </w:r>
-    </w:p>
-    <w:p>
-      <w:pPr>
-        <w:pStyle w:val="Heading2"/>
-      </w:pPr>
-      <w:bookmarkStart w:id="27" w:name="_Toc175719410"/>
-      <w:bookmarkStart w:id="28" w:name="_Toc183195832"/>
-      <w:r>
-        <w:t xml:space="preserve">A. Pengantar Topik Materi I</w:t>
-      </w:r>
-      <w:bookmarkEnd w:id="27"/>
-      <w:bookmarkEnd w:id="28"/>
-    </w:p>
-    <w:p>
-      <w:pPr>
-        <w:pStyle w:val="Heading3"/>
-      </w:pPr>
-      <w:bookmarkStart w:id="29" w:name="_Toc175719411"/>
-      <w:bookmarkStart w:id="30" w:name="_Toc183195833"/>
-      <w:r>
-        <w:t xml:space="preserve">1.</w:t>
-      </w:r>
-      <w:r>
-        <w:tab/>
-      </w:r>
-      <w:proofErr w:type="spellStart"/>
-      <w:r>
-        <w:t xml:space="preserve">Deskripsi</w:t>
-      </w:r>
-      <w:proofErr w:type="spellEnd"/>
-      <w:r>
-        <w:t xml:space="preserve"> </w:t>
-      </w:r>
-      <w:proofErr w:type="spellStart"/>
-      <w:r>
-        <w:t xml:space="preserve">Topik</w:t>
-      </w:r>
-      <w:proofErr w:type="spellEnd"/>
-      <w:r>
-        <w:t xml:space="preserve"> I</w:t>
-      </w:r>
-      <w:bookmarkEnd w:id="29"/>
-      <w:bookmarkEnd w:id="30"/>
-    </w:p>
-    <w:p>
-      <w:r>
-        <w:t/>
-      </w:r>
-      <w:proofErr w:type="spellStart"/>
-      <w:r>
-        <w:t/>
-      </w:r>
-      <w:proofErr w:type="spellEnd"/>
-      <w:r>
-        <w:t/>
-      </w:r>
-    </w:p>
-    <w:p>
-      <w:pPr>
-        <w:pStyle w:val="Heading3"/>
-        <w:rPr>
-          <w:lang w:val="es-ES"/>
-        </w:rPr>
-      </w:pPr>
-      <w:bookmarkStart w:id="31" w:name="_Toc175719412"/>
-      <w:bookmarkStart w:id="32" w:name="_Toc183195834"/>
-      <w:r>
-        <w:rPr>
-          <w:lang w:val="es-ES"/>
-        </w:rPr>
-        <w:t xml:space="preserve">2.</w:t>
-      </w:r>
-      <w:r>
-        <w:rPr>
-          <w:lang w:val="es-ES"/>
-        </w:rPr>
-        <w:tab/>
-      </w:r>
-      <w:proofErr w:type="spellStart"/>
-      <w:r>
-        <w:rPr>
-          <w:lang w:val="es-ES"/>
-        </w:rPr>
-        <w:t xml:space="preserve">Capaian</w:t>
-      </w:r>
-      <w:proofErr w:type="spellEnd"/>
-      <w:r>
-        <w:rPr>
-          <w:lang w:val="es-ES"/>
-        </w:rPr>
-        <w:t xml:space="preserve"> </w:t>
-      </w:r>
-      <w:proofErr w:type="spellStart"/>
-      <w:r>
-        <w:rPr>
-          <w:lang w:val="es-ES"/>
-        </w:rPr>
-        <w:t xml:space="preserve">Pembelajaran</w:t>
-      </w:r>
-      <w:bookmarkEnd w:id="31"/>
-      <w:bookmarkEnd w:id="32"/>
-      <w:proofErr w:type="spellEnd"/>
-    </w:p>
-    <w:p>
-      <w:pPr>
-        <w:pStyle w:val="Heading4"/>
-        <w:rPr>
-          <w:lang w:val="es-ES"/>
-        </w:rPr>
-      </w:pPr>
-      <w:r>
-        <w:rPr>
-          <w:lang w:val="es-ES"/>
-        </w:rPr>
-        <w:t xml:space="preserve">a.</w:t>
-      </w:r>
-      <w:r>
-        <w:rPr>
-          <w:lang w:val="es-ES"/>
-        </w:rPr>
-        <w:tab/>
-      </w:r>
-      <w:proofErr w:type="spellStart"/>
-      <w:r>
-        <w:rPr>
-          <w:lang w:val="es-ES"/>
-        </w:rPr>
-        <w:t xml:space="preserve">Capaian</w:t>
-      </w:r>
-      <w:proofErr w:type="spellEnd"/>
-      <w:r>
-        <w:rPr>
-          <w:lang w:val="es-ES"/>
-        </w:rPr>
-        <w:t xml:space="preserve"> </w:t>
-      </w:r>
-      <w:proofErr w:type="spellStart"/>
-      <w:r>
-        <w:rPr>
-          <w:lang w:val="es-ES"/>
-        </w:rPr>
-        <w:t xml:space="preserve">Pembelajaran</w:t>
-      </w:r>
-      <w:proofErr w:type="spellEnd"/>
-      <w:r>
-        <w:rPr>
-          <w:lang w:val="es-ES"/>
-        </w:rPr>
-        <w:t xml:space="preserve"> Mata </w:t>
-      </w:r>
-      <w:proofErr w:type="spellStart"/>
-      <w:r>
-        <w:rPr>
-          <w:lang w:val="es-ES"/>
-        </w:rPr>
-        <w:t xml:space="preserve">Kuliah</w:t>
-      </w:r>
-      <w:proofErr w:type="spellEnd"/>
-      <w:r>
-        <w:rPr>
-          <w:lang w:val="es-ES"/>
-        </w:rPr>
-        <w:t xml:space="preserve"> (CPMK)</w:t>
-      </w:r>
-    </w:p>
-    <w:p>
-      <w:pPr>
-        <w:rPr>
-          <w:lang w:val="es-ES"/>
-        </w:rPr>
-      </w:pPr>
-      <w:r>
-        <w:rPr>
-          <w:lang w:val="es-ES"/>
-        </w:rPr>
-        <w:t xml:space="preserve">       </w:t>
-      </w:r>
-      <w:proofErr w:type="spellStart"/>
-      <w:r>
-        <w:rPr>
-          <w:lang w:val="es-ES"/>
-        </w:rPr>
-        <w:t/>
-      </w:r>
-      <w:proofErr w:type="spellEnd"/>
-      <w:r>
-        <w:rPr>
-          <w:lang w:val="es-ES"/>
-        </w:rPr>
-        <w:t/>
-      </w:r>
-    </w:p>
-    <w:p>
-      <w:pPr>
-        <w:rPr>
-          <w:b/>
-          <w:bCs/>
-          <w:lang w:val="es-ES"/>
-        </w:rPr>
-      </w:pPr>
-      <w:r>
-        <w:rPr>
-          <w:b/>
-          <w:bCs/>
-          <w:lang w:val="es-ES"/>
-        </w:rPr>
-        <w:t xml:space="preserve">b. </w:t>
-      </w:r>
-      <w:r>
-        <w:rPr>
-          <w:b/>
-          <w:bCs/>
-          <w:lang w:val="es-ES"/>
-        </w:rPr>
-        <w:t xml:space="preserve">Sub-</w:t>
-      </w:r>
-      <w:proofErr w:type="spellStart"/>
-      <w:r>
-        <w:rPr>
-          <w:b/>
-          <w:bCs/>
-          <w:lang w:val="es-ES"/>
-        </w:rPr>
-        <w:t xml:space="preserve">Capaian</w:t>
-      </w:r>
-      <w:proofErr w:type="spellEnd"/>
-      <w:r>
-        <w:rPr>
-          <w:b/>
-          <w:bCs/>
-          <w:lang w:val="es-ES"/>
-        </w:rPr>
-        <w:t xml:space="preserve"> </w:t>
-      </w:r>
-      <w:proofErr w:type="spellStart"/>
-      <w:r>
-        <w:rPr>
-          <w:b/>
-          <w:bCs/>
-          <w:lang w:val="es-ES"/>
-        </w:rPr>
-        <w:t xml:space="preserve">Pembelajaran</w:t>
-      </w:r>
-      <w:proofErr w:type="spellEnd"/>
-      <w:r>
-        <w:rPr>
-          <w:b/>
-          <w:bCs/>
-          <w:lang w:val="es-ES"/>
-        </w:rPr>
-        <w:t xml:space="preserve"> Mata </w:t>
-      </w:r>
-      <w:proofErr w:type="spellStart"/>
-      <w:r>
-        <w:rPr>
-          <w:b/>
-          <w:bCs/>
-          <w:lang w:val="es-ES"/>
-        </w:rPr>
-        <w:t xml:space="preserve">Kuliah</w:t>
-      </w:r>
-      <w:proofErr w:type="spellEnd"/>
-      <w:r>
-        <w:rPr>
-          <w:b/>
-          <w:bCs/>
-          <w:lang w:val="es-ES"/>
-        </w:rPr>
-        <w:t xml:space="preserve"> (Sub-CPMK)</w:t>
       </w:r>
     </w:p>
     <w:p>

</xml_diff>

<commit_message>
refactor: update button label and streamline document generation process
</commit_message>
<xml_diff>
--- a/src/app/api/bahan-ajar/document_rps.docx
+++ b/src/app/api/bahan-ajar/document_rps.docx
@@ -293,7 +293,7 @@
         <w:rPr>
           <w:lang w:val="es-ES"/>
         </w:rPr>
-        <w:t xml:space="preserve">Modul ini dibuat untuk memenuhi kebutuhan akan bahan ajar yang lebih spesifik mengenai algoritma dan pemrograman, sehingga dapat mendukung pembelajaran mandiri mahasiswa. Materi yang disajikan bertujuan untuk memberikan pemahaman yang lebih mendalam tentang konsep dasar pemrograman dan algoritma yang relevan dengan perkembangan teknologi saat ini. Pembelajaran ini sangat relevan untuk Program Studi Informatika, di mana pemahaman tentang algoritma dan pemrograman menjadi pondasi kemampuan di bidang tersebut. Tujuan utama modul ini adalah agar mahasiswa mampu memahami dan menerapkan prinsip dasar algoritma dalam pemrograman, serta mampu membuat solusi untuk masalah yang sederhana dengan menggunakan bahasa pemrograman tertentu. Ruang lingkup materi dalam modul ini meliputi pengenalan algoritma, struktur data, teknik pemrograman, dan penerapannya dalam kehidupan sehari-hari. Terima kasih kepada semua pihak yang telah membantu dalam penyusunan modul ini. Semoga modul ini dapat bermanfaat bagi mahasiswa dalam memahami materi, meningkatkan prestasi belajar, serta menjadi referensi yang baik dalam perkuliahan.</w:t>
+        <w:t xml:space="preserve">Modul ini disusun untuk mendukung pembelajaran mandiri mahasiswa dalam mata kuliah Struktur Data. Modul ini berfungsi sebagai referensi tambahan yang dapat membantu mahasiswa memahami konsep-konsep dasar serta penerapan struktur data dalam berbagai konteks pemrograman. Mata kuliah ini merupakan bagian dari program studi Informatika dan memiliki relevansi yang tinggi dengan mata kuliah lain yang lebih lanjut, seperti Algoritma dan Pemrograman serta Basis Data. Tujuan pembelajaran dari modul ini adalah agar mahasiswa dapat memahami dan mengimplementasikan berbagai jenis struktur data dengan efektif. Materi dalam modul ini mencakup pengantar struktur data, tipe data abstrak, dan struktur data dasar seperti array, linked list, dan stack. Kami mengucapkan terima kasih kepada semua pihak yang telah membantu dalam penyusunan modul ini, terutama kepada Ibu Jane selaku koordinator mata kuliah dan Bapak Maikel sebagai Ketua Program Studi. Kami berharap modul ini dapat bermanfaat dan mendukung proses belajar mahasiswa dalam memahami struktur data.</w:t>
       </w:r>
       <w:proofErr w:type="spellStart"/>
       <w:r>
@@ -4953,7 +4953,7 @@
         <w:rPr>
           <w:lang w:val="es-ES"/>
         </w:rPr>
-        <w:t xml:space="preserve">Mata kuliah Algoritma dan Pemrograman membahas dasar-dasar pemrograman komputer, mulai dari pengenalan algoritma, struktur data, hingga penerapannya dalam berbagai bahasa pemrograman. Dalam kehidupan sehari-hari, algoritma berperan penting dalam membantu kita menyelesaikan berbagai masalah secara sistematis dan efisien. Pemahaman yang baik tentang algoritma dan pemrograman akan mempersiapkan mahasiswa untuk terjun ke dunia industri atau melanjutkan studi ke jenjang yang lebih tinggi.</w:t>
+        <w:t xml:space="preserve">Mata kuliah Struktur Data memberikan pemahaman mengenai konsep dasar struktur data yang digunakan dalam pemrograman. Mahasiswa akan mempelajari bagaimana struktur data dapat digunakan untuk menyimpan, mengelola, dan mengolah data secara efisien. Mata kuliah ini sangat penting dalam kehidupan sehari-hari, terutama dalam pengembangan perangkat lunak dan sistem informasi.</w:t>
       </w:r>
       <w:proofErr w:type="spellStart"/>
       <w:r>
@@ -5079,7 +5079,55 @@
         <w:rPr>
           <w:lang w:val="es-ES"/>
         </w:rPr>
-        <w:t xml:space="preserve">1. Mampu bersikap profesional dalam mengembangkan solusi sistem informasi.</w:t>
+        <w:t xml:space="preserve">1. Mampu menerapkan prinsip-prinsip dasar ilmu komputer dan teknik informatika.</w:t>
+      </w:r>
+      <w:proofErr w:type="spellStart"/>
+      <w:r>
+        <w:t/>
+      </w:r>
+      <w:proofErr w:type="spellEnd"/>
+      <w:r>
+        <w:rPr>
+          <w:lang w:val="es-ES"/>
+        </w:rPr>
+        <w:t/>
+      </w:r>
+    </w:p>
+    <w:p>
+      <w:pPr>
+        <w:rPr>
+          <w:lang w:val="es-ES"/>
+        </w:rPr>
+      </w:pPr>
+      <w:r>
+        <w:rPr>
+          <w:lang w:val="es-ES"/>
+        </w:rPr>
+        <w:t xml:space="preserve">2. Memiliki kemampuan analitis yang baik dalam memecahkan masalah menggunakan teknologi informasi.</w:t>
+      </w:r>
+      <w:proofErr w:type="spellStart"/>
+      <w:r>
+        <w:t/>
+      </w:r>
+      <w:proofErr w:type="spellEnd"/>
+      <w:r>
+        <w:rPr>
+          <w:lang w:val="es-ES"/>
+        </w:rPr>
+        <w:t/>
+      </w:r>
+    </w:p>
+    <w:p>
+      <w:pPr>
+        <w:rPr>
+          <w:lang w:val="es-ES"/>
+        </w:rPr>
+      </w:pPr>
+      <w:r>
+        <w:rPr>
+          <w:lang w:val="es-ES"/>
+        </w:rPr>
+        <w:t xml:space="preserve">3. Beretika dan bertanggung jawab dalam setiap tindakan profesional.</w:t>
       </w:r>
       <w:proofErr w:type="spellStart"/>
       <w:r>
@@ -5274,7 +5322,7 @@
         <w:rPr>
           <w:lang w:val="es-ES"/>
         </w:rPr>
-        <w:t xml:space="preserve">1. Mampu memahami konsep dasar algoritma dan pemrograman.</w:t>
+        <w:t xml:space="preserve">1. Memahami konsep dasar struktur data dan penggunaannya dalam pemrograman.</w:t>
       </w:r>
       <w:proofErr w:type="spellStart"/>
       <w:r>
@@ -5298,7 +5346,31 @@
         <w:rPr>
           <w:lang w:val="es-ES"/>
         </w:rPr>
-        <w:t xml:space="preserve">2. Mampu mengimplementasikan algoritma dasar untuk menyelesaikan masalah.</w:t>
+        <w:t xml:space="preserve">2. Dapat mengimplementasikan berbagai jenis struktur data untuk menyelesaikan masalah komputasi.</w:t>
+      </w:r>
+      <w:proofErr w:type="spellStart"/>
+      <w:r>
+        <w:t/>
+      </w:r>
+      <w:proofErr w:type="spellEnd"/>
+      <w:r>
+        <w:rPr>
+          <w:lang w:val="es-ES"/>
+        </w:rPr>
+        <w:t/>
+      </w:r>
+    </w:p>
+    <w:p>
+      <w:pPr>
+        <w:rPr>
+          <w:lang w:val="es-ES"/>
+        </w:rPr>
+      </w:pPr>
+      <w:r>
+        <w:rPr>
+          <w:lang w:val="es-ES"/>
+        </w:rPr>
+        <w:t xml:space="preserve">3. Mampu menganalisis efisiensi algoritma yang menggunakan struktur data.</w:t>
       </w:r>
       <w:proofErr w:type="spellStart"/>
       <w:r>
@@ -5666,7 +5738,7 @@
         <w:rPr>
           <w:lang w:val="es-ES"/>
         </w:rPr>
-        <w:t xml:space="preserve">1. Pengenalan Algoritma</w:t>
+        <w:t xml:space="preserve">1. Pengantar Struktur Data</w:t>
       </w:r>
       <w:proofErr w:type="spellStart"/>
       <w:r>
@@ -5693,7 +5765,7 @@
         <w:rPr>
           <w:lang w:val="es-ES"/>
         </w:rPr>
-        <w:t xml:space="preserve">2. Struktur Data Dasar</w:t>
+        <w:t xml:space="preserve">2. Array dan Linked List</w:t>
       </w:r>
       <w:proofErr w:type="spellStart"/>
       <w:r>
@@ -5720,7 +5792,7 @@
         <w:rPr>
           <w:lang w:val="es-ES"/>
         </w:rPr>
-        <w:t xml:space="preserve">3. Konsep Pemrograman Prosedural</w:t>
+        <w:t xml:space="preserve">3. Stack dan Queue</w:t>
       </w:r>
       <w:proofErr w:type="spellStart"/>
       <w:r>
@@ -5747,7 +5819,7 @@
         <w:rPr>
           <w:lang w:val="es-ES"/>
         </w:rPr>
-        <w:t xml:space="preserve">4. Penerapan Algoritma dalam Pemrograman</w:t>
+        <w:t xml:space="preserve">4. Tree dan Graph</w:t>
       </w:r>
       <w:proofErr w:type="spellStart"/>
       <w:r>
@@ -5774,7 +5846,277 @@
         <w:rPr>
           <w:lang w:val="es-ES"/>
         </w:rPr>
-        <w:t xml:space="preserve">5. Evaluasi dan Optimasi Algoritma</w:t>
+        <w:t xml:space="preserve">5. Sorting dan Searching</w:t>
+      </w:r>
+      <w:proofErr w:type="spellStart"/>
+      <w:r>
+        <w:rPr>
+          <w:lang w:val="es-ES"/>
+        </w:rPr>
+        <w:t/>
+      </w:r>
+      <w:proofErr w:type="spellEnd"/>
+      <w:r>
+        <w:rPr>
+          <w:lang w:val="es-ES"/>
+        </w:rPr>
+        <w:t/>
+      </w:r>
+    </w:p>
+    <w:p>
+      <w:pPr>
+        <w:rPr>
+          <w:lang w:val="es-ES"/>
+        </w:rPr>
+      </w:pPr>
+      <w:r>
+        <w:rPr>
+          <w:lang w:val="es-ES"/>
+        </w:rPr>
+        <w:t xml:space="preserve">6. Hashing dan Hash Table</w:t>
+      </w:r>
+      <w:proofErr w:type="spellStart"/>
+      <w:r>
+        <w:rPr>
+          <w:lang w:val="es-ES"/>
+        </w:rPr>
+        <w:t/>
+      </w:r>
+      <w:proofErr w:type="spellEnd"/>
+      <w:r>
+        <w:rPr>
+          <w:lang w:val="es-ES"/>
+        </w:rPr>
+        <w:t/>
+      </w:r>
+    </w:p>
+    <w:p>
+      <w:pPr>
+        <w:rPr>
+          <w:lang w:val="es-ES"/>
+        </w:rPr>
+      </w:pPr>
+      <w:r>
+        <w:rPr>
+          <w:lang w:val="es-ES"/>
+        </w:rPr>
+        <w:t xml:space="preserve">7. Analisis Algoritma</w:t>
+      </w:r>
+      <w:proofErr w:type="spellStart"/>
+      <w:r>
+        <w:rPr>
+          <w:lang w:val="es-ES"/>
+        </w:rPr>
+        <w:t/>
+      </w:r>
+      <w:proofErr w:type="spellEnd"/>
+      <w:r>
+        <w:rPr>
+          <w:lang w:val="es-ES"/>
+        </w:rPr>
+        <w:t/>
+      </w:r>
+    </w:p>
+    <w:p>
+      <w:pPr>
+        <w:rPr>
+          <w:lang w:val="es-ES"/>
+        </w:rPr>
+      </w:pPr>
+      <w:r>
+        <w:rPr>
+          <w:lang w:val="es-ES"/>
+        </w:rPr>
+        <w:t xml:space="preserve">8. UTS</w:t>
+      </w:r>
+      <w:proofErr w:type="spellStart"/>
+      <w:r>
+        <w:rPr>
+          <w:lang w:val="es-ES"/>
+        </w:rPr>
+        <w:t/>
+      </w:r>
+      <w:proofErr w:type="spellEnd"/>
+      <w:r>
+        <w:rPr>
+          <w:lang w:val="es-ES"/>
+        </w:rPr>
+        <w:t/>
+      </w:r>
+    </w:p>
+    <w:p>
+      <w:pPr>
+        <w:rPr>
+          <w:lang w:val="es-ES"/>
+        </w:rPr>
+      </w:pPr>
+      <w:r>
+        <w:rPr>
+          <w:lang w:val="es-ES"/>
+        </w:rPr>
+        <w:t xml:space="preserve">9. Penerapan Struktur Data dalam Pemrograman</w:t>
+      </w:r>
+      <w:proofErr w:type="spellStart"/>
+      <w:r>
+        <w:rPr>
+          <w:lang w:val="es-ES"/>
+        </w:rPr>
+        <w:t/>
+      </w:r>
+      <w:proofErr w:type="spellEnd"/>
+      <w:r>
+        <w:rPr>
+          <w:lang w:val="es-ES"/>
+        </w:rPr>
+        <w:t/>
+      </w:r>
+    </w:p>
+    <w:p>
+      <w:pPr>
+        <w:rPr>
+          <w:lang w:val="es-ES"/>
+        </w:rPr>
+      </w:pPr>
+      <w:r>
+        <w:rPr>
+          <w:lang w:val="es-ES"/>
+        </w:rPr>
+        <w:t xml:space="preserve">10. Optimisasi Algoritma</w:t>
+      </w:r>
+      <w:proofErr w:type="spellStart"/>
+      <w:r>
+        <w:rPr>
+          <w:lang w:val="es-ES"/>
+        </w:rPr>
+        <w:t/>
+      </w:r>
+      <w:proofErr w:type="spellEnd"/>
+      <w:r>
+        <w:rPr>
+          <w:lang w:val="es-ES"/>
+        </w:rPr>
+        <w:t/>
+      </w:r>
+    </w:p>
+    <w:p>
+      <w:pPr>
+        <w:rPr>
+          <w:lang w:val="es-ES"/>
+        </w:rPr>
+      </w:pPr>
+      <w:r>
+        <w:rPr>
+          <w:lang w:val="es-ES"/>
+        </w:rPr>
+        <w:t xml:space="preserve">11. Struktur Data Canggih</w:t>
+      </w:r>
+      <w:proofErr w:type="spellStart"/>
+      <w:r>
+        <w:rPr>
+          <w:lang w:val="es-ES"/>
+        </w:rPr>
+        <w:t/>
+      </w:r>
+      <w:proofErr w:type="spellEnd"/>
+      <w:r>
+        <w:rPr>
+          <w:lang w:val="es-ES"/>
+        </w:rPr>
+        <w:t/>
+      </w:r>
+    </w:p>
+    <w:p>
+      <w:pPr>
+        <w:rPr>
+          <w:lang w:val="es-ES"/>
+        </w:rPr>
+      </w:pPr>
+      <w:r>
+        <w:rPr>
+          <w:lang w:val="es-ES"/>
+        </w:rPr>
+        <w:t xml:space="preserve">12. Kasus Studi dan Implementasi</w:t>
+      </w:r>
+      <w:proofErr w:type="spellStart"/>
+      <w:r>
+        <w:rPr>
+          <w:lang w:val="es-ES"/>
+        </w:rPr>
+        <w:t/>
+      </w:r>
+      <w:proofErr w:type="spellEnd"/>
+      <w:r>
+        <w:rPr>
+          <w:lang w:val="es-ES"/>
+        </w:rPr>
+        <w:t/>
+      </w:r>
+    </w:p>
+    <w:p>
+      <w:pPr>
+        <w:rPr>
+          <w:lang w:val="es-ES"/>
+        </w:rPr>
+      </w:pPr>
+      <w:r>
+        <w:rPr>
+          <w:lang w:val="es-ES"/>
+        </w:rPr>
+        <w:t xml:space="preserve">13. Review dan Diskusi</w:t>
+      </w:r>
+      <w:proofErr w:type="spellStart"/>
+      <w:r>
+        <w:rPr>
+          <w:lang w:val="es-ES"/>
+        </w:rPr>
+        <w:t/>
+      </w:r>
+      <w:proofErr w:type="spellEnd"/>
+      <w:r>
+        <w:rPr>
+          <w:lang w:val="es-ES"/>
+        </w:rPr>
+        <w:t/>
+      </w:r>
+    </w:p>
+    <w:p>
+      <w:pPr>
+        <w:rPr>
+          <w:lang w:val="es-ES"/>
+        </w:rPr>
+      </w:pPr>
+      <w:r>
+        <w:rPr>
+          <w:lang w:val="es-ES"/>
+        </w:rPr>
+        <w:t xml:space="preserve">14. Persiapan UAS</w:t>
+      </w:r>
+      <w:proofErr w:type="spellStart"/>
+      <w:r>
+        <w:rPr>
+          <w:lang w:val="es-ES"/>
+        </w:rPr>
+        <w:t/>
+      </w:r>
+      <w:proofErr w:type="spellEnd"/>
+      <w:r>
+        <w:rPr>
+          <w:lang w:val="es-ES"/>
+        </w:rPr>
+        <w:t/>
+      </w:r>
+    </w:p>
+    <w:p>
+      <w:pPr>
+        <w:rPr>
+          <w:lang w:val="es-ES"/>
+        </w:rPr>
+      </w:pPr>
+      <w:r>
+        <w:rPr>
+          <w:lang w:val="es-ES"/>
+        </w:rPr>
+        <w:t xml:space="preserve">15. UAS</w:t>
       </w:r>
       <w:proofErr w:type="spellStart"/>
       <w:r>
@@ -6072,7 +6414,7 @@
         <w:rPr>
           <w:lang w:val="es-ES"/>
         </w:rPr>
-        <w:t xml:space="preserve">Mahasiswa disarankan untuk mengikuti urutan materi yang disediakan dalam modul ini, melakukan latihan dan tugas yang diberikan setelah setiap topik. Diskusikan materi yang sulit melalui forum diskusi yang disediakan dan jangan ragu untuk berdiskusi dengan dosen pengampu jika ada hal yang perlu ditanyakan.</w:t>
+        <w:t xml:space="preserve">Modul ini dapat digunakan secara berurutan sesuai dengan topik yang dibahas pada setiap pertemuan. Mahasiswa diharapkan membaca materi sebelum pertemuan kelas dan mengikuti petunjuk belajar yang diberikan. Tugas dan tes formatif disediakan untuk mengukur pemahaman mahasiswa pada setiap topik. Gunakan fitur diskusi untuk bertanya atau berbagi ide dengan rekan sejawat.</w:t>
       </w:r>
       <w:proofErr w:type="spellStart"/>
       <w:r>
@@ -6392,7 +6734,7 @@
         <w:rPr>
           <w:lang w:val="es-ES"/>
         </w:rPr>
-        <w:t xml:space="preserve">Introduction to Algorithms (Thomas H. Cormen, Charles E. Leiserson, Ronald L. Rivest, Clifford Stein),The Art of Computer Programming (Donald E. Knuth),Python Programming: An Introduction to Computer Science (John Zelle)</w:t>
+        <w:t xml:space="preserve">Cormen, Thomas H., et al. Introduction to Algorithms. MIT Press.,Weiss, Mark Allen. Data Structures and Algorithm Analysis in C++. Pearson.,Goodrich, Michael T., et al. Data Structures and Algorithms in Java. Wiley.</w:t>
       </w:r>
       <w:proofErr w:type="spellStart"/>
       <w:r>
@@ -6757,7 +7099,7 @@
         <w:rPr>
           <w:lang w:val="es-ES"/>
         </w:rPr>
-        <w:t xml:space="preserve">1. Mengidentifikasi berbagai algoritma dasar.</w:t>
+        <w:t xml:space="preserve">1. Mampu menjelaskan peran struktur data dalam pemrograman.</w:t>
       </w:r>
       <w:proofErr w:type="spellStart"/>
       <w:r>
@@ -7423,2005 +7765,7 @@
         <w:rPr>
           <w:lang w:val="es-ES"/>
         </w:rPr>
-        <w:t xml:space="preserve">1. Menggunakan array dan linked list dalam aplikasi dasar.</w:t>
-      </w:r>
-      <w:proofErr w:type="spellStart"/>
-      <w:r>
-        <w:t/>
-      </w:r>
-      <w:r>
-        <w:t/>
-      </w:r>
-      <w:proofErr w:type="spellEnd"/>
-      <w:r>
-        <w:rPr>
-          <w:lang w:val="es-ES"/>
-        </w:rPr>
-        <w:t/>
-      </w:r>
-    </w:p>
-    <w:p>
-      <w:pPr>
-        <w:rPr>
-          <w:lang w:val="es-ES"/>
-        </w:rPr>
-      </w:pPr>
-      <w:r>
-        <w:rPr>
-          <w:lang w:val="es-ES"/>
-        </w:rPr>
-        <w:t xml:space="preserve">        </w:t>
-      </w:r>
-      <w:proofErr w:type="spellStart"/>
-      <w:r>
-        <w:rPr>
-          <w:lang w:val="es-ES"/>
-        </w:rPr>
-        <w:t/>
-      </w:r>
-      <w:proofErr w:type="spellEnd"/>
-      <w:r>
-        <w:rPr>
-          <w:lang w:val="es-ES"/>
-        </w:rPr>
-        <w:t/>
-      </w:r>
-    </w:p>
-    <w:p>
-      <w:pPr>
-        <w:pStyle w:val="Heading3"/>
-        <w:rPr>
-          <w:lang w:val="es-ES"/>
-        </w:rPr>
-      </w:pPr>
-      <w:bookmarkStart w:id="33" w:name="_Toc175719413"/>
-      <w:bookmarkStart w:id="34" w:name="_Toc183195835"/>
-      <w:r>
-        <w:rPr>
-          <w:lang w:val="es-ES"/>
-        </w:rPr>
-        <w:t xml:space="preserve">3.</w:t>
-      </w:r>
-      <w:r>
-        <w:rPr>
-          <w:lang w:val="es-ES"/>
-        </w:rPr>
-        <w:tab/>
-      </w:r>
-      <w:proofErr w:type="spellStart"/>
-      <w:r>
-        <w:rPr>
-          <w:lang w:val="es-ES"/>
-        </w:rPr>
-        <w:t xml:space="preserve">Petunjuk</w:t>
-      </w:r>
-      <w:proofErr w:type="spellEnd"/>
-      <w:r>
-        <w:rPr>
-          <w:lang w:val="es-ES"/>
-        </w:rPr>
-        <w:t xml:space="preserve"> </w:t>
-      </w:r>
-      <w:proofErr w:type="spellStart"/>
-      <w:r>
-        <w:rPr>
-          <w:lang w:val="es-ES"/>
-        </w:rPr>
-        <w:t xml:space="preserve">Belajar</w:t>
-      </w:r>
-      <w:proofErr w:type="spellEnd"/>
-      <w:r>
-        <w:rPr>
-          <w:lang w:val="es-ES"/>
-        </w:rPr>
-        <w:t xml:space="preserve"> </w:t>
-      </w:r>
-      <w:proofErr w:type="spellStart"/>
-      <w:r>
-        <w:rPr>
-          <w:lang w:val="es-ES"/>
-        </w:rPr>
-        <w:t xml:space="preserve">Topik</w:t>
-      </w:r>
-      <w:proofErr w:type="spellEnd"/>
-      <w:r>
-        <w:rPr>
-          <w:lang w:val="es-ES"/>
-        </w:rPr>
-        <w:t xml:space="preserve"> I</w:t>
-      </w:r>
-      <w:bookmarkEnd w:id="33"/>
-      <w:bookmarkEnd w:id="34"/>
-    </w:p>
-    <w:p>
-      <w:pPr>
-        <w:spacing w:after="0"/>
-        <w:rPr>
-          <w:color w:val="FF0000"/>
-          <w:lang w:val="es-ES"/>
-        </w:rPr>
-      </w:pPr>
-      <w:r>
-        <w:rPr>
-          <w:color w:val="FF0000"/>
-          <w:lang w:val="es-ES"/>
-        </w:rPr>
-        <w:t xml:space="preserve">Catatan: </w:t>
-      </w:r>
-    </w:p>
-    <w:p>
-      <w:pPr>
-        <w:pStyle w:val="Heading2"/>
-      </w:pPr>
-      <w:bookmarkStart w:id="35" w:name="_Toc175719414"/>
-      <w:bookmarkStart w:id="36" w:name="_Toc183195836"/>
-      <w:r>
-        <w:t xml:space="preserve">B.</w:t>
-      </w:r>
-      <w:r>
-        <w:tab/>
-        <w:t xml:space="preserve">Uraian Materi Ajar Topik I</w:t>
-      </w:r>
-      <w:bookmarkEnd w:id="35"/>
-      <w:bookmarkEnd w:id="36"/>
-    </w:p>
-    <w:p>
-      <w:pPr>
-        <w:pStyle w:val="Heading3"/>
-      </w:pPr>
-      <w:bookmarkStart w:id="37" w:name="_Toc175719415"/>
-      <w:bookmarkStart w:id="38" w:name="_Toc183195837"/>
-      <w:r>
-        <w:t xml:space="preserve">1.</w:t>
-      </w:r>
-      <w:r>
-        <w:tab/>
-        <w:t xml:space="preserve">Sub-</w:t>
-      </w:r>
-      <w:proofErr w:type="spellStart"/>
-      <w:r>
-        <w:t xml:space="preserve">Topik</w:t>
-      </w:r>
-      <w:proofErr w:type="spellEnd"/>
-      <w:r>
-        <w:t xml:space="preserve"> I.1</w:t>
-      </w:r>
-      <w:bookmarkEnd w:id="37"/>
-      <w:bookmarkEnd w:id="38"/>
-    </w:p>
-    <w:p>
-      <w:pPr>
-        <w:pStyle w:val="Heading3"/>
-      </w:pPr>
-      <w:bookmarkStart w:id="39" w:name="_Toc175719416"/>
-      <w:bookmarkStart w:id="40" w:name="_Toc183195838"/>
-      <w:r>
-        <w:t xml:space="preserve">2.</w:t>
-      </w:r>
-      <w:r>
-        <w:tab/>
-        <w:t xml:space="preserve">Sub-</w:t>
-      </w:r>
-      <w:proofErr w:type="spellStart"/>
-      <w:r>
-        <w:t xml:space="preserve">Topik</w:t>
-      </w:r>
-      <w:proofErr w:type="spellEnd"/>
-      <w:r>
-        <w:t xml:space="preserve"> I.2</w:t>
-      </w:r>
-      <w:bookmarkEnd w:id="39"/>
-      <w:bookmarkEnd w:id="40"/>
-    </w:p>
-    <w:p>
-      <w:pPr>
-        <w:pStyle w:val="Heading3"/>
-      </w:pPr>
-      <w:bookmarkStart w:id="41" w:name="_Toc183195839"/>
-      <w:r>
-        <w:t xml:space="preserve">3.</w:t>
-      </w:r>
-      <w:r>
-        <w:tab/>
-      </w:r>
-      <w:bookmarkStart w:id="42" w:name="_Toc175719417"/>
-      <w:r>
-        <w:t xml:space="preserve">Sub-</w:t>
-      </w:r>
-      <w:proofErr w:type="spellStart"/>
-      <w:r>
-        <w:t xml:space="preserve">Topik</w:t>
-      </w:r>
-      <w:proofErr w:type="spellEnd"/>
-      <w:r>
-        <w:t xml:space="preserve"> </w:t>
-      </w:r>
-      <w:proofErr w:type="spellStart"/>
-      <w:r>
-        <w:t xml:space="preserve">seterusnya</w:t>
-      </w:r>
-      <w:bookmarkEnd w:id="41"/>
-      <w:bookmarkEnd w:id="42"/>
-      <w:proofErr w:type="spellEnd"/>
-    </w:p>
-    <w:p>
-      <w:pPr>
-        <w:pStyle w:val="Heading3"/>
-      </w:pPr>
-      <w:bookmarkStart w:id="43" w:name="_Toc183195840"/>
-      <w:r>
-        <w:t xml:space="preserve">4.</w:t>
-      </w:r>
-      <w:r>
-        <w:tab/>
-        <w:t xml:space="preserve">Forum </w:t>
-      </w:r>
-      <w:proofErr w:type="spellStart"/>
-      <w:r>
-        <w:t xml:space="preserve">Diskusi</w:t>
-      </w:r>
-      <w:bookmarkEnd w:id="43"/>
-      <w:proofErr w:type="spellEnd"/>
-    </w:p>
-    <w:p>
-      <w:pPr>
-        <w:pStyle w:val="Heading2"/>
-        <w:rPr>
-          <w:lang w:val="fr-FR"/>
-        </w:rPr>
-      </w:pPr>
-      <w:bookmarkStart w:id="44" w:name="_Toc175719418"/>
-      <w:bookmarkStart w:id="45" w:name="_Toc183195841"/>
-      <w:r>
-        <w:rPr>
-          <w:lang w:val="fr-FR"/>
-        </w:rPr>
-        <w:t xml:space="preserve">C.</w:t>
-      </w:r>
-      <w:r>
-        <w:rPr>
-          <w:lang w:val="fr-FR"/>
-        </w:rPr>
-        <w:tab/>
-        <w:t xml:space="preserve">Evaluasi Formatif</w:t>
-      </w:r>
-      <w:bookmarkEnd w:id="44"/>
-      <w:bookmarkEnd w:id="45"/>
-    </w:p>
-    <w:p>
-      <w:pPr>
-        <w:pStyle w:val="Heading2"/>
-      </w:pPr>
-      <w:bookmarkStart w:id="46" w:name="_Toc175719419"/>
-      <w:bookmarkStart w:id="47" w:name="_Toc183195842"/>
-      <w:r>
-        <w:t xml:space="preserve">Referensi</w:t>
-      </w:r>
-      <w:r>
-        <w:t xml:space="preserve"> (Daftar Pustaka)</w:t>
-      </w:r>
-      <w:bookmarkEnd w:id="46"/>
-      <w:bookmarkEnd w:id="47"/>
-    </w:p>
-    <w:p>
-      <w:r>
-        <w:t xml:space="preserve">Daftar </w:t>
-      </w:r>
-      <w:proofErr w:type="spellStart"/>
-      <w:r>
-        <w:t xml:space="preserve">buku</w:t>
-      </w:r>
-      <w:proofErr w:type="spellEnd"/>
-      <w:r>
-        <w:t xml:space="preserve"> </w:t>
-      </w:r>
-      <w:proofErr w:type="spellStart"/>
-      <w:r>
-        <w:t xml:space="preserve">rujukan</w:t>
-      </w:r>
-      <w:proofErr w:type="spellEnd"/>
-      <w:r>
-        <w:t xml:space="preserve"> yang </w:t>
-      </w:r>
-      <w:proofErr w:type="spellStart"/>
-      <w:r>
-        <w:t xml:space="preserve">digunakan</w:t>
-      </w:r>
-      <w:proofErr w:type="spellEnd"/>
-      <w:r>
-        <w:t xml:space="preserve"> </w:t>
-      </w:r>
-      <w:proofErr w:type="spellStart"/>
-      <w:r>
-        <w:t xml:space="preserve">dalam</w:t>
-      </w:r>
-      <w:proofErr w:type="spellEnd"/>
-      <w:r>
-        <w:t xml:space="preserve"> </w:t>
-      </w:r>
-      <w:proofErr w:type="spellStart"/>
-      <w:r>
-        <w:t xml:space="preserve">menyusun</w:t>
-      </w:r>
-      <w:proofErr w:type="spellEnd"/>
-      <w:r>
-        <w:t xml:space="preserve"> </w:t>
-      </w:r>
-      <w:proofErr w:type="spellStart"/>
-      <w:r>
-        <w:t xml:space="preserve">modul</w:t>
-      </w:r>
-      <w:proofErr w:type="spellEnd"/>
-      <w:r>
-        <w:t xml:space="preserve"> </w:t>
-      </w:r>
-      <w:proofErr w:type="spellStart"/>
-      <w:r>
-        <w:t xml:space="preserve">bahan</w:t>
-      </w:r>
-      <w:proofErr w:type="spellEnd"/>
-      <w:r>
-        <w:t xml:space="preserve"> ajar</w:t>
-      </w:r>
-    </w:p>
-    <w:p>
-      <w:pPr>
-        <w:pStyle w:val="Heading1"/>
-      </w:pPr>
-      <w:r>
-        <w:t xml:space="preserve">PERTEMUAN </w:t>
-      </w:r>
-      <w:r>
-        <w:t xml:space="preserve">3</w:t>
-      </w:r>
-      <w:r>
-        <w:t xml:space="preserve"> (</w:t>
-      </w:r>
-      <w:r>
-        <w:t xml:space="preserve">TOPIK I</w:t>
-      </w:r>
-      <w:r>
-        <w:t xml:space="preserve">)</w:t>
-      </w:r>
-      <w:r>
-        <w:t xml:space="preserve">: </w:t>
-      </w:r>
-      <w:bookmarkEnd w:id="25"/>
-      <w:bookmarkEnd w:id="26"/>
-      <w:r>
-        <w:t xml:space="preserve">undefined</w:t>
-      </w:r>
-      <w:r>
-        <w:t/>
-      </w:r>
-      <w:r>
-        <w:t/>
-      </w:r>
-    </w:p>
-    <w:p>
-      <w:pPr>
-        <w:pStyle w:val="Heading2"/>
-      </w:pPr>
-      <w:bookmarkStart w:id="27" w:name="_Toc175719410"/>
-      <w:bookmarkStart w:id="28" w:name="_Toc183195832"/>
-      <w:r>
-        <w:t xml:space="preserve">A. Pengantar Topik Materi I</w:t>
-      </w:r>
-      <w:bookmarkEnd w:id="27"/>
-      <w:bookmarkEnd w:id="28"/>
-    </w:p>
-    <w:p>
-      <w:pPr>
-        <w:pStyle w:val="Heading3"/>
-      </w:pPr>
-      <w:bookmarkStart w:id="29" w:name="_Toc175719411"/>
-      <w:bookmarkStart w:id="30" w:name="_Toc183195833"/>
-      <w:r>
-        <w:t xml:space="preserve">1.</w:t>
-      </w:r>
-      <w:r>
-        <w:tab/>
-      </w:r>
-      <w:proofErr w:type="spellStart"/>
-      <w:r>
-        <w:t xml:space="preserve">Deskripsi</w:t>
-      </w:r>
-      <w:proofErr w:type="spellEnd"/>
-      <w:r>
-        <w:t xml:space="preserve"> </w:t>
-      </w:r>
-      <w:proofErr w:type="spellStart"/>
-      <w:r>
-        <w:t xml:space="preserve">Topik</w:t>
-      </w:r>
-      <w:proofErr w:type="spellEnd"/>
-      <w:r>
-        <w:t xml:space="preserve"> I</w:t>
-      </w:r>
-      <w:bookmarkEnd w:id="29"/>
-      <w:bookmarkEnd w:id="30"/>
-    </w:p>
-    <w:p>
-      <w:r>
-        <w:t/>
-      </w:r>
-      <w:proofErr w:type="spellStart"/>
-      <w:r>
-        <w:t/>
-      </w:r>
-      <w:proofErr w:type="spellEnd"/>
-      <w:r>
-        <w:t/>
-      </w:r>
-    </w:p>
-    <w:p>
-      <w:pPr>
-        <w:pStyle w:val="Heading3"/>
-        <w:rPr>
-          <w:lang w:val="es-ES"/>
-        </w:rPr>
-      </w:pPr>
-      <w:bookmarkStart w:id="31" w:name="_Toc175719412"/>
-      <w:bookmarkStart w:id="32" w:name="_Toc183195834"/>
-      <w:r>
-        <w:rPr>
-          <w:lang w:val="es-ES"/>
-        </w:rPr>
-        <w:t xml:space="preserve">2.</w:t>
-      </w:r>
-      <w:r>
-        <w:rPr>
-          <w:lang w:val="es-ES"/>
-        </w:rPr>
-        <w:tab/>
-      </w:r>
-      <w:proofErr w:type="spellStart"/>
-      <w:r>
-        <w:rPr>
-          <w:lang w:val="es-ES"/>
-        </w:rPr>
-        <w:t xml:space="preserve">Capaian</w:t>
-      </w:r>
-      <w:proofErr w:type="spellEnd"/>
-      <w:r>
-        <w:rPr>
-          <w:lang w:val="es-ES"/>
-        </w:rPr>
-        <w:t xml:space="preserve"> </w:t>
-      </w:r>
-      <w:proofErr w:type="spellStart"/>
-      <w:r>
-        <w:rPr>
-          <w:lang w:val="es-ES"/>
-        </w:rPr>
-        <w:t xml:space="preserve">Pembelajaran</w:t>
-      </w:r>
-      <w:bookmarkEnd w:id="31"/>
-      <w:bookmarkEnd w:id="32"/>
-      <w:proofErr w:type="spellEnd"/>
-    </w:p>
-    <w:p>
-      <w:pPr>
-        <w:pStyle w:val="Heading4"/>
-        <w:rPr>
-          <w:lang w:val="es-ES"/>
-        </w:rPr>
-      </w:pPr>
-      <w:r>
-        <w:rPr>
-          <w:lang w:val="es-ES"/>
-        </w:rPr>
-        <w:t xml:space="preserve">a.</w:t>
-      </w:r>
-      <w:r>
-        <w:rPr>
-          <w:lang w:val="es-ES"/>
-        </w:rPr>
-        <w:tab/>
-      </w:r>
-      <w:proofErr w:type="spellStart"/>
-      <w:r>
-        <w:rPr>
-          <w:lang w:val="es-ES"/>
-        </w:rPr>
-        <w:t xml:space="preserve">Capaian</w:t>
-      </w:r>
-      <w:proofErr w:type="spellEnd"/>
-      <w:r>
-        <w:rPr>
-          <w:lang w:val="es-ES"/>
-        </w:rPr>
-        <w:t xml:space="preserve"> </w:t>
-      </w:r>
-      <w:proofErr w:type="spellStart"/>
-      <w:r>
-        <w:rPr>
-          <w:lang w:val="es-ES"/>
-        </w:rPr>
-        <w:t xml:space="preserve">Pembelajaran</w:t>
-      </w:r>
-      <w:proofErr w:type="spellEnd"/>
-      <w:r>
-        <w:rPr>
-          <w:lang w:val="es-ES"/>
-        </w:rPr>
-        <w:t xml:space="preserve"> Mata </w:t>
-      </w:r>
-      <w:proofErr w:type="spellStart"/>
-      <w:r>
-        <w:rPr>
-          <w:lang w:val="es-ES"/>
-        </w:rPr>
-        <w:t xml:space="preserve">Kuliah</w:t>
-      </w:r>
-      <w:proofErr w:type="spellEnd"/>
-      <w:r>
-        <w:rPr>
-          <w:lang w:val="es-ES"/>
-        </w:rPr>
-        <w:t xml:space="preserve"> (CPMK)</w:t>
-      </w:r>
-    </w:p>
-    <w:p>
-      <w:pPr>
-        <w:rPr>
-          <w:lang w:val="es-ES"/>
-        </w:rPr>
-      </w:pPr>
-      <w:r>
-        <w:rPr>
-          <w:lang w:val="es-ES"/>
-        </w:rPr>
-        <w:t xml:space="preserve">       </w:t>
-      </w:r>
-      <w:proofErr w:type="spellStart"/>
-      <w:r>
-        <w:rPr>
-          <w:lang w:val="es-ES"/>
-        </w:rPr>
-        <w:t/>
-      </w:r>
-      <w:proofErr w:type="spellEnd"/>
-      <w:r>
-        <w:rPr>
-          <w:lang w:val="es-ES"/>
-        </w:rPr>
-        <w:t/>
-      </w:r>
-    </w:p>
-    <w:p>
-      <w:pPr>
-        <w:rPr>
-          <w:b/>
-          <w:bCs/>
-          <w:lang w:val="es-ES"/>
-        </w:rPr>
-      </w:pPr>
-      <w:r>
-        <w:rPr>
-          <w:b/>
-          <w:bCs/>
-          <w:lang w:val="es-ES"/>
-        </w:rPr>
-        <w:t xml:space="preserve">b. </w:t>
-      </w:r>
-      <w:r>
-        <w:rPr>
-          <w:b/>
-          <w:bCs/>
-          <w:lang w:val="es-ES"/>
-        </w:rPr>
-        <w:t xml:space="preserve">Sub-</w:t>
-      </w:r>
-      <w:proofErr w:type="spellStart"/>
-      <w:r>
-        <w:rPr>
-          <w:b/>
-          <w:bCs/>
-          <w:lang w:val="es-ES"/>
-        </w:rPr>
-        <w:t xml:space="preserve">Capaian</w:t>
-      </w:r>
-      <w:proofErr w:type="spellEnd"/>
-      <w:r>
-        <w:rPr>
-          <w:b/>
-          <w:bCs/>
-          <w:lang w:val="es-ES"/>
-        </w:rPr>
-        <w:t xml:space="preserve"> </w:t>
-      </w:r>
-      <w:proofErr w:type="spellStart"/>
-      <w:r>
-        <w:rPr>
-          <w:b/>
-          <w:bCs/>
-          <w:lang w:val="es-ES"/>
-        </w:rPr>
-        <w:t xml:space="preserve">Pembelajaran</w:t>
-      </w:r>
-      <w:proofErr w:type="spellEnd"/>
-      <w:r>
-        <w:rPr>
-          <w:b/>
-          <w:bCs/>
-          <w:lang w:val="es-ES"/>
-        </w:rPr>
-        <w:t xml:space="preserve"> Mata </w:t>
-      </w:r>
-      <w:proofErr w:type="spellStart"/>
-      <w:r>
-        <w:rPr>
-          <w:b/>
-          <w:bCs/>
-          <w:lang w:val="es-ES"/>
-        </w:rPr>
-        <w:t xml:space="preserve">Kuliah</w:t>
-      </w:r>
-      <w:proofErr w:type="spellEnd"/>
-      <w:r>
-        <w:rPr>
-          <w:b/>
-          <w:bCs/>
-          <w:lang w:val="es-ES"/>
-        </w:rPr>
-        <w:t xml:space="preserve"> (Sub-CPMK)</w:t>
-      </w:r>
-    </w:p>
-    <w:p>
-      <w:pPr>
-        <w:rPr>
-          <w:lang w:val="es-ES"/>
-        </w:rPr>
-      </w:pPr>
-      <w:r>
-        <w:rPr>
-          <w:lang w:val="es-ES"/>
-        </w:rPr>
-        <w:t xml:space="preserve">        </w:t>
-      </w:r>
-    </w:p>
-    <w:p>
-      <w:pPr>
-        <w:ind w:left="720"/>
-      </w:pPr>
-      <w:r>
-        <w:rPr>
-          <w:lang w:val="es-ES"/>
-        </w:rPr>
-        <w:t xml:space="preserve">1. Mampu membuat program sederhana dengan menggunakan fungsi.</w:t>
-      </w:r>
-      <w:proofErr w:type="spellStart"/>
-      <w:r>
-        <w:t/>
-      </w:r>
-      <w:r>
-        <w:t/>
-      </w:r>
-      <w:proofErr w:type="spellEnd"/>
-      <w:r>
-        <w:rPr>
-          <w:lang w:val="es-ES"/>
-        </w:rPr>
-        <w:t/>
-      </w:r>
-    </w:p>
-    <w:p>
-      <w:pPr>
-        <w:rPr>
-          <w:lang w:val="es-ES"/>
-        </w:rPr>
-      </w:pPr>
-      <w:r>
-        <w:rPr>
-          <w:lang w:val="es-ES"/>
-        </w:rPr>
-        <w:t xml:space="preserve">        </w:t>
-      </w:r>
-      <w:proofErr w:type="spellStart"/>
-      <w:r>
-        <w:rPr>
-          <w:lang w:val="es-ES"/>
-        </w:rPr>
-        <w:t/>
-      </w:r>
-      <w:proofErr w:type="spellEnd"/>
-      <w:r>
-        <w:rPr>
-          <w:lang w:val="es-ES"/>
-        </w:rPr>
-        <w:t/>
-      </w:r>
-    </w:p>
-    <w:p>
-      <w:pPr>
-        <w:pStyle w:val="Heading3"/>
-        <w:rPr>
-          <w:lang w:val="es-ES"/>
-        </w:rPr>
-      </w:pPr>
-      <w:bookmarkStart w:id="33" w:name="_Toc175719413"/>
-      <w:bookmarkStart w:id="34" w:name="_Toc183195835"/>
-      <w:r>
-        <w:rPr>
-          <w:lang w:val="es-ES"/>
-        </w:rPr>
-        <w:t xml:space="preserve">3.</w:t>
-      </w:r>
-      <w:r>
-        <w:rPr>
-          <w:lang w:val="es-ES"/>
-        </w:rPr>
-        <w:tab/>
-      </w:r>
-      <w:proofErr w:type="spellStart"/>
-      <w:r>
-        <w:rPr>
-          <w:lang w:val="es-ES"/>
-        </w:rPr>
-        <w:t xml:space="preserve">Petunjuk</w:t>
-      </w:r>
-      <w:proofErr w:type="spellEnd"/>
-      <w:r>
-        <w:rPr>
-          <w:lang w:val="es-ES"/>
-        </w:rPr>
-        <w:t xml:space="preserve"> </w:t>
-      </w:r>
-      <w:proofErr w:type="spellStart"/>
-      <w:r>
-        <w:rPr>
-          <w:lang w:val="es-ES"/>
-        </w:rPr>
-        <w:t xml:space="preserve">Belajar</w:t>
-      </w:r>
-      <w:proofErr w:type="spellEnd"/>
-      <w:r>
-        <w:rPr>
-          <w:lang w:val="es-ES"/>
-        </w:rPr>
-        <w:t xml:space="preserve"> </w:t>
-      </w:r>
-      <w:proofErr w:type="spellStart"/>
-      <w:r>
-        <w:rPr>
-          <w:lang w:val="es-ES"/>
-        </w:rPr>
-        <w:t xml:space="preserve">Topik</w:t>
-      </w:r>
-      <w:proofErr w:type="spellEnd"/>
-      <w:r>
-        <w:rPr>
-          <w:lang w:val="es-ES"/>
-        </w:rPr>
-        <w:t xml:space="preserve"> I</w:t>
-      </w:r>
-      <w:bookmarkEnd w:id="33"/>
-      <w:bookmarkEnd w:id="34"/>
-    </w:p>
-    <w:p>
-      <w:pPr>
-        <w:spacing w:after="0"/>
-        <w:rPr>
-          <w:color w:val="FF0000"/>
-          <w:lang w:val="es-ES"/>
-        </w:rPr>
-      </w:pPr>
-      <w:r>
-        <w:rPr>
-          <w:color w:val="FF0000"/>
-          <w:lang w:val="es-ES"/>
-        </w:rPr>
-        <w:t xml:space="preserve">Catatan: </w:t>
-      </w:r>
-    </w:p>
-    <w:p>
-      <w:pPr>
-        <w:pStyle w:val="Heading2"/>
-      </w:pPr>
-      <w:bookmarkStart w:id="35" w:name="_Toc175719414"/>
-      <w:bookmarkStart w:id="36" w:name="_Toc183195836"/>
-      <w:r>
-        <w:t xml:space="preserve">B.</w:t>
-      </w:r>
-      <w:r>
-        <w:tab/>
-        <w:t xml:space="preserve">Uraian Materi Ajar Topik I</w:t>
-      </w:r>
-      <w:bookmarkEnd w:id="35"/>
-      <w:bookmarkEnd w:id="36"/>
-    </w:p>
-    <w:p>
-      <w:pPr>
-        <w:pStyle w:val="Heading3"/>
-      </w:pPr>
-      <w:bookmarkStart w:id="37" w:name="_Toc175719415"/>
-      <w:bookmarkStart w:id="38" w:name="_Toc183195837"/>
-      <w:r>
-        <w:t xml:space="preserve">1.</w:t>
-      </w:r>
-      <w:r>
-        <w:tab/>
-        <w:t xml:space="preserve">Sub-</w:t>
-      </w:r>
-      <w:proofErr w:type="spellStart"/>
-      <w:r>
-        <w:t xml:space="preserve">Topik</w:t>
-      </w:r>
-      <w:proofErr w:type="spellEnd"/>
-      <w:r>
-        <w:t xml:space="preserve"> I.1</w:t>
-      </w:r>
-      <w:bookmarkEnd w:id="37"/>
-      <w:bookmarkEnd w:id="38"/>
-    </w:p>
-    <w:p>
-      <w:pPr>
-        <w:pStyle w:val="Heading3"/>
-      </w:pPr>
-      <w:bookmarkStart w:id="39" w:name="_Toc175719416"/>
-      <w:bookmarkStart w:id="40" w:name="_Toc183195838"/>
-      <w:r>
-        <w:t xml:space="preserve">2.</w:t>
-      </w:r>
-      <w:r>
-        <w:tab/>
-        <w:t xml:space="preserve">Sub-</w:t>
-      </w:r>
-      <w:proofErr w:type="spellStart"/>
-      <w:r>
-        <w:t xml:space="preserve">Topik</w:t>
-      </w:r>
-      <w:proofErr w:type="spellEnd"/>
-      <w:r>
-        <w:t xml:space="preserve"> I.2</w:t>
-      </w:r>
-      <w:bookmarkEnd w:id="39"/>
-      <w:bookmarkEnd w:id="40"/>
-    </w:p>
-    <w:p>
-      <w:pPr>
-        <w:pStyle w:val="Heading3"/>
-      </w:pPr>
-      <w:bookmarkStart w:id="41" w:name="_Toc183195839"/>
-      <w:r>
-        <w:t xml:space="preserve">3.</w:t>
-      </w:r>
-      <w:r>
-        <w:tab/>
-      </w:r>
-      <w:bookmarkStart w:id="42" w:name="_Toc175719417"/>
-      <w:r>
-        <w:t xml:space="preserve">Sub-</w:t>
-      </w:r>
-      <w:proofErr w:type="spellStart"/>
-      <w:r>
-        <w:t xml:space="preserve">Topik</w:t>
-      </w:r>
-      <w:proofErr w:type="spellEnd"/>
-      <w:r>
-        <w:t xml:space="preserve"> </w:t>
-      </w:r>
-      <w:proofErr w:type="spellStart"/>
-      <w:r>
-        <w:t xml:space="preserve">seterusnya</w:t>
-      </w:r>
-      <w:bookmarkEnd w:id="41"/>
-      <w:bookmarkEnd w:id="42"/>
-      <w:proofErr w:type="spellEnd"/>
-    </w:p>
-    <w:p>
-      <w:pPr>
-        <w:pStyle w:val="Heading3"/>
-      </w:pPr>
-      <w:bookmarkStart w:id="43" w:name="_Toc183195840"/>
-      <w:r>
-        <w:t xml:space="preserve">4.</w:t>
-      </w:r>
-      <w:r>
-        <w:tab/>
-        <w:t xml:space="preserve">Forum </w:t>
-      </w:r>
-      <w:proofErr w:type="spellStart"/>
-      <w:r>
-        <w:t xml:space="preserve">Diskusi</w:t>
-      </w:r>
-      <w:bookmarkEnd w:id="43"/>
-      <w:proofErr w:type="spellEnd"/>
-    </w:p>
-    <w:p>
-      <w:pPr>
-        <w:pStyle w:val="Heading2"/>
-        <w:rPr>
-          <w:lang w:val="fr-FR"/>
-        </w:rPr>
-      </w:pPr>
-      <w:bookmarkStart w:id="44" w:name="_Toc175719418"/>
-      <w:bookmarkStart w:id="45" w:name="_Toc183195841"/>
-      <w:r>
-        <w:rPr>
-          <w:lang w:val="fr-FR"/>
-        </w:rPr>
-        <w:t xml:space="preserve">C.</w:t>
-      </w:r>
-      <w:r>
-        <w:rPr>
-          <w:lang w:val="fr-FR"/>
-        </w:rPr>
-        <w:tab/>
-        <w:t xml:space="preserve">Evaluasi Formatif</w:t>
-      </w:r>
-      <w:bookmarkEnd w:id="44"/>
-      <w:bookmarkEnd w:id="45"/>
-    </w:p>
-    <w:p>
-      <w:pPr>
-        <w:pStyle w:val="Heading2"/>
-      </w:pPr>
-      <w:bookmarkStart w:id="46" w:name="_Toc175719419"/>
-      <w:bookmarkStart w:id="47" w:name="_Toc183195842"/>
-      <w:r>
-        <w:t xml:space="preserve">Referensi</w:t>
-      </w:r>
-      <w:r>
-        <w:t xml:space="preserve"> (Daftar Pustaka)</w:t>
-      </w:r>
-      <w:bookmarkEnd w:id="46"/>
-      <w:bookmarkEnd w:id="47"/>
-    </w:p>
-    <w:p>
-      <w:r>
-        <w:t xml:space="preserve">Daftar </w:t>
-      </w:r>
-      <w:proofErr w:type="spellStart"/>
-      <w:r>
-        <w:t xml:space="preserve">buku</w:t>
-      </w:r>
-      <w:proofErr w:type="spellEnd"/>
-      <w:r>
-        <w:t xml:space="preserve"> </w:t>
-      </w:r>
-      <w:proofErr w:type="spellStart"/>
-      <w:r>
-        <w:t xml:space="preserve">rujukan</w:t>
-      </w:r>
-      <w:proofErr w:type="spellEnd"/>
-      <w:r>
-        <w:t xml:space="preserve"> yang </w:t>
-      </w:r>
-      <w:proofErr w:type="spellStart"/>
-      <w:r>
-        <w:t xml:space="preserve">digunakan</w:t>
-      </w:r>
-      <w:proofErr w:type="spellEnd"/>
-      <w:r>
-        <w:t xml:space="preserve"> </w:t>
-      </w:r>
-      <w:proofErr w:type="spellStart"/>
-      <w:r>
-        <w:t xml:space="preserve">dalam</w:t>
-      </w:r>
-      <w:proofErr w:type="spellEnd"/>
-      <w:r>
-        <w:t xml:space="preserve"> </w:t>
-      </w:r>
-      <w:proofErr w:type="spellStart"/>
-      <w:r>
-        <w:t xml:space="preserve">menyusun</w:t>
-      </w:r>
-      <w:proofErr w:type="spellEnd"/>
-      <w:r>
-        <w:t xml:space="preserve"> </w:t>
-      </w:r>
-      <w:proofErr w:type="spellStart"/>
-      <w:r>
-        <w:t xml:space="preserve">modul</w:t>
-      </w:r>
-      <w:proofErr w:type="spellEnd"/>
-      <w:r>
-        <w:t xml:space="preserve"> </w:t>
-      </w:r>
-      <w:proofErr w:type="spellStart"/>
-      <w:r>
-        <w:t xml:space="preserve">bahan</w:t>
-      </w:r>
-      <w:proofErr w:type="spellEnd"/>
-      <w:r>
-        <w:t xml:space="preserve"> ajar</w:t>
-      </w:r>
-    </w:p>
-    <w:p>
-      <w:pPr>
-        <w:pStyle w:val="Heading1"/>
-      </w:pPr>
-      <w:r>
-        <w:t xml:space="preserve">PERTEMUAN </w:t>
-      </w:r>
-      <w:r>
-        <w:t xml:space="preserve">4</w:t>
-      </w:r>
-      <w:r>
-        <w:t xml:space="preserve"> (</w:t>
-      </w:r>
-      <w:r>
-        <w:t xml:space="preserve">TOPIK I</w:t>
-      </w:r>
-      <w:r>
-        <w:t xml:space="preserve">)</w:t>
-      </w:r>
-      <w:r>
-        <w:t xml:space="preserve">: </w:t>
-      </w:r>
-      <w:bookmarkEnd w:id="25"/>
-      <w:bookmarkEnd w:id="26"/>
-      <w:r>
-        <w:t xml:space="preserve">undefined</w:t>
-      </w:r>
-      <w:r>
-        <w:t/>
-      </w:r>
-      <w:r>
-        <w:t/>
-      </w:r>
-    </w:p>
-    <w:p>
-      <w:pPr>
-        <w:pStyle w:val="Heading2"/>
-      </w:pPr>
-      <w:bookmarkStart w:id="27" w:name="_Toc175719410"/>
-      <w:bookmarkStart w:id="28" w:name="_Toc183195832"/>
-      <w:r>
-        <w:t xml:space="preserve">A. Pengantar Topik Materi I</w:t>
-      </w:r>
-      <w:bookmarkEnd w:id="27"/>
-      <w:bookmarkEnd w:id="28"/>
-    </w:p>
-    <w:p>
-      <w:pPr>
-        <w:pStyle w:val="Heading3"/>
-      </w:pPr>
-      <w:bookmarkStart w:id="29" w:name="_Toc175719411"/>
-      <w:bookmarkStart w:id="30" w:name="_Toc183195833"/>
-      <w:r>
-        <w:t xml:space="preserve">1.</w:t>
-      </w:r>
-      <w:r>
-        <w:tab/>
-      </w:r>
-      <w:proofErr w:type="spellStart"/>
-      <w:r>
-        <w:t xml:space="preserve">Deskripsi</w:t>
-      </w:r>
-      <w:proofErr w:type="spellEnd"/>
-      <w:r>
-        <w:t xml:space="preserve"> </w:t>
-      </w:r>
-      <w:proofErr w:type="spellStart"/>
-      <w:r>
-        <w:t xml:space="preserve">Topik</w:t>
-      </w:r>
-      <w:proofErr w:type="spellEnd"/>
-      <w:r>
-        <w:t xml:space="preserve"> I</w:t>
-      </w:r>
-      <w:bookmarkEnd w:id="29"/>
-      <w:bookmarkEnd w:id="30"/>
-    </w:p>
-    <w:p>
-      <w:r>
-        <w:t/>
-      </w:r>
-      <w:proofErr w:type="spellStart"/>
-      <w:r>
-        <w:t/>
-      </w:r>
-      <w:proofErr w:type="spellEnd"/>
-      <w:r>
-        <w:t/>
-      </w:r>
-    </w:p>
-    <w:p>
-      <w:pPr>
-        <w:pStyle w:val="Heading3"/>
-        <w:rPr>
-          <w:lang w:val="es-ES"/>
-        </w:rPr>
-      </w:pPr>
-      <w:bookmarkStart w:id="31" w:name="_Toc175719412"/>
-      <w:bookmarkStart w:id="32" w:name="_Toc183195834"/>
-      <w:r>
-        <w:rPr>
-          <w:lang w:val="es-ES"/>
-        </w:rPr>
-        <w:t xml:space="preserve">2.</w:t>
-      </w:r>
-      <w:r>
-        <w:rPr>
-          <w:lang w:val="es-ES"/>
-        </w:rPr>
-        <w:tab/>
-      </w:r>
-      <w:proofErr w:type="spellStart"/>
-      <w:r>
-        <w:rPr>
-          <w:lang w:val="es-ES"/>
-        </w:rPr>
-        <w:t xml:space="preserve">Capaian</w:t>
-      </w:r>
-      <w:proofErr w:type="spellEnd"/>
-      <w:r>
-        <w:rPr>
-          <w:lang w:val="es-ES"/>
-        </w:rPr>
-        <w:t xml:space="preserve"> </w:t>
-      </w:r>
-      <w:proofErr w:type="spellStart"/>
-      <w:r>
-        <w:rPr>
-          <w:lang w:val="es-ES"/>
-        </w:rPr>
-        <w:t xml:space="preserve">Pembelajaran</w:t>
-      </w:r>
-      <w:bookmarkEnd w:id="31"/>
-      <w:bookmarkEnd w:id="32"/>
-      <w:proofErr w:type="spellEnd"/>
-    </w:p>
-    <w:p>
-      <w:pPr>
-        <w:pStyle w:val="Heading4"/>
-        <w:rPr>
-          <w:lang w:val="es-ES"/>
-        </w:rPr>
-      </w:pPr>
-      <w:r>
-        <w:rPr>
-          <w:lang w:val="es-ES"/>
-        </w:rPr>
-        <w:t xml:space="preserve">a.</w:t>
-      </w:r>
-      <w:r>
-        <w:rPr>
-          <w:lang w:val="es-ES"/>
-        </w:rPr>
-        <w:tab/>
-      </w:r>
-      <w:proofErr w:type="spellStart"/>
-      <w:r>
-        <w:rPr>
-          <w:lang w:val="es-ES"/>
-        </w:rPr>
-        <w:t xml:space="preserve">Capaian</w:t>
-      </w:r>
-      <w:proofErr w:type="spellEnd"/>
-      <w:r>
-        <w:rPr>
-          <w:lang w:val="es-ES"/>
-        </w:rPr>
-        <w:t xml:space="preserve"> </w:t>
-      </w:r>
-      <w:proofErr w:type="spellStart"/>
-      <w:r>
-        <w:rPr>
-          <w:lang w:val="es-ES"/>
-        </w:rPr>
-        <w:t xml:space="preserve">Pembelajaran</w:t>
-      </w:r>
-      <w:proofErr w:type="spellEnd"/>
-      <w:r>
-        <w:rPr>
-          <w:lang w:val="es-ES"/>
-        </w:rPr>
-        <w:t xml:space="preserve"> Mata </w:t>
-      </w:r>
-      <w:proofErr w:type="spellStart"/>
-      <w:r>
-        <w:rPr>
-          <w:lang w:val="es-ES"/>
-        </w:rPr>
-        <w:t xml:space="preserve">Kuliah</w:t>
-      </w:r>
-      <w:proofErr w:type="spellEnd"/>
-      <w:r>
-        <w:rPr>
-          <w:lang w:val="es-ES"/>
-        </w:rPr>
-        <w:t xml:space="preserve"> (CPMK)</w:t>
-      </w:r>
-    </w:p>
-    <w:p>
-      <w:pPr>
-        <w:rPr>
-          <w:lang w:val="es-ES"/>
-        </w:rPr>
-      </w:pPr>
-      <w:r>
-        <w:rPr>
-          <w:lang w:val="es-ES"/>
-        </w:rPr>
-        <w:t xml:space="preserve">       </w:t>
-      </w:r>
-      <w:proofErr w:type="spellStart"/>
-      <w:r>
-        <w:rPr>
-          <w:lang w:val="es-ES"/>
-        </w:rPr>
-        <w:t/>
-      </w:r>
-      <w:proofErr w:type="spellEnd"/>
-      <w:r>
-        <w:rPr>
-          <w:lang w:val="es-ES"/>
-        </w:rPr>
-        <w:t/>
-      </w:r>
-    </w:p>
-    <w:p>
-      <w:pPr>
-        <w:rPr>
-          <w:b/>
-          <w:bCs/>
-          <w:lang w:val="es-ES"/>
-        </w:rPr>
-      </w:pPr>
-      <w:r>
-        <w:rPr>
-          <w:b/>
-          <w:bCs/>
-          <w:lang w:val="es-ES"/>
-        </w:rPr>
-        <w:t xml:space="preserve">b. </w:t>
-      </w:r>
-      <w:r>
-        <w:rPr>
-          <w:b/>
-          <w:bCs/>
-          <w:lang w:val="es-ES"/>
-        </w:rPr>
-        <w:t xml:space="preserve">Sub-</w:t>
-      </w:r>
-      <w:proofErr w:type="spellStart"/>
-      <w:r>
-        <w:rPr>
-          <w:b/>
-          <w:bCs/>
-          <w:lang w:val="es-ES"/>
-        </w:rPr>
-        <w:t xml:space="preserve">Capaian</w:t>
-      </w:r>
-      <w:proofErr w:type="spellEnd"/>
-      <w:r>
-        <w:rPr>
-          <w:b/>
-          <w:bCs/>
-          <w:lang w:val="es-ES"/>
-        </w:rPr>
-        <w:t xml:space="preserve"> </w:t>
-      </w:r>
-      <w:proofErr w:type="spellStart"/>
-      <w:r>
-        <w:rPr>
-          <w:b/>
-          <w:bCs/>
-          <w:lang w:val="es-ES"/>
-        </w:rPr>
-        <w:t xml:space="preserve">Pembelajaran</w:t>
-      </w:r>
-      <w:proofErr w:type="spellEnd"/>
-      <w:r>
-        <w:rPr>
-          <w:b/>
-          <w:bCs/>
-          <w:lang w:val="es-ES"/>
-        </w:rPr>
-        <w:t xml:space="preserve"> Mata </w:t>
-      </w:r>
-      <w:proofErr w:type="spellStart"/>
-      <w:r>
-        <w:rPr>
-          <w:b/>
-          <w:bCs/>
-          <w:lang w:val="es-ES"/>
-        </w:rPr>
-        <w:t xml:space="preserve">Kuliah</w:t>
-      </w:r>
-      <w:proofErr w:type="spellEnd"/>
-      <w:r>
-        <w:rPr>
-          <w:b/>
-          <w:bCs/>
-          <w:lang w:val="es-ES"/>
-        </w:rPr>
-        <w:t xml:space="preserve"> (Sub-CPMK)</w:t>
-      </w:r>
-    </w:p>
-    <w:p>
-      <w:pPr>
-        <w:rPr>
-          <w:lang w:val="es-ES"/>
-        </w:rPr>
-      </w:pPr>
-      <w:r>
-        <w:rPr>
-          <w:lang w:val="es-ES"/>
-        </w:rPr>
-        <w:t xml:space="preserve">        </w:t>
-      </w:r>
-    </w:p>
-    <w:p>
-      <w:pPr>
-        <w:ind w:left="720"/>
-      </w:pPr>
-      <w:r>
-        <w:rPr>
-          <w:lang w:val="es-ES"/>
-        </w:rPr>
-        <w:t xml:space="preserve">1. Mampu membuat program berdasarkan algoritma yang ditentukan.</w:t>
-      </w:r>
-      <w:proofErr w:type="spellStart"/>
-      <w:r>
-        <w:t/>
-      </w:r>
-      <w:r>
-        <w:t/>
-      </w:r>
-      <w:proofErr w:type="spellEnd"/>
-      <w:r>
-        <w:rPr>
-          <w:lang w:val="es-ES"/>
-        </w:rPr>
-        <w:t/>
-      </w:r>
-    </w:p>
-    <w:p>
-      <w:pPr>
-        <w:rPr>
-          <w:lang w:val="es-ES"/>
-        </w:rPr>
-      </w:pPr>
-      <w:r>
-        <w:rPr>
-          <w:lang w:val="es-ES"/>
-        </w:rPr>
-        <w:t xml:space="preserve">        </w:t>
-      </w:r>
-      <w:proofErr w:type="spellStart"/>
-      <w:r>
-        <w:rPr>
-          <w:lang w:val="es-ES"/>
-        </w:rPr>
-        <w:t/>
-      </w:r>
-      <w:proofErr w:type="spellEnd"/>
-      <w:r>
-        <w:rPr>
-          <w:lang w:val="es-ES"/>
-        </w:rPr>
-        <w:t/>
-      </w:r>
-    </w:p>
-    <w:p>
-      <w:pPr>
-        <w:pStyle w:val="Heading3"/>
-        <w:rPr>
-          <w:lang w:val="es-ES"/>
-        </w:rPr>
-      </w:pPr>
-      <w:bookmarkStart w:id="33" w:name="_Toc175719413"/>
-      <w:bookmarkStart w:id="34" w:name="_Toc183195835"/>
-      <w:r>
-        <w:rPr>
-          <w:lang w:val="es-ES"/>
-        </w:rPr>
-        <w:t xml:space="preserve">3.</w:t>
-      </w:r>
-      <w:r>
-        <w:rPr>
-          <w:lang w:val="es-ES"/>
-        </w:rPr>
-        <w:tab/>
-      </w:r>
-      <w:proofErr w:type="spellStart"/>
-      <w:r>
-        <w:rPr>
-          <w:lang w:val="es-ES"/>
-        </w:rPr>
-        <w:t xml:space="preserve">Petunjuk</w:t>
-      </w:r>
-      <w:proofErr w:type="spellEnd"/>
-      <w:r>
-        <w:rPr>
-          <w:lang w:val="es-ES"/>
-        </w:rPr>
-        <w:t xml:space="preserve"> </w:t>
-      </w:r>
-      <w:proofErr w:type="spellStart"/>
-      <w:r>
-        <w:rPr>
-          <w:lang w:val="es-ES"/>
-        </w:rPr>
-        <w:t xml:space="preserve">Belajar</w:t>
-      </w:r>
-      <w:proofErr w:type="spellEnd"/>
-      <w:r>
-        <w:rPr>
-          <w:lang w:val="es-ES"/>
-        </w:rPr>
-        <w:t xml:space="preserve"> </w:t>
-      </w:r>
-      <w:proofErr w:type="spellStart"/>
-      <w:r>
-        <w:rPr>
-          <w:lang w:val="es-ES"/>
-        </w:rPr>
-        <w:t xml:space="preserve">Topik</w:t>
-      </w:r>
-      <w:proofErr w:type="spellEnd"/>
-      <w:r>
-        <w:rPr>
-          <w:lang w:val="es-ES"/>
-        </w:rPr>
-        <w:t xml:space="preserve"> I</w:t>
-      </w:r>
-      <w:bookmarkEnd w:id="33"/>
-      <w:bookmarkEnd w:id="34"/>
-    </w:p>
-    <w:p>
-      <w:pPr>
-        <w:spacing w:after="0"/>
-        <w:rPr>
-          <w:color w:val="FF0000"/>
-          <w:lang w:val="es-ES"/>
-        </w:rPr>
-      </w:pPr>
-      <w:r>
-        <w:rPr>
-          <w:color w:val="FF0000"/>
-          <w:lang w:val="es-ES"/>
-        </w:rPr>
-        <w:t xml:space="preserve">Catatan: </w:t>
-      </w:r>
-    </w:p>
-    <w:p>
-      <w:pPr>
-        <w:pStyle w:val="Heading2"/>
-      </w:pPr>
-      <w:bookmarkStart w:id="35" w:name="_Toc175719414"/>
-      <w:bookmarkStart w:id="36" w:name="_Toc183195836"/>
-      <w:r>
-        <w:t xml:space="preserve">B.</w:t>
-      </w:r>
-      <w:r>
-        <w:tab/>
-        <w:t xml:space="preserve">Uraian Materi Ajar Topik I</w:t>
-      </w:r>
-      <w:bookmarkEnd w:id="35"/>
-      <w:bookmarkEnd w:id="36"/>
-    </w:p>
-    <w:p>
-      <w:pPr>
-        <w:pStyle w:val="Heading3"/>
-      </w:pPr>
-      <w:bookmarkStart w:id="37" w:name="_Toc175719415"/>
-      <w:bookmarkStart w:id="38" w:name="_Toc183195837"/>
-      <w:r>
-        <w:t xml:space="preserve">1.</w:t>
-      </w:r>
-      <w:r>
-        <w:tab/>
-        <w:t xml:space="preserve">Sub-</w:t>
-      </w:r>
-      <w:proofErr w:type="spellStart"/>
-      <w:r>
-        <w:t xml:space="preserve">Topik</w:t>
-      </w:r>
-      <w:proofErr w:type="spellEnd"/>
-      <w:r>
-        <w:t xml:space="preserve"> I.1</w:t>
-      </w:r>
-      <w:bookmarkEnd w:id="37"/>
-      <w:bookmarkEnd w:id="38"/>
-    </w:p>
-    <w:p>
-      <w:pPr>
-        <w:pStyle w:val="Heading3"/>
-      </w:pPr>
-      <w:bookmarkStart w:id="39" w:name="_Toc175719416"/>
-      <w:bookmarkStart w:id="40" w:name="_Toc183195838"/>
-      <w:r>
-        <w:t xml:space="preserve">2.</w:t>
-      </w:r>
-      <w:r>
-        <w:tab/>
-        <w:t xml:space="preserve">Sub-</w:t>
-      </w:r>
-      <w:proofErr w:type="spellStart"/>
-      <w:r>
-        <w:t xml:space="preserve">Topik</w:t>
-      </w:r>
-      <w:proofErr w:type="spellEnd"/>
-      <w:r>
-        <w:t xml:space="preserve"> I.2</w:t>
-      </w:r>
-      <w:bookmarkEnd w:id="39"/>
-      <w:bookmarkEnd w:id="40"/>
-    </w:p>
-    <w:p>
-      <w:pPr>
-        <w:pStyle w:val="Heading3"/>
-      </w:pPr>
-      <w:bookmarkStart w:id="41" w:name="_Toc183195839"/>
-      <w:r>
-        <w:t xml:space="preserve">3.</w:t>
-      </w:r>
-      <w:r>
-        <w:tab/>
-      </w:r>
-      <w:bookmarkStart w:id="42" w:name="_Toc175719417"/>
-      <w:r>
-        <w:t xml:space="preserve">Sub-</w:t>
-      </w:r>
-      <w:proofErr w:type="spellStart"/>
-      <w:r>
-        <w:t xml:space="preserve">Topik</w:t>
-      </w:r>
-      <w:proofErr w:type="spellEnd"/>
-      <w:r>
-        <w:t xml:space="preserve"> </w:t>
-      </w:r>
-      <w:proofErr w:type="spellStart"/>
-      <w:r>
-        <w:t xml:space="preserve">seterusnya</w:t>
-      </w:r>
-      <w:bookmarkEnd w:id="41"/>
-      <w:bookmarkEnd w:id="42"/>
-      <w:proofErr w:type="spellEnd"/>
-    </w:p>
-    <w:p>
-      <w:pPr>
-        <w:pStyle w:val="Heading3"/>
-      </w:pPr>
-      <w:bookmarkStart w:id="43" w:name="_Toc183195840"/>
-      <w:r>
-        <w:t xml:space="preserve">4.</w:t>
-      </w:r>
-      <w:r>
-        <w:tab/>
-        <w:t xml:space="preserve">Forum </w:t>
-      </w:r>
-      <w:proofErr w:type="spellStart"/>
-      <w:r>
-        <w:t xml:space="preserve">Diskusi</w:t>
-      </w:r>
-      <w:bookmarkEnd w:id="43"/>
-      <w:proofErr w:type="spellEnd"/>
-    </w:p>
-    <w:p>
-      <w:pPr>
-        <w:pStyle w:val="Heading2"/>
-        <w:rPr>
-          <w:lang w:val="fr-FR"/>
-        </w:rPr>
-      </w:pPr>
-      <w:bookmarkStart w:id="44" w:name="_Toc175719418"/>
-      <w:bookmarkStart w:id="45" w:name="_Toc183195841"/>
-      <w:r>
-        <w:rPr>
-          <w:lang w:val="fr-FR"/>
-        </w:rPr>
-        <w:t xml:space="preserve">C.</w:t>
-      </w:r>
-      <w:r>
-        <w:rPr>
-          <w:lang w:val="fr-FR"/>
-        </w:rPr>
-        <w:tab/>
-        <w:t xml:space="preserve">Evaluasi Formatif</w:t>
-      </w:r>
-      <w:bookmarkEnd w:id="44"/>
-      <w:bookmarkEnd w:id="45"/>
-    </w:p>
-    <w:p>
-      <w:pPr>
-        <w:pStyle w:val="Heading2"/>
-      </w:pPr>
-      <w:bookmarkStart w:id="46" w:name="_Toc175719419"/>
-      <w:bookmarkStart w:id="47" w:name="_Toc183195842"/>
-      <w:r>
-        <w:t xml:space="preserve">Referensi</w:t>
-      </w:r>
-      <w:r>
-        <w:t xml:space="preserve"> (Daftar Pustaka)</w:t>
-      </w:r>
-      <w:bookmarkEnd w:id="46"/>
-      <w:bookmarkEnd w:id="47"/>
-    </w:p>
-    <w:p>
-      <w:r>
-        <w:t xml:space="preserve">Daftar </w:t>
-      </w:r>
-      <w:proofErr w:type="spellStart"/>
-      <w:r>
-        <w:t xml:space="preserve">buku</w:t>
-      </w:r>
-      <w:proofErr w:type="spellEnd"/>
-      <w:r>
-        <w:t xml:space="preserve"> </w:t>
-      </w:r>
-      <w:proofErr w:type="spellStart"/>
-      <w:r>
-        <w:t xml:space="preserve">rujukan</w:t>
-      </w:r>
-      <w:proofErr w:type="spellEnd"/>
-      <w:r>
-        <w:t xml:space="preserve"> yang </w:t>
-      </w:r>
-      <w:proofErr w:type="spellStart"/>
-      <w:r>
-        <w:t xml:space="preserve">digunakan</w:t>
-      </w:r>
-      <w:proofErr w:type="spellEnd"/>
-      <w:r>
-        <w:t xml:space="preserve"> </w:t>
-      </w:r>
-      <w:proofErr w:type="spellStart"/>
-      <w:r>
-        <w:t xml:space="preserve">dalam</w:t>
-      </w:r>
-      <w:proofErr w:type="spellEnd"/>
-      <w:r>
-        <w:t xml:space="preserve"> </w:t>
-      </w:r>
-      <w:proofErr w:type="spellStart"/>
-      <w:r>
-        <w:t xml:space="preserve">menyusun</w:t>
-      </w:r>
-      <w:proofErr w:type="spellEnd"/>
-      <w:r>
-        <w:t xml:space="preserve"> </w:t>
-      </w:r>
-      <w:proofErr w:type="spellStart"/>
-      <w:r>
-        <w:t xml:space="preserve">modul</w:t>
-      </w:r>
-      <w:proofErr w:type="spellEnd"/>
-      <w:r>
-        <w:t xml:space="preserve"> </w:t>
-      </w:r>
-      <w:proofErr w:type="spellStart"/>
-      <w:r>
-        <w:t xml:space="preserve">bahan</w:t>
-      </w:r>
-      <w:proofErr w:type="spellEnd"/>
-      <w:r>
-        <w:t xml:space="preserve"> ajar</w:t>
-      </w:r>
-    </w:p>
-    <w:p>
-      <w:pPr>
-        <w:pStyle w:val="Heading1"/>
-      </w:pPr>
-      <w:r>
-        <w:t xml:space="preserve">PERTEMUAN </w:t>
-      </w:r>
-      <w:r>
-        <w:t xml:space="preserve">5</w:t>
-      </w:r>
-      <w:r>
-        <w:t xml:space="preserve"> (</w:t>
-      </w:r>
-      <w:r>
-        <w:t xml:space="preserve">TOPIK I</w:t>
-      </w:r>
-      <w:r>
-        <w:t xml:space="preserve">)</w:t>
-      </w:r>
-      <w:r>
-        <w:t xml:space="preserve">: </w:t>
-      </w:r>
-      <w:bookmarkEnd w:id="25"/>
-      <w:bookmarkEnd w:id="26"/>
-      <w:r>
-        <w:t xml:space="preserve">undefined</w:t>
-      </w:r>
-      <w:r>
-        <w:t/>
-      </w:r>
-      <w:r>
-        <w:t/>
-      </w:r>
-    </w:p>
-    <w:p>
-      <w:pPr>
-        <w:pStyle w:val="Heading2"/>
-      </w:pPr>
-      <w:bookmarkStart w:id="27" w:name="_Toc175719410"/>
-      <w:bookmarkStart w:id="28" w:name="_Toc183195832"/>
-      <w:r>
-        <w:t xml:space="preserve">A. Pengantar Topik Materi I</w:t>
-      </w:r>
-      <w:bookmarkEnd w:id="27"/>
-      <w:bookmarkEnd w:id="28"/>
-    </w:p>
-    <w:p>
-      <w:pPr>
-        <w:pStyle w:val="Heading3"/>
-      </w:pPr>
-      <w:bookmarkStart w:id="29" w:name="_Toc175719411"/>
-      <w:bookmarkStart w:id="30" w:name="_Toc183195833"/>
-      <w:r>
-        <w:t xml:space="preserve">1.</w:t>
-      </w:r>
-      <w:r>
-        <w:tab/>
-      </w:r>
-      <w:proofErr w:type="spellStart"/>
-      <w:r>
-        <w:t xml:space="preserve">Deskripsi</w:t>
-      </w:r>
-      <w:proofErr w:type="spellEnd"/>
-      <w:r>
-        <w:t xml:space="preserve"> </w:t>
-      </w:r>
-      <w:proofErr w:type="spellStart"/>
-      <w:r>
-        <w:t xml:space="preserve">Topik</w:t>
-      </w:r>
-      <w:proofErr w:type="spellEnd"/>
-      <w:r>
-        <w:t xml:space="preserve"> I</w:t>
-      </w:r>
-      <w:bookmarkEnd w:id="29"/>
-      <w:bookmarkEnd w:id="30"/>
-    </w:p>
-    <w:p>
-      <w:r>
-        <w:t/>
-      </w:r>
-      <w:proofErr w:type="spellStart"/>
-      <w:r>
-        <w:t/>
-      </w:r>
-      <w:proofErr w:type="spellEnd"/>
-      <w:r>
-        <w:t/>
-      </w:r>
-    </w:p>
-    <w:p>
-      <w:pPr>
-        <w:pStyle w:val="Heading3"/>
-        <w:rPr>
-          <w:lang w:val="es-ES"/>
-        </w:rPr>
-      </w:pPr>
-      <w:bookmarkStart w:id="31" w:name="_Toc175719412"/>
-      <w:bookmarkStart w:id="32" w:name="_Toc183195834"/>
-      <w:r>
-        <w:rPr>
-          <w:lang w:val="es-ES"/>
-        </w:rPr>
-        <w:t xml:space="preserve">2.</w:t>
-      </w:r>
-      <w:r>
-        <w:rPr>
-          <w:lang w:val="es-ES"/>
-        </w:rPr>
-        <w:tab/>
-      </w:r>
-      <w:proofErr w:type="spellStart"/>
-      <w:r>
-        <w:rPr>
-          <w:lang w:val="es-ES"/>
-        </w:rPr>
-        <w:t xml:space="preserve">Capaian</w:t>
-      </w:r>
-      <w:proofErr w:type="spellEnd"/>
-      <w:r>
-        <w:rPr>
-          <w:lang w:val="es-ES"/>
-        </w:rPr>
-        <w:t xml:space="preserve"> </w:t>
-      </w:r>
-      <w:proofErr w:type="spellStart"/>
-      <w:r>
-        <w:rPr>
-          <w:lang w:val="es-ES"/>
-        </w:rPr>
-        <w:t xml:space="preserve">Pembelajaran</w:t>
-      </w:r>
-      <w:bookmarkEnd w:id="31"/>
-      <w:bookmarkEnd w:id="32"/>
-      <w:proofErr w:type="spellEnd"/>
-    </w:p>
-    <w:p>
-      <w:pPr>
-        <w:pStyle w:val="Heading4"/>
-        <w:rPr>
-          <w:lang w:val="es-ES"/>
-        </w:rPr>
-      </w:pPr>
-      <w:r>
-        <w:rPr>
-          <w:lang w:val="es-ES"/>
-        </w:rPr>
-        <w:t xml:space="preserve">a.</w:t>
-      </w:r>
-      <w:r>
-        <w:rPr>
-          <w:lang w:val="es-ES"/>
-        </w:rPr>
-        <w:tab/>
-      </w:r>
-      <w:proofErr w:type="spellStart"/>
-      <w:r>
-        <w:rPr>
-          <w:lang w:val="es-ES"/>
-        </w:rPr>
-        <w:t xml:space="preserve">Capaian</w:t>
-      </w:r>
-      <w:proofErr w:type="spellEnd"/>
-      <w:r>
-        <w:rPr>
-          <w:lang w:val="es-ES"/>
-        </w:rPr>
-        <w:t xml:space="preserve"> </w:t>
-      </w:r>
-      <w:proofErr w:type="spellStart"/>
-      <w:r>
-        <w:rPr>
-          <w:lang w:val="es-ES"/>
-        </w:rPr>
-        <w:t xml:space="preserve">Pembelajaran</w:t>
-      </w:r>
-      <w:proofErr w:type="spellEnd"/>
-      <w:r>
-        <w:rPr>
-          <w:lang w:val="es-ES"/>
-        </w:rPr>
-        <w:t xml:space="preserve"> Mata </w:t>
-      </w:r>
-      <w:proofErr w:type="spellStart"/>
-      <w:r>
-        <w:rPr>
-          <w:lang w:val="es-ES"/>
-        </w:rPr>
-        <w:t xml:space="preserve">Kuliah</w:t>
-      </w:r>
-      <w:proofErr w:type="spellEnd"/>
-      <w:r>
-        <w:rPr>
-          <w:lang w:val="es-ES"/>
-        </w:rPr>
-        <w:t xml:space="preserve"> (CPMK)</w:t>
-      </w:r>
-    </w:p>
-    <w:p>
-      <w:pPr>
-        <w:rPr>
-          <w:lang w:val="es-ES"/>
-        </w:rPr>
-      </w:pPr>
-      <w:r>
-        <w:rPr>
-          <w:lang w:val="es-ES"/>
-        </w:rPr>
-        <w:t xml:space="preserve">       </w:t>
-      </w:r>
-      <w:proofErr w:type="spellStart"/>
-      <w:r>
-        <w:rPr>
-          <w:lang w:val="es-ES"/>
-        </w:rPr>
-        <w:t/>
-      </w:r>
-      <w:proofErr w:type="spellEnd"/>
-      <w:r>
-        <w:rPr>
-          <w:lang w:val="es-ES"/>
-        </w:rPr>
-        <w:t/>
-      </w:r>
-    </w:p>
-    <w:p>
-      <w:pPr>
-        <w:rPr>
-          <w:b/>
-          <w:bCs/>
-          <w:lang w:val="es-ES"/>
-        </w:rPr>
-      </w:pPr>
-      <w:r>
-        <w:rPr>
-          <w:b/>
-          <w:bCs/>
-          <w:lang w:val="es-ES"/>
-        </w:rPr>
-        <w:t xml:space="preserve">b. </w:t>
-      </w:r>
-      <w:r>
-        <w:rPr>
-          <w:b/>
-          <w:bCs/>
-          <w:lang w:val="es-ES"/>
-        </w:rPr>
-        <w:t xml:space="preserve">Sub-</w:t>
-      </w:r>
-      <w:proofErr w:type="spellStart"/>
-      <w:r>
-        <w:rPr>
-          <w:b/>
-          <w:bCs/>
-          <w:lang w:val="es-ES"/>
-        </w:rPr>
-        <w:t xml:space="preserve">Capaian</w:t>
-      </w:r>
-      <w:proofErr w:type="spellEnd"/>
-      <w:r>
-        <w:rPr>
-          <w:b/>
-          <w:bCs/>
-          <w:lang w:val="es-ES"/>
-        </w:rPr>
-        <w:t xml:space="preserve"> </w:t>
-      </w:r>
-      <w:proofErr w:type="spellStart"/>
-      <w:r>
-        <w:rPr>
-          <w:b/>
-          <w:bCs/>
-          <w:lang w:val="es-ES"/>
-        </w:rPr>
-        <w:t xml:space="preserve">Pembelajaran</w:t>
-      </w:r>
-      <w:proofErr w:type="spellEnd"/>
-      <w:r>
-        <w:rPr>
-          <w:b/>
-          <w:bCs/>
-          <w:lang w:val="es-ES"/>
-        </w:rPr>
-        <w:t xml:space="preserve"> Mata </w:t>
-      </w:r>
-      <w:proofErr w:type="spellStart"/>
-      <w:r>
-        <w:rPr>
-          <w:b/>
-          <w:bCs/>
-          <w:lang w:val="es-ES"/>
-        </w:rPr>
-        <w:t xml:space="preserve">Kuliah</w:t>
-      </w:r>
-      <w:proofErr w:type="spellEnd"/>
-      <w:r>
-        <w:rPr>
-          <w:b/>
-          <w:bCs/>
-          <w:lang w:val="es-ES"/>
-        </w:rPr>
-        <w:t xml:space="preserve"> (Sub-CPMK)</w:t>
-      </w:r>
-    </w:p>
-    <w:p>
-      <w:pPr>
-        <w:rPr>
-          <w:lang w:val="es-ES"/>
-        </w:rPr>
-      </w:pPr>
-      <w:r>
-        <w:rPr>
-          <w:lang w:val="es-ES"/>
-        </w:rPr>
-        <w:t xml:space="preserve">        </w:t>
-      </w:r>
-    </w:p>
-    <w:p>
-      <w:pPr>
-        <w:ind w:left="720"/>
-      </w:pPr>
-      <w:r>
-        <w:rPr>
-          <w:lang w:val="es-ES"/>
-        </w:rPr>
-        <w:t xml:space="preserve">1. Mampu memberikan umpan balik terhadap performa algoritma.</w:t>
+        <w:t xml:space="preserve">1. Mampu menjelaskan perbedaan antara array dan linked list.</w:t>
       </w:r>
       <w:proofErr w:type="spellStart"/>
       <w:r>

</xml_diff>